<commit_message>
Clarified protocol when determining if service provider supports domain connect.
</commit_message>
<xml_diff>
--- a/Domain Connect Spec Draft.docx
+++ b/Domain Connect Spec Draft.docx
@@ -4008,6 +4008,7 @@
       <w:bookmarkStart w:id="1" w:name="_Toc306455797"/>
       <w:bookmarkStart w:id="2" w:name="_Toc485492637"/>
       <w:r>
+        <w:lastRenderedPageBreak/>
         <w:t>Introduction and Background</w:t>
       </w:r>
       <w:bookmarkEnd w:id="0"/>
@@ -4178,7 +4179,11 @@
     </w:p>
     <w:p>
       <w:r>
-        <w:t>The goal of the protocol defined in this specification is to create a system where Service Providers can easily enable their applications/services to work with the domain names of their customers. This includes both discovery of the DNS Provider and subsequent modification of DNS.</w:t>
+        <w:t xml:space="preserve">The goal of the protocol defined in this specification is to create a system where Service Providers can easily enable their applications/services to work with the </w:t>
+      </w:r>
+      <w:r>
+        <w:lastRenderedPageBreak/>
+        <w:t>domain names of their customers. This includes both discovery of the DNS Provider and subsequent modification of DNS.</w:t>
       </w:r>
     </w:p>
     <w:p/>
@@ -4251,6 +4256,7 @@
       </w:pPr>
       <w:bookmarkStart w:id="30" w:name="_Toc485492642"/>
       <w:r>
+        <w:lastRenderedPageBreak/>
         <w:t>Summary</w:t>
       </w:r>
       <w:bookmarkEnd w:id="30"/>
@@ -4407,6 +4413,7 @@
         <w:rPr>
           <w:noProof/>
         </w:rPr>
+        <w:lastRenderedPageBreak/>
         <w:drawing>
           <wp:inline distT="0" distB="0" distL="0" distR="0">
             <wp:extent cx="4758055" cy="2786380"/>
@@ -4672,6 +4679,7 @@
       </w:pPr>
       <w:bookmarkStart w:id="38" w:name="_Toc485492645"/>
       <w:r>
+        <w:lastRenderedPageBreak/>
         <w:t>The Asynchronous Flow</w:t>
       </w:r>
       <w:bookmarkEnd w:id="38"/>
@@ -4782,6 +4790,7 @@
       <w:bookmarkStart w:id="45" w:name="_Ref304119245"/>
       <w:bookmarkStart w:id="46" w:name="_Ref304119086"/>
       <w:r>
+        <w:lastRenderedPageBreak/>
         <w:t>DNS Provider Discovery</w:t>
       </w:r>
       <w:bookmarkEnd w:id="43"/>
@@ -4828,7 +4837,7 @@
           <w:sz w:val="16"/>
           <w:szCs w:val="16"/>
         </w:rPr>
-        <w:t>https://domainconnect.godaddy.com</w:t>
+        <w:t>domainconnect.godaddy.com</w:t>
       </w:r>
     </w:p>
     <w:p/>
@@ -4887,6 +4896,14 @@
       <w:pPr>
         <w:ind w:left="720"/>
       </w:pPr>
+      <w:r>
+        <w:rPr>
+          <w:rFonts w:ascii="Courier New" w:hAnsi="Courier New" w:cs="Courier New"/>
+          <w:sz w:val="16"/>
+          <w:szCs w:val="16"/>
+        </w:rPr>
+        <w:t>https://</w:t>
+      </w:r>
       <w:r>
         <w:rPr>
           <w:rFonts w:ascii="Courier New" w:hAnsi="Courier New" w:cs="Courier New"/>
@@ -5249,6 +5266,7 @@
           </w:tcPr>
           <w:p>
             <w:r>
+              <w:lastRenderedPageBreak/>
               <w:t>API URL Prefix</w:t>
             </w:r>
           </w:p>
@@ -5319,7 +5337,12 @@
           </w:tcPr>
           <w:p>
             <w:r>
-              <w:t>Width of Window</w:t>
+              <w:t>Width of Windo</w:t>
+            </w:r>
+            <w:bookmarkStart w:id="47" w:name="_GoBack"/>
+            <w:bookmarkEnd w:id="47"/>
+            <w:r>
+              <w:t>w</w:t>
             </w:r>
           </w:p>
         </w:tc>
@@ -5700,7 +5723,7 @@
       <w:pPr>
         <w:pStyle w:val="Heading1"/>
       </w:pPr>
-      <w:bookmarkStart w:id="47" w:name="_Toc485492649"/>
+      <w:bookmarkStart w:id="48" w:name="_Toc485492649"/>
       <w:r>
         <w:t xml:space="preserve">Domain Connect </w:t>
       </w:r>
@@ -5710,17 +5733,17 @@
       <w:r>
         <w:t>Details</w:t>
       </w:r>
-      <w:bookmarkEnd w:id="47"/>
+      <w:bookmarkEnd w:id="48"/>
     </w:p>
     <w:p>
       <w:pPr>
         <w:pStyle w:val="Heading2"/>
       </w:pPr>
-      <w:bookmarkStart w:id="48" w:name="_Toc485492650"/>
+      <w:bookmarkStart w:id="49" w:name="_Toc485492650"/>
       <w:r>
         <w:t>Endpoints</w:t>
       </w:r>
-      <w:bookmarkEnd w:id="48"/>
+      <w:bookmarkEnd w:id="49"/>
       <w:r>
         <w:t xml:space="preserve"> </w:t>
       </w:r>
@@ -5806,22 +5829,23 @@
       <w:pPr>
         <w:pStyle w:val="Heading2"/>
       </w:pPr>
-      <w:bookmarkStart w:id="49" w:name="_Toc485492651"/>
-      <w:r>
+      <w:bookmarkStart w:id="50" w:name="_Toc485492651"/>
+      <w:r>
+        <w:lastRenderedPageBreak/>
         <w:t>Synchronous Flow</w:t>
       </w:r>
-      <w:bookmarkEnd w:id="49"/>
+      <w:bookmarkEnd w:id="50"/>
     </w:p>
     <w:p/>
     <w:p>
       <w:pPr>
         <w:pStyle w:val="Heading3"/>
       </w:pPr>
-      <w:bookmarkStart w:id="50" w:name="_Toc485492652"/>
+      <w:bookmarkStart w:id="51" w:name="_Toc485492652"/>
       <w:r>
         <w:t>Query Supported Template</w:t>
       </w:r>
-      <w:bookmarkEnd w:id="50"/>
+      <w:bookmarkEnd w:id="51"/>
     </w:p>
     <w:p>
       <w:pPr>
@@ -5884,11 +5908,11 @@
       <w:pPr>
         <w:pStyle w:val="Heading3"/>
       </w:pPr>
-      <w:bookmarkStart w:id="51" w:name="_Toc485492653"/>
+      <w:bookmarkStart w:id="52" w:name="_Toc485492653"/>
       <w:r>
         <w:t>Apply Template</w:t>
       </w:r>
-      <w:bookmarkEnd w:id="51"/>
+      <w:bookmarkEnd w:id="52"/>
     </w:p>
     <w:p>
       <w:pPr>
@@ -6302,6 +6326,7 @@
                 <w:sz w:val="20"/>
                 <w:szCs w:val="20"/>
               </w:rPr>
+              <w:lastRenderedPageBreak/>
               <w:t>Signature</w:t>
             </w:r>
           </w:p>
@@ -6402,11 +6427,11 @@
       <w:pPr>
         <w:pStyle w:val="Heading3"/>
       </w:pPr>
-      <w:bookmarkStart w:id="52" w:name="_Toc485492654"/>
+      <w:bookmarkStart w:id="53" w:name="_Toc485492654"/>
       <w:r>
         <w:t>Security Considerations</w:t>
       </w:r>
-      <w:bookmarkEnd w:id="52"/>
+      <w:bookmarkEnd w:id="53"/>
     </w:p>
     <w:p>
       <w:r>
@@ -6465,6 +6490,7 @@
     <w:p/>
     <w:p>
       <w:r>
+        <w:lastRenderedPageBreak/>
         <w:t>The public key will be placed in a TXT DNS Record in a domain specified by the service provider as part of their template. To allow for key rotation, the host name of the TXT record will be appended as another variable on the query string of the form:</w:t>
       </w:r>
     </w:p>
@@ -6678,11 +6704,11 @@
       <w:pPr>
         <w:pStyle w:val="Heading3"/>
       </w:pPr>
-      <w:bookmarkStart w:id="53" w:name="_Toc485492655"/>
+      <w:bookmarkStart w:id="54" w:name="_Toc485492655"/>
       <w:r>
         <w:t>Verification</w:t>
       </w:r>
-      <w:bookmarkEnd w:id="53"/>
+      <w:bookmarkEnd w:id="54"/>
     </w:p>
     <w:p>
       <w:r>
@@ -6698,43 +6724,43 @@
     <w:p/>
     <w:p>
       <w:r>
+        <w:lastRenderedPageBreak/>
         <w:t>Automatic notification via callback URLs were considered in earlier drafts, and subsequently dropped due to their lack of reliability and difficulty in getting a consistent implementation across DNS Providers.</w:t>
       </w:r>
     </w:p>
     <w:p>
-      <w:bookmarkStart w:id="54" w:name="_Toc483561341"/>
-      <w:bookmarkStart w:id="55" w:name="_Toc483561554"/>
-      <w:bookmarkStart w:id="56" w:name="_Toc483561767"/>
-      <w:bookmarkStart w:id="57" w:name="_Toc483561987"/>
-      <w:bookmarkStart w:id="58" w:name="_Toc483562201"/>
-      <w:bookmarkStart w:id="59" w:name="_Toc479857016"/>
-      <w:bookmarkStart w:id="60" w:name="_Toc479857062"/>
-      <w:bookmarkStart w:id="61" w:name="_Toc479857131"/>
-      <w:bookmarkStart w:id="62" w:name="_Toc479857165"/>
-      <w:bookmarkStart w:id="63" w:name="_Toc479857248"/>
-      <w:bookmarkStart w:id="64" w:name="_Toc479857283"/>
-      <w:bookmarkStart w:id="65" w:name="_Toc479857445"/>
-      <w:bookmarkStart w:id="66" w:name="_Toc479857487"/>
-      <w:bookmarkStart w:id="67" w:name="_Toc483206977"/>
-      <w:bookmarkStart w:id="68" w:name="_Toc483207692"/>
-      <w:bookmarkStart w:id="69" w:name="_Toc483561342"/>
-      <w:bookmarkStart w:id="70" w:name="_Toc483561555"/>
-      <w:bookmarkStart w:id="71" w:name="_Toc483561768"/>
-      <w:bookmarkStart w:id="72" w:name="_Toc483561988"/>
-      <w:bookmarkStart w:id="73" w:name="_Toc483562202"/>
-      <w:bookmarkStart w:id="74" w:name="_Toc483561772"/>
-      <w:bookmarkStart w:id="75" w:name="_Toc483561992"/>
-      <w:bookmarkStart w:id="76" w:name="_Toc483562206"/>
-      <w:bookmarkStart w:id="77" w:name="_Apply_Template"/>
-      <w:bookmarkStart w:id="78" w:name="_Toc483561348"/>
-      <w:bookmarkStart w:id="79" w:name="_Toc483561561"/>
-      <w:bookmarkStart w:id="80" w:name="_Toc483561775"/>
-      <w:bookmarkStart w:id="81" w:name="_Toc483561995"/>
-      <w:bookmarkStart w:id="82" w:name="_Toc483562209"/>
-      <w:bookmarkStart w:id="83" w:name="_Ref304116614"/>
-      <w:bookmarkStart w:id="84" w:name="_Ref304116693"/>
-      <w:bookmarkStart w:id="85" w:name="_Ref304707517"/>
-      <w:bookmarkEnd w:id="54"/>
+      <w:bookmarkStart w:id="55" w:name="_Toc483561341"/>
+      <w:bookmarkStart w:id="56" w:name="_Toc483561554"/>
+      <w:bookmarkStart w:id="57" w:name="_Toc483561767"/>
+      <w:bookmarkStart w:id="58" w:name="_Toc483561987"/>
+      <w:bookmarkStart w:id="59" w:name="_Toc483562201"/>
+      <w:bookmarkStart w:id="60" w:name="_Toc479857016"/>
+      <w:bookmarkStart w:id="61" w:name="_Toc479857062"/>
+      <w:bookmarkStart w:id="62" w:name="_Toc479857131"/>
+      <w:bookmarkStart w:id="63" w:name="_Toc479857165"/>
+      <w:bookmarkStart w:id="64" w:name="_Toc479857248"/>
+      <w:bookmarkStart w:id="65" w:name="_Toc479857283"/>
+      <w:bookmarkStart w:id="66" w:name="_Toc479857445"/>
+      <w:bookmarkStart w:id="67" w:name="_Toc479857487"/>
+      <w:bookmarkStart w:id="68" w:name="_Toc483206977"/>
+      <w:bookmarkStart w:id="69" w:name="_Toc483207692"/>
+      <w:bookmarkStart w:id="70" w:name="_Toc483561342"/>
+      <w:bookmarkStart w:id="71" w:name="_Toc483561555"/>
+      <w:bookmarkStart w:id="72" w:name="_Toc483561768"/>
+      <w:bookmarkStart w:id="73" w:name="_Toc483561988"/>
+      <w:bookmarkStart w:id="74" w:name="_Toc483562202"/>
+      <w:bookmarkStart w:id="75" w:name="_Toc483561772"/>
+      <w:bookmarkStart w:id="76" w:name="_Toc483561992"/>
+      <w:bookmarkStart w:id="77" w:name="_Toc483562206"/>
+      <w:bookmarkStart w:id="78" w:name="_Apply_Template"/>
+      <w:bookmarkStart w:id="79" w:name="_Toc483561348"/>
+      <w:bookmarkStart w:id="80" w:name="_Toc483561561"/>
+      <w:bookmarkStart w:id="81" w:name="_Toc483561775"/>
+      <w:bookmarkStart w:id="82" w:name="_Toc483561995"/>
+      <w:bookmarkStart w:id="83" w:name="_Toc483562209"/>
+      <w:bookmarkStart w:id="84" w:name="_Ref304116614"/>
+      <w:bookmarkStart w:id="85" w:name="_Ref304116693"/>
+      <w:bookmarkStart w:id="86" w:name="_Ref304707517"/>
       <w:bookmarkEnd w:id="55"/>
       <w:bookmarkEnd w:id="56"/>
       <w:bookmarkEnd w:id="57"/>
@@ -6763,18 +6789,19 @@
       <w:bookmarkEnd w:id="80"/>
       <w:bookmarkEnd w:id="81"/>
       <w:bookmarkEnd w:id="82"/>
+      <w:bookmarkEnd w:id="83"/>
     </w:p>
     <w:p>
       <w:pPr>
         <w:pStyle w:val="Heading2"/>
       </w:pPr>
-      <w:bookmarkStart w:id="86" w:name="_Toc441844316"/>
-      <w:bookmarkStart w:id="87" w:name="_Toc485492656"/>
+      <w:bookmarkStart w:id="87" w:name="_Toc441844316"/>
+      <w:bookmarkStart w:id="88" w:name="_Toc485492656"/>
       <w:r>
         <w:t>Asynchronous Flow: OAuth</w:t>
       </w:r>
-      <w:bookmarkEnd w:id="86"/>
       <w:bookmarkEnd w:id="87"/>
+      <w:bookmarkEnd w:id="88"/>
     </w:p>
     <w:p>
       <w:r>
@@ -6796,13 +6823,13 @@
           <w:numId w:val="5"/>
         </w:numPr>
       </w:pPr>
-      <w:bookmarkStart w:id="88" w:name="_Toc441844317"/>
-      <w:bookmarkStart w:id="89" w:name="_Toc485492657"/>
+      <w:bookmarkStart w:id="89" w:name="_Toc441844317"/>
+      <w:bookmarkStart w:id="90" w:name="_Toc485492657"/>
       <w:r>
         <w:t>OAuth Flow: Setup</w:t>
       </w:r>
-      <w:bookmarkEnd w:id="88"/>
       <w:bookmarkEnd w:id="89"/>
+      <w:bookmarkEnd w:id="90"/>
     </w:p>
     <w:p>
       <w:r>
@@ -6820,20 +6847,20 @@
       <w:pPr>
         <w:pStyle w:val="Heading3"/>
       </w:pPr>
-      <w:bookmarkStart w:id="90" w:name="_Toc441844318"/>
-      <w:bookmarkStart w:id="91" w:name="_Toc441844319"/>
-      <w:bookmarkStart w:id="92" w:name="_Toc441844321"/>
-      <w:bookmarkStart w:id="93" w:name="_Toc485492658"/>
-      <w:bookmarkEnd w:id="90"/>
+      <w:bookmarkStart w:id="91" w:name="_Toc441844318"/>
+      <w:bookmarkStart w:id="92" w:name="_Toc441844319"/>
+      <w:bookmarkStart w:id="93" w:name="_Toc441844321"/>
+      <w:bookmarkStart w:id="94" w:name="_Toc485492658"/>
       <w:bookmarkEnd w:id="91"/>
+      <w:bookmarkEnd w:id="92"/>
       <w:r>
         <w:t>OAuth Flow: Getting an Authorization</w:t>
       </w:r>
-      <w:bookmarkEnd w:id="92"/>
+      <w:bookmarkEnd w:id="93"/>
       <w:r>
         <w:t xml:space="preserve"> Code</w:t>
       </w:r>
-      <w:bookmarkEnd w:id="93"/>
+      <w:bookmarkEnd w:id="94"/>
     </w:p>
     <w:p>
       <w:pPr>
@@ -6893,6 +6920,7 @@
     <w:p/>
     <w:p>
       <w:r>
+        <w:lastRenderedPageBreak/>
         <w:t xml:space="preserve">Upon successful authorization, verification, and consent, the DNS Provider will direct the end user’s browser to the redirect URI provided in the request, appending the authorization code as a query parameter of “code”.  </w:t>
       </w:r>
     </w:p>
@@ -7580,13 +7608,13 @@
       <w:pPr>
         <w:pStyle w:val="Heading3"/>
       </w:pPr>
-      <w:bookmarkStart w:id="94" w:name="_Toc441844322"/>
-      <w:bookmarkStart w:id="95" w:name="_Toc485492659"/>
+      <w:bookmarkStart w:id="95" w:name="_Toc441844322"/>
+      <w:bookmarkStart w:id="96" w:name="_Toc485492659"/>
       <w:r>
         <w:t>OAuth Flow: Requesting an Access Token</w:t>
       </w:r>
-      <w:bookmarkEnd w:id="94"/>
       <w:bookmarkEnd w:id="95"/>
+      <w:bookmarkEnd w:id="96"/>
     </w:p>
     <w:p>
       <w:pPr>
@@ -7637,6 +7665,7 @@
     <w:p/>
     <w:p>
       <w:r>
+        <w:lastRenderedPageBreak/>
         <w:t>The Access Token granted will also have a longer lifespan, but also can expire. To get a new access token, the Refresh Token is used.</w:t>
       </w:r>
     </w:p>
@@ -8447,12 +8476,12 @@
       <w:pPr>
         <w:pStyle w:val="Heading3"/>
       </w:pPr>
-      <w:bookmarkStart w:id="96" w:name="_Toc485492660"/>
-      <w:bookmarkStart w:id="97" w:name="_Toc306455816"/>
+      <w:bookmarkStart w:id="97" w:name="_Toc485492660"/>
+      <w:bookmarkStart w:id="98" w:name="_Toc306455816"/>
       <w:r>
         <w:t>OAuth Flow: Making Requests with Access Tokens</w:t>
       </w:r>
-      <w:bookmarkEnd w:id="96"/>
+      <w:bookmarkEnd w:id="97"/>
     </w:p>
     <w:p>
       <w:r>
@@ -8522,17 +8551,17 @@
       <w:pPr>
         <w:pStyle w:val="Heading3"/>
       </w:pPr>
-      <w:bookmarkStart w:id="98" w:name="_Toc485492661"/>
+      <w:bookmarkStart w:id="99" w:name="_Toc485492661"/>
       <w:r>
         <w:t>OAuth Flow: Apply Template</w:t>
       </w:r>
-      <w:bookmarkEnd w:id="83"/>
       <w:bookmarkEnd w:id="84"/>
+      <w:bookmarkEnd w:id="85"/>
       <w:r>
         <w:t xml:space="preserve"> to Domain.</w:t>
       </w:r>
-      <w:bookmarkEnd w:id="97"/>
       <w:bookmarkEnd w:id="98"/>
+      <w:bookmarkEnd w:id="99"/>
     </w:p>
     <w:p>
       <w:pPr>
@@ -8553,7 +8582,7 @@
       </w:r>
     </w:p>
     <w:p/>
-    <w:bookmarkEnd w:id="85"/>
+    <w:bookmarkEnd w:id="86"/>
     <w:p>
       <w:r>
         <w:t xml:space="preserve">The primary function of the API is to apply a template to a customer domain. </w:t>
@@ -8562,6 +8591,7 @@
     <w:p/>
     <w:p>
       <w:r>
+        <w:lastRenderedPageBreak/>
         <w:t xml:space="preserve">While the providerId and serviceId are also implied in the authorization, these are on the path for consistency with the synchronous flows.  If not matching what is in the authorization, an error would be returned. </w:t>
       </w:r>
     </w:p>
@@ -9036,7 +9066,11 @@
     <w:p/>
     <w:p>
       <w:r>
-        <w:t xml:space="preserve">The API must validate the access token for the Service Provider and that the domain belongs to the customer and is represented by the token being presented. With these checks passing, the template may be applied to the domain after verifying that doing so would not cause an error condition, either because of problems with required variables or the current state of the domain itself (for example, already having a conflicting template applied). </w:t>
+        <w:t xml:space="preserve">The API must validate the access token for the Service Provider and that the domain belongs to the customer and is represented by the token being presented. With </w:t>
+      </w:r>
+      <w:r>
+        <w:lastRenderedPageBreak/>
+        <w:t xml:space="preserve">these checks passing, the template may be applied to the domain after verifying that doing so would not cause an error condition, either because of problems with required variables or the current state of the domain itself (for example, already having a conflicting template applied). </w:t>
       </w:r>
     </w:p>
     <w:p>
@@ -9921,18 +9955,18 @@
       <w:pPr>
         <w:pStyle w:val="Heading3"/>
       </w:pPr>
-      <w:bookmarkStart w:id="99" w:name="_Toc485492662"/>
-      <w:bookmarkStart w:id="100" w:name="_Toc306455819"/>
+      <w:bookmarkStart w:id="100" w:name="_Toc485492662"/>
+      <w:bookmarkStart w:id="101" w:name="_Toc306455819"/>
       <w:r>
         <w:t>OAuth Flow: Revert Template</w:t>
       </w:r>
-      <w:bookmarkEnd w:id="99"/>
+      <w:bookmarkEnd w:id="100"/>
     </w:p>
     <w:p>
       <w:r>
         <w:t>This call reverts the application of a specific template from a domain.</w:t>
       </w:r>
-      <w:bookmarkEnd w:id="100"/>
+      <w:bookmarkEnd w:id="101"/>
     </w:p>
     <w:p/>
     <w:p>
@@ -10019,13 +10053,13 @@
       <w:pPr>
         <w:pStyle w:val="Heading3"/>
       </w:pPr>
-      <w:bookmarkStart w:id="101" w:name="_Toc441844330"/>
-      <w:bookmarkStart w:id="102" w:name="_Toc485492663"/>
+      <w:bookmarkStart w:id="102" w:name="_Toc441844330"/>
+      <w:bookmarkStart w:id="103" w:name="_Toc485492663"/>
       <w:r>
         <w:t>OAuth Flow: Revoking access</w:t>
       </w:r>
-      <w:bookmarkEnd w:id="101"/>
       <w:bookmarkEnd w:id="102"/>
+      <w:bookmarkEnd w:id="103"/>
     </w:p>
     <w:p>
       <w:r>
@@ -10036,38 +10070,37 @@
       <w:pPr>
         <w:pStyle w:val="Heading1"/>
       </w:pPr>
-      <w:bookmarkStart w:id="103" w:name="_Toc483206989"/>
-      <w:bookmarkStart w:id="104" w:name="_Toc483207704"/>
-      <w:bookmarkStart w:id="105" w:name="_Toc483209141"/>
-      <w:bookmarkStart w:id="106" w:name="_Toc483209389"/>
-      <w:bookmarkStart w:id="107" w:name="_Toc483209637"/>
-      <w:bookmarkStart w:id="108" w:name="_Toc483209885"/>
-      <w:bookmarkStart w:id="109" w:name="_Toc483561359"/>
-      <w:bookmarkStart w:id="110" w:name="_Toc483561572"/>
-      <w:bookmarkStart w:id="111" w:name="_Toc483561786"/>
-      <w:bookmarkStart w:id="112" w:name="_Toc483562006"/>
-      <w:bookmarkStart w:id="113" w:name="_Toc483562220"/>
-      <w:bookmarkStart w:id="114" w:name="_Toc483562430"/>
-      <w:bookmarkStart w:id="115" w:name="_Toc485115509"/>
-      <w:bookmarkStart w:id="116" w:name="_Toc479857261"/>
-      <w:bookmarkStart w:id="117" w:name="_Toc479857296"/>
-      <w:bookmarkStart w:id="118" w:name="_Toc479857458"/>
-      <w:bookmarkStart w:id="119" w:name="_Toc479857499"/>
-      <w:bookmarkStart w:id="120" w:name="_Toc483206990"/>
-      <w:bookmarkStart w:id="121" w:name="_Toc483207705"/>
-      <w:bookmarkStart w:id="122" w:name="_Toc483209142"/>
-      <w:bookmarkStart w:id="123" w:name="_Toc483209390"/>
-      <w:bookmarkStart w:id="124" w:name="_Toc483209638"/>
-      <w:bookmarkStart w:id="125" w:name="_Toc483209886"/>
-      <w:bookmarkStart w:id="126" w:name="_Toc483561360"/>
-      <w:bookmarkStart w:id="127" w:name="_Toc483561573"/>
-      <w:bookmarkStart w:id="128" w:name="_Toc483561787"/>
-      <w:bookmarkStart w:id="129" w:name="_Toc483562007"/>
-      <w:bookmarkStart w:id="130" w:name="_Toc483562221"/>
-      <w:bookmarkStart w:id="131" w:name="_Toc483562431"/>
-      <w:bookmarkStart w:id="132" w:name="_Toc485115510"/>
-      <w:bookmarkStart w:id="133" w:name="_Toc485492664"/>
-      <w:bookmarkEnd w:id="103"/>
+      <w:bookmarkStart w:id="104" w:name="_Toc483206989"/>
+      <w:bookmarkStart w:id="105" w:name="_Toc483207704"/>
+      <w:bookmarkStart w:id="106" w:name="_Toc483209141"/>
+      <w:bookmarkStart w:id="107" w:name="_Toc483209389"/>
+      <w:bookmarkStart w:id="108" w:name="_Toc483209637"/>
+      <w:bookmarkStart w:id="109" w:name="_Toc483209885"/>
+      <w:bookmarkStart w:id="110" w:name="_Toc483561359"/>
+      <w:bookmarkStart w:id="111" w:name="_Toc483561572"/>
+      <w:bookmarkStart w:id="112" w:name="_Toc483561786"/>
+      <w:bookmarkStart w:id="113" w:name="_Toc483562006"/>
+      <w:bookmarkStart w:id="114" w:name="_Toc483562220"/>
+      <w:bookmarkStart w:id="115" w:name="_Toc483562430"/>
+      <w:bookmarkStart w:id="116" w:name="_Toc485115509"/>
+      <w:bookmarkStart w:id="117" w:name="_Toc479857261"/>
+      <w:bookmarkStart w:id="118" w:name="_Toc479857296"/>
+      <w:bookmarkStart w:id="119" w:name="_Toc479857458"/>
+      <w:bookmarkStart w:id="120" w:name="_Toc479857499"/>
+      <w:bookmarkStart w:id="121" w:name="_Toc483206990"/>
+      <w:bookmarkStart w:id="122" w:name="_Toc483207705"/>
+      <w:bookmarkStart w:id="123" w:name="_Toc483209142"/>
+      <w:bookmarkStart w:id="124" w:name="_Toc483209390"/>
+      <w:bookmarkStart w:id="125" w:name="_Toc483209638"/>
+      <w:bookmarkStart w:id="126" w:name="_Toc483209886"/>
+      <w:bookmarkStart w:id="127" w:name="_Toc483561360"/>
+      <w:bookmarkStart w:id="128" w:name="_Toc483561573"/>
+      <w:bookmarkStart w:id="129" w:name="_Toc483561787"/>
+      <w:bookmarkStart w:id="130" w:name="_Toc483562007"/>
+      <w:bookmarkStart w:id="131" w:name="_Toc483562221"/>
+      <w:bookmarkStart w:id="132" w:name="_Toc483562431"/>
+      <w:bookmarkStart w:id="133" w:name="_Toc485115510"/>
+      <w:bookmarkStart w:id="134" w:name="_Toc485492664"/>
       <w:bookmarkEnd w:id="104"/>
       <w:bookmarkEnd w:id="105"/>
       <w:bookmarkEnd w:id="106"/>
@@ -10097,31 +10130,31 @@
       <w:bookmarkEnd w:id="130"/>
       <w:bookmarkEnd w:id="131"/>
       <w:bookmarkEnd w:id="132"/>
+      <w:bookmarkEnd w:id="133"/>
       <w:r>
         <w:t>Domain Connect Objects and Templates</w:t>
       </w:r>
-      <w:bookmarkEnd w:id="133"/>
+      <w:bookmarkEnd w:id="134"/>
     </w:p>
     <w:p>
       <w:pPr>
         <w:pStyle w:val="Heading2"/>
       </w:pPr>
-      <w:bookmarkStart w:id="134" w:name="_Toc483561362"/>
-      <w:bookmarkStart w:id="135" w:name="_Toc483561575"/>
-      <w:bookmarkStart w:id="136" w:name="_Toc483561789"/>
-      <w:bookmarkStart w:id="137" w:name="_Toc483562009"/>
-      <w:bookmarkStart w:id="138" w:name="_Toc483562223"/>
-      <w:bookmarkStart w:id="139" w:name="_Toc483562433"/>
-      <w:bookmarkStart w:id="140" w:name="_Toc485115512"/>
-      <w:bookmarkStart w:id="141" w:name="_Toc483561363"/>
-      <w:bookmarkStart w:id="142" w:name="_Toc483561576"/>
-      <w:bookmarkStart w:id="143" w:name="_Toc483561790"/>
-      <w:bookmarkStart w:id="144" w:name="_Toc483562010"/>
-      <w:bookmarkStart w:id="145" w:name="_Toc483562224"/>
-      <w:bookmarkStart w:id="146" w:name="_Toc483562434"/>
-      <w:bookmarkStart w:id="147" w:name="_Toc485115513"/>
-      <w:bookmarkStart w:id="148" w:name="_Toc485492665"/>
-      <w:bookmarkEnd w:id="134"/>
+      <w:bookmarkStart w:id="135" w:name="_Toc483561362"/>
+      <w:bookmarkStart w:id="136" w:name="_Toc483561575"/>
+      <w:bookmarkStart w:id="137" w:name="_Toc483561789"/>
+      <w:bookmarkStart w:id="138" w:name="_Toc483562009"/>
+      <w:bookmarkStart w:id="139" w:name="_Toc483562223"/>
+      <w:bookmarkStart w:id="140" w:name="_Toc483562433"/>
+      <w:bookmarkStart w:id="141" w:name="_Toc485115512"/>
+      <w:bookmarkStart w:id="142" w:name="_Toc483561363"/>
+      <w:bookmarkStart w:id="143" w:name="_Toc483561576"/>
+      <w:bookmarkStart w:id="144" w:name="_Toc483561790"/>
+      <w:bookmarkStart w:id="145" w:name="_Toc483562010"/>
+      <w:bookmarkStart w:id="146" w:name="_Toc483562224"/>
+      <w:bookmarkStart w:id="147" w:name="_Toc483562434"/>
+      <w:bookmarkStart w:id="148" w:name="_Toc485115513"/>
+      <w:bookmarkStart w:id="149" w:name="_Toc485492665"/>
       <w:bookmarkEnd w:id="135"/>
       <w:bookmarkEnd w:id="136"/>
       <w:bookmarkEnd w:id="137"/>
@@ -10135,10 +10168,11 @@
       <w:bookmarkEnd w:id="145"/>
       <w:bookmarkEnd w:id="146"/>
       <w:bookmarkEnd w:id="147"/>
+      <w:bookmarkEnd w:id="148"/>
       <w:r>
         <w:t>Template Versioning</w:t>
       </w:r>
-      <w:bookmarkEnd w:id="148"/>
+      <w:bookmarkEnd w:id="149"/>
     </w:p>
     <w:p>
       <w:r>
@@ -10150,16 +10184,16 @@
       <w:pPr>
         <w:pStyle w:val="Heading2"/>
       </w:pPr>
-      <w:bookmarkStart w:id="149" w:name="_Toc306455829"/>
-      <w:bookmarkStart w:id="150" w:name="_Toc485492666"/>
+      <w:bookmarkStart w:id="150" w:name="_Toc306455829"/>
+      <w:bookmarkStart w:id="151" w:name="_Toc485492666"/>
       <w:r>
         <w:t>Template</w:t>
       </w:r>
-      <w:bookmarkEnd w:id="149"/>
+      <w:bookmarkEnd w:id="150"/>
       <w:r>
         <w:t xml:space="preserve"> Definition</w:t>
       </w:r>
-      <w:bookmarkEnd w:id="150"/>
+      <w:bookmarkEnd w:id="151"/>
     </w:p>
     <w:p>
       <w:r>
@@ -10374,7 +10408,15 @@
                 <w:sz w:val="20"/>
                 <w:szCs w:val="20"/>
               </w:rPr>
-              <w:t>The unique identifier of the Service Provider that created this template. This is used in the URLs to identify the Service Provider.  To ensure non-coordinated uniqueness, it is recommended that this be the domain name of the Service Provider.</w:t>
+              <w:t xml:space="preserve">The unique identifier of the Service Provider that created this template. This </w:t>
+            </w:r>
+            <w:r>
+              <w:rPr>
+                <w:sz w:val="20"/>
+                <w:szCs w:val="20"/>
+              </w:rPr>
+              <w:lastRenderedPageBreak/>
+              <w:t>is used in the URLs to identify the Service Provider.  To ensure non-coordinated uniqueness, it is recommended that this be the domain name of the Service Provider.</w:t>
             </w:r>
           </w:p>
         </w:tc>
@@ -10404,6 +10446,7 @@
                 <w:sz w:val="20"/>
                 <w:szCs w:val="20"/>
               </w:rPr>
+              <w:lastRenderedPageBreak/>
               <w:t>Service Provider Name</w:t>
             </w:r>
           </w:p>
@@ -11383,13 +11426,13 @@
       <w:pPr>
         <w:pStyle w:val="Heading2"/>
       </w:pPr>
-      <w:bookmarkStart w:id="151" w:name="_Toc306455837"/>
-      <w:bookmarkStart w:id="152" w:name="_Toc485492667"/>
+      <w:bookmarkStart w:id="152" w:name="_Toc306455837"/>
+      <w:bookmarkStart w:id="153" w:name="_Toc485492667"/>
       <w:r>
         <w:t>Template Record</w:t>
       </w:r>
-      <w:bookmarkEnd w:id="151"/>
       <w:bookmarkEnd w:id="152"/>
+      <w:bookmarkEnd w:id="153"/>
     </w:p>
     <w:p>
       <w:r>
@@ -11417,6 +11460,7 @@
     <w:p/>
     <w:p>
       <w:r>
+        <w:lastRenderedPageBreak/>
         <w:t xml:space="preserve">The value in the template could simply contain %servercluster%, and the fully qualified string passed in.  Alternatively, the value in the template could contain s%var%.example.com. By placing more fixed data into the template, the data is more constrained. </w:t>
       </w:r>
     </w:p>
@@ -12943,1128 +12987,1127 @@
       <w:pPr>
         <w:pStyle w:val="Heading1"/>
       </w:pPr>
-      <w:bookmarkStart w:id="153" w:name="_Toc483209147"/>
-      <w:bookmarkStart w:id="154" w:name="_Toc483209395"/>
-      <w:bookmarkStart w:id="155" w:name="_Toc483209643"/>
-      <w:bookmarkStart w:id="156" w:name="_Toc483209891"/>
-      <w:bookmarkStart w:id="157" w:name="_Toc483209148"/>
-      <w:bookmarkStart w:id="158" w:name="_Toc483209396"/>
-      <w:bookmarkStart w:id="159" w:name="_Toc483209644"/>
-      <w:bookmarkStart w:id="160" w:name="_Toc483209892"/>
-      <w:bookmarkStart w:id="161" w:name="_Toc483209149"/>
-      <w:bookmarkStart w:id="162" w:name="_Toc483209397"/>
-      <w:bookmarkStart w:id="163" w:name="_Toc483209645"/>
-      <w:bookmarkStart w:id="164" w:name="_Toc483209893"/>
-      <w:bookmarkStart w:id="165" w:name="_Toc483209150"/>
-      <w:bookmarkStart w:id="166" w:name="_Toc483209398"/>
-      <w:bookmarkStart w:id="167" w:name="_Toc483209646"/>
-      <w:bookmarkStart w:id="168" w:name="_Toc483209894"/>
-      <w:bookmarkStart w:id="169" w:name="_Toc483209151"/>
-      <w:bookmarkStart w:id="170" w:name="_Toc483209399"/>
-      <w:bookmarkStart w:id="171" w:name="_Toc483209647"/>
-      <w:bookmarkStart w:id="172" w:name="_Toc483209895"/>
-      <w:bookmarkStart w:id="173" w:name="_Toc483209152"/>
-      <w:bookmarkStart w:id="174" w:name="_Toc483209400"/>
-      <w:bookmarkStart w:id="175" w:name="_Toc483209648"/>
-      <w:bookmarkStart w:id="176" w:name="_Toc483209896"/>
-      <w:bookmarkStart w:id="177" w:name="_Toc483209153"/>
-      <w:bookmarkStart w:id="178" w:name="_Toc483209401"/>
-      <w:bookmarkStart w:id="179" w:name="_Toc483209649"/>
-      <w:bookmarkStart w:id="180" w:name="_Toc483209897"/>
-      <w:bookmarkStart w:id="181" w:name="_Toc483209154"/>
-      <w:bookmarkStart w:id="182" w:name="_Toc483209402"/>
-      <w:bookmarkStart w:id="183" w:name="_Toc483209650"/>
-      <w:bookmarkStart w:id="184" w:name="_Toc483209898"/>
-      <w:bookmarkStart w:id="185" w:name="_Toc483209155"/>
-      <w:bookmarkStart w:id="186" w:name="_Toc483209403"/>
-      <w:bookmarkStart w:id="187" w:name="_Toc483209651"/>
-      <w:bookmarkStart w:id="188" w:name="_Toc483209899"/>
-      <w:bookmarkStart w:id="189" w:name="_Toc483209156"/>
-      <w:bookmarkStart w:id="190" w:name="_Toc483209404"/>
-      <w:bookmarkStart w:id="191" w:name="_Toc483209652"/>
-      <w:bookmarkStart w:id="192" w:name="_Toc483209900"/>
-      <w:bookmarkStart w:id="193" w:name="_Toc483209157"/>
-      <w:bookmarkStart w:id="194" w:name="_Toc483209405"/>
-      <w:bookmarkStart w:id="195" w:name="_Toc483209653"/>
-      <w:bookmarkStart w:id="196" w:name="_Toc483209901"/>
-      <w:bookmarkStart w:id="197" w:name="_Toc483209158"/>
-      <w:bookmarkStart w:id="198" w:name="_Toc483209406"/>
-      <w:bookmarkStart w:id="199" w:name="_Toc483209654"/>
-      <w:bookmarkStart w:id="200" w:name="_Toc483209902"/>
-      <w:bookmarkStart w:id="201" w:name="_Toc483209159"/>
-      <w:bookmarkStart w:id="202" w:name="_Toc483209407"/>
-      <w:bookmarkStart w:id="203" w:name="_Toc483209655"/>
-      <w:bookmarkStart w:id="204" w:name="_Toc483209903"/>
-      <w:bookmarkStart w:id="205" w:name="_Toc483209160"/>
-      <w:bookmarkStart w:id="206" w:name="_Toc483209408"/>
-      <w:bookmarkStart w:id="207" w:name="_Toc483209656"/>
-      <w:bookmarkStart w:id="208" w:name="_Toc483209904"/>
-      <w:bookmarkStart w:id="209" w:name="_Toc483209161"/>
-      <w:bookmarkStart w:id="210" w:name="_Toc483209409"/>
-      <w:bookmarkStart w:id="211" w:name="_Toc483209657"/>
-      <w:bookmarkStart w:id="212" w:name="_Toc483209905"/>
-      <w:bookmarkStart w:id="213" w:name="_Toc483209162"/>
-      <w:bookmarkStart w:id="214" w:name="_Toc483209410"/>
-      <w:bookmarkStart w:id="215" w:name="_Toc483209658"/>
-      <w:bookmarkStart w:id="216" w:name="_Toc483209906"/>
-      <w:bookmarkStart w:id="217" w:name="_Toc483209163"/>
-      <w:bookmarkStart w:id="218" w:name="_Toc483209411"/>
-      <w:bookmarkStart w:id="219" w:name="_Toc483209659"/>
-      <w:bookmarkStart w:id="220" w:name="_Toc483209907"/>
-      <w:bookmarkStart w:id="221" w:name="_Toc483209164"/>
-      <w:bookmarkStart w:id="222" w:name="_Toc483209412"/>
-      <w:bookmarkStart w:id="223" w:name="_Toc483209660"/>
-      <w:bookmarkStart w:id="224" w:name="_Toc483209908"/>
-      <w:bookmarkStart w:id="225" w:name="_Toc483209165"/>
-      <w:bookmarkStart w:id="226" w:name="_Toc483209413"/>
-      <w:bookmarkStart w:id="227" w:name="_Toc483209661"/>
-      <w:bookmarkStart w:id="228" w:name="_Toc483209909"/>
-      <w:bookmarkStart w:id="229" w:name="_Toc483209166"/>
-      <w:bookmarkStart w:id="230" w:name="_Toc483209414"/>
-      <w:bookmarkStart w:id="231" w:name="_Toc483209662"/>
-      <w:bookmarkStart w:id="232" w:name="_Toc483209910"/>
-      <w:bookmarkStart w:id="233" w:name="_Toc483209167"/>
-      <w:bookmarkStart w:id="234" w:name="_Toc483209415"/>
-      <w:bookmarkStart w:id="235" w:name="_Toc483209663"/>
-      <w:bookmarkStart w:id="236" w:name="_Toc483209911"/>
-      <w:bookmarkStart w:id="237" w:name="_Toc483209168"/>
-      <w:bookmarkStart w:id="238" w:name="_Toc483209416"/>
-      <w:bookmarkStart w:id="239" w:name="_Toc483209664"/>
-      <w:bookmarkStart w:id="240" w:name="_Toc483209912"/>
-      <w:bookmarkStart w:id="241" w:name="_Toc483209169"/>
-      <w:bookmarkStart w:id="242" w:name="_Toc483209417"/>
-      <w:bookmarkStart w:id="243" w:name="_Toc483209665"/>
-      <w:bookmarkStart w:id="244" w:name="_Toc483209913"/>
-      <w:bookmarkStart w:id="245" w:name="_Toc483209170"/>
-      <w:bookmarkStart w:id="246" w:name="_Toc483209418"/>
-      <w:bookmarkStart w:id="247" w:name="_Toc483209666"/>
-      <w:bookmarkStart w:id="248" w:name="_Toc483209914"/>
-      <w:bookmarkStart w:id="249" w:name="_Toc483209171"/>
-      <w:bookmarkStart w:id="250" w:name="_Toc483209419"/>
-      <w:bookmarkStart w:id="251" w:name="_Toc483209667"/>
-      <w:bookmarkStart w:id="252" w:name="_Toc483209915"/>
-      <w:bookmarkStart w:id="253" w:name="_Toc483209172"/>
-      <w:bookmarkStart w:id="254" w:name="_Toc483209420"/>
-      <w:bookmarkStart w:id="255" w:name="_Toc483209668"/>
-      <w:bookmarkStart w:id="256" w:name="_Toc483209916"/>
-      <w:bookmarkStart w:id="257" w:name="_Toc483209173"/>
-      <w:bookmarkStart w:id="258" w:name="_Toc483209421"/>
-      <w:bookmarkStart w:id="259" w:name="_Toc483209669"/>
-      <w:bookmarkStart w:id="260" w:name="_Toc483209917"/>
-      <w:bookmarkStart w:id="261" w:name="_Toc483209174"/>
-      <w:bookmarkStart w:id="262" w:name="_Toc483209422"/>
-      <w:bookmarkStart w:id="263" w:name="_Toc483209670"/>
-      <w:bookmarkStart w:id="264" w:name="_Toc483209918"/>
-      <w:bookmarkStart w:id="265" w:name="_Toc483209175"/>
-      <w:bookmarkStart w:id="266" w:name="_Toc483209423"/>
-      <w:bookmarkStart w:id="267" w:name="_Toc483209671"/>
-      <w:bookmarkStart w:id="268" w:name="_Toc483209919"/>
-      <w:bookmarkStart w:id="269" w:name="_Toc483209176"/>
-      <w:bookmarkStart w:id="270" w:name="_Toc483209424"/>
-      <w:bookmarkStart w:id="271" w:name="_Toc483209672"/>
-      <w:bookmarkStart w:id="272" w:name="_Toc483209920"/>
-      <w:bookmarkStart w:id="273" w:name="_Toc483209177"/>
-      <w:bookmarkStart w:id="274" w:name="_Toc483209425"/>
-      <w:bookmarkStart w:id="275" w:name="_Toc483209673"/>
-      <w:bookmarkStart w:id="276" w:name="_Toc483209921"/>
-      <w:bookmarkStart w:id="277" w:name="_Toc483209178"/>
-      <w:bookmarkStart w:id="278" w:name="_Toc483209426"/>
-      <w:bookmarkStart w:id="279" w:name="_Toc483209674"/>
-      <w:bookmarkStart w:id="280" w:name="_Toc483209922"/>
-      <w:bookmarkStart w:id="281" w:name="_Toc483209179"/>
-      <w:bookmarkStart w:id="282" w:name="_Toc483209427"/>
-      <w:bookmarkStart w:id="283" w:name="_Toc483209675"/>
-      <w:bookmarkStart w:id="284" w:name="_Toc483209923"/>
-      <w:bookmarkStart w:id="285" w:name="_Toc483209180"/>
-      <w:bookmarkStart w:id="286" w:name="_Toc483209428"/>
-      <w:bookmarkStart w:id="287" w:name="_Toc483209676"/>
-      <w:bookmarkStart w:id="288" w:name="_Toc483209924"/>
-      <w:bookmarkStart w:id="289" w:name="_Toc483209181"/>
-      <w:bookmarkStart w:id="290" w:name="_Toc483209429"/>
-      <w:bookmarkStart w:id="291" w:name="_Toc483209677"/>
-      <w:bookmarkStart w:id="292" w:name="_Toc483209925"/>
-      <w:bookmarkStart w:id="293" w:name="_Toc483209182"/>
-      <w:bookmarkStart w:id="294" w:name="_Toc483209430"/>
-      <w:bookmarkStart w:id="295" w:name="_Toc483209678"/>
-      <w:bookmarkStart w:id="296" w:name="_Toc483209926"/>
-      <w:bookmarkStart w:id="297" w:name="_Toc483209183"/>
-      <w:bookmarkStart w:id="298" w:name="_Toc483209431"/>
-      <w:bookmarkStart w:id="299" w:name="_Toc483209679"/>
-      <w:bookmarkStart w:id="300" w:name="_Toc483209927"/>
-      <w:bookmarkStart w:id="301" w:name="_Toc483209184"/>
-      <w:bookmarkStart w:id="302" w:name="_Toc483209432"/>
-      <w:bookmarkStart w:id="303" w:name="_Toc483209680"/>
-      <w:bookmarkStart w:id="304" w:name="_Toc483209928"/>
-      <w:bookmarkStart w:id="305" w:name="_Toc483209185"/>
-      <w:bookmarkStart w:id="306" w:name="_Toc483209433"/>
-      <w:bookmarkStart w:id="307" w:name="_Toc483209681"/>
-      <w:bookmarkStart w:id="308" w:name="_Toc483209929"/>
-      <w:bookmarkStart w:id="309" w:name="_Toc483209186"/>
-      <w:bookmarkStart w:id="310" w:name="_Toc483209434"/>
-      <w:bookmarkStart w:id="311" w:name="_Toc483209682"/>
-      <w:bookmarkStart w:id="312" w:name="_Toc483209930"/>
-      <w:bookmarkStart w:id="313" w:name="_Toc483209187"/>
-      <w:bookmarkStart w:id="314" w:name="_Toc483209435"/>
-      <w:bookmarkStart w:id="315" w:name="_Toc483209683"/>
-      <w:bookmarkStart w:id="316" w:name="_Toc483209931"/>
-      <w:bookmarkStart w:id="317" w:name="_Toc483209188"/>
-      <w:bookmarkStart w:id="318" w:name="_Toc483209436"/>
-      <w:bookmarkStart w:id="319" w:name="_Toc483209684"/>
-      <w:bookmarkStart w:id="320" w:name="_Toc483209932"/>
-      <w:bookmarkStart w:id="321" w:name="_Toc483209189"/>
-      <w:bookmarkStart w:id="322" w:name="_Toc483209437"/>
-      <w:bookmarkStart w:id="323" w:name="_Toc483209685"/>
-      <w:bookmarkStart w:id="324" w:name="_Toc483209933"/>
-      <w:bookmarkStart w:id="325" w:name="_Toc483206996"/>
-      <w:bookmarkStart w:id="326" w:name="_Toc483207711"/>
-      <w:bookmarkStart w:id="327" w:name="_Toc483209191"/>
-      <w:bookmarkStart w:id="328" w:name="_Toc483209439"/>
-      <w:bookmarkStart w:id="329" w:name="_Toc483209687"/>
-      <w:bookmarkStart w:id="330" w:name="_Toc483209935"/>
-      <w:bookmarkStart w:id="331" w:name="_Toc483561367"/>
-      <w:bookmarkStart w:id="332" w:name="_Toc483561580"/>
-      <w:bookmarkStart w:id="333" w:name="_Toc483561794"/>
-      <w:bookmarkStart w:id="334" w:name="_Toc483562014"/>
-      <w:bookmarkStart w:id="335" w:name="_Toc483562228"/>
-      <w:bookmarkStart w:id="336" w:name="_Toc483562438"/>
-      <w:bookmarkStart w:id="337" w:name="_Toc485115517"/>
-      <w:bookmarkStart w:id="338" w:name="_Toc483206997"/>
-      <w:bookmarkStart w:id="339" w:name="_Toc483207712"/>
-      <w:bookmarkStart w:id="340" w:name="_Toc483209192"/>
-      <w:bookmarkStart w:id="341" w:name="_Toc483209440"/>
-      <w:bookmarkStart w:id="342" w:name="_Toc483209688"/>
-      <w:bookmarkStart w:id="343" w:name="_Toc483209936"/>
-      <w:bookmarkStart w:id="344" w:name="_Toc483561368"/>
-      <w:bookmarkStart w:id="345" w:name="_Toc483561581"/>
-      <w:bookmarkStart w:id="346" w:name="_Toc483561795"/>
-      <w:bookmarkStart w:id="347" w:name="_Toc483562015"/>
-      <w:bookmarkStart w:id="348" w:name="_Toc483562229"/>
-      <w:bookmarkStart w:id="349" w:name="_Toc483562439"/>
-      <w:bookmarkStart w:id="350" w:name="_Toc485115518"/>
-      <w:bookmarkStart w:id="351" w:name="_Toc483206999"/>
-      <w:bookmarkStart w:id="352" w:name="_Toc483207714"/>
-      <w:bookmarkStart w:id="353" w:name="_Toc483209194"/>
-      <w:bookmarkStart w:id="354" w:name="_Toc483209442"/>
-      <w:bookmarkStart w:id="355" w:name="_Toc483209690"/>
-      <w:bookmarkStart w:id="356" w:name="_Toc483209938"/>
-      <w:bookmarkStart w:id="357" w:name="_Toc483561370"/>
-      <w:bookmarkStart w:id="358" w:name="_Toc483561583"/>
-      <w:bookmarkStart w:id="359" w:name="_Toc483561797"/>
-      <w:bookmarkStart w:id="360" w:name="_Toc483562017"/>
-      <w:bookmarkStart w:id="361" w:name="_Toc483562231"/>
-      <w:bookmarkStart w:id="362" w:name="_Toc483562441"/>
-      <w:bookmarkStart w:id="363" w:name="_Toc485115520"/>
-      <w:bookmarkStart w:id="364" w:name="_Toc483207001"/>
-      <w:bookmarkStart w:id="365" w:name="_Toc483207716"/>
-      <w:bookmarkStart w:id="366" w:name="_Toc483209196"/>
-      <w:bookmarkStart w:id="367" w:name="_Toc483209444"/>
-      <w:bookmarkStart w:id="368" w:name="_Toc483209692"/>
-      <w:bookmarkStart w:id="369" w:name="_Toc483209940"/>
-      <w:bookmarkStart w:id="370" w:name="_Toc483561372"/>
-      <w:bookmarkStart w:id="371" w:name="_Toc483561585"/>
-      <w:bookmarkStart w:id="372" w:name="_Toc483561799"/>
-      <w:bookmarkStart w:id="373" w:name="_Toc483562019"/>
-      <w:bookmarkStart w:id="374" w:name="_Toc483562233"/>
-      <w:bookmarkStart w:id="375" w:name="_Toc483562443"/>
-      <w:bookmarkStart w:id="376" w:name="_Toc485115522"/>
-      <w:bookmarkStart w:id="377" w:name="_Toc483207002"/>
-      <w:bookmarkStart w:id="378" w:name="_Toc483207717"/>
-      <w:bookmarkStart w:id="379" w:name="_Toc483209197"/>
-      <w:bookmarkStart w:id="380" w:name="_Toc483209445"/>
-      <w:bookmarkStart w:id="381" w:name="_Toc483209693"/>
-      <w:bookmarkStart w:id="382" w:name="_Toc483209941"/>
-      <w:bookmarkStart w:id="383" w:name="_Toc483561373"/>
-      <w:bookmarkStart w:id="384" w:name="_Toc483561586"/>
-      <w:bookmarkStart w:id="385" w:name="_Toc483561800"/>
-      <w:bookmarkStart w:id="386" w:name="_Toc483562020"/>
-      <w:bookmarkStart w:id="387" w:name="_Toc483562234"/>
-      <w:bookmarkStart w:id="388" w:name="_Toc483562444"/>
-      <w:bookmarkStart w:id="389" w:name="_Toc485115523"/>
-      <w:bookmarkStart w:id="390" w:name="_Toc483207003"/>
-      <w:bookmarkStart w:id="391" w:name="_Toc483207718"/>
-      <w:bookmarkStart w:id="392" w:name="_Toc483209198"/>
-      <w:bookmarkStart w:id="393" w:name="_Toc483209446"/>
-      <w:bookmarkStart w:id="394" w:name="_Toc483209694"/>
-      <w:bookmarkStart w:id="395" w:name="_Toc483209942"/>
-      <w:bookmarkStart w:id="396" w:name="_Toc483561374"/>
-      <w:bookmarkStart w:id="397" w:name="_Toc483561587"/>
-      <w:bookmarkStart w:id="398" w:name="_Toc483561801"/>
-      <w:bookmarkStart w:id="399" w:name="_Toc483562021"/>
-      <w:bookmarkStart w:id="400" w:name="_Toc483562235"/>
-      <w:bookmarkStart w:id="401" w:name="_Toc483562445"/>
-      <w:bookmarkStart w:id="402" w:name="_Toc485115524"/>
-      <w:bookmarkStart w:id="403" w:name="_Toc483207004"/>
-      <w:bookmarkStart w:id="404" w:name="_Toc483207719"/>
-      <w:bookmarkStart w:id="405" w:name="_Toc483209199"/>
-      <w:bookmarkStart w:id="406" w:name="_Toc483209447"/>
-      <w:bookmarkStart w:id="407" w:name="_Toc483209695"/>
-      <w:bookmarkStart w:id="408" w:name="_Toc483209943"/>
-      <w:bookmarkStart w:id="409" w:name="_Toc483561375"/>
-      <w:bookmarkStart w:id="410" w:name="_Toc483561588"/>
-      <w:bookmarkStart w:id="411" w:name="_Toc483561802"/>
-      <w:bookmarkStart w:id="412" w:name="_Toc483562022"/>
-      <w:bookmarkStart w:id="413" w:name="_Toc483562236"/>
-      <w:bookmarkStart w:id="414" w:name="_Toc483562446"/>
-      <w:bookmarkStart w:id="415" w:name="_Toc485115525"/>
-      <w:bookmarkStart w:id="416" w:name="_Toc483207005"/>
-      <w:bookmarkStart w:id="417" w:name="_Toc483207720"/>
-      <w:bookmarkStart w:id="418" w:name="_Toc483209200"/>
-      <w:bookmarkStart w:id="419" w:name="_Toc483209448"/>
-      <w:bookmarkStart w:id="420" w:name="_Toc483209696"/>
-      <w:bookmarkStart w:id="421" w:name="_Toc483209944"/>
-      <w:bookmarkStart w:id="422" w:name="_Toc483561376"/>
-      <w:bookmarkStart w:id="423" w:name="_Toc483561589"/>
-      <w:bookmarkStart w:id="424" w:name="_Toc483561803"/>
-      <w:bookmarkStart w:id="425" w:name="_Toc483562023"/>
-      <w:bookmarkStart w:id="426" w:name="_Toc483562237"/>
-      <w:bookmarkStart w:id="427" w:name="_Toc483562447"/>
-      <w:bookmarkStart w:id="428" w:name="_Toc485115526"/>
-      <w:bookmarkStart w:id="429" w:name="_Toc483207006"/>
-      <w:bookmarkStart w:id="430" w:name="_Toc483207721"/>
-      <w:bookmarkStart w:id="431" w:name="_Toc483209201"/>
-      <w:bookmarkStart w:id="432" w:name="_Toc483209449"/>
-      <w:bookmarkStart w:id="433" w:name="_Toc483209697"/>
-      <w:bookmarkStart w:id="434" w:name="_Toc483209945"/>
-      <w:bookmarkStart w:id="435" w:name="_Toc483561377"/>
-      <w:bookmarkStart w:id="436" w:name="_Toc483561590"/>
-      <w:bookmarkStart w:id="437" w:name="_Toc483561804"/>
-      <w:bookmarkStart w:id="438" w:name="_Toc483562024"/>
-      <w:bookmarkStart w:id="439" w:name="_Toc483562238"/>
-      <w:bookmarkStart w:id="440" w:name="_Toc483562448"/>
-      <w:bookmarkStart w:id="441" w:name="_Toc485115527"/>
-      <w:bookmarkStart w:id="442" w:name="_Toc483207007"/>
-      <w:bookmarkStart w:id="443" w:name="_Toc483207722"/>
-      <w:bookmarkStart w:id="444" w:name="_Toc483209202"/>
-      <w:bookmarkStart w:id="445" w:name="_Toc483209450"/>
-      <w:bookmarkStart w:id="446" w:name="_Toc483209698"/>
-      <w:bookmarkStart w:id="447" w:name="_Toc483209946"/>
-      <w:bookmarkStart w:id="448" w:name="_Toc483561378"/>
-      <w:bookmarkStart w:id="449" w:name="_Toc483561591"/>
-      <w:bookmarkStart w:id="450" w:name="_Toc483561805"/>
-      <w:bookmarkStart w:id="451" w:name="_Toc483562025"/>
-      <w:bookmarkStart w:id="452" w:name="_Toc483562239"/>
-      <w:bookmarkStart w:id="453" w:name="_Toc483562449"/>
-      <w:bookmarkStart w:id="454" w:name="_Toc485115528"/>
-      <w:bookmarkStart w:id="455" w:name="_Toc483207008"/>
-      <w:bookmarkStart w:id="456" w:name="_Toc483207723"/>
-      <w:bookmarkStart w:id="457" w:name="_Toc483209203"/>
-      <w:bookmarkStart w:id="458" w:name="_Toc483209451"/>
-      <w:bookmarkStart w:id="459" w:name="_Toc483209699"/>
-      <w:bookmarkStart w:id="460" w:name="_Toc483209947"/>
-      <w:bookmarkStart w:id="461" w:name="_Toc483561379"/>
-      <w:bookmarkStart w:id="462" w:name="_Toc483561592"/>
-      <w:bookmarkStart w:id="463" w:name="_Toc483561806"/>
-      <w:bookmarkStart w:id="464" w:name="_Toc483562026"/>
-      <w:bookmarkStart w:id="465" w:name="_Toc483562240"/>
-      <w:bookmarkStart w:id="466" w:name="_Toc483562450"/>
-      <w:bookmarkStart w:id="467" w:name="_Toc485115529"/>
-      <w:bookmarkStart w:id="468" w:name="_Toc483207009"/>
-      <w:bookmarkStart w:id="469" w:name="_Toc483207724"/>
-      <w:bookmarkStart w:id="470" w:name="_Toc483209204"/>
-      <w:bookmarkStart w:id="471" w:name="_Toc483209452"/>
-      <w:bookmarkStart w:id="472" w:name="_Toc483209700"/>
-      <w:bookmarkStart w:id="473" w:name="_Toc483209948"/>
-      <w:bookmarkStart w:id="474" w:name="_Toc483561380"/>
-      <w:bookmarkStart w:id="475" w:name="_Toc483561593"/>
-      <w:bookmarkStart w:id="476" w:name="_Toc483561807"/>
-      <w:bookmarkStart w:id="477" w:name="_Toc483562027"/>
-      <w:bookmarkStart w:id="478" w:name="_Toc483562241"/>
-      <w:bookmarkStart w:id="479" w:name="_Toc483562451"/>
-      <w:bookmarkStart w:id="480" w:name="_Toc485115530"/>
-      <w:bookmarkStart w:id="481" w:name="_Toc483207010"/>
-      <w:bookmarkStart w:id="482" w:name="_Toc483207725"/>
-      <w:bookmarkStart w:id="483" w:name="_Toc483209205"/>
-      <w:bookmarkStart w:id="484" w:name="_Toc483209453"/>
-      <w:bookmarkStart w:id="485" w:name="_Toc483209701"/>
-      <w:bookmarkStart w:id="486" w:name="_Toc483209949"/>
-      <w:bookmarkStart w:id="487" w:name="_Toc483561381"/>
-      <w:bookmarkStart w:id="488" w:name="_Toc483561594"/>
-      <w:bookmarkStart w:id="489" w:name="_Toc483561808"/>
-      <w:bookmarkStart w:id="490" w:name="_Toc483562028"/>
-      <w:bookmarkStart w:id="491" w:name="_Toc483562242"/>
-      <w:bookmarkStart w:id="492" w:name="_Toc483562452"/>
-      <w:bookmarkStart w:id="493" w:name="_Toc485115531"/>
-      <w:bookmarkStart w:id="494" w:name="_Toc483207011"/>
-      <w:bookmarkStart w:id="495" w:name="_Toc483207726"/>
-      <w:bookmarkStart w:id="496" w:name="_Toc483209206"/>
-      <w:bookmarkStart w:id="497" w:name="_Toc483209454"/>
-      <w:bookmarkStart w:id="498" w:name="_Toc483209702"/>
-      <w:bookmarkStart w:id="499" w:name="_Toc483209950"/>
-      <w:bookmarkStart w:id="500" w:name="_Toc483561382"/>
-      <w:bookmarkStart w:id="501" w:name="_Toc483561595"/>
-      <w:bookmarkStart w:id="502" w:name="_Toc483561809"/>
-      <w:bookmarkStart w:id="503" w:name="_Toc483562029"/>
-      <w:bookmarkStart w:id="504" w:name="_Toc483562243"/>
-      <w:bookmarkStart w:id="505" w:name="_Toc483562453"/>
-      <w:bookmarkStart w:id="506" w:name="_Toc485115532"/>
-      <w:bookmarkStart w:id="507" w:name="_Toc483207013"/>
-      <w:bookmarkStart w:id="508" w:name="_Toc483207728"/>
-      <w:bookmarkStart w:id="509" w:name="_Toc483209208"/>
-      <w:bookmarkStart w:id="510" w:name="_Toc483209456"/>
-      <w:bookmarkStart w:id="511" w:name="_Toc483209704"/>
-      <w:bookmarkStart w:id="512" w:name="_Toc483209952"/>
-      <w:bookmarkStart w:id="513" w:name="_Toc483561384"/>
-      <w:bookmarkStart w:id="514" w:name="_Toc483561597"/>
-      <w:bookmarkStart w:id="515" w:name="_Toc483561811"/>
-      <w:bookmarkStart w:id="516" w:name="_Toc483562031"/>
-      <w:bookmarkStart w:id="517" w:name="_Toc483562245"/>
-      <w:bookmarkStart w:id="518" w:name="_Toc483562455"/>
-      <w:bookmarkStart w:id="519" w:name="_Toc485115534"/>
-      <w:bookmarkStart w:id="520" w:name="_Toc483207019"/>
-      <w:bookmarkStart w:id="521" w:name="_Toc483207734"/>
-      <w:bookmarkStart w:id="522" w:name="_Toc483209214"/>
-      <w:bookmarkStart w:id="523" w:name="_Toc483209462"/>
-      <w:bookmarkStart w:id="524" w:name="_Toc483209710"/>
-      <w:bookmarkStart w:id="525" w:name="_Toc483209958"/>
-      <w:bookmarkStart w:id="526" w:name="_Toc483561390"/>
-      <w:bookmarkStart w:id="527" w:name="_Toc483561603"/>
-      <w:bookmarkStart w:id="528" w:name="_Toc483561817"/>
-      <w:bookmarkStart w:id="529" w:name="_Toc483562037"/>
-      <w:bookmarkStart w:id="530" w:name="_Toc483562251"/>
-      <w:bookmarkStart w:id="531" w:name="_Toc483562461"/>
-      <w:bookmarkStart w:id="532" w:name="_Toc485115540"/>
-      <w:bookmarkStart w:id="533" w:name="_Toc483207020"/>
-      <w:bookmarkStart w:id="534" w:name="_Toc483207735"/>
-      <w:bookmarkStart w:id="535" w:name="_Toc483209215"/>
-      <w:bookmarkStart w:id="536" w:name="_Toc483209463"/>
-      <w:bookmarkStart w:id="537" w:name="_Toc483209711"/>
-      <w:bookmarkStart w:id="538" w:name="_Toc483209959"/>
-      <w:bookmarkStart w:id="539" w:name="_Toc483561391"/>
-      <w:bookmarkStart w:id="540" w:name="_Toc483561604"/>
-      <w:bookmarkStart w:id="541" w:name="_Toc483561818"/>
-      <w:bookmarkStart w:id="542" w:name="_Toc483562038"/>
-      <w:bookmarkStart w:id="543" w:name="_Toc483562252"/>
-      <w:bookmarkStart w:id="544" w:name="_Toc483562462"/>
-      <w:bookmarkStart w:id="545" w:name="_Toc485115541"/>
-      <w:bookmarkStart w:id="546" w:name="_Toc483207022"/>
-      <w:bookmarkStart w:id="547" w:name="_Toc483207737"/>
-      <w:bookmarkStart w:id="548" w:name="_Toc483209217"/>
-      <w:bookmarkStart w:id="549" w:name="_Toc483209465"/>
-      <w:bookmarkStart w:id="550" w:name="_Toc483209713"/>
-      <w:bookmarkStart w:id="551" w:name="_Toc483209961"/>
-      <w:bookmarkStart w:id="552" w:name="_Toc483561393"/>
-      <w:bookmarkStart w:id="553" w:name="_Toc483561606"/>
-      <w:bookmarkStart w:id="554" w:name="_Toc483561820"/>
-      <w:bookmarkStart w:id="555" w:name="_Toc483562040"/>
-      <w:bookmarkStart w:id="556" w:name="_Toc483562254"/>
-      <w:bookmarkStart w:id="557" w:name="_Toc483562464"/>
-      <w:bookmarkStart w:id="558" w:name="_Toc485115543"/>
-      <w:bookmarkStart w:id="559" w:name="_Toc483207023"/>
-      <w:bookmarkStart w:id="560" w:name="_Toc483207738"/>
-      <w:bookmarkStart w:id="561" w:name="_Toc483209218"/>
-      <w:bookmarkStart w:id="562" w:name="_Toc483209466"/>
-      <w:bookmarkStart w:id="563" w:name="_Toc483209714"/>
-      <w:bookmarkStart w:id="564" w:name="_Toc483209962"/>
-      <w:bookmarkStart w:id="565" w:name="_Toc483561394"/>
-      <w:bookmarkStart w:id="566" w:name="_Toc483561607"/>
-      <w:bookmarkStart w:id="567" w:name="_Toc483561821"/>
-      <w:bookmarkStart w:id="568" w:name="_Toc483562041"/>
-      <w:bookmarkStart w:id="569" w:name="_Toc483562255"/>
-      <w:bookmarkStart w:id="570" w:name="_Toc483562465"/>
-      <w:bookmarkStart w:id="571" w:name="_Toc485115544"/>
-      <w:bookmarkStart w:id="572" w:name="_Toc483207025"/>
-      <w:bookmarkStart w:id="573" w:name="_Toc483207740"/>
-      <w:bookmarkStart w:id="574" w:name="_Toc483209220"/>
-      <w:bookmarkStart w:id="575" w:name="_Toc483209468"/>
-      <w:bookmarkStart w:id="576" w:name="_Toc483209716"/>
-      <w:bookmarkStart w:id="577" w:name="_Toc483209964"/>
-      <w:bookmarkStart w:id="578" w:name="_Toc483561396"/>
-      <w:bookmarkStart w:id="579" w:name="_Toc483561609"/>
-      <w:bookmarkStart w:id="580" w:name="_Toc483561823"/>
-      <w:bookmarkStart w:id="581" w:name="_Toc483562043"/>
-      <w:bookmarkStart w:id="582" w:name="_Toc483562257"/>
-      <w:bookmarkStart w:id="583" w:name="_Toc483562467"/>
-      <w:bookmarkStart w:id="584" w:name="_Toc485115546"/>
-      <w:bookmarkStart w:id="585" w:name="_Toc483207031"/>
-      <w:bookmarkStart w:id="586" w:name="_Toc483207746"/>
-      <w:bookmarkStart w:id="587" w:name="_Toc483209226"/>
-      <w:bookmarkStart w:id="588" w:name="_Toc483209474"/>
-      <w:bookmarkStart w:id="589" w:name="_Toc483209722"/>
-      <w:bookmarkStart w:id="590" w:name="_Toc483209970"/>
-      <w:bookmarkStart w:id="591" w:name="_Toc483561402"/>
-      <w:bookmarkStart w:id="592" w:name="_Toc483561615"/>
-      <w:bookmarkStart w:id="593" w:name="_Toc483561829"/>
-      <w:bookmarkStart w:id="594" w:name="_Toc483562049"/>
-      <w:bookmarkStart w:id="595" w:name="_Toc483562263"/>
-      <w:bookmarkStart w:id="596" w:name="_Toc483562473"/>
-      <w:bookmarkStart w:id="597" w:name="_Toc485115552"/>
-      <w:bookmarkStart w:id="598" w:name="_Toc483207032"/>
-      <w:bookmarkStart w:id="599" w:name="_Toc483207747"/>
-      <w:bookmarkStart w:id="600" w:name="_Toc483209227"/>
-      <w:bookmarkStart w:id="601" w:name="_Toc483209475"/>
-      <w:bookmarkStart w:id="602" w:name="_Toc483209723"/>
-      <w:bookmarkStart w:id="603" w:name="_Toc483209971"/>
-      <w:bookmarkStart w:id="604" w:name="_Toc483561403"/>
-      <w:bookmarkStart w:id="605" w:name="_Toc483561616"/>
-      <w:bookmarkStart w:id="606" w:name="_Toc483561830"/>
-      <w:bookmarkStart w:id="607" w:name="_Toc483562050"/>
-      <w:bookmarkStart w:id="608" w:name="_Toc483562264"/>
-      <w:bookmarkStart w:id="609" w:name="_Toc483562474"/>
-      <w:bookmarkStart w:id="610" w:name="_Toc485115553"/>
-      <w:bookmarkStart w:id="611" w:name="_Toc483207034"/>
-      <w:bookmarkStart w:id="612" w:name="_Toc483207749"/>
-      <w:bookmarkStart w:id="613" w:name="_Toc483209229"/>
-      <w:bookmarkStart w:id="614" w:name="_Toc483209477"/>
-      <w:bookmarkStart w:id="615" w:name="_Toc483209725"/>
-      <w:bookmarkStart w:id="616" w:name="_Toc483209973"/>
-      <w:bookmarkStart w:id="617" w:name="_Toc483561405"/>
-      <w:bookmarkStart w:id="618" w:name="_Toc483561618"/>
-      <w:bookmarkStart w:id="619" w:name="_Toc483561832"/>
-      <w:bookmarkStart w:id="620" w:name="_Toc483562052"/>
-      <w:bookmarkStart w:id="621" w:name="_Toc483562266"/>
-      <w:bookmarkStart w:id="622" w:name="_Toc483562476"/>
-      <w:bookmarkStart w:id="623" w:name="_Toc485115555"/>
-      <w:bookmarkStart w:id="624" w:name="_Toc483207035"/>
-      <w:bookmarkStart w:id="625" w:name="_Toc483207750"/>
-      <w:bookmarkStart w:id="626" w:name="_Toc483209230"/>
-      <w:bookmarkStart w:id="627" w:name="_Toc483209478"/>
-      <w:bookmarkStart w:id="628" w:name="_Toc483209726"/>
-      <w:bookmarkStart w:id="629" w:name="_Toc483209974"/>
-      <w:bookmarkStart w:id="630" w:name="_Toc483561406"/>
-      <w:bookmarkStart w:id="631" w:name="_Toc483561619"/>
-      <w:bookmarkStart w:id="632" w:name="_Toc483561833"/>
-      <w:bookmarkStart w:id="633" w:name="_Toc483562053"/>
-      <w:bookmarkStart w:id="634" w:name="_Toc483562267"/>
-      <w:bookmarkStart w:id="635" w:name="_Toc483562477"/>
-      <w:bookmarkStart w:id="636" w:name="_Toc485115556"/>
-      <w:bookmarkStart w:id="637" w:name="_Toc483207036"/>
-      <w:bookmarkStart w:id="638" w:name="_Toc483207751"/>
-      <w:bookmarkStart w:id="639" w:name="_Toc483209231"/>
-      <w:bookmarkStart w:id="640" w:name="_Toc483209479"/>
-      <w:bookmarkStart w:id="641" w:name="_Toc483209727"/>
-      <w:bookmarkStart w:id="642" w:name="_Toc483209975"/>
-      <w:bookmarkStart w:id="643" w:name="_Toc483561407"/>
-      <w:bookmarkStart w:id="644" w:name="_Toc483561620"/>
-      <w:bookmarkStart w:id="645" w:name="_Toc483561834"/>
-      <w:bookmarkStart w:id="646" w:name="_Toc483562054"/>
-      <w:bookmarkStart w:id="647" w:name="_Toc483562268"/>
-      <w:bookmarkStart w:id="648" w:name="_Toc483562478"/>
-      <w:bookmarkStart w:id="649" w:name="_Toc485115557"/>
-      <w:bookmarkStart w:id="650" w:name="_Toc483207037"/>
-      <w:bookmarkStart w:id="651" w:name="_Toc483207752"/>
-      <w:bookmarkStart w:id="652" w:name="_Toc483209232"/>
-      <w:bookmarkStart w:id="653" w:name="_Toc483209480"/>
-      <w:bookmarkStart w:id="654" w:name="_Toc483209728"/>
-      <w:bookmarkStart w:id="655" w:name="_Toc483209976"/>
-      <w:bookmarkStart w:id="656" w:name="_Toc483561408"/>
-      <w:bookmarkStart w:id="657" w:name="_Toc483561621"/>
-      <w:bookmarkStart w:id="658" w:name="_Toc483561835"/>
-      <w:bookmarkStart w:id="659" w:name="_Toc483562055"/>
-      <w:bookmarkStart w:id="660" w:name="_Toc483562269"/>
-      <w:bookmarkStart w:id="661" w:name="_Toc483562479"/>
-      <w:bookmarkStart w:id="662" w:name="_Toc485115558"/>
-      <w:bookmarkStart w:id="663" w:name="_Toc483207038"/>
-      <w:bookmarkStart w:id="664" w:name="_Toc483207753"/>
-      <w:bookmarkStart w:id="665" w:name="_Toc483209233"/>
-      <w:bookmarkStart w:id="666" w:name="_Toc483209481"/>
-      <w:bookmarkStart w:id="667" w:name="_Toc483209729"/>
-      <w:bookmarkStart w:id="668" w:name="_Toc483209977"/>
-      <w:bookmarkStart w:id="669" w:name="_Toc483561409"/>
-      <w:bookmarkStart w:id="670" w:name="_Toc483561622"/>
-      <w:bookmarkStart w:id="671" w:name="_Toc483561836"/>
-      <w:bookmarkStart w:id="672" w:name="_Toc483562056"/>
-      <w:bookmarkStart w:id="673" w:name="_Toc483562270"/>
-      <w:bookmarkStart w:id="674" w:name="_Toc483562480"/>
-      <w:bookmarkStart w:id="675" w:name="_Toc485115559"/>
-      <w:bookmarkStart w:id="676" w:name="_Toc483207039"/>
-      <w:bookmarkStart w:id="677" w:name="_Toc483207754"/>
-      <w:bookmarkStart w:id="678" w:name="_Toc483209234"/>
-      <w:bookmarkStart w:id="679" w:name="_Toc483209482"/>
-      <w:bookmarkStart w:id="680" w:name="_Toc483209730"/>
-      <w:bookmarkStart w:id="681" w:name="_Toc483209978"/>
-      <w:bookmarkStart w:id="682" w:name="_Toc483561410"/>
-      <w:bookmarkStart w:id="683" w:name="_Toc483561623"/>
-      <w:bookmarkStart w:id="684" w:name="_Toc483561837"/>
-      <w:bookmarkStart w:id="685" w:name="_Toc483562057"/>
-      <w:bookmarkStart w:id="686" w:name="_Toc483562271"/>
-      <w:bookmarkStart w:id="687" w:name="_Toc483562481"/>
-      <w:bookmarkStart w:id="688" w:name="_Toc485115560"/>
-      <w:bookmarkStart w:id="689" w:name="_Toc483207041"/>
-      <w:bookmarkStart w:id="690" w:name="_Toc483207756"/>
-      <w:bookmarkStart w:id="691" w:name="_Toc483209236"/>
-      <w:bookmarkStart w:id="692" w:name="_Toc483209484"/>
-      <w:bookmarkStart w:id="693" w:name="_Toc483209732"/>
-      <w:bookmarkStart w:id="694" w:name="_Toc483209980"/>
-      <w:bookmarkStart w:id="695" w:name="_Toc483561412"/>
-      <w:bookmarkStart w:id="696" w:name="_Toc483561625"/>
-      <w:bookmarkStart w:id="697" w:name="_Toc483561839"/>
-      <w:bookmarkStart w:id="698" w:name="_Toc483562059"/>
-      <w:bookmarkStart w:id="699" w:name="_Toc483562273"/>
-      <w:bookmarkStart w:id="700" w:name="_Toc483562483"/>
-      <w:bookmarkStart w:id="701" w:name="_Toc485115562"/>
-      <w:bookmarkStart w:id="702" w:name="_Toc483207046"/>
-      <w:bookmarkStart w:id="703" w:name="_Toc483207761"/>
-      <w:bookmarkStart w:id="704" w:name="_Toc483209241"/>
-      <w:bookmarkStart w:id="705" w:name="_Toc483209489"/>
-      <w:bookmarkStart w:id="706" w:name="_Toc483209737"/>
-      <w:bookmarkStart w:id="707" w:name="_Toc483209985"/>
-      <w:bookmarkStart w:id="708" w:name="_Toc483561417"/>
-      <w:bookmarkStart w:id="709" w:name="_Toc483561630"/>
-      <w:bookmarkStart w:id="710" w:name="_Toc483561844"/>
-      <w:bookmarkStart w:id="711" w:name="_Toc483562064"/>
-      <w:bookmarkStart w:id="712" w:name="_Toc483562278"/>
-      <w:bookmarkStart w:id="713" w:name="_Toc483562488"/>
-      <w:bookmarkStart w:id="714" w:name="_Toc485115567"/>
-      <w:bookmarkStart w:id="715" w:name="_Toc483207047"/>
-      <w:bookmarkStart w:id="716" w:name="_Toc483207762"/>
-      <w:bookmarkStart w:id="717" w:name="_Toc483209242"/>
-      <w:bookmarkStart w:id="718" w:name="_Toc483209490"/>
-      <w:bookmarkStart w:id="719" w:name="_Toc483209738"/>
-      <w:bookmarkStart w:id="720" w:name="_Toc483209986"/>
-      <w:bookmarkStart w:id="721" w:name="_Toc483561418"/>
-      <w:bookmarkStart w:id="722" w:name="_Toc483561631"/>
-      <w:bookmarkStart w:id="723" w:name="_Toc483561845"/>
-      <w:bookmarkStart w:id="724" w:name="_Toc483562065"/>
-      <w:bookmarkStart w:id="725" w:name="_Toc483562279"/>
-      <w:bookmarkStart w:id="726" w:name="_Toc483562489"/>
-      <w:bookmarkStart w:id="727" w:name="_Toc485115568"/>
-      <w:bookmarkStart w:id="728" w:name="_Toc483207048"/>
-      <w:bookmarkStart w:id="729" w:name="_Toc483207763"/>
-      <w:bookmarkStart w:id="730" w:name="_Toc483209243"/>
-      <w:bookmarkStart w:id="731" w:name="_Toc483209491"/>
-      <w:bookmarkStart w:id="732" w:name="_Toc483209739"/>
-      <w:bookmarkStart w:id="733" w:name="_Toc483209987"/>
-      <w:bookmarkStart w:id="734" w:name="_Toc483561419"/>
-      <w:bookmarkStart w:id="735" w:name="_Toc483561632"/>
-      <w:bookmarkStart w:id="736" w:name="_Toc483561846"/>
-      <w:bookmarkStart w:id="737" w:name="_Toc483562066"/>
-      <w:bookmarkStart w:id="738" w:name="_Toc483562280"/>
-      <w:bookmarkStart w:id="739" w:name="_Toc483562490"/>
-      <w:bookmarkStart w:id="740" w:name="_Toc485115569"/>
-      <w:bookmarkStart w:id="741" w:name="_Toc483207050"/>
-      <w:bookmarkStart w:id="742" w:name="_Toc483207765"/>
-      <w:bookmarkStart w:id="743" w:name="_Toc483209245"/>
-      <w:bookmarkStart w:id="744" w:name="_Toc483209493"/>
-      <w:bookmarkStart w:id="745" w:name="_Toc483209741"/>
-      <w:bookmarkStart w:id="746" w:name="_Toc483209989"/>
-      <w:bookmarkStart w:id="747" w:name="_Toc483561421"/>
-      <w:bookmarkStart w:id="748" w:name="_Toc483561634"/>
-      <w:bookmarkStart w:id="749" w:name="_Toc483561848"/>
-      <w:bookmarkStart w:id="750" w:name="_Toc483562068"/>
-      <w:bookmarkStart w:id="751" w:name="_Toc483562282"/>
-      <w:bookmarkStart w:id="752" w:name="_Toc483562492"/>
-      <w:bookmarkStart w:id="753" w:name="_Toc485115571"/>
-      <w:bookmarkStart w:id="754" w:name="_Toc483207051"/>
-      <w:bookmarkStart w:id="755" w:name="_Toc483207766"/>
-      <w:bookmarkStart w:id="756" w:name="_Toc483209246"/>
-      <w:bookmarkStart w:id="757" w:name="_Toc483209494"/>
-      <w:bookmarkStart w:id="758" w:name="_Toc483209742"/>
-      <w:bookmarkStart w:id="759" w:name="_Toc483209990"/>
-      <w:bookmarkStart w:id="760" w:name="_Toc483561422"/>
-      <w:bookmarkStart w:id="761" w:name="_Toc483561635"/>
-      <w:bookmarkStart w:id="762" w:name="_Toc483561849"/>
-      <w:bookmarkStart w:id="763" w:name="_Toc483562069"/>
-      <w:bookmarkStart w:id="764" w:name="_Toc483562283"/>
-      <w:bookmarkStart w:id="765" w:name="_Toc483562493"/>
-      <w:bookmarkStart w:id="766" w:name="_Toc485115572"/>
-      <w:bookmarkStart w:id="767" w:name="_Toc483207052"/>
-      <w:bookmarkStart w:id="768" w:name="_Toc483207767"/>
-      <w:bookmarkStart w:id="769" w:name="_Toc483209247"/>
-      <w:bookmarkStart w:id="770" w:name="_Toc483209495"/>
-      <w:bookmarkStart w:id="771" w:name="_Toc483209743"/>
-      <w:bookmarkStart w:id="772" w:name="_Toc483209991"/>
-      <w:bookmarkStart w:id="773" w:name="_Toc483561423"/>
-      <w:bookmarkStart w:id="774" w:name="_Toc483561636"/>
-      <w:bookmarkStart w:id="775" w:name="_Toc483561850"/>
-      <w:bookmarkStart w:id="776" w:name="_Toc483562070"/>
-      <w:bookmarkStart w:id="777" w:name="_Toc483562284"/>
-      <w:bookmarkStart w:id="778" w:name="_Toc483562494"/>
-      <w:bookmarkStart w:id="779" w:name="_Toc485115573"/>
-      <w:bookmarkStart w:id="780" w:name="_Toc483207053"/>
-      <w:bookmarkStart w:id="781" w:name="_Toc483207768"/>
-      <w:bookmarkStart w:id="782" w:name="_Toc483209248"/>
-      <w:bookmarkStart w:id="783" w:name="_Toc483209496"/>
-      <w:bookmarkStart w:id="784" w:name="_Toc483209744"/>
-      <w:bookmarkStart w:id="785" w:name="_Toc483209992"/>
-      <w:bookmarkStart w:id="786" w:name="_Toc483561424"/>
-      <w:bookmarkStart w:id="787" w:name="_Toc483561637"/>
-      <w:bookmarkStart w:id="788" w:name="_Toc483561851"/>
-      <w:bookmarkStart w:id="789" w:name="_Toc483562071"/>
-      <w:bookmarkStart w:id="790" w:name="_Toc483562285"/>
-      <w:bookmarkStart w:id="791" w:name="_Toc483562495"/>
-      <w:bookmarkStart w:id="792" w:name="_Toc485115574"/>
-      <w:bookmarkStart w:id="793" w:name="_Toc483207054"/>
-      <w:bookmarkStart w:id="794" w:name="_Toc483207769"/>
-      <w:bookmarkStart w:id="795" w:name="_Toc483209249"/>
-      <w:bookmarkStart w:id="796" w:name="_Toc483209497"/>
-      <w:bookmarkStart w:id="797" w:name="_Toc483209745"/>
-      <w:bookmarkStart w:id="798" w:name="_Toc483209993"/>
-      <w:bookmarkStart w:id="799" w:name="_Toc483561425"/>
-      <w:bookmarkStart w:id="800" w:name="_Toc483561638"/>
-      <w:bookmarkStart w:id="801" w:name="_Toc483561852"/>
-      <w:bookmarkStart w:id="802" w:name="_Toc483562072"/>
-      <w:bookmarkStart w:id="803" w:name="_Toc483562286"/>
-      <w:bookmarkStart w:id="804" w:name="_Toc483562496"/>
-      <w:bookmarkStart w:id="805" w:name="_Toc485115575"/>
-      <w:bookmarkStart w:id="806" w:name="_Toc483207055"/>
-      <w:bookmarkStart w:id="807" w:name="_Toc483207770"/>
-      <w:bookmarkStart w:id="808" w:name="_Toc483209250"/>
-      <w:bookmarkStart w:id="809" w:name="_Toc483209498"/>
-      <w:bookmarkStart w:id="810" w:name="_Toc483209746"/>
-      <w:bookmarkStart w:id="811" w:name="_Toc483209994"/>
-      <w:bookmarkStart w:id="812" w:name="_Toc483561426"/>
-      <w:bookmarkStart w:id="813" w:name="_Toc483561639"/>
-      <w:bookmarkStart w:id="814" w:name="_Toc483561853"/>
-      <w:bookmarkStart w:id="815" w:name="_Toc483562073"/>
-      <w:bookmarkStart w:id="816" w:name="_Toc483562287"/>
-      <w:bookmarkStart w:id="817" w:name="_Toc483562497"/>
-      <w:bookmarkStart w:id="818" w:name="_Toc485115576"/>
-      <w:bookmarkStart w:id="819" w:name="_Toc483207058"/>
-      <w:bookmarkStart w:id="820" w:name="_Toc483207773"/>
-      <w:bookmarkStart w:id="821" w:name="_Toc483209253"/>
-      <w:bookmarkStart w:id="822" w:name="_Toc483209501"/>
-      <w:bookmarkStart w:id="823" w:name="_Toc483209749"/>
-      <w:bookmarkStart w:id="824" w:name="_Toc483209997"/>
-      <w:bookmarkStart w:id="825" w:name="_Toc483561429"/>
-      <w:bookmarkStart w:id="826" w:name="_Toc483561642"/>
-      <w:bookmarkStart w:id="827" w:name="_Toc483561856"/>
-      <w:bookmarkStart w:id="828" w:name="_Toc483562076"/>
-      <w:bookmarkStart w:id="829" w:name="_Toc483562290"/>
-      <w:bookmarkStart w:id="830" w:name="_Toc483562500"/>
-      <w:bookmarkStart w:id="831" w:name="_Toc485115579"/>
-      <w:bookmarkStart w:id="832" w:name="_Toc483207062"/>
-      <w:bookmarkStart w:id="833" w:name="_Toc483207777"/>
-      <w:bookmarkStart w:id="834" w:name="_Toc483209257"/>
-      <w:bookmarkStart w:id="835" w:name="_Toc483209505"/>
-      <w:bookmarkStart w:id="836" w:name="_Toc483209753"/>
-      <w:bookmarkStart w:id="837" w:name="_Toc483210001"/>
-      <w:bookmarkStart w:id="838" w:name="_Toc483561433"/>
-      <w:bookmarkStart w:id="839" w:name="_Toc483561646"/>
-      <w:bookmarkStart w:id="840" w:name="_Toc483561860"/>
-      <w:bookmarkStart w:id="841" w:name="_Toc483562080"/>
-      <w:bookmarkStart w:id="842" w:name="_Toc483562294"/>
-      <w:bookmarkStart w:id="843" w:name="_Toc483562504"/>
-      <w:bookmarkStart w:id="844" w:name="_Toc485115583"/>
-      <w:bookmarkStart w:id="845" w:name="_Toc483207063"/>
-      <w:bookmarkStart w:id="846" w:name="_Toc483207778"/>
-      <w:bookmarkStart w:id="847" w:name="_Toc483209258"/>
-      <w:bookmarkStart w:id="848" w:name="_Toc483209506"/>
-      <w:bookmarkStart w:id="849" w:name="_Toc483209754"/>
-      <w:bookmarkStart w:id="850" w:name="_Toc483210002"/>
-      <w:bookmarkStart w:id="851" w:name="_Toc483561434"/>
-      <w:bookmarkStart w:id="852" w:name="_Toc483561647"/>
-      <w:bookmarkStart w:id="853" w:name="_Toc483561861"/>
-      <w:bookmarkStart w:id="854" w:name="_Toc483562081"/>
-      <w:bookmarkStart w:id="855" w:name="_Toc483562295"/>
-      <w:bookmarkStart w:id="856" w:name="_Toc483562505"/>
-      <w:bookmarkStart w:id="857" w:name="_Toc485115584"/>
-      <w:bookmarkStart w:id="858" w:name="_Toc483207065"/>
-      <w:bookmarkStart w:id="859" w:name="_Toc483207780"/>
-      <w:bookmarkStart w:id="860" w:name="_Toc483209260"/>
-      <w:bookmarkStart w:id="861" w:name="_Toc483209508"/>
-      <w:bookmarkStart w:id="862" w:name="_Toc483209756"/>
-      <w:bookmarkStart w:id="863" w:name="_Toc483210004"/>
-      <w:bookmarkStart w:id="864" w:name="_Toc483561436"/>
-      <w:bookmarkStart w:id="865" w:name="_Toc483561649"/>
-      <w:bookmarkStart w:id="866" w:name="_Toc483561863"/>
-      <w:bookmarkStart w:id="867" w:name="_Toc483562083"/>
-      <w:bookmarkStart w:id="868" w:name="_Toc483562297"/>
-      <w:bookmarkStart w:id="869" w:name="_Toc483562507"/>
-      <w:bookmarkStart w:id="870" w:name="_Toc485115586"/>
-      <w:bookmarkStart w:id="871" w:name="_Toc483207066"/>
-      <w:bookmarkStart w:id="872" w:name="_Toc483207781"/>
-      <w:bookmarkStart w:id="873" w:name="_Toc483209261"/>
-      <w:bookmarkStart w:id="874" w:name="_Toc483209509"/>
-      <w:bookmarkStart w:id="875" w:name="_Toc483209757"/>
-      <w:bookmarkStart w:id="876" w:name="_Toc483210005"/>
-      <w:bookmarkStart w:id="877" w:name="_Toc483561437"/>
-      <w:bookmarkStart w:id="878" w:name="_Toc483561650"/>
-      <w:bookmarkStart w:id="879" w:name="_Toc483561864"/>
-      <w:bookmarkStart w:id="880" w:name="_Toc483562084"/>
-      <w:bookmarkStart w:id="881" w:name="_Toc483562298"/>
-      <w:bookmarkStart w:id="882" w:name="_Toc483562508"/>
-      <w:bookmarkStart w:id="883" w:name="_Toc485115587"/>
-      <w:bookmarkStart w:id="884" w:name="_Toc483207067"/>
-      <w:bookmarkStart w:id="885" w:name="_Toc483207782"/>
-      <w:bookmarkStart w:id="886" w:name="_Toc483209262"/>
-      <w:bookmarkStart w:id="887" w:name="_Toc483209510"/>
-      <w:bookmarkStart w:id="888" w:name="_Toc483209758"/>
-      <w:bookmarkStart w:id="889" w:name="_Toc483210006"/>
-      <w:bookmarkStart w:id="890" w:name="_Toc483561438"/>
-      <w:bookmarkStart w:id="891" w:name="_Toc483561651"/>
-      <w:bookmarkStart w:id="892" w:name="_Toc483561865"/>
-      <w:bookmarkStart w:id="893" w:name="_Toc483562085"/>
-      <w:bookmarkStart w:id="894" w:name="_Toc483562299"/>
-      <w:bookmarkStart w:id="895" w:name="_Toc483562509"/>
-      <w:bookmarkStart w:id="896" w:name="_Toc485115588"/>
-      <w:bookmarkStart w:id="897" w:name="_Toc483207068"/>
-      <w:bookmarkStart w:id="898" w:name="_Toc483207783"/>
-      <w:bookmarkStart w:id="899" w:name="_Toc483209263"/>
-      <w:bookmarkStart w:id="900" w:name="_Toc483209511"/>
-      <w:bookmarkStart w:id="901" w:name="_Toc483209759"/>
-      <w:bookmarkStart w:id="902" w:name="_Toc483210007"/>
-      <w:bookmarkStart w:id="903" w:name="_Toc483561439"/>
-      <w:bookmarkStart w:id="904" w:name="_Toc483561652"/>
-      <w:bookmarkStart w:id="905" w:name="_Toc483561866"/>
-      <w:bookmarkStart w:id="906" w:name="_Toc483562086"/>
-      <w:bookmarkStart w:id="907" w:name="_Toc483562300"/>
-      <w:bookmarkStart w:id="908" w:name="_Toc483562510"/>
-      <w:bookmarkStart w:id="909" w:name="_Toc485115589"/>
-      <w:bookmarkStart w:id="910" w:name="_Toc483207070"/>
-      <w:bookmarkStart w:id="911" w:name="_Toc483207785"/>
-      <w:bookmarkStart w:id="912" w:name="_Toc483209265"/>
-      <w:bookmarkStart w:id="913" w:name="_Toc483209513"/>
-      <w:bookmarkStart w:id="914" w:name="_Toc483209761"/>
-      <w:bookmarkStart w:id="915" w:name="_Toc483210009"/>
-      <w:bookmarkStart w:id="916" w:name="_Toc483561441"/>
-      <w:bookmarkStart w:id="917" w:name="_Toc483561654"/>
-      <w:bookmarkStart w:id="918" w:name="_Toc483561868"/>
-      <w:bookmarkStart w:id="919" w:name="_Toc483562088"/>
-      <w:bookmarkStart w:id="920" w:name="_Toc483562302"/>
-      <w:bookmarkStart w:id="921" w:name="_Toc483562512"/>
-      <w:bookmarkStart w:id="922" w:name="_Toc485115591"/>
-      <w:bookmarkStart w:id="923" w:name="_Toc483207072"/>
-      <w:bookmarkStart w:id="924" w:name="_Toc483207787"/>
-      <w:bookmarkStart w:id="925" w:name="_Toc483209267"/>
-      <w:bookmarkStart w:id="926" w:name="_Toc483209515"/>
-      <w:bookmarkStart w:id="927" w:name="_Toc483209763"/>
-      <w:bookmarkStart w:id="928" w:name="_Toc483210011"/>
-      <w:bookmarkStart w:id="929" w:name="_Toc483561443"/>
-      <w:bookmarkStart w:id="930" w:name="_Toc483561656"/>
-      <w:bookmarkStart w:id="931" w:name="_Toc483561870"/>
-      <w:bookmarkStart w:id="932" w:name="_Toc483562090"/>
-      <w:bookmarkStart w:id="933" w:name="_Toc483562304"/>
-      <w:bookmarkStart w:id="934" w:name="_Toc483562514"/>
-      <w:bookmarkStart w:id="935" w:name="_Toc485115593"/>
-      <w:bookmarkStart w:id="936" w:name="_Toc483207073"/>
-      <w:bookmarkStart w:id="937" w:name="_Toc483207788"/>
-      <w:bookmarkStart w:id="938" w:name="_Toc483209268"/>
-      <w:bookmarkStart w:id="939" w:name="_Toc483209516"/>
-      <w:bookmarkStart w:id="940" w:name="_Toc483209764"/>
-      <w:bookmarkStart w:id="941" w:name="_Toc483210012"/>
-      <w:bookmarkStart w:id="942" w:name="_Toc483561444"/>
-      <w:bookmarkStart w:id="943" w:name="_Toc483561657"/>
-      <w:bookmarkStart w:id="944" w:name="_Toc483561871"/>
-      <w:bookmarkStart w:id="945" w:name="_Toc483562091"/>
-      <w:bookmarkStart w:id="946" w:name="_Toc483562305"/>
-      <w:bookmarkStart w:id="947" w:name="_Toc483562515"/>
-      <w:bookmarkStart w:id="948" w:name="_Toc485115594"/>
-      <w:bookmarkStart w:id="949" w:name="_Toc483207074"/>
-      <w:bookmarkStart w:id="950" w:name="_Toc483207789"/>
-      <w:bookmarkStart w:id="951" w:name="_Toc483209269"/>
-      <w:bookmarkStart w:id="952" w:name="_Toc483209517"/>
-      <w:bookmarkStart w:id="953" w:name="_Toc483209765"/>
-      <w:bookmarkStart w:id="954" w:name="_Toc483210013"/>
-      <w:bookmarkStart w:id="955" w:name="_Toc483561445"/>
-      <w:bookmarkStart w:id="956" w:name="_Toc483561658"/>
-      <w:bookmarkStart w:id="957" w:name="_Toc483561872"/>
-      <w:bookmarkStart w:id="958" w:name="_Toc483562092"/>
-      <w:bookmarkStart w:id="959" w:name="_Toc483562306"/>
-      <w:bookmarkStart w:id="960" w:name="_Toc483562516"/>
-      <w:bookmarkStart w:id="961" w:name="_Toc485115595"/>
-      <w:bookmarkStart w:id="962" w:name="_Toc483207075"/>
-      <w:bookmarkStart w:id="963" w:name="_Toc483207790"/>
-      <w:bookmarkStart w:id="964" w:name="_Toc483209270"/>
-      <w:bookmarkStart w:id="965" w:name="_Toc483209518"/>
-      <w:bookmarkStart w:id="966" w:name="_Toc483209766"/>
-      <w:bookmarkStart w:id="967" w:name="_Toc483210014"/>
-      <w:bookmarkStart w:id="968" w:name="_Toc483561446"/>
-      <w:bookmarkStart w:id="969" w:name="_Toc483561659"/>
-      <w:bookmarkStart w:id="970" w:name="_Toc483561873"/>
-      <w:bookmarkStart w:id="971" w:name="_Toc483562093"/>
-      <w:bookmarkStart w:id="972" w:name="_Toc483562307"/>
-      <w:bookmarkStart w:id="973" w:name="_Toc483562517"/>
-      <w:bookmarkStart w:id="974" w:name="_Toc485115596"/>
-      <w:bookmarkStart w:id="975" w:name="_Toc483207076"/>
-      <w:bookmarkStart w:id="976" w:name="_Toc483207791"/>
-      <w:bookmarkStart w:id="977" w:name="_Toc483209271"/>
-      <w:bookmarkStart w:id="978" w:name="_Toc483209519"/>
-      <w:bookmarkStart w:id="979" w:name="_Toc483209767"/>
-      <w:bookmarkStart w:id="980" w:name="_Toc483210015"/>
-      <w:bookmarkStart w:id="981" w:name="_Toc483561447"/>
-      <w:bookmarkStart w:id="982" w:name="_Toc483561660"/>
-      <w:bookmarkStart w:id="983" w:name="_Toc483561874"/>
-      <w:bookmarkStart w:id="984" w:name="_Toc483562094"/>
-      <w:bookmarkStart w:id="985" w:name="_Toc483562308"/>
-      <w:bookmarkStart w:id="986" w:name="_Toc483562518"/>
-      <w:bookmarkStart w:id="987" w:name="_Toc485115597"/>
-      <w:bookmarkStart w:id="988" w:name="_Toc483207078"/>
-      <w:bookmarkStart w:id="989" w:name="_Toc483207793"/>
-      <w:bookmarkStart w:id="990" w:name="_Toc483209273"/>
-      <w:bookmarkStart w:id="991" w:name="_Toc483209521"/>
-      <w:bookmarkStart w:id="992" w:name="_Toc483209769"/>
-      <w:bookmarkStart w:id="993" w:name="_Toc483210017"/>
-      <w:bookmarkStart w:id="994" w:name="_Toc483561449"/>
-      <w:bookmarkStart w:id="995" w:name="_Toc483561662"/>
-      <w:bookmarkStart w:id="996" w:name="_Toc483561876"/>
-      <w:bookmarkStart w:id="997" w:name="_Toc483562096"/>
-      <w:bookmarkStart w:id="998" w:name="_Toc483562310"/>
-      <w:bookmarkStart w:id="999" w:name="_Toc483562520"/>
-      <w:bookmarkStart w:id="1000" w:name="_Toc485115599"/>
-      <w:bookmarkStart w:id="1001" w:name="_Toc483207079"/>
-      <w:bookmarkStart w:id="1002" w:name="_Toc483207794"/>
-      <w:bookmarkStart w:id="1003" w:name="_Toc483209274"/>
-      <w:bookmarkStart w:id="1004" w:name="_Toc483209522"/>
-      <w:bookmarkStart w:id="1005" w:name="_Toc483209770"/>
-      <w:bookmarkStart w:id="1006" w:name="_Toc483210018"/>
-      <w:bookmarkStart w:id="1007" w:name="_Toc483561450"/>
-      <w:bookmarkStart w:id="1008" w:name="_Toc483561663"/>
-      <w:bookmarkStart w:id="1009" w:name="_Toc483561877"/>
-      <w:bookmarkStart w:id="1010" w:name="_Toc483562097"/>
-      <w:bookmarkStart w:id="1011" w:name="_Toc483562311"/>
-      <w:bookmarkStart w:id="1012" w:name="_Toc483562521"/>
-      <w:bookmarkStart w:id="1013" w:name="_Toc485115600"/>
-      <w:bookmarkStart w:id="1014" w:name="_Toc483207080"/>
-      <w:bookmarkStart w:id="1015" w:name="_Toc483207795"/>
-      <w:bookmarkStart w:id="1016" w:name="_Toc483209275"/>
-      <w:bookmarkStart w:id="1017" w:name="_Toc483209523"/>
-      <w:bookmarkStart w:id="1018" w:name="_Toc483209771"/>
-      <w:bookmarkStart w:id="1019" w:name="_Toc483210019"/>
-      <w:bookmarkStart w:id="1020" w:name="_Toc483561451"/>
-      <w:bookmarkStart w:id="1021" w:name="_Toc483561664"/>
-      <w:bookmarkStart w:id="1022" w:name="_Toc483561878"/>
-      <w:bookmarkStart w:id="1023" w:name="_Toc483562098"/>
-      <w:bookmarkStart w:id="1024" w:name="_Toc483562312"/>
-      <w:bookmarkStart w:id="1025" w:name="_Toc483562522"/>
-      <w:bookmarkStart w:id="1026" w:name="_Toc485115601"/>
-      <w:bookmarkStart w:id="1027" w:name="_Toc483207081"/>
-      <w:bookmarkStart w:id="1028" w:name="_Toc483207796"/>
-      <w:bookmarkStart w:id="1029" w:name="_Toc483209276"/>
-      <w:bookmarkStart w:id="1030" w:name="_Toc483209524"/>
-      <w:bookmarkStart w:id="1031" w:name="_Toc483209772"/>
-      <w:bookmarkStart w:id="1032" w:name="_Toc483210020"/>
-      <w:bookmarkStart w:id="1033" w:name="_Toc483561452"/>
-      <w:bookmarkStart w:id="1034" w:name="_Toc483561665"/>
-      <w:bookmarkStart w:id="1035" w:name="_Toc483561879"/>
-      <w:bookmarkStart w:id="1036" w:name="_Toc483562099"/>
-      <w:bookmarkStart w:id="1037" w:name="_Toc483562313"/>
-      <w:bookmarkStart w:id="1038" w:name="_Toc483562523"/>
-      <w:bookmarkStart w:id="1039" w:name="_Toc485115602"/>
-      <w:bookmarkStart w:id="1040" w:name="_Toc483207083"/>
-      <w:bookmarkStart w:id="1041" w:name="_Toc483207798"/>
-      <w:bookmarkStart w:id="1042" w:name="_Toc483209278"/>
-      <w:bookmarkStart w:id="1043" w:name="_Toc483209526"/>
-      <w:bookmarkStart w:id="1044" w:name="_Toc483209774"/>
-      <w:bookmarkStart w:id="1045" w:name="_Toc483210022"/>
-      <w:bookmarkStart w:id="1046" w:name="_Toc483561454"/>
-      <w:bookmarkStart w:id="1047" w:name="_Toc483561667"/>
-      <w:bookmarkStart w:id="1048" w:name="_Toc483561881"/>
-      <w:bookmarkStart w:id="1049" w:name="_Toc483562101"/>
-      <w:bookmarkStart w:id="1050" w:name="_Toc483562315"/>
-      <w:bookmarkStart w:id="1051" w:name="_Toc483562525"/>
-      <w:bookmarkStart w:id="1052" w:name="_Toc485115604"/>
-      <w:bookmarkStart w:id="1053" w:name="_Toc483207086"/>
-      <w:bookmarkStart w:id="1054" w:name="_Toc483207801"/>
-      <w:bookmarkStart w:id="1055" w:name="_Toc483209281"/>
-      <w:bookmarkStart w:id="1056" w:name="_Toc483209529"/>
-      <w:bookmarkStart w:id="1057" w:name="_Toc483209777"/>
-      <w:bookmarkStart w:id="1058" w:name="_Toc483210025"/>
-      <w:bookmarkStart w:id="1059" w:name="_Toc483561457"/>
-      <w:bookmarkStart w:id="1060" w:name="_Toc483561670"/>
-      <w:bookmarkStart w:id="1061" w:name="_Toc483561884"/>
-      <w:bookmarkStart w:id="1062" w:name="_Toc483562104"/>
-      <w:bookmarkStart w:id="1063" w:name="_Toc483562318"/>
-      <w:bookmarkStart w:id="1064" w:name="_Toc483562528"/>
-      <w:bookmarkStart w:id="1065" w:name="_Toc485115607"/>
-      <w:bookmarkStart w:id="1066" w:name="_Toc483207087"/>
-      <w:bookmarkStart w:id="1067" w:name="_Toc483207802"/>
-      <w:bookmarkStart w:id="1068" w:name="_Toc483209282"/>
-      <w:bookmarkStart w:id="1069" w:name="_Toc483209530"/>
-      <w:bookmarkStart w:id="1070" w:name="_Toc483209778"/>
-      <w:bookmarkStart w:id="1071" w:name="_Toc483210026"/>
-      <w:bookmarkStart w:id="1072" w:name="_Toc483561458"/>
-      <w:bookmarkStart w:id="1073" w:name="_Toc483561671"/>
-      <w:bookmarkStart w:id="1074" w:name="_Toc483561885"/>
-      <w:bookmarkStart w:id="1075" w:name="_Toc483562105"/>
-      <w:bookmarkStart w:id="1076" w:name="_Toc483562319"/>
-      <w:bookmarkStart w:id="1077" w:name="_Toc483562529"/>
-      <w:bookmarkStart w:id="1078" w:name="_Toc485115608"/>
-      <w:bookmarkStart w:id="1079" w:name="_Toc483207088"/>
-      <w:bookmarkStart w:id="1080" w:name="_Toc483207803"/>
-      <w:bookmarkStart w:id="1081" w:name="_Toc483209283"/>
-      <w:bookmarkStart w:id="1082" w:name="_Toc483209531"/>
-      <w:bookmarkStart w:id="1083" w:name="_Toc483209779"/>
-      <w:bookmarkStart w:id="1084" w:name="_Toc483210027"/>
-      <w:bookmarkStart w:id="1085" w:name="_Toc483561459"/>
-      <w:bookmarkStart w:id="1086" w:name="_Toc483561672"/>
-      <w:bookmarkStart w:id="1087" w:name="_Toc483561886"/>
-      <w:bookmarkStart w:id="1088" w:name="_Toc483562106"/>
-      <w:bookmarkStart w:id="1089" w:name="_Toc483562320"/>
-      <w:bookmarkStart w:id="1090" w:name="_Toc483562530"/>
-      <w:bookmarkStart w:id="1091" w:name="_Toc485115609"/>
-      <w:bookmarkStart w:id="1092" w:name="_Toc483207089"/>
-      <w:bookmarkStart w:id="1093" w:name="_Toc483207804"/>
-      <w:bookmarkStart w:id="1094" w:name="_Toc483209284"/>
-      <w:bookmarkStart w:id="1095" w:name="_Toc483209532"/>
-      <w:bookmarkStart w:id="1096" w:name="_Toc483209780"/>
-      <w:bookmarkStart w:id="1097" w:name="_Toc483210028"/>
-      <w:bookmarkStart w:id="1098" w:name="_Toc483561460"/>
-      <w:bookmarkStart w:id="1099" w:name="_Toc483561673"/>
-      <w:bookmarkStart w:id="1100" w:name="_Toc483561887"/>
-      <w:bookmarkStart w:id="1101" w:name="_Toc483562107"/>
-      <w:bookmarkStart w:id="1102" w:name="_Toc483562321"/>
-      <w:bookmarkStart w:id="1103" w:name="_Toc483562531"/>
-      <w:bookmarkStart w:id="1104" w:name="_Toc485115610"/>
-      <w:bookmarkStart w:id="1105" w:name="_Toc483207093"/>
-      <w:bookmarkStart w:id="1106" w:name="_Toc483207808"/>
-      <w:bookmarkStart w:id="1107" w:name="_Toc483209288"/>
-      <w:bookmarkStart w:id="1108" w:name="_Toc483209536"/>
-      <w:bookmarkStart w:id="1109" w:name="_Toc483209784"/>
-      <w:bookmarkStart w:id="1110" w:name="_Toc483210032"/>
-      <w:bookmarkStart w:id="1111" w:name="_Toc483561464"/>
-      <w:bookmarkStart w:id="1112" w:name="_Toc483561677"/>
-      <w:bookmarkStart w:id="1113" w:name="_Toc483561891"/>
-      <w:bookmarkStart w:id="1114" w:name="_Toc483562111"/>
-      <w:bookmarkStart w:id="1115" w:name="_Toc483562325"/>
-      <w:bookmarkStart w:id="1116" w:name="_Toc483562535"/>
-      <w:bookmarkStart w:id="1117" w:name="_Toc485115614"/>
-      <w:bookmarkStart w:id="1118" w:name="_Toc483207095"/>
-      <w:bookmarkStart w:id="1119" w:name="_Toc483207810"/>
-      <w:bookmarkStart w:id="1120" w:name="_Toc483209290"/>
-      <w:bookmarkStart w:id="1121" w:name="_Toc483209538"/>
-      <w:bookmarkStart w:id="1122" w:name="_Toc483209786"/>
-      <w:bookmarkStart w:id="1123" w:name="_Toc483210034"/>
-      <w:bookmarkStart w:id="1124" w:name="_Toc483561466"/>
-      <w:bookmarkStart w:id="1125" w:name="_Toc483561679"/>
-      <w:bookmarkStart w:id="1126" w:name="_Toc483561893"/>
-      <w:bookmarkStart w:id="1127" w:name="_Toc483562113"/>
-      <w:bookmarkStart w:id="1128" w:name="_Toc483562327"/>
-      <w:bookmarkStart w:id="1129" w:name="_Toc483562537"/>
-      <w:bookmarkStart w:id="1130" w:name="_Toc485115616"/>
-      <w:bookmarkStart w:id="1131" w:name="_Toc483207096"/>
-      <w:bookmarkStart w:id="1132" w:name="_Toc483207811"/>
-      <w:bookmarkStart w:id="1133" w:name="_Toc483209291"/>
-      <w:bookmarkStart w:id="1134" w:name="_Toc483209539"/>
-      <w:bookmarkStart w:id="1135" w:name="_Toc483209787"/>
-      <w:bookmarkStart w:id="1136" w:name="_Toc483210035"/>
-      <w:bookmarkStart w:id="1137" w:name="_Toc483561467"/>
-      <w:bookmarkStart w:id="1138" w:name="_Toc483561680"/>
-      <w:bookmarkStart w:id="1139" w:name="_Toc483561894"/>
-      <w:bookmarkStart w:id="1140" w:name="_Toc483562114"/>
-      <w:bookmarkStart w:id="1141" w:name="_Toc483562328"/>
-      <w:bookmarkStart w:id="1142" w:name="_Toc483562538"/>
-      <w:bookmarkStart w:id="1143" w:name="_Toc485115617"/>
-      <w:bookmarkStart w:id="1144" w:name="_Toc483207100"/>
-      <w:bookmarkStart w:id="1145" w:name="_Toc483207815"/>
-      <w:bookmarkStart w:id="1146" w:name="_Toc483209295"/>
-      <w:bookmarkStart w:id="1147" w:name="_Toc483209543"/>
-      <w:bookmarkStart w:id="1148" w:name="_Toc483209791"/>
-      <w:bookmarkStart w:id="1149" w:name="_Toc483210039"/>
-      <w:bookmarkStart w:id="1150" w:name="_Toc483561471"/>
-      <w:bookmarkStart w:id="1151" w:name="_Toc483561684"/>
-      <w:bookmarkStart w:id="1152" w:name="_Toc483561898"/>
-      <w:bookmarkStart w:id="1153" w:name="_Toc483562118"/>
-      <w:bookmarkStart w:id="1154" w:name="_Toc483562332"/>
-      <w:bookmarkStart w:id="1155" w:name="_Toc483562542"/>
-      <w:bookmarkStart w:id="1156" w:name="_Toc485115621"/>
-      <w:bookmarkStart w:id="1157" w:name="_Toc483207101"/>
-      <w:bookmarkStart w:id="1158" w:name="_Toc483207816"/>
-      <w:bookmarkStart w:id="1159" w:name="_Toc483209296"/>
-      <w:bookmarkStart w:id="1160" w:name="_Toc483209544"/>
-      <w:bookmarkStart w:id="1161" w:name="_Toc483209792"/>
-      <w:bookmarkStart w:id="1162" w:name="_Toc483210040"/>
-      <w:bookmarkStart w:id="1163" w:name="_Toc483561472"/>
-      <w:bookmarkStart w:id="1164" w:name="_Toc483561685"/>
-      <w:bookmarkStart w:id="1165" w:name="_Toc483561899"/>
-      <w:bookmarkStart w:id="1166" w:name="_Toc483562119"/>
-      <w:bookmarkStart w:id="1167" w:name="_Toc483562333"/>
-      <w:bookmarkStart w:id="1168" w:name="_Toc483562543"/>
-      <w:bookmarkStart w:id="1169" w:name="_Toc485115622"/>
-      <w:bookmarkStart w:id="1170" w:name="_Toc483207103"/>
-      <w:bookmarkStart w:id="1171" w:name="_Toc483207818"/>
-      <w:bookmarkStart w:id="1172" w:name="_Toc483209298"/>
-      <w:bookmarkStart w:id="1173" w:name="_Toc483209546"/>
-      <w:bookmarkStart w:id="1174" w:name="_Toc483209794"/>
-      <w:bookmarkStart w:id="1175" w:name="_Toc483210042"/>
-      <w:bookmarkStart w:id="1176" w:name="_Toc483561474"/>
-      <w:bookmarkStart w:id="1177" w:name="_Toc483561687"/>
-      <w:bookmarkStart w:id="1178" w:name="_Toc483561901"/>
-      <w:bookmarkStart w:id="1179" w:name="_Toc483562121"/>
-      <w:bookmarkStart w:id="1180" w:name="_Toc483562335"/>
-      <w:bookmarkStart w:id="1181" w:name="_Toc483562545"/>
-      <w:bookmarkStart w:id="1182" w:name="_Toc485115624"/>
-      <w:bookmarkStart w:id="1183" w:name="_Toc483207107"/>
-      <w:bookmarkStart w:id="1184" w:name="_Toc483207822"/>
-      <w:bookmarkStart w:id="1185" w:name="_Toc483209302"/>
-      <w:bookmarkStart w:id="1186" w:name="_Toc483209550"/>
-      <w:bookmarkStart w:id="1187" w:name="_Toc483209798"/>
-      <w:bookmarkStart w:id="1188" w:name="_Toc483210046"/>
-      <w:bookmarkStart w:id="1189" w:name="_Toc483561478"/>
-      <w:bookmarkStart w:id="1190" w:name="_Toc483561691"/>
-      <w:bookmarkStart w:id="1191" w:name="_Toc483561905"/>
-      <w:bookmarkStart w:id="1192" w:name="_Toc483562125"/>
-      <w:bookmarkStart w:id="1193" w:name="_Toc483562339"/>
-      <w:bookmarkStart w:id="1194" w:name="_Toc483562549"/>
-      <w:bookmarkStart w:id="1195" w:name="_Toc485115628"/>
-      <w:bookmarkStart w:id="1196" w:name="_Toc483207108"/>
-      <w:bookmarkStart w:id="1197" w:name="_Toc483207823"/>
-      <w:bookmarkStart w:id="1198" w:name="_Toc483209303"/>
-      <w:bookmarkStart w:id="1199" w:name="_Toc483209551"/>
-      <w:bookmarkStart w:id="1200" w:name="_Toc483209799"/>
-      <w:bookmarkStart w:id="1201" w:name="_Toc483210047"/>
-      <w:bookmarkStart w:id="1202" w:name="_Toc483561479"/>
-      <w:bookmarkStart w:id="1203" w:name="_Toc483561692"/>
-      <w:bookmarkStart w:id="1204" w:name="_Toc483561906"/>
-      <w:bookmarkStart w:id="1205" w:name="_Toc483562126"/>
-      <w:bookmarkStart w:id="1206" w:name="_Toc483562340"/>
-      <w:bookmarkStart w:id="1207" w:name="_Toc483562550"/>
-      <w:bookmarkStart w:id="1208" w:name="_Toc485115629"/>
-      <w:bookmarkStart w:id="1209" w:name="_Toc483207109"/>
-      <w:bookmarkStart w:id="1210" w:name="_Toc483207824"/>
-      <w:bookmarkStart w:id="1211" w:name="_Toc483209304"/>
-      <w:bookmarkStart w:id="1212" w:name="_Toc483209552"/>
-      <w:bookmarkStart w:id="1213" w:name="_Toc483209800"/>
-      <w:bookmarkStart w:id="1214" w:name="_Toc483210048"/>
-      <w:bookmarkStart w:id="1215" w:name="_Toc483561480"/>
-      <w:bookmarkStart w:id="1216" w:name="_Toc483561693"/>
-      <w:bookmarkStart w:id="1217" w:name="_Toc483561907"/>
-      <w:bookmarkStart w:id="1218" w:name="_Toc483562127"/>
-      <w:bookmarkStart w:id="1219" w:name="_Toc483562341"/>
-      <w:bookmarkStart w:id="1220" w:name="_Toc483562551"/>
-      <w:bookmarkStart w:id="1221" w:name="_Toc485115630"/>
-      <w:bookmarkStart w:id="1222" w:name="_Toc483207110"/>
-      <w:bookmarkStart w:id="1223" w:name="_Toc483207825"/>
-      <w:bookmarkStart w:id="1224" w:name="_Toc483209305"/>
-      <w:bookmarkStart w:id="1225" w:name="_Toc483209553"/>
-      <w:bookmarkStart w:id="1226" w:name="_Toc483209801"/>
-      <w:bookmarkStart w:id="1227" w:name="_Toc483210049"/>
-      <w:bookmarkStart w:id="1228" w:name="_Toc483561481"/>
-      <w:bookmarkStart w:id="1229" w:name="_Toc483561694"/>
-      <w:bookmarkStart w:id="1230" w:name="_Toc483561908"/>
-      <w:bookmarkStart w:id="1231" w:name="_Toc483562128"/>
-      <w:bookmarkStart w:id="1232" w:name="_Toc483562342"/>
-      <w:bookmarkStart w:id="1233" w:name="_Toc483562552"/>
-      <w:bookmarkStart w:id="1234" w:name="_Toc485115631"/>
-      <w:bookmarkStart w:id="1235" w:name="_Toc483207112"/>
-      <w:bookmarkStart w:id="1236" w:name="_Toc483207827"/>
-      <w:bookmarkStart w:id="1237" w:name="_Toc483209307"/>
-      <w:bookmarkStart w:id="1238" w:name="_Toc483209555"/>
-      <w:bookmarkStart w:id="1239" w:name="_Toc483209803"/>
-      <w:bookmarkStart w:id="1240" w:name="_Toc483210051"/>
-      <w:bookmarkStart w:id="1241" w:name="_Toc483561483"/>
-      <w:bookmarkStart w:id="1242" w:name="_Toc483561696"/>
-      <w:bookmarkStart w:id="1243" w:name="_Toc483561910"/>
-      <w:bookmarkStart w:id="1244" w:name="_Toc483562130"/>
-      <w:bookmarkStart w:id="1245" w:name="_Toc483562344"/>
-      <w:bookmarkStart w:id="1246" w:name="_Toc483562554"/>
-      <w:bookmarkStart w:id="1247" w:name="_Toc485115633"/>
-      <w:bookmarkStart w:id="1248" w:name="_Toc483207114"/>
-      <w:bookmarkStart w:id="1249" w:name="_Toc483207829"/>
-      <w:bookmarkStart w:id="1250" w:name="_Toc483209309"/>
-      <w:bookmarkStart w:id="1251" w:name="_Toc483209557"/>
-      <w:bookmarkStart w:id="1252" w:name="_Toc483209805"/>
-      <w:bookmarkStart w:id="1253" w:name="_Toc483210053"/>
-      <w:bookmarkStart w:id="1254" w:name="_Toc483561485"/>
-      <w:bookmarkStart w:id="1255" w:name="_Toc483561698"/>
-      <w:bookmarkStart w:id="1256" w:name="_Toc483561912"/>
-      <w:bookmarkStart w:id="1257" w:name="_Toc483562132"/>
-      <w:bookmarkStart w:id="1258" w:name="_Toc483562346"/>
-      <w:bookmarkStart w:id="1259" w:name="_Toc483562556"/>
-      <w:bookmarkStart w:id="1260" w:name="_Toc485115635"/>
-      <w:bookmarkStart w:id="1261" w:name="_Toc483207830"/>
-      <w:bookmarkStart w:id="1262" w:name="_Toc483209310"/>
-      <w:bookmarkStart w:id="1263" w:name="_Toc483209558"/>
-      <w:bookmarkStart w:id="1264" w:name="_Toc483209806"/>
-      <w:bookmarkStart w:id="1265" w:name="_Toc483210054"/>
-      <w:bookmarkStart w:id="1266" w:name="_Toc483561486"/>
-      <w:bookmarkStart w:id="1267" w:name="_Toc483561699"/>
-      <w:bookmarkStart w:id="1268" w:name="_Toc483561913"/>
-      <w:bookmarkStart w:id="1269" w:name="_Toc483562133"/>
-      <w:bookmarkStart w:id="1270" w:name="_Toc483562347"/>
-      <w:bookmarkStart w:id="1271" w:name="_Toc483562557"/>
-      <w:bookmarkStart w:id="1272" w:name="_Toc485115636"/>
-      <w:bookmarkStart w:id="1273" w:name="_Toc485492668"/>
-      <w:bookmarkEnd w:id="153"/>
+      <w:bookmarkStart w:id="154" w:name="_Toc483209147"/>
+      <w:bookmarkStart w:id="155" w:name="_Toc483209395"/>
+      <w:bookmarkStart w:id="156" w:name="_Toc483209643"/>
+      <w:bookmarkStart w:id="157" w:name="_Toc483209891"/>
+      <w:bookmarkStart w:id="158" w:name="_Toc483209148"/>
+      <w:bookmarkStart w:id="159" w:name="_Toc483209396"/>
+      <w:bookmarkStart w:id="160" w:name="_Toc483209644"/>
+      <w:bookmarkStart w:id="161" w:name="_Toc483209892"/>
+      <w:bookmarkStart w:id="162" w:name="_Toc483209149"/>
+      <w:bookmarkStart w:id="163" w:name="_Toc483209397"/>
+      <w:bookmarkStart w:id="164" w:name="_Toc483209645"/>
+      <w:bookmarkStart w:id="165" w:name="_Toc483209893"/>
+      <w:bookmarkStart w:id="166" w:name="_Toc483209150"/>
+      <w:bookmarkStart w:id="167" w:name="_Toc483209398"/>
+      <w:bookmarkStart w:id="168" w:name="_Toc483209646"/>
+      <w:bookmarkStart w:id="169" w:name="_Toc483209894"/>
+      <w:bookmarkStart w:id="170" w:name="_Toc483209151"/>
+      <w:bookmarkStart w:id="171" w:name="_Toc483209399"/>
+      <w:bookmarkStart w:id="172" w:name="_Toc483209647"/>
+      <w:bookmarkStart w:id="173" w:name="_Toc483209895"/>
+      <w:bookmarkStart w:id="174" w:name="_Toc483209152"/>
+      <w:bookmarkStart w:id="175" w:name="_Toc483209400"/>
+      <w:bookmarkStart w:id="176" w:name="_Toc483209648"/>
+      <w:bookmarkStart w:id="177" w:name="_Toc483209896"/>
+      <w:bookmarkStart w:id="178" w:name="_Toc483209153"/>
+      <w:bookmarkStart w:id="179" w:name="_Toc483209401"/>
+      <w:bookmarkStart w:id="180" w:name="_Toc483209649"/>
+      <w:bookmarkStart w:id="181" w:name="_Toc483209897"/>
+      <w:bookmarkStart w:id="182" w:name="_Toc483209154"/>
+      <w:bookmarkStart w:id="183" w:name="_Toc483209402"/>
+      <w:bookmarkStart w:id="184" w:name="_Toc483209650"/>
+      <w:bookmarkStart w:id="185" w:name="_Toc483209898"/>
+      <w:bookmarkStart w:id="186" w:name="_Toc483209155"/>
+      <w:bookmarkStart w:id="187" w:name="_Toc483209403"/>
+      <w:bookmarkStart w:id="188" w:name="_Toc483209651"/>
+      <w:bookmarkStart w:id="189" w:name="_Toc483209899"/>
+      <w:bookmarkStart w:id="190" w:name="_Toc483209156"/>
+      <w:bookmarkStart w:id="191" w:name="_Toc483209404"/>
+      <w:bookmarkStart w:id="192" w:name="_Toc483209652"/>
+      <w:bookmarkStart w:id="193" w:name="_Toc483209900"/>
+      <w:bookmarkStart w:id="194" w:name="_Toc483209157"/>
+      <w:bookmarkStart w:id="195" w:name="_Toc483209405"/>
+      <w:bookmarkStart w:id="196" w:name="_Toc483209653"/>
+      <w:bookmarkStart w:id="197" w:name="_Toc483209901"/>
+      <w:bookmarkStart w:id="198" w:name="_Toc483209158"/>
+      <w:bookmarkStart w:id="199" w:name="_Toc483209406"/>
+      <w:bookmarkStart w:id="200" w:name="_Toc483209654"/>
+      <w:bookmarkStart w:id="201" w:name="_Toc483209902"/>
+      <w:bookmarkStart w:id="202" w:name="_Toc483209159"/>
+      <w:bookmarkStart w:id="203" w:name="_Toc483209407"/>
+      <w:bookmarkStart w:id="204" w:name="_Toc483209655"/>
+      <w:bookmarkStart w:id="205" w:name="_Toc483209903"/>
+      <w:bookmarkStart w:id="206" w:name="_Toc483209160"/>
+      <w:bookmarkStart w:id="207" w:name="_Toc483209408"/>
+      <w:bookmarkStart w:id="208" w:name="_Toc483209656"/>
+      <w:bookmarkStart w:id="209" w:name="_Toc483209904"/>
+      <w:bookmarkStart w:id="210" w:name="_Toc483209161"/>
+      <w:bookmarkStart w:id="211" w:name="_Toc483209409"/>
+      <w:bookmarkStart w:id="212" w:name="_Toc483209657"/>
+      <w:bookmarkStart w:id="213" w:name="_Toc483209905"/>
+      <w:bookmarkStart w:id="214" w:name="_Toc483209162"/>
+      <w:bookmarkStart w:id="215" w:name="_Toc483209410"/>
+      <w:bookmarkStart w:id="216" w:name="_Toc483209658"/>
+      <w:bookmarkStart w:id="217" w:name="_Toc483209906"/>
+      <w:bookmarkStart w:id="218" w:name="_Toc483209163"/>
+      <w:bookmarkStart w:id="219" w:name="_Toc483209411"/>
+      <w:bookmarkStart w:id="220" w:name="_Toc483209659"/>
+      <w:bookmarkStart w:id="221" w:name="_Toc483209907"/>
+      <w:bookmarkStart w:id="222" w:name="_Toc483209164"/>
+      <w:bookmarkStart w:id="223" w:name="_Toc483209412"/>
+      <w:bookmarkStart w:id="224" w:name="_Toc483209660"/>
+      <w:bookmarkStart w:id="225" w:name="_Toc483209908"/>
+      <w:bookmarkStart w:id="226" w:name="_Toc483209165"/>
+      <w:bookmarkStart w:id="227" w:name="_Toc483209413"/>
+      <w:bookmarkStart w:id="228" w:name="_Toc483209661"/>
+      <w:bookmarkStart w:id="229" w:name="_Toc483209909"/>
+      <w:bookmarkStart w:id="230" w:name="_Toc483209166"/>
+      <w:bookmarkStart w:id="231" w:name="_Toc483209414"/>
+      <w:bookmarkStart w:id="232" w:name="_Toc483209662"/>
+      <w:bookmarkStart w:id="233" w:name="_Toc483209910"/>
+      <w:bookmarkStart w:id="234" w:name="_Toc483209167"/>
+      <w:bookmarkStart w:id="235" w:name="_Toc483209415"/>
+      <w:bookmarkStart w:id="236" w:name="_Toc483209663"/>
+      <w:bookmarkStart w:id="237" w:name="_Toc483209911"/>
+      <w:bookmarkStart w:id="238" w:name="_Toc483209168"/>
+      <w:bookmarkStart w:id="239" w:name="_Toc483209416"/>
+      <w:bookmarkStart w:id="240" w:name="_Toc483209664"/>
+      <w:bookmarkStart w:id="241" w:name="_Toc483209912"/>
+      <w:bookmarkStart w:id="242" w:name="_Toc483209169"/>
+      <w:bookmarkStart w:id="243" w:name="_Toc483209417"/>
+      <w:bookmarkStart w:id="244" w:name="_Toc483209665"/>
+      <w:bookmarkStart w:id="245" w:name="_Toc483209913"/>
+      <w:bookmarkStart w:id="246" w:name="_Toc483209170"/>
+      <w:bookmarkStart w:id="247" w:name="_Toc483209418"/>
+      <w:bookmarkStart w:id="248" w:name="_Toc483209666"/>
+      <w:bookmarkStart w:id="249" w:name="_Toc483209914"/>
+      <w:bookmarkStart w:id="250" w:name="_Toc483209171"/>
+      <w:bookmarkStart w:id="251" w:name="_Toc483209419"/>
+      <w:bookmarkStart w:id="252" w:name="_Toc483209667"/>
+      <w:bookmarkStart w:id="253" w:name="_Toc483209915"/>
+      <w:bookmarkStart w:id="254" w:name="_Toc483209172"/>
+      <w:bookmarkStart w:id="255" w:name="_Toc483209420"/>
+      <w:bookmarkStart w:id="256" w:name="_Toc483209668"/>
+      <w:bookmarkStart w:id="257" w:name="_Toc483209916"/>
+      <w:bookmarkStart w:id="258" w:name="_Toc483209173"/>
+      <w:bookmarkStart w:id="259" w:name="_Toc483209421"/>
+      <w:bookmarkStart w:id="260" w:name="_Toc483209669"/>
+      <w:bookmarkStart w:id="261" w:name="_Toc483209917"/>
+      <w:bookmarkStart w:id="262" w:name="_Toc483209174"/>
+      <w:bookmarkStart w:id="263" w:name="_Toc483209422"/>
+      <w:bookmarkStart w:id="264" w:name="_Toc483209670"/>
+      <w:bookmarkStart w:id="265" w:name="_Toc483209918"/>
+      <w:bookmarkStart w:id="266" w:name="_Toc483209175"/>
+      <w:bookmarkStart w:id="267" w:name="_Toc483209423"/>
+      <w:bookmarkStart w:id="268" w:name="_Toc483209671"/>
+      <w:bookmarkStart w:id="269" w:name="_Toc483209919"/>
+      <w:bookmarkStart w:id="270" w:name="_Toc483209176"/>
+      <w:bookmarkStart w:id="271" w:name="_Toc483209424"/>
+      <w:bookmarkStart w:id="272" w:name="_Toc483209672"/>
+      <w:bookmarkStart w:id="273" w:name="_Toc483209920"/>
+      <w:bookmarkStart w:id="274" w:name="_Toc483209177"/>
+      <w:bookmarkStart w:id="275" w:name="_Toc483209425"/>
+      <w:bookmarkStart w:id="276" w:name="_Toc483209673"/>
+      <w:bookmarkStart w:id="277" w:name="_Toc483209921"/>
+      <w:bookmarkStart w:id="278" w:name="_Toc483209178"/>
+      <w:bookmarkStart w:id="279" w:name="_Toc483209426"/>
+      <w:bookmarkStart w:id="280" w:name="_Toc483209674"/>
+      <w:bookmarkStart w:id="281" w:name="_Toc483209922"/>
+      <w:bookmarkStart w:id="282" w:name="_Toc483209179"/>
+      <w:bookmarkStart w:id="283" w:name="_Toc483209427"/>
+      <w:bookmarkStart w:id="284" w:name="_Toc483209675"/>
+      <w:bookmarkStart w:id="285" w:name="_Toc483209923"/>
+      <w:bookmarkStart w:id="286" w:name="_Toc483209180"/>
+      <w:bookmarkStart w:id="287" w:name="_Toc483209428"/>
+      <w:bookmarkStart w:id="288" w:name="_Toc483209676"/>
+      <w:bookmarkStart w:id="289" w:name="_Toc483209924"/>
+      <w:bookmarkStart w:id="290" w:name="_Toc483209181"/>
+      <w:bookmarkStart w:id="291" w:name="_Toc483209429"/>
+      <w:bookmarkStart w:id="292" w:name="_Toc483209677"/>
+      <w:bookmarkStart w:id="293" w:name="_Toc483209925"/>
+      <w:bookmarkStart w:id="294" w:name="_Toc483209182"/>
+      <w:bookmarkStart w:id="295" w:name="_Toc483209430"/>
+      <w:bookmarkStart w:id="296" w:name="_Toc483209678"/>
+      <w:bookmarkStart w:id="297" w:name="_Toc483209926"/>
+      <w:bookmarkStart w:id="298" w:name="_Toc483209183"/>
+      <w:bookmarkStart w:id="299" w:name="_Toc483209431"/>
+      <w:bookmarkStart w:id="300" w:name="_Toc483209679"/>
+      <w:bookmarkStart w:id="301" w:name="_Toc483209927"/>
+      <w:bookmarkStart w:id="302" w:name="_Toc483209184"/>
+      <w:bookmarkStart w:id="303" w:name="_Toc483209432"/>
+      <w:bookmarkStart w:id="304" w:name="_Toc483209680"/>
+      <w:bookmarkStart w:id="305" w:name="_Toc483209928"/>
+      <w:bookmarkStart w:id="306" w:name="_Toc483209185"/>
+      <w:bookmarkStart w:id="307" w:name="_Toc483209433"/>
+      <w:bookmarkStart w:id="308" w:name="_Toc483209681"/>
+      <w:bookmarkStart w:id="309" w:name="_Toc483209929"/>
+      <w:bookmarkStart w:id="310" w:name="_Toc483209186"/>
+      <w:bookmarkStart w:id="311" w:name="_Toc483209434"/>
+      <w:bookmarkStart w:id="312" w:name="_Toc483209682"/>
+      <w:bookmarkStart w:id="313" w:name="_Toc483209930"/>
+      <w:bookmarkStart w:id="314" w:name="_Toc483209187"/>
+      <w:bookmarkStart w:id="315" w:name="_Toc483209435"/>
+      <w:bookmarkStart w:id="316" w:name="_Toc483209683"/>
+      <w:bookmarkStart w:id="317" w:name="_Toc483209931"/>
+      <w:bookmarkStart w:id="318" w:name="_Toc483209188"/>
+      <w:bookmarkStart w:id="319" w:name="_Toc483209436"/>
+      <w:bookmarkStart w:id="320" w:name="_Toc483209684"/>
+      <w:bookmarkStart w:id="321" w:name="_Toc483209932"/>
+      <w:bookmarkStart w:id="322" w:name="_Toc483209189"/>
+      <w:bookmarkStart w:id="323" w:name="_Toc483209437"/>
+      <w:bookmarkStart w:id="324" w:name="_Toc483209685"/>
+      <w:bookmarkStart w:id="325" w:name="_Toc483209933"/>
+      <w:bookmarkStart w:id="326" w:name="_Toc483206996"/>
+      <w:bookmarkStart w:id="327" w:name="_Toc483207711"/>
+      <w:bookmarkStart w:id="328" w:name="_Toc483209191"/>
+      <w:bookmarkStart w:id="329" w:name="_Toc483209439"/>
+      <w:bookmarkStart w:id="330" w:name="_Toc483209687"/>
+      <w:bookmarkStart w:id="331" w:name="_Toc483209935"/>
+      <w:bookmarkStart w:id="332" w:name="_Toc483561367"/>
+      <w:bookmarkStart w:id="333" w:name="_Toc483561580"/>
+      <w:bookmarkStart w:id="334" w:name="_Toc483561794"/>
+      <w:bookmarkStart w:id="335" w:name="_Toc483562014"/>
+      <w:bookmarkStart w:id="336" w:name="_Toc483562228"/>
+      <w:bookmarkStart w:id="337" w:name="_Toc483562438"/>
+      <w:bookmarkStart w:id="338" w:name="_Toc485115517"/>
+      <w:bookmarkStart w:id="339" w:name="_Toc483206997"/>
+      <w:bookmarkStart w:id="340" w:name="_Toc483207712"/>
+      <w:bookmarkStart w:id="341" w:name="_Toc483209192"/>
+      <w:bookmarkStart w:id="342" w:name="_Toc483209440"/>
+      <w:bookmarkStart w:id="343" w:name="_Toc483209688"/>
+      <w:bookmarkStart w:id="344" w:name="_Toc483209936"/>
+      <w:bookmarkStart w:id="345" w:name="_Toc483561368"/>
+      <w:bookmarkStart w:id="346" w:name="_Toc483561581"/>
+      <w:bookmarkStart w:id="347" w:name="_Toc483561795"/>
+      <w:bookmarkStart w:id="348" w:name="_Toc483562015"/>
+      <w:bookmarkStart w:id="349" w:name="_Toc483562229"/>
+      <w:bookmarkStart w:id="350" w:name="_Toc483562439"/>
+      <w:bookmarkStart w:id="351" w:name="_Toc485115518"/>
+      <w:bookmarkStart w:id="352" w:name="_Toc483206999"/>
+      <w:bookmarkStart w:id="353" w:name="_Toc483207714"/>
+      <w:bookmarkStart w:id="354" w:name="_Toc483209194"/>
+      <w:bookmarkStart w:id="355" w:name="_Toc483209442"/>
+      <w:bookmarkStart w:id="356" w:name="_Toc483209690"/>
+      <w:bookmarkStart w:id="357" w:name="_Toc483209938"/>
+      <w:bookmarkStart w:id="358" w:name="_Toc483561370"/>
+      <w:bookmarkStart w:id="359" w:name="_Toc483561583"/>
+      <w:bookmarkStart w:id="360" w:name="_Toc483561797"/>
+      <w:bookmarkStart w:id="361" w:name="_Toc483562017"/>
+      <w:bookmarkStart w:id="362" w:name="_Toc483562231"/>
+      <w:bookmarkStart w:id="363" w:name="_Toc483562441"/>
+      <w:bookmarkStart w:id="364" w:name="_Toc485115520"/>
+      <w:bookmarkStart w:id="365" w:name="_Toc483207001"/>
+      <w:bookmarkStart w:id="366" w:name="_Toc483207716"/>
+      <w:bookmarkStart w:id="367" w:name="_Toc483209196"/>
+      <w:bookmarkStart w:id="368" w:name="_Toc483209444"/>
+      <w:bookmarkStart w:id="369" w:name="_Toc483209692"/>
+      <w:bookmarkStart w:id="370" w:name="_Toc483209940"/>
+      <w:bookmarkStart w:id="371" w:name="_Toc483561372"/>
+      <w:bookmarkStart w:id="372" w:name="_Toc483561585"/>
+      <w:bookmarkStart w:id="373" w:name="_Toc483561799"/>
+      <w:bookmarkStart w:id="374" w:name="_Toc483562019"/>
+      <w:bookmarkStart w:id="375" w:name="_Toc483562233"/>
+      <w:bookmarkStart w:id="376" w:name="_Toc483562443"/>
+      <w:bookmarkStart w:id="377" w:name="_Toc485115522"/>
+      <w:bookmarkStart w:id="378" w:name="_Toc483207002"/>
+      <w:bookmarkStart w:id="379" w:name="_Toc483207717"/>
+      <w:bookmarkStart w:id="380" w:name="_Toc483209197"/>
+      <w:bookmarkStart w:id="381" w:name="_Toc483209445"/>
+      <w:bookmarkStart w:id="382" w:name="_Toc483209693"/>
+      <w:bookmarkStart w:id="383" w:name="_Toc483209941"/>
+      <w:bookmarkStart w:id="384" w:name="_Toc483561373"/>
+      <w:bookmarkStart w:id="385" w:name="_Toc483561586"/>
+      <w:bookmarkStart w:id="386" w:name="_Toc483561800"/>
+      <w:bookmarkStart w:id="387" w:name="_Toc483562020"/>
+      <w:bookmarkStart w:id="388" w:name="_Toc483562234"/>
+      <w:bookmarkStart w:id="389" w:name="_Toc483562444"/>
+      <w:bookmarkStart w:id="390" w:name="_Toc485115523"/>
+      <w:bookmarkStart w:id="391" w:name="_Toc483207003"/>
+      <w:bookmarkStart w:id="392" w:name="_Toc483207718"/>
+      <w:bookmarkStart w:id="393" w:name="_Toc483209198"/>
+      <w:bookmarkStart w:id="394" w:name="_Toc483209446"/>
+      <w:bookmarkStart w:id="395" w:name="_Toc483209694"/>
+      <w:bookmarkStart w:id="396" w:name="_Toc483209942"/>
+      <w:bookmarkStart w:id="397" w:name="_Toc483561374"/>
+      <w:bookmarkStart w:id="398" w:name="_Toc483561587"/>
+      <w:bookmarkStart w:id="399" w:name="_Toc483561801"/>
+      <w:bookmarkStart w:id="400" w:name="_Toc483562021"/>
+      <w:bookmarkStart w:id="401" w:name="_Toc483562235"/>
+      <w:bookmarkStart w:id="402" w:name="_Toc483562445"/>
+      <w:bookmarkStart w:id="403" w:name="_Toc485115524"/>
+      <w:bookmarkStart w:id="404" w:name="_Toc483207004"/>
+      <w:bookmarkStart w:id="405" w:name="_Toc483207719"/>
+      <w:bookmarkStart w:id="406" w:name="_Toc483209199"/>
+      <w:bookmarkStart w:id="407" w:name="_Toc483209447"/>
+      <w:bookmarkStart w:id="408" w:name="_Toc483209695"/>
+      <w:bookmarkStart w:id="409" w:name="_Toc483209943"/>
+      <w:bookmarkStart w:id="410" w:name="_Toc483561375"/>
+      <w:bookmarkStart w:id="411" w:name="_Toc483561588"/>
+      <w:bookmarkStart w:id="412" w:name="_Toc483561802"/>
+      <w:bookmarkStart w:id="413" w:name="_Toc483562022"/>
+      <w:bookmarkStart w:id="414" w:name="_Toc483562236"/>
+      <w:bookmarkStart w:id="415" w:name="_Toc483562446"/>
+      <w:bookmarkStart w:id="416" w:name="_Toc485115525"/>
+      <w:bookmarkStart w:id="417" w:name="_Toc483207005"/>
+      <w:bookmarkStart w:id="418" w:name="_Toc483207720"/>
+      <w:bookmarkStart w:id="419" w:name="_Toc483209200"/>
+      <w:bookmarkStart w:id="420" w:name="_Toc483209448"/>
+      <w:bookmarkStart w:id="421" w:name="_Toc483209696"/>
+      <w:bookmarkStart w:id="422" w:name="_Toc483209944"/>
+      <w:bookmarkStart w:id="423" w:name="_Toc483561376"/>
+      <w:bookmarkStart w:id="424" w:name="_Toc483561589"/>
+      <w:bookmarkStart w:id="425" w:name="_Toc483561803"/>
+      <w:bookmarkStart w:id="426" w:name="_Toc483562023"/>
+      <w:bookmarkStart w:id="427" w:name="_Toc483562237"/>
+      <w:bookmarkStart w:id="428" w:name="_Toc483562447"/>
+      <w:bookmarkStart w:id="429" w:name="_Toc485115526"/>
+      <w:bookmarkStart w:id="430" w:name="_Toc483207006"/>
+      <w:bookmarkStart w:id="431" w:name="_Toc483207721"/>
+      <w:bookmarkStart w:id="432" w:name="_Toc483209201"/>
+      <w:bookmarkStart w:id="433" w:name="_Toc483209449"/>
+      <w:bookmarkStart w:id="434" w:name="_Toc483209697"/>
+      <w:bookmarkStart w:id="435" w:name="_Toc483209945"/>
+      <w:bookmarkStart w:id="436" w:name="_Toc483561377"/>
+      <w:bookmarkStart w:id="437" w:name="_Toc483561590"/>
+      <w:bookmarkStart w:id="438" w:name="_Toc483561804"/>
+      <w:bookmarkStart w:id="439" w:name="_Toc483562024"/>
+      <w:bookmarkStart w:id="440" w:name="_Toc483562238"/>
+      <w:bookmarkStart w:id="441" w:name="_Toc483562448"/>
+      <w:bookmarkStart w:id="442" w:name="_Toc485115527"/>
+      <w:bookmarkStart w:id="443" w:name="_Toc483207007"/>
+      <w:bookmarkStart w:id="444" w:name="_Toc483207722"/>
+      <w:bookmarkStart w:id="445" w:name="_Toc483209202"/>
+      <w:bookmarkStart w:id="446" w:name="_Toc483209450"/>
+      <w:bookmarkStart w:id="447" w:name="_Toc483209698"/>
+      <w:bookmarkStart w:id="448" w:name="_Toc483209946"/>
+      <w:bookmarkStart w:id="449" w:name="_Toc483561378"/>
+      <w:bookmarkStart w:id="450" w:name="_Toc483561591"/>
+      <w:bookmarkStart w:id="451" w:name="_Toc483561805"/>
+      <w:bookmarkStart w:id="452" w:name="_Toc483562025"/>
+      <w:bookmarkStart w:id="453" w:name="_Toc483562239"/>
+      <w:bookmarkStart w:id="454" w:name="_Toc483562449"/>
+      <w:bookmarkStart w:id="455" w:name="_Toc485115528"/>
+      <w:bookmarkStart w:id="456" w:name="_Toc483207008"/>
+      <w:bookmarkStart w:id="457" w:name="_Toc483207723"/>
+      <w:bookmarkStart w:id="458" w:name="_Toc483209203"/>
+      <w:bookmarkStart w:id="459" w:name="_Toc483209451"/>
+      <w:bookmarkStart w:id="460" w:name="_Toc483209699"/>
+      <w:bookmarkStart w:id="461" w:name="_Toc483209947"/>
+      <w:bookmarkStart w:id="462" w:name="_Toc483561379"/>
+      <w:bookmarkStart w:id="463" w:name="_Toc483561592"/>
+      <w:bookmarkStart w:id="464" w:name="_Toc483561806"/>
+      <w:bookmarkStart w:id="465" w:name="_Toc483562026"/>
+      <w:bookmarkStart w:id="466" w:name="_Toc483562240"/>
+      <w:bookmarkStart w:id="467" w:name="_Toc483562450"/>
+      <w:bookmarkStart w:id="468" w:name="_Toc485115529"/>
+      <w:bookmarkStart w:id="469" w:name="_Toc483207009"/>
+      <w:bookmarkStart w:id="470" w:name="_Toc483207724"/>
+      <w:bookmarkStart w:id="471" w:name="_Toc483209204"/>
+      <w:bookmarkStart w:id="472" w:name="_Toc483209452"/>
+      <w:bookmarkStart w:id="473" w:name="_Toc483209700"/>
+      <w:bookmarkStart w:id="474" w:name="_Toc483209948"/>
+      <w:bookmarkStart w:id="475" w:name="_Toc483561380"/>
+      <w:bookmarkStart w:id="476" w:name="_Toc483561593"/>
+      <w:bookmarkStart w:id="477" w:name="_Toc483561807"/>
+      <w:bookmarkStart w:id="478" w:name="_Toc483562027"/>
+      <w:bookmarkStart w:id="479" w:name="_Toc483562241"/>
+      <w:bookmarkStart w:id="480" w:name="_Toc483562451"/>
+      <w:bookmarkStart w:id="481" w:name="_Toc485115530"/>
+      <w:bookmarkStart w:id="482" w:name="_Toc483207010"/>
+      <w:bookmarkStart w:id="483" w:name="_Toc483207725"/>
+      <w:bookmarkStart w:id="484" w:name="_Toc483209205"/>
+      <w:bookmarkStart w:id="485" w:name="_Toc483209453"/>
+      <w:bookmarkStart w:id="486" w:name="_Toc483209701"/>
+      <w:bookmarkStart w:id="487" w:name="_Toc483209949"/>
+      <w:bookmarkStart w:id="488" w:name="_Toc483561381"/>
+      <w:bookmarkStart w:id="489" w:name="_Toc483561594"/>
+      <w:bookmarkStart w:id="490" w:name="_Toc483561808"/>
+      <w:bookmarkStart w:id="491" w:name="_Toc483562028"/>
+      <w:bookmarkStart w:id="492" w:name="_Toc483562242"/>
+      <w:bookmarkStart w:id="493" w:name="_Toc483562452"/>
+      <w:bookmarkStart w:id="494" w:name="_Toc485115531"/>
+      <w:bookmarkStart w:id="495" w:name="_Toc483207011"/>
+      <w:bookmarkStart w:id="496" w:name="_Toc483207726"/>
+      <w:bookmarkStart w:id="497" w:name="_Toc483209206"/>
+      <w:bookmarkStart w:id="498" w:name="_Toc483209454"/>
+      <w:bookmarkStart w:id="499" w:name="_Toc483209702"/>
+      <w:bookmarkStart w:id="500" w:name="_Toc483209950"/>
+      <w:bookmarkStart w:id="501" w:name="_Toc483561382"/>
+      <w:bookmarkStart w:id="502" w:name="_Toc483561595"/>
+      <w:bookmarkStart w:id="503" w:name="_Toc483561809"/>
+      <w:bookmarkStart w:id="504" w:name="_Toc483562029"/>
+      <w:bookmarkStart w:id="505" w:name="_Toc483562243"/>
+      <w:bookmarkStart w:id="506" w:name="_Toc483562453"/>
+      <w:bookmarkStart w:id="507" w:name="_Toc485115532"/>
+      <w:bookmarkStart w:id="508" w:name="_Toc483207013"/>
+      <w:bookmarkStart w:id="509" w:name="_Toc483207728"/>
+      <w:bookmarkStart w:id="510" w:name="_Toc483209208"/>
+      <w:bookmarkStart w:id="511" w:name="_Toc483209456"/>
+      <w:bookmarkStart w:id="512" w:name="_Toc483209704"/>
+      <w:bookmarkStart w:id="513" w:name="_Toc483209952"/>
+      <w:bookmarkStart w:id="514" w:name="_Toc483561384"/>
+      <w:bookmarkStart w:id="515" w:name="_Toc483561597"/>
+      <w:bookmarkStart w:id="516" w:name="_Toc483561811"/>
+      <w:bookmarkStart w:id="517" w:name="_Toc483562031"/>
+      <w:bookmarkStart w:id="518" w:name="_Toc483562245"/>
+      <w:bookmarkStart w:id="519" w:name="_Toc483562455"/>
+      <w:bookmarkStart w:id="520" w:name="_Toc485115534"/>
+      <w:bookmarkStart w:id="521" w:name="_Toc483207019"/>
+      <w:bookmarkStart w:id="522" w:name="_Toc483207734"/>
+      <w:bookmarkStart w:id="523" w:name="_Toc483209214"/>
+      <w:bookmarkStart w:id="524" w:name="_Toc483209462"/>
+      <w:bookmarkStart w:id="525" w:name="_Toc483209710"/>
+      <w:bookmarkStart w:id="526" w:name="_Toc483209958"/>
+      <w:bookmarkStart w:id="527" w:name="_Toc483561390"/>
+      <w:bookmarkStart w:id="528" w:name="_Toc483561603"/>
+      <w:bookmarkStart w:id="529" w:name="_Toc483561817"/>
+      <w:bookmarkStart w:id="530" w:name="_Toc483562037"/>
+      <w:bookmarkStart w:id="531" w:name="_Toc483562251"/>
+      <w:bookmarkStart w:id="532" w:name="_Toc483562461"/>
+      <w:bookmarkStart w:id="533" w:name="_Toc485115540"/>
+      <w:bookmarkStart w:id="534" w:name="_Toc483207020"/>
+      <w:bookmarkStart w:id="535" w:name="_Toc483207735"/>
+      <w:bookmarkStart w:id="536" w:name="_Toc483209215"/>
+      <w:bookmarkStart w:id="537" w:name="_Toc483209463"/>
+      <w:bookmarkStart w:id="538" w:name="_Toc483209711"/>
+      <w:bookmarkStart w:id="539" w:name="_Toc483209959"/>
+      <w:bookmarkStart w:id="540" w:name="_Toc483561391"/>
+      <w:bookmarkStart w:id="541" w:name="_Toc483561604"/>
+      <w:bookmarkStart w:id="542" w:name="_Toc483561818"/>
+      <w:bookmarkStart w:id="543" w:name="_Toc483562038"/>
+      <w:bookmarkStart w:id="544" w:name="_Toc483562252"/>
+      <w:bookmarkStart w:id="545" w:name="_Toc483562462"/>
+      <w:bookmarkStart w:id="546" w:name="_Toc485115541"/>
+      <w:bookmarkStart w:id="547" w:name="_Toc483207022"/>
+      <w:bookmarkStart w:id="548" w:name="_Toc483207737"/>
+      <w:bookmarkStart w:id="549" w:name="_Toc483209217"/>
+      <w:bookmarkStart w:id="550" w:name="_Toc483209465"/>
+      <w:bookmarkStart w:id="551" w:name="_Toc483209713"/>
+      <w:bookmarkStart w:id="552" w:name="_Toc483209961"/>
+      <w:bookmarkStart w:id="553" w:name="_Toc483561393"/>
+      <w:bookmarkStart w:id="554" w:name="_Toc483561606"/>
+      <w:bookmarkStart w:id="555" w:name="_Toc483561820"/>
+      <w:bookmarkStart w:id="556" w:name="_Toc483562040"/>
+      <w:bookmarkStart w:id="557" w:name="_Toc483562254"/>
+      <w:bookmarkStart w:id="558" w:name="_Toc483562464"/>
+      <w:bookmarkStart w:id="559" w:name="_Toc485115543"/>
+      <w:bookmarkStart w:id="560" w:name="_Toc483207023"/>
+      <w:bookmarkStart w:id="561" w:name="_Toc483207738"/>
+      <w:bookmarkStart w:id="562" w:name="_Toc483209218"/>
+      <w:bookmarkStart w:id="563" w:name="_Toc483209466"/>
+      <w:bookmarkStart w:id="564" w:name="_Toc483209714"/>
+      <w:bookmarkStart w:id="565" w:name="_Toc483209962"/>
+      <w:bookmarkStart w:id="566" w:name="_Toc483561394"/>
+      <w:bookmarkStart w:id="567" w:name="_Toc483561607"/>
+      <w:bookmarkStart w:id="568" w:name="_Toc483561821"/>
+      <w:bookmarkStart w:id="569" w:name="_Toc483562041"/>
+      <w:bookmarkStart w:id="570" w:name="_Toc483562255"/>
+      <w:bookmarkStart w:id="571" w:name="_Toc483562465"/>
+      <w:bookmarkStart w:id="572" w:name="_Toc485115544"/>
+      <w:bookmarkStart w:id="573" w:name="_Toc483207025"/>
+      <w:bookmarkStart w:id="574" w:name="_Toc483207740"/>
+      <w:bookmarkStart w:id="575" w:name="_Toc483209220"/>
+      <w:bookmarkStart w:id="576" w:name="_Toc483209468"/>
+      <w:bookmarkStart w:id="577" w:name="_Toc483209716"/>
+      <w:bookmarkStart w:id="578" w:name="_Toc483209964"/>
+      <w:bookmarkStart w:id="579" w:name="_Toc483561396"/>
+      <w:bookmarkStart w:id="580" w:name="_Toc483561609"/>
+      <w:bookmarkStart w:id="581" w:name="_Toc483561823"/>
+      <w:bookmarkStart w:id="582" w:name="_Toc483562043"/>
+      <w:bookmarkStart w:id="583" w:name="_Toc483562257"/>
+      <w:bookmarkStart w:id="584" w:name="_Toc483562467"/>
+      <w:bookmarkStart w:id="585" w:name="_Toc485115546"/>
+      <w:bookmarkStart w:id="586" w:name="_Toc483207031"/>
+      <w:bookmarkStart w:id="587" w:name="_Toc483207746"/>
+      <w:bookmarkStart w:id="588" w:name="_Toc483209226"/>
+      <w:bookmarkStart w:id="589" w:name="_Toc483209474"/>
+      <w:bookmarkStart w:id="590" w:name="_Toc483209722"/>
+      <w:bookmarkStart w:id="591" w:name="_Toc483209970"/>
+      <w:bookmarkStart w:id="592" w:name="_Toc483561402"/>
+      <w:bookmarkStart w:id="593" w:name="_Toc483561615"/>
+      <w:bookmarkStart w:id="594" w:name="_Toc483561829"/>
+      <w:bookmarkStart w:id="595" w:name="_Toc483562049"/>
+      <w:bookmarkStart w:id="596" w:name="_Toc483562263"/>
+      <w:bookmarkStart w:id="597" w:name="_Toc483562473"/>
+      <w:bookmarkStart w:id="598" w:name="_Toc485115552"/>
+      <w:bookmarkStart w:id="599" w:name="_Toc483207032"/>
+      <w:bookmarkStart w:id="600" w:name="_Toc483207747"/>
+      <w:bookmarkStart w:id="601" w:name="_Toc483209227"/>
+      <w:bookmarkStart w:id="602" w:name="_Toc483209475"/>
+      <w:bookmarkStart w:id="603" w:name="_Toc483209723"/>
+      <w:bookmarkStart w:id="604" w:name="_Toc483209971"/>
+      <w:bookmarkStart w:id="605" w:name="_Toc483561403"/>
+      <w:bookmarkStart w:id="606" w:name="_Toc483561616"/>
+      <w:bookmarkStart w:id="607" w:name="_Toc483561830"/>
+      <w:bookmarkStart w:id="608" w:name="_Toc483562050"/>
+      <w:bookmarkStart w:id="609" w:name="_Toc483562264"/>
+      <w:bookmarkStart w:id="610" w:name="_Toc483562474"/>
+      <w:bookmarkStart w:id="611" w:name="_Toc485115553"/>
+      <w:bookmarkStart w:id="612" w:name="_Toc483207034"/>
+      <w:bookmarkStart w:id="613" w:name="_Toc483207749"/>
+      <w:bookmarkStart w:id="614" w:name="_Toc483209229"/>
+      <w:bookmarkStart w:id="615" w:name="_Toc483209477"/>
+      <w:bookmarkStart w:id="616" w:name="_Toc483209725"/>
+      <w:bookmarkStart w:id="617" w:name="_Toc483209973"/>
+      <w:bookmarkStart w:id="618" w:name="_Toc483561405"/>
+      <w:bookmarkStart w:id="619" w:name="_Toc483561618"/>
+      <w:bookmarkStart w:id="620" w:name="_Toc483561832"/>
+      <w:bookmarkStart w:id="621" w:name="_Toc483562052"/>
+      <w:bookmarkStart w:id="622" w:name="_Toc483562266"/>
+      <w:bookmarkStart w:id="623" w:name="_Toc483562476"/>
+      <w:bookmarkStart w:id="624" w:name="_Toc485115555"/>
+      <w:bookmarkStart w:id="625" w:name="_Toc483207035"/>
+      <w:bookmarkStart w:id="626" w:name="_Toc483207750"/>
+      <w:bookmarkStart w:id="627" w:name="_Toc483209230"/>
+      <w:bookmarkStart w:id="628" w:name="_Toc483209478"/>
+      <w:bookmarkStart w:id="629" w:name="_Toc483209726"/>
+      <w:bookmarkStart w:id="630" w:name="_Toc483209974"/>
+      <w:bookmarkStart w:id="631" w:name="_Toc483561406"/>
+      <w:bookmarkStart w:id="632" w:name="_Toc483561619"/>
+      <w:bookmarkStart w:id="633" w:name="_Toc483561833"/>
+      <w:bookmarkStart w:id="634" w:name="_Toc483562053"/>
+      <w:bookmarkStart w:id="635" w:name="_Toc483562267"/>
+      <w:bookmarkStart w:id="636" w:name="_Toc483562477"/>
+      <w:bookmarkStart w:id="637" w:name="_Toc485115556"/>
+      <w:bookmarkStart w:id="638" w:name="_Toc483207036"/>
+      <w:bookmarkStart w:id="639" w:name="_Toc483207751"/>
+      <w:bookmarkStart w:id="640" w:name="_Toc483209231"/>
+      <w:bookmarkStart w:id="641" w:name="_Toc483209479"/>
+      <w:bookmarkStart w:id="642" w:name="_Toc483209727"/>
+      <w:bookmarkStart w:id="643" w:name="_Toc483209975"/>
+      <w:bookmarkStart w:id="644" w:name="_Toc483561407"/>
+      <w:bookmarkStart w:id="645" w:name="_Toc483561620"/>
+      <w:bookmarkStart w:id="646" w:name="_Toc483561834"/>
+      <w:bookmarkStart w:id="647" w:name="_Toc483562054"/>
+      <w:bookmarkStart w:id="648" w:name="_Toc483562268"/>
+      <w:bookmarkStart w:id="649" w:name="_Toc483562478"/>
+      <w:bookmarkStart w:id="650" w:name="_Toc485115557"/>
+      <w:bookmarkStart w:id="651" w:name="_Toc483207037"/>
+      <w:bookmarkStart w:id="652" w:name="_Toc483207752"/>
+      <w:bookmarkStart w:id="653" w:name="_Toc483209232"/>
+      <w:bookmarkStart w:id="654" w:name="_Toc483209480"/>
+      <w:bookmarkStart w:id="655" w:name="_Toc483209728"/>
+      <w:bookmarkStart w:id="656" w:name="_Toc483209976"/>
+      <w:bookmarkStart w:id="657" w:name="_Toc483561408"/>
+      <w:bookmarkStart w:id="658" w:name="_Toc483561621"/>
+      <w:bookmarkStart w:id="659" w:name="_Toc483561835"/>
+      <w:bookmarkStart w:id="660" w:name="_Toc483562055"/>
+      <w:bookmarkStart w:id="661" w:name="_Toc483562269"/>
+      <w:bookmarkStart w:id="662" w:name="_Toc483562479"/>
+      <w:bookmarkStart w:id="663" w:name="_Toc485115558"/>
+      <w:bookmarkStart w:id="664" w:name="_Toc483207038"/>
+      <w:bookmarkStart w:id="665" w:name="_Toc483207753"/>
+      <w:bookmarkStart w:id="666" w:name="_Toc483209233"/>
+      <w:bookmarkStart w:id="667" w:name="_Toc483209481"/>
+      <w:bookmarkStart w:id="668" w:name="_Toc483209729"/>
+      <w:bookmarkStart w:id="669" w:name="_Toc483209977"/>
+      <w:bookmarkStart w:id="670" w:name="_Toc483561409"/>
+      <w:bookmarkStart w:id="671" w:name="_Toc483561622"/>
+      <w:bookmarkStart w:id="672" w:name="_Toc483561836"/>
+      <w:bookmarkStart w:id="673" w:name="_Toc483562056"/>
+      <w:bookmarkStart w:id="674" w:name="_Toc483562270"/>
+      <w:bookmarkStart w:id="675" w:name="_Toc483562480"/>
+      <w:bookmarkStart w:id="676" w:name="_Toc485115559"/>
+      <w:bookmarkStart w:id="677" w:name="_Toc483207039"/>
+      <w:bookmarkStart w:id="678" w:name="_Toc483207754"/>
+      <w:bookmarkStart w:id="679" w:name="_Toc483209234"/>
+      <w:bookmarkStart w:id="680" w:name="_Toc483209482"/>
+      <w:bookmarkStart w:id="681" w:name="_Toc483209730"/>
+      <w:bookmarkStart w:id="682" w:name="_Toc483209978"/>
+      <w:bookmarkStart w:id="683" w:name="_Toc483561410"/>
+      <w:bookmarkStart w:id="684" w:name="_Toc483561623"/>
+      <w:bookmarkStart w:id="685" w:name="_Toc483561837"/>
+      <w:bookmarkStart w:id="686" w:name="_Toc483562057"/>
+      <w:bookmarkStart w:id="687" w:name="_Toc483562271"/>
+      <w:bookmarkStart w:id="688" w:name="_Toc483562481"/>
+      <w:bookmarkStart w:id="689" w:name="_Toc485115560"/>
+      <w:bookmarkStart w:id="690" w:name="_Toc483207041"/>
+      <w:bookmarkStart w:id="691" w:name="_Toc483207756"/>
+      <w:bookmarkStart w:id="692" w:name="_Toc483209236"/>
+      <w:bookmarkStart w:id="693" w:name="_Toc483209484"/>
+      <w:bookmarkStart w:id="694" w:name="_Toc483209732"/>
+      <w:bookmarkStart w:id="695" w:name="_Toc483209980"/>
+      <w:bookmarkStart w:id="696" w:name="_Toc483561412"/>
+      <w:bookmarkStart w:id="697" w:name="_Toc483561625"/>
+      <w:bookmarkStart w:id="698" w:name="_Toc483561839"/>
+      <w:bookmarkStart w:id="699" w:name="_Toc483562059"/>
+      <w:bookmarkStart w:id="700" w:name="_Toc483562273"/>
+      <w:bookmarkStart w:id="701" w:name="_Toc483562483"/>
+      <w:bookmarkStart w:id="702" w:name="_Toc485115562"/>
+      <w:bookmarkStart w:id="703" w:name="_Toc483207046"/>
+      <w:bookmarkStart w:id="704" w:name="_Toc483207761"/>
+      <w:bookmarkStart w:id="705" w:name="_Toc483209241"/>
+      <w:bookmarkStart w:id="706" w:name="_Toc483209489"/>
+      <w:bookmarkStart w:id="707" w:name="_Toc483209737"/>
+      <w:bookmarkStart w:id="708" w:name="_Toc483209985"/>
+      <w:bookmarkStart w:id="709" w:name="_Toc483561417"/>
+      <w:bookmarkStart w:id="710" w:name="_Toc483561630"/>
+      <w:bookmarkStart w:id="711" w:name="_Toc483561844"/>
+      <w:bookmarkStart w:id="712" w:name="_Toc483562064"/>
+      <w:bookmarkStart w:id="713" w:name="_Toc483562278"/>
+      <w:bookmarkStart w:id="714" w:name="_Toc483562488"/>
+      <w:bookmarkStart w:id="715" w:name="_Toc485115567"/>
+      <w:bookmarkStart w:id="716" w:name="_Toc483207047"/>
+      <w:bookmarkStart w:id="717" w:name="_Toc483207762"/>
+      <w:bookmarkStart w:id="718" w:name="_Toc483209242"/>
+      <w:bookmarkStart w:id="719" w:name="_Toc483209490"/>
+      <w:bookmarkStart w:id="720" w:name="_Toc483209738"/>
+      <w:bookmarkStart w:id="721" w:name="_Toc483209986"/>
+      <w:bookmarkStart w:id="722" w:name="_Toc483561418"/>
+      <w:bookmarkStart w:id="723" w:name="_Toc483561631"/>
+      <w:bookmarkStart w:id="724" w:name="_Toc483561845"/>
+      <w:bookmarkStart w:id="725" w:name="_Toc483562065"/>
+      <w:bookmarkStart w:id="726" w:name="_Toc483562279"/>
+      <w:bookmarkStart w:id="727" w:name="_Toc483562489"/>
+      <w:bookmarkStart w:id="728" w:name="_Toc485115568"/>
+      <w:bookmarkStart w:id="729" w:name="_Toc483207048"/>
+      <w:bookmarkStart w:id="730" w:name="_Toc483207763"/>
+      <w:bookmarkStart w:id="731" w:name="_Toc483209243"/>
+      <w:bookmarkStart w:id="732" w:name="_Toc483209491"/>
+      <w:bookmarkStart w:id="733" w:name="_Toc483209739"/>
+      <w:bookmarkStart w:id="734" w:name="_Toc483209987"/>
+      <w:bookmarkStart w:id="735" w:name="_Toc483561419"/>
+      <w:bookmarkStart w:id="736" w:name="_Toc483561632"/>
+      <w:bookmarkStart w:id="737" w:name="_Toc483561846"/>
+      <w:bookmarkStart w:id="738" w:name="_Toc483562066"/>
+      <w:bookmarkStart w:id="739" w:name="_Toc483562280"/>
+      <w:bookmarkStart w:id="740" w:name="_Toc483562490"/>
+      <w:bookmarkStart w:id="741" w:name="_Toc485115569"/>
+      <w:bookmarkStart w:id="742" w:name="_Toc483207050"/>
+      <w:bookmarkStart w:id="743" w:name="_Toc483207765"/>
+      <w:bookmarkStart w:id="744" w:name="_Toc483209245"/>
+      <w:bookmarkStart w:id="745" w:name="_Toc483209493"/>
+      <w:bookmarkStart w:id="746" w:name="_Toc483209741"/>
+      <w:bookmarkStart w:id="747" w:name="_Toc483209989"/>
+      <w:bookmarkStart w:id="748" w:name="_Toc483561421"/>
+      <w:bookmarkStart w:id="749" w:name="_Toc483561634"/>
+      <w:bookmarkStart w:id="750" w:name="_Toc483561848"/>
+      <w:bookmarkStart w:id="751" w:name="_Toc483562068"/>
+      <w:bookmarkStart w:id="752" w:name="_Toc483562282"/>
+      <w:bookmarkStart w:id="753" w:name="_Toc483562492"/>
+      <w:bookmarkStart w:id="754" w:name="_Toc485115571"/>
+      <w:bookmarkStart w:id="755" w:name="_Toc483207051"/>
+      <w:bookmarkStart w:id="756" w:name="_Toc483207766"/>
+      <w:bookmarkStart w:id="757" w:name="_Toc483209246"/>
+      <w:bookmarkStart w:id="758" w:name="_Toc483209494"/>
+      <w:bookmarkStart w:id="759" w:name="_Toc483209742"/>
+      <w:bookmarkStart w:id="760" w:name="_Toc483209990"/>
+      <w:bookmarkStart w:id="761" w:name="_Toc483561422"/>
+      <w:bookmarkStart w:id="762" w:name="_Toc483561635"/>
+      <w:bookmarkStart w:id="763" w:name="_Toc483561849"/>
+      <w:bookmarkStart w:id="764" w:name="_Toc483562069"/>
+      <w:bookmarkStart w:id="765" w:name="_Toc483562283"/>
+      <w:bookmarkStart w:id="766" w:name="_Toc483562493"/>
+      <w:bookmarkStart w:id="767" w:name="_Toc485115572"/>
+      <w:bookmarkStart w:id="768" w:name="_Toc483207052"/>
+      <w:bookmarkStart w:id="769" w:name="_Toc483207767"/>
+      <w:bookmarkStart w:id="770" w:name="_Toc483209247"/>
+      <w:bookmarkStart w:id="771" w:name="_Toc483209495"/>
+      <w:bookmarkStart w:id="772" w:name="_Toc483209743"/>
+      <w:bookmarkStart w:id="773" w:name="_Toc483209991"/>
+      <w:bookmarkStart w:id="774" w:name="_Toc483561423"/>
+      <w:bookmarkStart w:id="775" w:name="_Toc483561636"/>
+      <w:bookmarkStart w:id="776" w:name="_Toc483561850"/>
+      <w:bookmarkStart w:id="777" w:name="_Toc483562070"/>
+      <w:bookmarkStart w:id="778" w:name="_Toc483562284"/>
+      <w:bookmarkStart w:id="779" w:name="_Toc483562494"/>
+      <w:bookmarkStart w:id="780" w:name="_Toc485115573"/>
+      <w:bookmarkStart w:id="781" w:name="_Toc483207053"/>
+      <w:bookmarkStart w:id="782" w:name="_Toc483207768"/>
+      <w:bookmarkStart w:id="783" w:name="_Toc483209248"/>
+      <w:bookmarkStart w:id="784" w:name="_Toc483209496"/>
+      <w:bookmarkStart w:id="785" w:name="_Toc483209744"/>
+      <w:bookmarkStart w:id="786" w:name="_Toc483209992"/>
+      <w:bookmarkStart w:id="787" w:name="_Toc483561424"/>
+      <w:bookmarkStart w:id="788" w:name="_Toc483561637"/>
+      <w:bookmarkStart w:id="789" w:name="_Toc483561851"/>
+      <w:bookmarkStart w:id="790" w:name="_Toc483562071"/>
+      <w:bookmarkStart w:id="791" w:name="_Toc483562285"/>
+      <w:bookmarkStart w:id="792" w:name="_Toc483562495"/>
+      <w:bookmarkStart w:id="793" w:name="_Toc485115574"/>
+      <w:bookmarkStart w:id="794" w:name="_Toc483207054"/>
+      <w:bookmarkStart w:id="795" w:name="_Toc483207769"/>
+      <w:bookmarkStart w:id="796" w:name="_Toc483209249"/>
+      <w:bookmarkStart w:id="797" w:name="_Toc483209497"/>
+      <w:bookmarkStart w:id="798" w:name="_Toc483209745"/>
+      <w:bookmarkStart w:id="799" w:name="_Toc483209993"/>
+      <w:bookmarkStart w:id="800" w:name="_Toc483561425"/>
+      <w:bookmarkStart w:id="801" w:name="_Toc483561638"/>
+      <w:bookmarkStart w:id="802" w:name="_Toc483561852"/>
+      <w:bookmarkStart w:id="803" w:name="_Toc483562072"/>
+      <w:bookmarkStart w:id="804" w:name="_Toc483562286"/>
+      <w:bookmarkStart w:id="805" w:name="_Toc483562496"/>
+      <w:bookmarkStart w:id="806" w:name="_Toc485115575"/>
+      <w:bookmarkStart w:id="807" w:name="_Toc483207055"/>
+      <w:bookmarkStart w:id="808" w:name="_Toc483207770"/>
+      <w:bookmarkStart w:id="809" w:name="_Toc483209250"/>
+      <w:bookmarkStart w:id="810" w:name="_Toc483209498"/>
+      <w:bookmarkStart w:id="811" w:name="_Toc483209746"/>
+      <w:bookmarkStart w:id="812" w:name="_Toc483209994"/>
+      <w:bookmarkStart w:id="813" w:name="_Toc483561426"/>
+      <w:bookmarkStart w:id="814" w:name="_Toc483561639"/>
+      <w:bookmarkStart w:id="815" w:name="_Toc483561853"/>
+      <w:bookmarkStart w:id="816" w:name="_Toc483562073"/>
+      <w:bookmarkStart w:id="817" w:name="_Toc483562287"/>
+      <w:bookmarkStart w:id="818" w:name="_Toc483562497"/>
+      <w:bookmarkStart w:id="819" w:name="_Toc485115576"/>
+      <w:bookmarkStart w:id="820" w:name="_Toc483207058"/>
+      <w:bookmarkStart w:id="821" w:name="_Toc483207773"/>
+      <w:bookmarkStart w:id="822" w:name="_Toc483209253"/>
+      <w:bookmarkStart w:id="823" w:name="_Toc483209501"/>
+      <w:bookmarkStart w:id="824" w:name="_Toc483209749"/>
+      <w:bookmarkStart w:id="825" w:name="_Toc483209997"/>
+      <w:bookmarkStart w:id="826" w:name="_Toc483561429"/>
+      <w:bookmarkStart w:id="827" w:name="_Toc483561642"/>
+      <w:bookmarkStart w:id="828" w:name="_Toc483561856"/>
+      <w:bookmarkStart w:id="829" w:name="_Toc483562076"/>
+      <w:bookmarkStart w:id="830" w:name="_Toc483562290"/>
+      <w:bookmarkStart w:id="831" w:name="_Toc483562500"/>
+      <w:bookmarkStart w:id="832" w:name="_Toc485115579"/>
+      <w:bookmarkStart w:id="833" w:name="_Toc483207062"/>
+      <w:bookmarkStart w:id="834" w:name="_Toc483207777"/>
+      <w:bookmarkStart w:id="835" w:name="_Toc483209257"/>
+      <w:bookmarkStart w:id="836" w:name="_Toc483209505"/>
+      <w:bookmarkStart w:id="837" w:name="_Toc483209753"/>
+      <w:bookmarkStart w:id="838" w:name="_Toc483210001"/>
+      <w:bookmarkStart w:id="839" w:name="_Toc483561433"/>
+      <w:bookmarkStart w:id="840" w:name="_Toc483561646"/>
+      <w:bookmarkStart w:id="841" w:name="_Toc483561860"/>
+      <w:bookmarkStart w:id="842" w:name="_Toc483562080"/>
+      <w:bookmarkStart w:id="843" w:name="_Toc483562294"/>
+      <w:bookmarkStart w:id="844" w:name="_Toc483562504"/>
+      <w:bookmarkStart w:id="845" w:name="_Toc485115583"/>
+      <w:bookmarkStart w:id="846" w:name="_Toc483207063"/>
+      <w:bookmarkStart w:id="847" w:name="_Toc483207778"/>
+      <w:bookmarkStart w:id="848" w:name="_Toc483209258"/>
+      <w:bookmarkStart w:id="849" w:name="_Toc483209506"/>
+      <w:bookmarkStart w:id="850" w:name="_Toc483209754"/>
+      <w:bookmarkStart w:id="851" w:name="_Toc483210002"/>
+      <w:bookmarkStart w:id="852" w:name="_Toc483561434"/>
+      <w:bookmarkStart w:id="853" w:name="_Toc483561647"/>
+      <w:bookmarkStart w:id="854" w:name="_Toc483561861"/>
+      <w:bookmarkStart w:id="855" w:name="_Toc483562081"/>
+      <w:bookmarkStart w:id="856" w:name="_Toc483562295"/>
+      <w:bookmarkStart w:id="857" w:name="_Toc483562505"/>
+      <w:bookmarkStart w:id="858" w:name="_Toc485115584"/>
+      <w:bookmarkStart w:id="859" w:name="_Toc483207065"/>
+      <w:bookmarkStart w:id="860" w:name="_Toc483207780"/>
+      <w:bookmarkStart w:id="861" w:name="_Toc483209260"/>
+      <w:bookmarkStart w:id="862" w:name="_Toc483209508"/>
+      <w:bookmarkStart w:id="863" w:name="_Toc483209756"/>
+      <w:bookmarkStart w:id="864" w:name="_Toc483210004"/>
+      <w:bookmarkStart w:id="865" w:name="_Toc483561436"/>
+      <w:bookmarkStart w:id="866" w:name="_Toc483561649"/>
+      <w:bookmarkStart w:id="867" w:name="_Toc483561863"/>
+      <w:bookmarkStart w:id="868" w:name="_Toc483562083"/>
+      <w:bookmarkStart w:id="869" w:name="_Toc483562297"/>
+      <w:bookmarkStart w:id="870" w:name="_Toc483562507"/>
+      <w:bookmarkStart w:id="871" w:name="_Toc485115586"/>
+      <w:bookmarkStart w:id="872" w:name="_Toc483207066"/>
+      <w:bookmarkStart w:id="873" w:name="_Toc483207781"/>
+      <w:bookmarkStart w:id="874" w:name="_Toc483209261"/>
+      <w:bookmarkStart w:id="875" w:name="_Toc483209509"/>
+      <w:bookmarkStart w:id="876" w:name="_Toc483209757"/>
+      <w:bookmarkStart w:id="877" w:name="_Toc483210005"/>
+      <w:bookmarkStart w:id="878" w:name="_Toc483561437"/>
+      <w:bookmarkStart w:id="879" w:name="_Toc483561650"/>
+      <w:bookmarkStart w:id="880" w:name="_Toc483561864"/>
+      <w:bookmarkStart w:id="881" w:name="_Toc483562084"/>
+      <w:bookmarkStart w:id="882" w:name="_Toc483562298"/>
+      <w:bookmarkStart w:id="883" w:name="_Toc483562508"/>
+      <w:bookmarkStart w:id="884" w:name="_Toc485115587"/>
+      <w:bookmarkStart w:id="885" w:name="_Toc483207067"/>
+      <w:bookmarkStart w:id="886" w:name="_Toc483207782"/>
+      <w:bookmarkStart w:id="887" w:name="_Toc483209262"/>
+      <w:bookmarkStart w:id="888" w:name="_Toc483209510"/>
+      <w:bookmarkStart w:id="889" w:name="_Toc483209758"/>
+      <w:bookmarkStart w:id="890" w:name="_Toc483210006"/>
+      <w:bookmarkStart w:id="891" w:name="_Toc483561438"/>
+      <w:bookmarkStart w:id="892" w:name="_Toc483561651"/>
+      <w:bookmarkStart w:id="893" w:name="_Toc483561865"/>
+      <w:bookmarkStart w:id="894" w:name="_Toc483562085"/>
+      <w:bookmarkStart w:id="895" w:name="_Toc483562299"/>
+      <w:bookmarkStart w:id="896" w:name="_Toc483562509"/>
+      <w:bookmarkStart w:id="897" w:name="_Toc485115588"/>
+      <w:bookmarkStart w:id="898" w:name="_Toc483207068"/>
+      <w:bookmarkStart w:id="899" w:name="_Toc483207783"/>
+      <w:bookmarkStart w:id="900" w:name="_Toc483209263"/>
+      <w:bookmarkStart w:id="901" w:name="_Toc483209511"/>
+      <w:bookmarkStart w:id="902" w:name="_Toc483209759"/>
+      <w:bookmarkStart w:id="903" w:name="_Toc483210007"/>
+      <w:bookmarkStart w:id="904" w:name="_Toc483561439"/>
+      <w:bookmarkStart w:id="905" w:name="_Toc483561652"/>
+      <w:bookmarkStart w:id="906" w:name="_Toc483561866"/>
+      <w:bookmarkStart w:id="907" w:name="_Toc483562086"/>
+      <w:bookmarkStart w:id="908" w:name="_Toc483562300"/>
+      <w:bookmarkStart w:id="909" w:name="_Toc483562510"/>
+      <w:bookmarkStart w:id="910" w:name="_Toc485115589"/>
+      <w:bookmarkStart w:id="911" w:name="_Toc483207070"/>
+      <w:bookmarkStart w:id="912" w:name="_Toc483207785"/>
+      <w:bookmarkStart w:id="913" w:name="_Toc483209265"/>
+      <w:bookmarkStart w:id="914" w:name="_Toc483209513"/>
+      <w:bookmarkStart w:id="915" w:name="_Toc483209761"/>
+      <w:bookmarkStart w:id="916" w:name="_Toc483210009"/>
+      <w:bookmarkStart w:id="917" w:name="_Toc483561441"/>
+      <w:bookmarkStart w:id="918" w:name="_Toc483561654"/>
+      <w:bookmarkStart w:id="919" w:name="_Toc483561868"/>
+      <w:bookmarkStart w:id="920" w:name="_Toc483562088"/>
+      <w:bookmarkStart w:id="921" w:name="_Toc483562302"/>
+      <w:bookmarkStart w:id="922" w:name="_Toc483562512"/>
+      <w:bookmarkStart w:id="923" w:name="_Toc485115591"/>
+      <w:bookmarkStart w:id="924" w:name="_Toc483207072"/>
+      <w:bookmarkStart w:id="925" w:name="_Toc483207787"/>
+      <w:bookmarkStart w:id="926" w:name="_Toc483209267"/>
+      <w:bookmarkStart w:id="927" w:name="_Toc483209515"/>
+      <w:bookmarkStart w:id="928" w:name="_Toc483209763"/>
+      <w:bookmarkStart w:id="929" w:name="_Toc483210011"/>
+      <w:bookmarkStart w:id="930" w:name="_Toc483561443"/>
+      <w:bookmarkStart w:id="931" w:name="_Toc483561656"/>
+      <w:bookmarkStart w:id="932" w:name="_Toc483561870"/>
+      <w:bookmarkStart w:id="933" w:name="_Toc483562090"/>
+      <w:bookmarkStart w:id="934" w:name="_Toc483562304"/>
+      <w:bookmarkStart w:id="935" w:name="_Toc483562514"/>
+      <w:bookmarkStart w:id="936" w:name="_Toc485115593"/>
+      <w:bookmarkStart w:id="937" w:name="_Toc483207073"/>
+      <w:bookmarkStart w:id="938" w:name="_Toc483207788"/>
+      <w:bookmarkStart w:id="939" w:name="_Toc483209268"/>
+      <w:bookmarkStart w:id="940" w:name="_Toc483209516"/>
+      <w:bookmarkStart w:id="941" w:name="_Toc483209764"/>
+      <w:bookmarkStart w:id="942" w:name="_Toc483210012"/>
+      <w:bookmarkStart w:id="943" w:name="_Toc483561444"/>
+      <w:bookmarkStart w:id="944" w:name="_Toc483561657"/>
+      <w:bookmarkStart w:id="945" w:name="_Toc483561871"/>
+      <w:bookmarkStart w:id="946" w:name="_Toc483562091"/>
+      <w:bookmarkStart w:id="947" w:name="_Toc483562305"/>
+      <w:bookmarkStart w:id="948" w:name="_Toc483562515"/>
+      <w:bookmarkStart w:id="949" w:name="_Toc485115594"/>
+      <w:bookmarkStart w:id="950" w:name="_Toc483207074"/>
+      <w:bookmarkStart w:id="951" w:name="_Toc483207789"/>
+      <w:bookmarkStart w:id="952" w:name="_Toc483209269"/>
+      <w:bookmarkStart w:id="953" w:name="_Toc483209517"/>
+      <w:bookmarkStart w:id="954" w:name="_Toc483209765"/>
+      <w:bookmarkStart w:id="955" w:name="_Toc483210013"/>
+      <w:bookmarkStart w:id="956" w:name="_Toc483561445"/>
+      <w:bookmarkStart w:id="957" w:name="_Toc483561658"/>
+      <w:bookmarkStart w:id="958" w:name="_Toc483561872"/>
+      <w:bookmarkStart w:id="959" w:name="_Toc483562092"/>
+      <w:bookmarkStart w:id="960" w:name="_Toc483562306"/>
+      <w:bookmarkStart w:id="961" w:name="_Toc483562516"/>
+      <w:bookmarkStart w:id="962" w:name="_Toc485115595"/>
+      <w:bookmarkStart w:id="963" w:name="_Toc483207075"/>
+      <w:bookmarkStart w:id="964" w:name="_Toc483207790"/>
+      <w:bookmarkStart w:id="965" w:name="_Toc483209270"/>
+      <w:bookmarkStart w:id="966" w:name="_Toc483209518"/>
+      <w:bookmarkStart w:id="967" w:name="_Toc483209766"/>
+      <w:bookmarkStart w:id="968" w:name="_Toc483210014"/>
+      <w:bookmarkStart w:id="969" w:name="_Toc483561446"/>
+      <w:bookmarkStart w:id="970" w:name="_Toc483561659"/>
+      <w:bookmarkStart w:id="971" w:name="_Toc483561873"/>
+      <w:bookmarkStart w:id="972" w:name="_Toc483562093"/>
+      <w:bookmarkStart w:id="973" w:name="_Toc483562307"/>
+      <w:bookmarkStart w:id="974" w:name="_Toc483562517"/>
+      <w:bookmarkStart w:id="975" w:name="_Toc485115596"/>
+      <w:bookmarkStart w:id="976" w:name="_Toc483207076"/>
+      <w:bookmarkStart w:id="977" w:name="_Toc483207791"/>
+      <w:bookmarkStart w:id="978" w:name="_Toc483209271"/>
+      <w:bookmarkStart w:id="979" w:name="_Toc483209519"/>
+      <w:bookmarkStart w:id="980" w:name="_Toc483209767"/>
+      <w:bookmarkStart w:id="981" w:name="_Toc483210015"/>
+      <w:bookmarkStart w:id="982" w:name="_Toc483561447"/>
+      <w:bookmarkStart w:id="983" w:name="_Toc483561660"/>
+      <w:bookmarkStart w:id="984" w:name="_Toc483561874"/>
+      <w:bookmarkStart w:id="985" w:name="_Toc483562094"/>
+      <w:bookmarkStart w:id="986" w:name="_Toc483562308"/>
+      <w:bookmarkStart w:id="987" w:name="_Toc483562518"/>
+      <w:bookmarkStart w:id="988" w:name="_Toc485115597"/>
+      <w:bookmarkStart w:id="989" w:name="_Toc483207078"/>
+      <w:bookmarkStart w:id="990" w:name="_Toc483207793"/>
+      <w:bookmarkStart w:id="991" w:name="_Toc483209273"/>
+      <w:bookmarkStart w:id="992" w:name="_Toc483209521"/>
+      <w:bookmarkStart w:id="993" w:name="_Toc483209769"/>
+      <w:bookmarkStart w:id="994" w:name="_Toc483210017"/>
+      <w:bookmarkStart w:id="995" w:name="_Toc483561449"/>
+      <w:bookmarkStart w:id="996" w:name="_Toc483561662"/>
+      <w:bookmarkStart w:id="997" w:name="_Toc483561876"/>
+      <w:bookmarkStart w:id="998" w:name="_Toc483562096"/>
+      <w:bookmarkStart w:id="999" w:name="_Toc483562310"/>
+      <w:bookmarkStart w:id="1000" w:name="_Toc483562520"/>
+      <w:bookmarkStart w:id="1001" w:name="_Toc485115599"/>
+      <w:bookmarkStart w:id="1002" w:name="_Toc483207079"/>
+      <w:bookmarkStart w:id="1003" w:name="_Toc483207794"/>
+      <w:bookmarkStart w:id="1004" w:name="_Toc483209274"/>
+      <w:bookmarkStart w:id="1005" w:name="_Toc483209522"/>
+      <w:bookmarkStart w:id="1006" w:name="_Toc483209770"/>
+      <w:bookmarkStart w:id="1007" w:name="_Toc483210018"/>
+      <w:bookmarkStart w:id="1008" w:name="_Toc483561450"/>
+      <w:bookmarkStart w:id="1009" w:name="_Toc483561663"/>
+      <w:bookmarkStart w:id="1010" w:name="_Toc483561877"/>
+      <w:bookmarkStart w:id="1011" w:name="_Toc483562097"/>
+      <w:bookmarkStart w:id="1012" w:name="_Toc483562311"/>
+      <w:bookmarkStart w:id="1013" w:name="_Toc483562521"/>
+      <w:bookmarkStart w:id="1014" w:name="_Toc485115600"/>
+      <w:bookmarkStart w:id="1015" w:name="_Toc483207080"/>
+      <w:bookmarkStart w:id="1016" w:name="_Toc483207795"/>
+      <w:bookmarkStart w:id="1017" w:name="_Toc483209275"/>
+      <w:bookmarkStart w:id="1018" w:name="_Toc483209523"/>
+      <w:bookmarkStart w:id="1019" w:name="_Toc483209771"/>
+      <w:bookmarkStart w:id="1020" w:name="_Toc483210019"/>
+      <w:bookmarkStart w:id="1021" w:name="_Toc483561451"/>
+      <w:bookmarkStart w:id="1022" w:name="_Toc483561664"/>
+      <w:bookmarkStart w:id="1023" w:name="_Toc483561878"/>
+      <w:bookmarkStart w:id="1024" w:name="_Toc483562098"/>
+      <w:bookmarkStart w:id="1025" w:name="_Toc483562312"/>
+      <w:bookmarkStart w:id="1026" w:name="_Toc483562522"/>
+      <w:bookmarkStart w:id="1027" w:name="_Toc485115601"/>
+      <w:bookmarkStart w:id="1028" w:name="_Toc483207081"/>
+      <w:bookmarkStart w:id="1029" w:name="_Toc483207796"/>
+      <w:bookmarkStart w:id="1030" w:name="_Toc483209276"/>
+      <w:bookmarkStart w:id="1031" w:name="_Toc483209524"/>
+      <w:bookmarkStart w:id="1032" w:name="_Toc483209772"/>
+      <w:bookmarkStart w:id="1033" w:name="_Toc483210020"/>
+      <w:bookmarkStart w:id="1034" w:name="_Toc483561452"/>
+      <w:bookmarkStart w:id="1035" w:name="_Toc483561665"/>
+      <w:bookmarkStart w:id="1036" w:name="_Toc483561879"/>
+      <w:bookmarkStart w:id="1037" w:name="_Toc483562099"/>
+      <w:bookmarkStart w:id="1038" w:name="_Toc483562313"/>
+      <w:bookmarkStart w:id="1039" w:name="_Toc483562523"/>
+      <w:bookmarkStart w:id="1040" w:name="_Toc485115602"/>
+      <w:bookmarkStart w:id="1041" w:name="_Toc483207083"/>
+      <w:bookmarkStart w:id="1042" w:name="_Toc483207798"/>
+      <w:bookmarkStart w:id="1043" w:name="_Toc483209278"/>
+      <w:bookmarkStart w:id="1044" w:name="_Toc483209526"/>
+      <w:bookmarkStart w:id="1045" w:name="_Toc483209774"/>
+      <w:bookmarkStart w:id="1046" w:name="_Toc483210022"/>
+      <w:bookmarkStart w:id="1047" w:name="_Toc483561454"/>
+      <w:bookmarkStart w:id="1048" w:name="_Toc483561667"/>
+      <w:bookmarkStart w:id="1049" w:name="_Toc483561881"/>
+      <w:bookmarkStart w:id="1050" w:name="_Toc483562101"/>
+      <w:bookmarkStart w:id="1051" w:name="_Toc483562315"/>
+      <w:bookmarkStart w:id="1052" w:name="_Toc483562525"/>
+      <w:bookmarkStart w:id="1053" w:name="_Toc485115604"/>
+      <w:bookmarkStart w:id="1054" w:name="_Toc483207086"/>
+      <w:bookmarkStart w:id="1055" w:name="_Toc483207801"/>
+      <w:bookmarkStart w:id="1056" w:name="_Toc483209281"/>
+      <w:bookmarkStart w:id="1057" w:name="_Toc483209529"/>
+      <w:bookmarkStart w:id="1058" w:name="_Toc483209777"/>
+      <w:bookmarkStart w:id="1059" w:name="_Toc483210025"/>
+      <w:bookmarkStart w:id="1060" w:name="_Toc483561457"/>
+      <w:bookmarkStart w:id="1061" w:name="_Toc483561670"/>
+      <w:bookmarkStart w:id="1062" w:name="_Toc483561884"/>
+      <w:bookmarkStart w:id="1063" w:name="_Toc483562104"/>
+      <w:bookmarkStart w:id="1064" w:name="_Toc483562318"/>
+      <w:bookmarkStart w:id="1065" w:name="_Toc483562528"/>
+      <w:bookmarkStart w:id="1066" w:name="_Toc485115607"/>
+      <w:bookmarkStart w:id="1067" w:name="_Toc483207087"/>
+      <w:bookmarkStart w:id="1068" w:name="_Toc483207802"/>
+      <w:bookmarkStart w:id="1069" w:name="_Toc483209282"/>
+      <w:bookmarkStart w:id="1070" w:name="_Toc483209530"/>
+      <w:bookmarkStart w:id="1071" w:name="_Toc483209778"/>
+      <w:bookmarkStart w:id="1072" w:name="_Toc483210026"/>
+      <w:bookmarkStart w:id="1073" w:name="_Toc483561458"/>
+      <w:bookmarkStart w:id="1074" w:name="_Toc483561671"/>
+      <w:bookmarkStart w:id="1075" w:name="_Toc483561885"/>
+      <w:bookmarkStart w:id="1076" w:name="_Toc483562105"/>
+      <w:bookmarkStart w:id="1077" w:name="_Toc483562319"/>
+      <w:bookmarkStart w:id="1078" w:name="_Toc483562529"/>
+      <w:bookmarkStart w:id="1079" w:name="_Toc485115608"/>
+      <w:bookmarkStart w:id="1080" w:name="_Toc483207088"/>
+      <w:bookmarkStart w:id="1081" w:name="_Toc483207803"/>
+      <w:bookmarkStart w:id="1082" w:name="_Toc483209283"/>
+      <w:bookmarkStart w:id="1083" w:name="_Toc483209531"/>
+      <w:bookmarkStart w:id="1084" w:name="_Toc483209779"/>
+      <w:bookmarkStart w:id="1085" w:name="_Toc483210027"/>
+      <w:bookmarkStart w:id="1086" w:name="_Toc483561459"/>
+      <w:bookmarkStart w:id="1087" w:name="_Toc483561672"/>
+      <w:bookmarkStart w:id="1088" w:name="_Toc483561886"/>
+      <w:bookmarkStart w:id="1089" w:name="_Toc483562106"/>
+      <w:bookmarkStart w:id="1090" w:name="_Toc483562320"/>
+      <w:bookmarkStart w:id="1091" w:name="_Toc483562530"/>
+      <w:bookmarkStart w:id="1092" w:name="_Toc485115609"/>
+      <w:bookmarkStart w:id="1093" w:name="_Toc483207089"/>
+      <w:bookmarkStart w:id="1094" w:name="_Toc483207804"/>
+      <w:bookmarkStart w:id="1095" w:name="_Toc483209284"/>
+      <w:bookmarkStart w:id="1096" w:name="_Toc483209532"/>
+      <w:bookmarkStart w:id="1097" w:name="_Toc483209780"/>
+      <w:bookmarkStart w:id="1098" w:name="_Toc483210028"/>
+      <w:bookmarkStart w:id="1099" w:name="_Toc483561460"/>
+      <w:bookmarkStart w:id="1100" w:name="_Toc483561673"/>
+      <w:bookmarkStart w:id="1101" w:name="_Toc483561887"/>
+      <w:bookmarkStart w:id="1102" w:name="_Toc483562107"/>
+      <w:bookmarkStart w:id="1103" w:name="_Toc483562321"/>
+      <w:bookmarkStart w:id="1104" w:name="_Toc483562531"/>
+      <w:bookmarkStart w:id="1105" w:name="_Toc485115610"/>
+      <w:bookmarkStart w:id="1106" w:name="_Toc483207093"/>
+      <w:bookmarkStart w:id="1107" w:name="_Toc483207808"/>
+      <w:bookmarkStart w:id="1108" w:name="_Toc483209288"/>
+      <w:bookmarkStart w:id="1109" w:name="_Toc483209536"/>
+      <w:bookmarkStart w:id="1110" w:name="_Toc483209784"/>
+      <w:bookmarkStart w:id="1111" w:name="_Toc483210032"/>
+      <w:bookmarkStart w:id="1112" w:name="_Toc483561464"/>
+      <w:bookmarkStart w:id="1113" w:name="_Toc483561677"/>
+      <w:bookmarkStart w:id="1114" w:name="_Toc483561891"/>
+      <w:bookmarkStart w:id="1115" w:name="_Toc483562111"/>
+      <w:bookmarkStart w:id="1116" w:name="_Toc483562325"/>
+      <w:bookmarkStart w:id="1117" w:name="_Toc483562535"/>
+      <w:bookmarkStart w:id="1118" w:name="_Toc485115614"/>
+      <w:bookmarkStart w:id="1119" w:name="_Toc483207095"/>
+      <w:bookmarkStart w:id="1120" w:name="_Toc483207810"/>
+      <w:bookmarkStart w:id="1121" w:name="_Toc483209290"/>
+      <w:bookmarkStart w:id="1122" w:name="_Toc483209538"/>
+      <w:bookmarkStart w:id="1123" w:name="_Toc483209786"/>
+      <w:bookmarkStart w:id="1124" w:name="_Toc483210034"/>
+      <w:bookmarkStart w:id="1125" w:name="_Toc483561466"/>
+      <w:bookmarkStart w:id="1126" w:name="_Toc483561679"/>
+      <w:bookmarkStart w:id="1127" w:name="_Toc483561893"/>
+      <w:bookmarkStart w:id="1128" w:name="_Toc483562113"/>
+      <w:bookmarkStart w:id="1129" w:name="_Toc483562327"/>
+      <w:bookmarkStart w:id="1130" w:name="_Toc483562537"/>
+      <w:bookmarkStart w:id="1131" w:name="_Toc485115616"/>
+      <w:bookmarkStart w:id="1132" w:name="_Toc483207096"/>
+      <w:bookmarkStart w:id="1133" w:name="_Toc483207811"/>
+      <w:bookmarkStart w:id="1134" w:name="_Toc483209291"/>
+      <w:bookmarkStart w:id="1135" w:name="_Toc483209539"/>
+      <w:bookmarkStart w:id="1136" w:name="_Toc483209787"/>
+      <w:bookmarkStart w:id="1137" w:name="_Toc483210035"/>
+      <w:bookmarkStart w:id="1138" w:name="_Toc483561467"/>
+      <w:bookmarkStart w:id="1139" w:name="_Toc483561680"/>
+      <w:bookmarkStart w:id="1140" w:name="_Toc483561894"/>
+      <w:bookmarkStart w:id="1141" w:name="_Toc483562114"/>
+      <w:bookmarkStart w:id="1142" w:name="_Toc483562328"/>
+      <w:bookmarkStart w:id="1143" w:name="_Toc483562538"/>
+      <w:bookmarkStart w:id="1144" w:name="_Toc485115617"/>
+      <w:bookmarkStart w:id="1145" w:name="_Toc483207100"/>
+      <w:bookmarkStart w:id="1146" w:name="_Toc483207815"/>
+      <w:bookmarkStart w:id="1147" w:name="_Toc483209295"/>
+      <w:bookmarkStart w:id="1148" w:name="_Toc483209543"/>
+      <w:bookmarkStart w:id="1149" w:name="_Toc483209791"/>
+      <w:bookmarkStart w:id="1150" w:name="_Toc483210039"/>
+      <w:bookmarkStart w:id="1151" w:name="_Toc483561471"/>
+      <w:bookmarkStart w:id="1152" w:name="_Toc483561684"/>
+      <w:bookmarkStart w:id="1153" w:name="_Toc483561898"/>
+      <w:bookmarkStart w:id="1154" w:name="_Toc483562118"/>
+      <w:bookmarkStart w:id="1155" w:name="_Toc483562332"/>
+      <w:bookmarkStart w:id="1156" w:name="_Toc483562542"/>
+      <w:bookmarkStart w:id="1157" w:name="_Toc485115621"/>
+      <w:bookmarkStart w:id="1158" w:name="_Toc483207101"/>
+      <w:bookmarkStart w:id="1159" w:name="_Toc483207816"/>
+      <w:bookmarkStart w:id="1160" w:name="_Toc483209296"/>
+      <w:bookmarkStart w:id="1161" w:name="_Toc483209544"/>
+      <w:bookmarkStart w:id="1162" w:name="_Toc483209792"/>
+      <w:bookmarkStart w:id="1163" w:name="_Toc483210040"/>
+      <w:bookmarkStart w:id="1164" w:name="_Toc483561472"/>
+      <w:bookmarkStart w:id="1165" w:name="_Toc483561685"/>
+      <w:bookmarkStart w:id="1166" w:name="_Toc483561899"/>
+      <w:bookmarkStart w:id="1167" w:name="_Toc483562119"/>
+      <w:bookmarkStart w:id="1168" w:name="_Toc483562333"/>
+      <w:bookmarkStart w:id="1169" w:name="_Toc483562543"/>
+      <w:bookmarkStart w:id="1170" w:name="_Toc485115622"/>
+      <w:bookmarkStart w:id="1171" w:name="_Toc483207103"/>
+      <w:bookmarkStart w:id="1172" w:name="_Toc483207818"/>
+      <w:bookmarkStart w:id="1173" w:name="_Toc483209298"/>
+      <w:bookmarkStart w:id="1174" w:name="_Toc483209546"/>
+      <w:bookmarkStart w:id="1175" w:name="_Toc483209794"/>
+      <w:bookmarkStart w:id="1176" w:name="_Toc483210042"/>
+      <w:bookmarkStart w:id="1177" w:name="_Toc483561474"/>
+      <w:bookmarkStart w:id="1178" w:name="_Toc483561687"/>
+      <w:bookmarkStart w:id="1179" w:name="_Toc483561901"/>
+      <w:bookmarkStart w:id="1180" w:name="_Toc483562121"/>
+      <w:bookmarkStart w:id="1181" w:name="_Toc483562335"/>
+      <w:bookmarkStart w:id="1182" w:name="_Toc483562545"/>
+      <w:bookmarkStart w:id="1183" w:name="_Toc485115624"/>
+      <w:bookmarkStart w:id="1184" w:name="_Toc483207107"/>
+      <w:bookmarkStart w:id="1185" w:name="_Toc483207822"/>
+      <w:bookmarkStart w:id="1186" w:name="_Toc483209302"/>
+      <w:bookmarkStart w:id="1187" w:name="_Toc483209550"/>
+      <w:bookmarkStart w:id="1188" w:name="_Toc483209798"/>
+      <w:bookmarkStart w:id="1189" w:name="_Toc483210046"/>
+      <w:bookmarkStart w:id="1190" w:name="_Toc483561478"/>
+      <w:bookmarkStart w:id="1191" w:name="_Toc483561691"/>
+      <w:bookmarkStart w:id="1192" w:name="_Toc483561905"/>
+      <w:bookmarkStart w:id="1193" w:name="_Toc483562125"/>
+      <w:bookmarkStart w:id="1194" w:name="_Toc483562339"/>
+      <w:bookmarkStart w:id="1195" w:name="_Toc483562549"/>
+      <w:bookmarkStart w:id="1196" w:name="_Toc485115628"/>
+      <w:bookmarkStart w:id="1197" w:name="_Toc483207108"/>
+      <w:bookmarkStart w:id="1198" w:name="_Toc483207823"/>
+      <w:bookmarkStart w:id="1199" w:name="_Toc483209303"/>
+      <w:bookmarkStart w:id="1200" w:name="_Toc483209551"/>
+      <w:bookmarkStart w:id="1201" w:name="_Toc483209799"/>
+      <w:bookmarkStart w:id="1202" w:name="_Toc483210047"/>
+      <w:bookmarkStart w:id="1203" w:name="_Toc483561479"/>
+      <w:bookmarkStart w:id="1204" w:name="_Toc483561692"/>
+      <w:bookmarkStart w:id="1205" w:name="_Toc483561906"/>
+      <w:bookmarkStart w:id="1206" w:name="_Toc483562126"/>
+      <w:bookmarkStart w:id="1207" w:name="_Toc483562340"/>
+      <w:bookmarkStart w:id="1208" w:name="_Toc483562550"/>
+      <w:bookmarkStart w:id="1209" w:name="_Toc485115629"/>
+      <w:bookmarkStart w:id="1210" w:name="_Toc483207109"/>
+      <w:bookmarkStart w:id="1211" w:name="_Toc483207824"/>
+      <w:bookmarkStart w:id="1212" w:name="_Toc483209304"/>
+      <w:bookmarkStart w:id="1213" w:name="_Toc483209552"/>
+      <w:bookmarkStart w:id="1214" w:name="_Toc483209800"/>
+      <w:bookmarkStart w:id="1215" w:name="_Toc483210048"/>
+      <w:bookmarkStart w:id="1216" w:name="_Toc483561480"/>
+      <w:bookmarkStart w:id="1217" w:name="_Toc483561693"/>
+      <w:bookmarkStart w:id="1218" w:name="_Toc483561907"/>
+      <w:bookmarkStart w:id="1219" w:name="_Toc483562127"/>
+      <w:bookmarkStart w:id="1220" w:name="_Toc483562341"/>
+      <w:bookmarkStart w:id="1221" w:name="_Toc483562551"/>
+      <w:bookmarkStart w:id="1222" w:name="_Toc485115630"/>
+      <w:bookmarkStart w:id="1223" w:name="_Toc483207110"/>
+      <w:bookmarkStart w:id="1224" w:name="_Toc483207825"/>
+      <w:bookmarkStart w:id="1225" w:name="_Toc483209305"/>
+      <w:bookmarkStart w:id="1226" w:name="_Toc483209553"/>
+      <w:bookmarkStart w:id="1227" w:name="_Toc483209801"/>
+      <w:bookmarkStart w:id="1228" w:name="_Toc483210049"/>
+      <w:bookmarkStart w:id="1229" w:name="_Toc483561481"/>
+      <w:bookmarkStart w:id="1230" w:name="_Toc483561694"/>
+      <w:bookmarkStart w:id="1231" w:name="_Toc483561908"/>
+      <w:bookmarkStart w:id="1232" w:name="_Toc483562128"/>
+      <w:bookmarkStart w:id="1233" w:name="_Toc483562342"/>
+      <w:bookmarkStart w:id="1234" w:name="_Toc483562552"/>
+      <w:bookmarkStart w:id="1235" w:name="_Toc485115631"/>
+      <w:bookmarkStart w:id="1236" w:name="_Toc483207112"/>
+      <w:bookmarkStart w:id="1237" w:name="_Toc483207827"/>
+      <w:bookmarkStart w:id="1238" w:name="_Toc483209307"/>
+      <w:bookmarkStart w:id="1239" w:name="_Toc483209555"/>
+      <w:bookmarkStart w:id="1240" w:name="_Toc483209803"/>
+      <w:bookmarkStart w:id="1241" w:name="_Toc483210051"/>
+      <w:bookmarkStart w:id="1242" w:name="_Toc483561483"/>
+      <w:bookmarkStart w:id="1243" w:name="_Toc483561696"/>
+      <w:bookmarkStart w:id="1244" w:name="_Toc483561910"/>
+      <w:bookmarkStart w:id="1245" w:name="_Toc483562130"/>
+      <w:bookmarkStart w:id="1246" w:name="_Toc483562344"/>
+      <w:bookmarkStart w:id="1247" w:name="_Toc483562554"/>
+      <w:bookmarkStart w:id="1248" w:name="_Toc485115633"/>
+      <w:bookmarkStart w:id="1249" w:name="_Toc483207114"/>
+      <w:bookmarkStart w:id="1250" w:name="_Toc483207829"/>
+      <w:bookmarkStart w:id="1251" w:name="_Toc483209309"/>
+      <w:bookmarkStart w:id="1252" w:name="_Toc483209557"/>
+      <w:bookmarkStart w:id="1253" w:name="_Toc483209805"/>
+      <w:bookmarkStart w:id="1254" w:name="_Toc483210053"/>
+      <w:bookmarkStart w:id="1255" w:name="_Toc483561485"/>
+      <w:bookmarkStart w:id="1256" w:name="_Toc483561698"/>
+      <w:bookmarkStart w:id="1257" w:name="_Toc483561912"/>
+      <w:bookmarkStart w:id="1258" w:name="_Toc483562132"/>
+      <w:bookmarkStart w:id="1259" w:name="_Toc483562346"/>
+      <w:bookmarkStart w:id="1260" w:name="_Toc483562556"/>
+      <w:bookmarkStart w:id="1261" w:name="_Toc485115635"/>
+      <w:bookmarkStart w:id="1262" w:name="_Toc483207830"/>
+      <w:bookmarkStart w:id="1263" w:name="_Toc483209310"/>
+      <w:bookmarkStart w:id="1264" w:name="_Toc483209558"/>
+      <w:bookmarkStart w:id="1265" w:name="_Toc483209806"/>
+      <w:bookmarkStart w:id="1266" w:name="_Toc483210054"/>
+      <w:bookmarkStart w:id="1267" w:name="_Toc483561486"/>
+      <w:bookmarkStart w:id="1268" w:name="_Toc483561699"/>
+      <w:bookmarkStart w:id="1269" w:name="_Toc483561913"/>
+      <w:bookmarkStart w:id="1270" w:name="_Toc483562133"/>
+      <w:bookmarkStart w:id="1271" w:name="_Toc483562347"/>
+      <w:bookmarkStart w:id="1272" w:name="_Toc483562557"/>
+      <w:bookmarkStart w:id="1273" w:name="_Toc485115636"/>
+      <w:bookmarkStart w:id="1274" w:name="_Toc485492668"/>
       <w:bookmarkEnd w:id="154"/>
       <w:bookmarkEnd w:id="155"/>
       <w:bookmarkEnd w:id="156"/>
@@ -15184,20 +15227,22 @@
       <w:bookmarkEnd w:id="1270"/>
       <w:bookmarkEnd w:id="1271"/>
       <w:bookmarkEnd w:id="1272"/>
-      <w:r>
+      <w:bookmarkEnd w:id="1273"/>
+      <w:r>
+        <w:lastRenderedPageBreak/>
         <w:t>Operational and Implementation Considerations</w:t>
       </w:r>
-      <w:bookmarkEnd w:id="1273"/>
+      <w:bookmarkEnd w:id="1274"/>
     </w:p>
     <w:p>
       <w:pPr>
         <w:pStyle w:val="Heading2"/>
       </w:pPr>
-      <w:bookmarkStart w:id="1274" w:name="_Toc485492669"/>
+      <w:bookmarkStart w:id="1275" w:name="_Toc485492669"/>
       <w:r>
         <w:t>Conflicts</w:t>
       </w:r>
-      <w:bookmarkEnd w:id="1274"/>
+      <w:bookmarkEnd w:id="1275"/>
     </w:p>
     <w:p>
       <w:r>
@@ -15299,11 +15344,11 @@
       <w:pPr>
         <w:pStyle w:val="Heading2"/>
       </w:pPr>
-      <w:bookmarkStart w:id="1275" w:name="_Toc485492670"/>
+      <w:bookmarkStart w:id="1276" w:name="_Toc485492670"/>
       <w:r>
         <w:t>Extensions/Exclusions</w:t>
       </w:r>
-      <w:bookmarkEnd w:id="1275"/>
+      <w:bookmarkEnd w:id="1276"/>
     </w:p>
     <w:p>
       <w:r>
@@ -15322,6 +15367,7 @@
     <w:p/>
     <w:p>
       <w:r>
+        <w:lastRenderedPageBreak/>
         <w:t>Defining these optional extensions in an open manner as part of this specification is highly recommended. The following are the initial optional extensions a DNS Provider/Service Provider may support.</w:t>
       </w:r>
     </w:p>
@@ -15329,11 +15375,11 @@
       <w:pPr>
         <w:pStyle w:val="Heading3"/>
       </w:pPr>
-      <w:bookmarkStart w:id="1276" w:name="_Toc485492671"/>
+      <w:bookmarkStart w:id="1277" w:name="_Toc485492671"/>
       <w:r>
         <w:t>APEXCNAME</w:t>
       </w:r>
-      <w:bookmarkEnd w:id="1276"/>
+      <w:bookmarkEnd w:id="1277"/>
     </w:p>
     <w:p>
       <w:r>
@@ -15357,11 +15403,11 @@
       <w:pPr>
         <w:pStyle w:val="Heading3"/>
       </w:pPr>
-      <w:bookmarkStart w:id="1277" w:name="_Toc485492672"/>
+      <w:bookmarkStart w:id="1278" w:name="_Toc485492672"/>
       <w:r>
         <w:t>Redirection</w:t>
       </w:r>
-      <w:bookmarkEnd w:id="1277"/>
+      <w:bookmarkEnd w:id="1278"/>
     </w:p>
     <w:p>
       <w:r>
@@ -15391,11 +15437,11 @@
       <w:pPr>
         <w:pStyle w:val="Heading3"/>
       </w:pPr>
-      <w:bookmarkStart w:id="1278" w:name="_Toc485492673"/>
+      <w:bookmarkStart w:id="1279" w:name="_Toc485492673"/>
       <w:r>
         <w:t>Nameservers</w:t>
       </w:r>
-      <w:bookmarkEnd w:id="1278"/>
+      <w:bookmarkEnd w:id="1279"/>
     </w:p>
     <w:p>
       <w:r>
@@ -15419,11 +15465,11 @@
       <w:pPr>
         <w:pStyle w:val="Heading3"/>
       </w:pPr>
-      <w:bookmarkStart w:id="1279" w:name="_Toc485492674"/>
+      <w:bookmarkStart w:id="1280" w:name="_Toc485492674"/>
       <w:r>
         <w:t>DS (DNSSEC)</w:t>
       </w:r>
-      <w:bookmarkEnd w:id="1279"/>
+      <w:bookmarkEnd w:id="1280"/>
     </w:p>
     <w:p>
       <w:r>
@@ -15446,20 +15492,15 @@
       <w:pPr>
         <w:pStyle w:val="Heading2"/>
       </w:pPr>
-      <w:bookmarkStart w:id="1280" w:name="_Toc485492676"/>
+      <w:bookmarkStart w:id="1281" w:name="_Toc485492676"/>
       <w:r>
         <w:t>Template Variables</w:t>
       </w:r>
-      <w:bookmarkEnd w:id="1280"/>
-    </w:p>
-    <w:p>
-      <w:r>
-        <w:t>Variables in templates that are hard-coded host names are the responsibility of the DNS Provider to protect. That is, DNS Providers are responsible for ensuring that host names do not interfere with know</w:t>
-      </w:r>
-      <w:bookmarkStart w:id="1281" w:name="_GoBack"/>
       <w:bookmarkEnd w:id="1281"/>
-      <w:r>
-        <w:t>n values (such as m. or www. or mail.) or internal names that provide critical functionality that is outside the scope of this specification.</w:t>
+    </w:p>
+    <w:p>
+      <w:r>
+        <w:t>Variables in templates that are hard-coded host names are the responsibility of the DNS Provider to protect. That is, DNS Providers are responsible for ensuring that host names do not interfere with known values (such as m. or www. or mail.) or internal names that provide critical functionality that is outside the scope of this specification.</w:t>
       </w:r>
     </w:p>
     <w:p>
@@ -15519,6 +15560,7 @@
     <w:p/>
     <w:p>
       <w:r>
+        <w:lastRenderedPageBreak/>
         <w:t>If the template is identical for the root and for the sub-domain, the Service Provider simply needs to call domain connect with the fully qualified domain name. Here passing in sub.example.com vs. example.com to the domain connect flow is all that is necessary.</w:t>
       </w:r>
     </w:p>
@@ -18515,6 +18557,7 @@
           <w:sz w:val="16"/>
           <w:szCs w:val="16"/>
         </w:rPr>
+        <w:lastRenderedPageBreak/>
         <w:tab/>
         <w:t>"pointsTo":"2.2.2.2",</w:t>
       </w:r>
@@ -19244,7 +19287,7 @@
             <w:bCs/>
             <w:noProof/>
           </w:rPr>
-          <w:t>29</w:t>
+          <w:t>12</w:t>
         </w:r>
         <w:r>
           <w:rPr>
@@ -21536,7 +21579,7 @@
 </file>
 
 <file path=customXml/itemProps1.xml><?xml version="1.0" encoding="utf-8"?>
-<ds:datastoreItem xmlns:ds="http://schemas.openxmlformats.org/officeDocument/2006/customXml" ds:itemID="{BA38C31B-5509-4E2B-9430-EEE44B3FDE69}">
+<ds:datastoreItem xmlns:ds="http://schemas.openxmlformats.org/officeDocument/2006/customXml" ds:itemID="{6B9096A1-0FFB-4AA6-BC2D-C001E495D86B}">
   <ds:schemaRefs>
     <ds:schemaRef ds:uri="http://schemas.openxmlformats.org/officeDocument/2006/bibliography"/>
   </ds:schemaRefs>

</xml_diff>

<commit_message>
Added some commentary on urlAPI usage in the oAuth scenario
</commit_message>
<xml_diff>
--- a/Domain Connect Spec Draft.docx
+++ b/Domain Connect Spec Draft.docx
@@ -6,8 +6,6 @@
       <w:pPr>
         <w:pStyle w:val="Title"/>
       </w:pPr>
-      <w:bookmarkStart w:id="0" w:name="_GoBack"/>
-      <w:bookmarkEnd w:id="0"/>
       <w:r>
         <w:t>Domain Connect 2.0</w:t>
       </w:r>
@@ -20,10 +18,10 @@
         <w:tblLook w:val="04A0" w:firstRow="1" w:lastRow="0" w:firstColumn="1" w:lastColumn="0" w:noHBand="0" w:noVBand="1"/>
       </w:tblPr>
       <w:tblGrid>
-        <w:gridCol w:w="1771"/>
-        <w:gridCol w:w="1771"/>
-        <w:gridCol w:w="2657"/>
-        <w:gridCol w:w="2657"/>
+        <w:gridCol w:w="1724"/>
+        <w:gridCol w:w="1724"/>
+        <w:gridCol w:w="2586"/>
+        <w:gridCol w:w="2586"/>
       </w:tblGrid>
       <w:tr>
         <w:trPr>
@@ -65,7 +63,7 @@
               <w:t xml:space="preserve">Revision </w:t>
             </w:r>
             <w:r>
-              <w:t>29</w:t>
+              <w:t>30</w:t>
             </w:r>
           </w:p>
         </w:tc>
@@ -85,16 +83,7 @@
               <w:cnfStyle w:val="100000000000" w:firstRow="1" w:lastRow="0" w:firstColumn="0" w:lastColumn="0" w:oddVBand="0" w:evenVBand="0" w:oddHBand="0" w:evenHBand="0" w:firstRowFirstColumn="0" w:firstRowLastColumn="0" w:lastRowFirstColumn="0" w:lastRowLastColumn="0"/>
             </w:pPr>
             <w:r>
-              <w:t>10</w:t>
-            </w:r>
-            <w:r>
-              <w:t>/</w:t>
-            </w:r>
-            <w:r>
-              <w:t>07</w:t>
-            </w:r>
-            <w:r>
-              <w:t>/17</w:t>
+              <w:t>Oct-24-2017</w:t>
             </w:r>
           </w:p>
         </w:tc>
@@ -384,7 +373,7 @@
           <w:szCs w:val="32"/>
         </w:rPr>
       </w:pPr>
-      <w:bookmarkStart w:id="1" w:name="_Ref304116709"/>
+      <w:bookmarkStart w:id="0" w:name="_Ref304116709"/>
     </w:p>
     <w:p>
       <w:pPr>
@@ -4731,271 +4720,274 @@
       <w:pPr>
         <w:pStyle w:val="Heading1"/>
       </w:pPr>
-      <w:bookmarkStart w:id="2" w:name="_Toc306455797"/>
-      <w:bookmarkStart w:id="3" w:name="_Toc494703372"/>
-      <w:r>
+      <w:bookmarkStart w:id="1" w:name="_Toc306455797"/>
+      <w:bookmarkStart w:id="2" w:name="_Toc494703372"/>
+      <w:r>
+        <w:lastRenderedPageBreak/>
         <w:t>Introduction and Background</w:t>
       </w:r>
+      <w:bookmarkEnd w:id="0"/>
       <w:bookmarkEnd w:id="1"/>
       <w:bookmarkEnd w:id="2"/>
+    </w:p>
+    <w:p>
+      <w:r>
+        <w:t xml:space="preserve">GoDaddy recently implemented a feature called Domain Connect that simplified the interaction between Service Providers and GoDaddy (the DNS Provider). </w:t>
+      </w:r>
+    </w:p>
+    <w:p/>
+    <w:p>
+      <w:r>
+        <w:t xml:space="preserve">Based on learnings from this implementation, an improved and more general version of this protocol was created. This document describes Domain Connect 2.0 and is shared with the intent of it becoming an open standard that can be utilized by multiple DNS Providers and Service Providers to simplify this interaction across the internet. </w:t>
+      </w:r>
+    </w:p>
+    <w:p>
+      <w:pPr>
+        <w:pStyle w:val="Heading2"/>
+      </w:pPr>
+      <w:bookmarkStart w:id="3" w:name="_Toc306455798"/>
+      <w:bookmarkStart w:id="4" w:name="_Toc494703373"/>
+      <w:r>
+        <w:t>Terminology</w:t>
+      </w:r>
       <w:bookmarkEnd w:id="3"/>
-    </w:p>
-    <w:p>
-      <w:r>
-        <w:t xml:space="preserve">GoDaddy recently implemented a feature called Domain Connect that simplified the interaction between Service Providers and GoDaddy (the DNS Provider). </w:t>
+      <w:bookmarkEnd w:id="4"/>
+    </w:p>
+    <w:p>
+      <w:r>
+        <w:rPr>
+          <w:i/>
+        </w:rPr>
+        <w:t>Service Providers</w:t>
+      </w:r>
+      <w:r>
+        <w:t xml:space="preserve"> refers to entities that provide products and services attached to domain names. Examples include web hosting providers (such as Wix or SquareSpace), email Service Providers (such as Microsoft or Google) and potentially even hardware manufacturers with DNS-enabled devices like home routers or automation controls (such as Linksys, Nest, and Philips). </w:t>
       </w:r>
     </w:p>
     <w:p/>
     <w:p>
       <w:r>
-        <w:t xml:space="preserve">Based on learnings from this implementation, an improved and more general version of this protocol was created. This document describes Domain Connect 2.0 and is shared with the intent of it becoming an open standard that can be utilized by multiple DNS Providers and Service Providers to simplify this interaction across the internet. </w:t>
+        <w:rPr>
+          <w:i/>
+        </w:rPr>
+        <w:t>DNS Providers</w:t>
+      </w:r>
+      <w:r>
+        <w:t xml:space="preserve"> refers to entities that provide DNS services such as registrars (like GoDaddy or 1and1) or standalone DNS services (like CloudFlare).</w:t>
+      </w:r>
+    </w:p>
+    <w:p/>
+    <w:p>
+      <w:r>
+        <w:rPr>
+          <w:i/>
+        </w:rPr>
+        <w:t>Customer/User</w:t>
+      </w:r>
+      <w:r>
+        <w:t xml:space="preserve"> refers to the end-user of these services.</w:t>
+      </w:r>
+    </w:p>
+    <w:p/>
+    <w:p>
+      <w:r>
+        <w:rPr>
+          <w:i/>
+        </w:rPr>
+        <w:t>Templates/Service Templates</w:t>
+      </w:r>
+      <w:r>
+        <w:t xml:space="preserve"> refers to a file that describes a set of changes to DNS and domain functionality to enable a specific service.</w:t>
+      </w:r>
+    </w:p>
+    <w:p/>
+    <w:p>
+      <w:r>
+        <w:rPr>
+          <w:i/>
+        </w:rPr>
+        <w:t>Root Domain</w:t>
+      </w:r>
+      <w:r>
+        <w:t xml:space="preserve"> refers to </w:t>
+      </w:r>
+      <w:r>
+        <w:t>a</w:t>
+      </w:r>
+      <w:r>
+        <w:t xml:space="preserve"> registered domain (e.g. example.com or example.co.uk) </w:t>
+      </w:r>
+      <w:r>
+        <w:t xml:space="preserve">or </w:t>
+      </w:r>
+      <w:r>
+        <w:t xml:space="preserve">a </w:t>
+      </w:r>
+      <w:r>
+        <w:t>delegated zone in DNS.</w:t>
+      </w:r>
+    </w:p>
+    <w:p/>
+    <w:p>
+      <w:r>
+        <w:rPr>
+          <w:i/>
+        </w:rPr>
+        <w:t>Sub Domain</w:t>
+      </w:r>
+      <w:r>
+        <w:t xml:space="preserve"> refers to a sub-domain of a </w:t>
+      </w:r>
+      <w:r>
+        <w:t>root</w:t>
+      </w:r>
+      <w:r>
+        <w:t xml:space="preserve"> domain (e.g. sub.example.com or sub.example.co.uk). </w:t>
       </w:r>
     </w:p>
     <w:p>
       <w:pPr>
         <w:pStyle w:val="Heading2"/>
       </w:pPr>
-      <w:bookmarkStart w:id="4" w:name="_Toc306455798"/>
-      <w:bookmarkStart w:id="5" w:name="_Toc494703373"/>
-      <w:r>
-        <w:t>Terminology</w:t>
-      </w:r>
-      <w:bookmarkEnd w:id="4"/>
+      <w:bookmarkStart w:id="5" w:name="_Toc494703374"/>
+      <w:bookmarkStart w:id="6" w:name="_Toc306455799"/>
+      <w:r>
+        <w:t>Problem Statement</w:t>
+      </w:r>
       <w:bookmarkEnd w:id="5"/>
     </w:p>
     <w:p>
       <w:r>
-        <w:rPr>
-          <w:i/>
-        </w:rPr>
-        <w:t>Service Providers</w:t>
-      </w:r>
-      <w:r>
-        <w:t xml:space="preserve"> refers to entities that provide products and services attached to domain names. Examples include web hosting providers (such as Wix or SquareSpace), email Service Providers (such as Microsoft or Google) and potentially even hardware manufacturers with DNS-enabled devices like home routers or automation controls (such as Linksys, Nest, and Philips). </w:t>
+        <w:t>Configuring a service at a S</w:t>
+      </w:r>
+      <w:r>
+        <w:t>ervice Provider to work with a d</w:t>
+      </w:r>
+      <w:r>
+        <w:t xml:space="preserve">omain </w:t>
+      </w:r>
+      <w:r>
+        <w:t>has historically been</w:t>
+      </w:r>
+      <w:r>
+        <w:t xml:space="preserve"> a complex task </w:t>
+      </w:r>
+      <w:r>
+        <w:t>that</w:t>
+      </w:r>
+      <w:r>
+        <w:t xml:space="preserve"> is difficult for users.  </w:t>
       </w:r>
     </w:p>
     <w:p/>
     <w:p>
       <w:r>
-        <w:rPr>
-          <w:i/>
-        </w:rPr>
-        <w:t>DNS Providers</w:t>
-      </w:r>
-      <w:r>
-        <w:t xml:space="preserve"> refers to entities that provide DNS services such as registrars (like GoDaddy or 1and1) or standalone DNS services (like CloudFlare).</w:t>
+        <w:t xml:space="preserve">Typically a customer </w:t>
+      </w:r>
+      <w:r>
+        <w:t>would</w:t>
+      </w:r>
+      <w:r>
+        <w:t xml:space="preserve"> try to configure their service by entering their domain name with the Service Provider.  The Service Provider then use</w:t>
+      </w:r>
+      <w:r>
+        <w:t>d</w:t>
+      </w:r>
+      <w:r>
+        <w:t xml:space="preserve"> a number of techniques with mixed reliability to discover the DNS Provider. This might include DNS queries</w:t>
+      </w:r>
+      <w:r>
+        <w:t xml:space="preserve"> </w:t>
+      </w:r>
+      <w:r>
+        <w:t xml:space="preserve">for nameservers, queries to whois, </w:t>
+      </w:r>
+      <w:r>
+        <w:t>and mapping tables</w:t>
+      </w:r>
+      <w:r>
+        <w:t xml:space="preserve"> to figure out the</w:t>
+      </w:r>
+      <w:r>
+        <w:t xml:space="preserve"> registrar or company running DNS</w:t>
+      </w:r>
+      <w:r>
+        <w:t>.</w:t>
       </w:r>
     </w:p>
     <w:p/>
     <w:p>
       <w:r>
-        <w:rPr>
-          <w:i/>
-        </w:rPr>
-        <w:t>Customer/User</w:t>
-      </w:r>
-      <w:r>
-        <w:t xml:space="preserve"> refers to the end-user of these services.</w:t>
+        <w:t>Once the Service Provider discove</w:t>
+      </w:r>
+      <w:r>
+        <w:t>red</w:t>
+      </w:r>
+      <w:r>
+        <w:t xml:space="preserve"> the DNS Provider, they typically g</w:t>
+      </w:r>
+      <w:r>
+        <w:t>a</w:t>
+      </w:r>
+      <w:r>
+        <w:t>ve the customer instructions for proper configuration of DNS.  This might include help text, screen shots, or even links to the appropriate tools.</w:t>
       </w:r>
     </w:p>
     <w:p/>
     <w:p>
       <w:r>
-        <w:rPr>
-          <w:i/>
-        </w:rPr>
-        <w:t>Templates/Service Templates</w:t>
-      </w:r>
-      <w:r>
-        <w:t xml:space="preserve"> refers to a file that describes a set of changes to DNS and domain functionality to enable a specific service.</w:t>
-      </w:r>
-    </w:p>
-    <w:p/>
-    <w:p>
-      <w:r>
-        <w:rPr>
-          <w:i/>
-        </w:rPr>
-        <w:t>Root Domain</w:t>
-      </w:r>
-      <w:r>
-        <w:t xml:space="preserve"> refers to </w:t>
-      </w:r>
-      <w:r>
-        <w:t>a</w:t>
-      </w:r>
-      <w:r>
-        <w:t xml:space="preserve"> registered domain (e.g. example.com or example.co.uk) </w:t>
-      </w:r>
-      <w:r>
-        <w:t xml:space="preserve">or </w:t>
-      </w:r>
-      <w:r>
-        <w:t xml:space="preserve">a </w:t>
-      </w:r>
-      <w:r>
-        <w:t>delegated zone in DNS.</w:t>
-      </w:r>
-    </w:p>
-    <w:p/>
-    <w:p>
-      <w:r>
-        <w:rPr>
-          <w:i/>
-        </w:rPr>
-        <w:t>Sub Domain</w:t>
-      </w:r>
-      <w:r>
-        <w:t xml:space="preserve"> refers to a sub-domain of a </w:t>
-      </w:r>
-      <w:r>
-        <w:t>root</w:t>
-      </w:r>
-      <w:r>
-        <w:t xml:space="preserve"> domain (e.g. sub.example.com or sub.example.co.uk). </w:t>
+        <w:lastRenderedPageBreak/>
+        <w:t xml:space="preserve">This </w:t>
+      </w:r>
+      <w:r>
+        <w:t>would present</w:t>
+      </w:r>
+      <w:r>
+        <w:t xml:space="preserve"> a number of technologies (DNS record types, TTLs, Hostnames, etc.) or processes to the user that they </w:t>
+      </w:r>
+      <w:r>
+        <w:t>didn’t</w:t>
+      </w:r>
+      <w:r>
+        <w:t xml:space="preserve"> understand. And the instructions authored by the Service Provider </w:t>
+      </w:r>
+      <w:r>
+        <w:t>often quickly become</w:t>
+      </w:r>
+      <w:r>
+        <w:t xml:space="preserve"> out of da</w:t>
+      </w:r>
+      <w:r>
+        <w:t>te, further confusing the issue for users.</w:t>
       </w:r>
     </w:p>
     <w:p>
       <w:pPr>
         <w:pStyle w:val="Heading2"/>
       </w:pPr>
-      <w:bookmarkStart w:id="6" w:name="_Toc494703374"/>
-      <w:bookmarkStart w:id="7" w:name="_Toc306455799"/>
-      <w:r>
-        <w:t>Problem Statement</w:t>
-      </w:r>
+      <w:bookmarkStart w:id="7" w:name="_Toc479857004"/>
+      <w:bookmarkStart w:id="8" w:name="_Toc479857050"/>
+      <w:bookmarkStart w:id="9" w:name="_Toc479857119"/>
+      <w:bookmarkStart w:id="10" w:name="_Toc479857153"/>
+      <w:bookmarkStart w:id="11" w:name="_Toc479857236"/>
+      <w:bookmarkStart w:id="12" w:name="_Toc479857271"/>
+      <w:bookmarkStart w:id="13" w:name="_Toc479857433"/>
+      <w:bookmarkStart w:id="14" w:name="_Toc479857475"/>
+      <w:bookmarkStart w:id="15" w:name="_Toc483206965"/>
+      <w:bookmarkStart w:id="16" w:name="_Toc483207680"/>
+      <w:bookmarkStart w:id="17" w:name="_Toc483209117"/>
+      <w:bookmarkStart w:id="18" w:name="_Toc483209365"/>
+      <w:bookmarkStart w:id="19" w:name="_Toc483209613"/>
+      <w:bookmarkStart w:id="20" w:name="_Toc483209861"/>
+      <w:bookmarkStart w:id="21" w:name="_Toc483561327"/>
+      <w:bookmarkStart w:id="22" w:name="_Toc483561540"/>
+      <w:bookmarkStart w:id="23" w:name="_Toc483561753"/>
+      <w:bookmarkStart w:id="24" w:name="_Toc483561973"/>
+      <w:bookmarkStart w:id="25" w:name="_Toc483562187"/>
+      <w:bookmarkStart w:id="26" w:name="_Toc483562403"/>
+      <w:bookmarkStart w:id="27" w:name="_Toc485115482"/>
+      <w:bookmarkStart w:id="28" w:name="_Toc494703375"/>
       <w:bookmarkEnd w:id="6"/>
-    </w:p>
-    <w:p>
-      <w:r>
-        <w:t>Configuring a service at a S</w:t>
-      </w:r>
-      <w:r>
-        <w:t>ervice Provider to work with a d</w:t>
-      </w:r>
-      <w:r>
-        <w:t xml:space="preserve">omain </w:t>
-      </w:r>
-      <w:r>
-        <w:t>has historically been</w:t>
-      </w:r>
-      <w:r>
-        <w:t xml:space="preserve"> a complex task </w:t>
-      </w:r>
-      <w:r>
-        <w:t>that</w:t>
-      </w:r>
-      <w:r>
-        <w:t xml:space="preserve"> is difficult for users.  </w:t>
-      </w:r>
-    </w:p>
-    <w:p/>
-    <w:p>
-      <w:r>
-        <w:t xml:space="preserve">Typically a customer </w:t>
-      </w:r>
-      <w:r>
-        <w:t>would</w:t>
-      </w:r>
-      <w:r>
-        <w:t xml:space="preserve"> try to configure their service by entering their domain name with the Service Provider.  The Service Provider then use</w:t>
-      </w:r>
-      <w:r>
-        <w:t>d</w:t>
-      </w:r>
-      <w:r>
-        <w:t xml:space="preserve"> a number of techniques with mixed reliability to discover the DNS Provider. This might include DNS queries</w:t>
-      </w:r>
-      <w:r>
-        <w:t xml:space="preserve"> </w:t>
-      </w:r>
-      <w:r>
-        <w:t xml:space="preserve">for nameservers, queries to whois, </w:t>
-      </w:r>
-      <w:r>
-        <w:t>and mapping tables</w:t>
-      </w:r>
-      <w:r>
-        <w:t xml:space="preserve"> to figure out the</w:t>
-      </w:r>
-      <w:r>
-        <w:t xml:space="preserve"> registrar or company running DNS</w:t>
-      </w:r>
-      <w:r>
-        <w:t>.</w:t>
-      </w:r>
-    </w:p>
-    <w:p/>
-    <w:p>
-      <w:r>
-        <w:t>Once the Service Provider discove</w:t>
-      </w:r>
-      <w:r>
-        <w:t>red</w:t>
-      </w:r>
-      <w:r>
-        <w:t xml:space="preserve"> the DNS Provider, they typically g</w:t>
-      </w:r>
-      <w:r>
-        <w:t>a</w:t>
-      </w:r>
-      <w:r>
-        <w:t>ve the customer instructions for proper configuration of DNS.  This might include help text, screen shots, or even links to the appropriate tools.</w:t>
-      </w:r>
-    </w:p>
-    <w:p/>
-    <w:p>
-      <w:r>
-        <w:t xml:space="preserve">This </w:t>
-      </w:r>
-      <w:r>
-        <w:t>would present</w:t>
-      </w:r>
-      <w:r>
-        <w:t xml:space="preserve"> a number of technologies (DNS record types, TTLs, Hostnames, etc.) or processes to the user that they </w:t>
-      </w:r>
-      <w:r>
-        <w:t>didn’t</w:t>
-      </w:r>
-      <w:r>
-        <w:t xml:space="preserve"> understand. And the instructions authored by the Service Provider </w:t>
-      </w:r>
-      <w:r>
-        <w:t>often quickly become</w:t>
-      </w:r>
-      <w:r>
-        <w:t xml:space="preserve"> out of da</w:t>
-      </w:r>
-      <w:r>
-        <w:t>te, further confusing the issue for users.</w:t>
-      </w:r>
-    </w:p>
-    <w:p>
-      <w:pPr>
-        <w:pStyle w:val="Heading2"/>
-      </w:pPr>
-      <w:bookmarkStart w:id="8" w:name="_Toc479857004"/>
-      <w:bookmarkStart w:id="9" w:name="_Toc479857050"/>
-      <w:bookmarkStart w:id="10" w:name="_Toc479857119"/>
-      <w:bookmarkStart w:id="11" w:name="_Toc479857153"/>
-      <w:bookmarkStart w:id="12" w:name="_Toc479857236"/>
-      <w:bookmarkStart w:id="13" w:name="_Toc479857271"/>
-      <w:bookmarkStart w:id="14" w:name="_Toc479857433"/>
-      <w:bookmarkStart w:id="15" w:name="_Toc479857475"/>
-      <w:bookmarkStart w:id="16" w:name="_Toc483206965"/>
-      <w:bookmarkStart w:id="17" w:name="_Toc483207680"/>
-      <w:bookmarkStart w:id="18" w:name="_Toc483209117"/>
-      <w:bookmarkStart w:id="19" w:name="_Toc483209365"/>
-      <w:bookmarkStart w:id="20" w:name="_Toc483209613"/>
-      <w:bookmarkStart w:id="21" w:name="_Toc483209861"/>
-      <w:bookmarkStart w:id="22" w:name="_Toc483561327"/>
-      <w:bookmarkStart w:id="23" w:name="_Toc483561540"/>
-      <w:bookmarkStart w:id="24" w:name="_Toc483561753"/>
-      <w:bookmarkStart w:id="25" w:name="_Toc483561973"/>
-      <w:bookmarkStart w:id="26" w:name="_Toc483562187"/>
-      <w:bookmarkStart w:id="27" w:name="_Toc483562403"/>
-      <w:bookmarkStart w:id="28" w:name="_Toc485115482"/>
-      <w:bookmarkStart w:id="29" w:name="_Toc494703375"/>
       <w:bookmarkEnd w:id="7"/>
       <w:bookmarkEnd w:id="8"/>
       <w:bookmarkEnd w:id="9"/>
@@ -5017,128 +5009,128 @@
       <w:bookmarkEnd w:id="25"/>
       <w:bookmarkEnd w:id="26"/>
       <w:bookmarkEnd w:id="27"/>
+      <w:r>
+        <w:t>Goals</w:t>
+      </w:r>
       <w:bookmarkEnd w:id="28"/>
-      <w:r>
-        <w:t>Goals</w:t>
+    </w:p>
+    <w:p>
+      <w:r>
+        <w:t>The goal of the protocol defined in this specification is to create a system where Service Providers can easily enable their applications/services to work with the domain names of their customers. This includes both discovery of the DNS Provider and subsequent modification of DNS.</w:t>
+      </w:r>
+    </w:p>
+    <w:p/>
+    <w:p>
+      <w:r>
+        <w:t>The system will be implemented using simple web based interactions and standard authentication protocols</w:t>
+      </w:r>
+      <w:r>
+        <w:t>. This will allow for t</w:t>
+      </w:r>
+      <w:r>
+        <w:t>he creation and modification of DNS settings through the application of templates instead of direct manipulation of individual DNS records.</w:t>
+      </w:r>
+    </w:p>
+    <w:p/>
+    <w:p>
+      <w:pPr>
+        <w:pStyle w:val="Heading2"/>
+      </w:pPr>
+      <w:bookmarkStart w:id="29" w:name="_Toc494703376"/>
+      <w:r>
+        <w:t>Templates</w:t>
       </w:r>
       <w:bookmarkEnd w:id="29"/>
     </w:p>
     <w:p>
       <w:r>
-        <w:t>The goal of the protocol defined in this specification is to create a system where Service Providers can easily enable their applications/services to work with the domain names of their customers. This includes both discovery of the DNS Provider and subsequent modification of DNS.</w:t>
+        <w:t>Templates are core to this proposal, as they describe a service owned by a Service Provider and contain all of the information n</w:t>
+      </w:r>
+      <w:r>
+        <w:t>ecessary</w:t>
+      </w:r>
+      <w:r>
+        <w:t xml:space="preserve"> </w:t>
+      </w:r>
+      <w:r>
+        <w:t xml:space="preserve">in the form of records </w:t>
+      </w:r>
+      <w:r>
+        <w:t xml:space="preserve">to enable and operate/maintain a service.  </w:t>
       </w:r>
     </w:p>
     <w:p/>
     <w:p>
       <w:r>
-        <w:t>The system will be implemented using simple web based interactions and standard authentication protocols</w:t>
-      </w:r>
-      <w:r>
-        <w:t>. This will allow for t</w:t>
-      </w:r>
-      <w:r>
-        <w:t>he creation and modification of DNS settings through the application of templates instead of direct manipulation of individual DNS records.</w:t>
+        <w:t>The individual records may be identified by a groupId. This allows for the application of templates in different stages.  For example, an email provider might first set a TXT record to verify the domain, and later set an MX record to configure email delivery.  While done separately, both changes are fundamentally part of the same service.</w:t>
       </w:r>
     </w:p>
     <w:p/>
     <w:p>
+      <w:r>
+        <w:t xml:space="preserve">It is important that templates be constrained to an individual service, </w:t>
+      </w:r>
+      <w:r>
+        <w:t>as</w:t>
+      </w:r>
+      <w:r>
+        <w:t xml:space="preserve"> later removal of a template would remove all </w:t>
+      </w:r>
+      <w:r>
+        <w:t>associated records.</w:t>
+      </w:r>
+    </w:p>
+    <w:p>
+      <w:r>
+        <w:t xml:space="preserve"> </w:t>
+      </w:r>
+    </w:p>
+    <w:p>
+      <w:r>
+        <w:t>Templates can also contain variable portions, as often values of data in the template change based on the implementation</w:t>
+      </w:r>
+      <w:r>
+        <w:t xml:space="preserve"> and/or user</w:t>
+      </w:r>
+      <w:r>
+        <w:t xml:space="preserve"> of the Service Provider (e.g. the IP address of a service</w:t>
+      </w:r>
+      <w:r>
+        <w:t>, a customer id, etc.</w:t>
+      </w:r>
+      <w:r>
+        <w:t>).</w:t>
+      </w:r>
+    </w:p>
+    <w:p/>
+    <w:p>
+      <w:r>
+        <w:t>Configuration and onboarding of templates between the DNS Provider and the Service Provider is seen as a manual process.  The template is defined by the Service Provider and given to the DNS Provider. Future versions of this specification may allow for an independent repository of templates. For now the templates are all published at http://domainconnect.org</w:t>
+      </w:r>
+    </w:p>
+    <w:p/>
+    <w:p>
+      <w:r>
+        <w:t xml:space="preserve">By basing the protocol on templates instead of DNS Records, several advantages are achieved. The DNS Provider has very explicit knowledge and control </w:t>
+      </w:r>
+      <w:r>
+        <w:t>of</w:t>
+      </w:r>
+      <w:r>
+        <w:t xml:space="preserve"> the settings being changed to enable a service.  And the system is more secure as templates are tightly controlled and contained. </w:t>
+      </w:r>
+    </w:p>
+    <w:p/>
+    <w:p>
       <w:pPr>
         <w:pStyle w:val="Heading2"/>
       </w:pPr>
-      <w:bookmarkStart w:id="30" w:name="_Toc494703376"/>
-      <w:r>
-        <w:t>Templates</w:t>
+      <w:bookmarkStart w:id="30" w:name="_Toc494703377"/>
+      <w:r>
+        <w:lastRenderedPageBreak/>
+        <w:t>Summary</w:t>
       </w:r>
       <w:bookmarkEnd w:id="30"/>
-    </w:p>
-    <w:p>
-      <w:r>
-        <w:t>Templates are core to this proposal, as they describe a service owned by a Service Provider and contain all of the information n</w:t>
-      </w:r>
-      <w:r>
-        <w:t>ecessary</w:t>
-      </w:r>
-      <w:r>
-        <w:t xml:space="preserve"> </w:t>
-      </w:r>
-      <w:r>
-        <w:t xml:space="preserve">in the form of records </w:t>
-      </w:r>
-      <w:r>
-        <w:t xml:space="preserve">to enable and operate/maintain a service.  </w:t>
-      </w:r>
-    </w:p>
-    <w:p/>
-    <w:p>
-      <w:r>
-        <w:t>The individual records may be identified by a groupId. This allows for the application of templates in different stages.  For example, an email provider might first set a TXT record to verify the domain, and later set an MX record to configure email delivery.  While done separately, both changes are fundamentally part of the same service.</w:t>
-      </w:r>
-    </w:p>
-    <w:p/>
-    <w:p>
-      <w:r>
-        <w:t xml:space="preserve">It is important that templates be constrained to an individual service, </w:t>
-      </w:r>
-      <w:r>
-        <w:t>as</w:t>
-      </w:r>
-      <w:r>
-        <w:t xml:space="preserve"> later removal of a template would remove all </w:t>
-      </w:r>
-      <w:r>
-        <w:t>associated records.</w:t>
-      </w:r>
-    </w:p>
-    <w:p>
-      <w:r>
-        <w:t xml:space="preserve"> </w:t>
-      </w:r>
-    </w:p>
-    <w:p>
-      <w:r>
-        <w:t>Templates can also contain variable portions, as often values of data in the template change based on the implementation</w:t>
-      </w:r>
-      <w:r>
-        <w:t xml:space="preserve"> and/or user</w:t>
-      </w:r>
-      <w:r>
-        <w:t xml:space="preserve"> of the Service Provider (e.g. the IP address of a service</w:t>
-      </w:r>
-      <w:r>
-        <w:t>, a customer id, etc.</w:t>
-      </w:r>
-      <w:r>
-        <w:t>).</w:t>
-      </w:r>
-    </w:p>
-    <w:p/>
-    <w:p>
-      <w:r>
-        <w:t>Configuration and onboarding of templates between the DNS Provider and the Service Provider is seen as a manual process.  The template is defined by the Service Provider and given to the DNS Provider. Future versions of this specification may allow for an independent repository of templates. For now the templates are all published at http://domainconnect.org</w:t>
-      </w:r>
-    </w:p>
-    <w:p/>
-    <w:p>
-      <w:r>
-        <w:t xml:space="preserve">By basing the protocol on templates instead of DNS Records, several advantages are achieved. The DNS Provider has very explicit knowledge and control </w:t>
-      </w:r>
-      <w:r>
-        <w:t>of</w:t>
-      </w:r>
-      <w:r>
-        <w:t xml:space="preserve"> the settings being changed to enable a service.  And the system is more secure as templates are tightly controlled and contained. </w:t>
-      </w:r>
-    </w:p>
-    <w:p/>
-    <w:p>
-      <w:pPr>
-        <w:pStyle w:val="Heading2"/>
-      </w:pPr>
-      <w:bookmarkStart w:id="31" w:name="_Toc494703377"/>
-      <w:r>
-        <w:t>Summary</w:t>
-      </w:r>
-      <w:bookmarkEnd w:id="31"/>
     </w:p>
     <w:p>
       <w:pPr>
@@ -5192,98 +5184,98 @@
       <w:pPr>
         <w:pStyle w:val="Heading1"/>
       </w:pPr>
-      <w:bookmarkStart w:id="32" w:name="_Toc306455804"/>
-      <w:bookmarkStart w:id="33" w:name="_Toc494703378"/>
+      <w:bookmarkStart w:id="31" w:name="_Toc306455804"/>
+      <w:bookmarkStart w:id="32" w:name="_Toc494703378"/>
       <w:r>
         <w:t>Protocol Overview</w:t>
       </w:r>
+      <w:bookmarkEnd w:id="31"/>
+      <w:r>
+        <w:t xml:space="preserve"> and End User Flows</w:t>
+      </w:r>
       <w:bookmarkEnd w:id="32"/>
-      <w:r>
-        <w:t xml:space="preserve"> and End User Flows</w:t>
+    </w:p>
+    <w:p>
+      <w:r>
+        <w:t>To attach a domain name to a service provided by a Service Provider, the customer would first enter their domain name.</w:t>
+      </w:r>
+    </w:p>
+    <w:p/>
+    <w:p>
+      <w:r>
+        <w:t xml:space="preserve">Instead of relying on examination of the nameservers and mapping these to DNS Providers, DNS Provider discovery would be handled through simple records in DNS and an API.  The Service Provider </w:t>
+      </w:r>
+      <w:r>
+        <w:t>can</w:t>
+      </w:r>
+      <w:r>
+        <w:t xml:space="preserve"> query for a specific record in the zon</w:t>
+      </w:r>
+      <w:r>
+        <w:t xml:space="preserve">e to determine a REST endpoint </w:t>
+      </w:r>
+      <w:r>
+        <w:t>to initiate the protocol</w:t>
+      </w:r>
+      <w:r>
+        <w:t xml:space="preserve">. A </w:t>
+      </w:r>
+      <w:r>
+        <w:t>Domain Connect compliant DNS Provider would return information about that domain</w:t>
+      </w:r>
+      <w:r>
+        <w:t xml:space="preserve"> and how to configure it using Domain Connect.</w:t>
+      </w:r>
+    </w:p>
+    <w:p/>
+    <w:p>
+      <w:r>
+        <w:t>For the application of the changes to DNS, there are two use cases. The first is a synchronou</w:t>
+      </w:r>
+      <w:r>
+        <w:t>s web flow, and th</w:t>
+      </w:r>
+      <w:r>
+        <w:t>e second is an asynchronous flow using OAuth and an API.</w:t>
+      </w:r>
+    </w:p>
+    <w:p/>
+    <w:p>
+      <w:r>
+        <w:t xml:space="preserve">It should be noted that a DNS Provider may choose to only implement one of the flows. As a matter of practice many Service Providers are based on the synchronous flow, with only a </w:t>
+      </w:r>
+      <w:r>
+        <w:t>handful</w:t>
+      </w:r>
+      <w:r>
+        <w:t xml:space="preserve"> of them based on the asynchronous OAuth flow.  So many DNS providers may opt to only implement the synchronous flow.</w:t>
+      </w:r>
+    </w:p>
+    <w:p/>
+    <w:p>
+      <w:r>
+        <w:t>It should also be noted that individual services may work with the synchronous flow only, the asynchronous flow only, or with both.</w:t>
+      </w:r>
+    </w:p>
+    <w:p/>
+    <w:p>
+      <w:pPr>
+        <w:pStyle w:val="Heading2"/>
+      </w:pPr>
+      <w:bookmarkStart w:id="33" w:name="_Toc306455809"/>
+      <w:bookmarkStart w:id="34" w:name="_Ref304118778"/>
+      <w:bookmarkStart w:id="35" w:name="_Ref304118488"/>
+      <w:bookmarkStart w:id="36" w:name="_Toc494703379"/>
+      <w:r>
+        <w:t>The Synchronous Flow</w:t>
       </w:r>
       <w:bookmarkEnd w:id="33"/>
-    </w:p>
-    <w:p>
-      <w:r>
-        <w:t>To attach a domain name to a service provided by a Service Provider, the customer would first enter their domain name.</w:t>
-      </w:r>
-    </w:p>
-    <w:p/>
-    <w:p>
-      <w:r>
-        <w:t xml:space="preserve">Instead of relying on examination of the nameservers and mapping these to DNS Providers, DNS Provider discovery would be handled through simple records in DNS and an API.  The Service Provider </w:t>
-      </w:r>
-      <w:r>
-        <w:t>can</w:t>
-      </w:r>
-      <w:r>
-        <w:t xml:space="preserve"> query for a specific record in the zon</w:t>
-      </w:r>
-      <w:r>
-        <w:t xml:space="preserve">e to determine a REST endpoint </w:t>
-      </w:r>
-      <w:r>
-        <w:t>to initiate the protocol</w:t>
-      </w:r>
-      <w:r>
-        <w:t xml:space="preserve">. A </w:t>
-      </w:r>
-      <w:r>
-        <w:t>Domain Connect compliant DNS Provider would return information about that domain</w:t>
-      </w:r>
-      <w:r>
-        <w:t xml:space="preserve"> and how to configure it using Domain Connect.</w:t>
-      </w:r>
-    </w:p>
-    <w:p/>
-    <w:p>
-      <w:r>
-        <w:t>For the application of the changes to DNS, there are two use cases. The first is a synchronou</w:t>
-      </w:r>
-      <w:r>
-        <w:t>s web flow, and th</w:t>
-      </w:r>
-      <w:r>
-        <w:t>e second is an asynchronous flow using OAuth and an API.</w:t>
-      </w:r>
-    </w:p>
-    <w:p/>
-    <w:p>
-      <w:r>
-        <w:t xml:space="preserve">It should be noted that a DNS Provider may choose to only implement one of the flows. As a matter of practice many Service Providers are based on the synchronous flow, with only a </w:t>
-      </w:r>
-      <w:r>
-        <w:t>handful</w:t>
-      </w:r>
-      <w:r>
-        <w:t xml:space="preserve"> of them based on the asynchronous OAuth flow.  So many DNS providers may opt to only implement the synchronous flow.</w:t>
-      </w:r>
-    </w:p>
-    <w:p/>
-    <w:p>
-      <w:r>
-        <w:t>It should also be noted that individual services may work with the synchronous flow only, the asynchronous flow only, or with both.</w:t>
-      </w:r>
-    </w:p>
-    <w:p/>
-    <w:p>
-      <w:pPr>
-        <w:pStyle w:val="Heading2"/>
-      </w:pPr>
-      <w:bookmarkStart w:id="34" w:name="_Toc306455809"/>
-      <w:bookmarkStart w:id="35" w:name="_Ref304118778"/>
-      <w:bookmarkStart w:id="36" w:name="_Ref304118488"/>
-      <w:bookmarkStart w:id="37" w:name="_Toc494703379"/>
-      <w:r>
-        <w:t>The Synchronous Flow</w:t>
-      </w:r>
       <w:bookmarkEnd w:id="34"/>
       <w:bookmarkEnd w:id="35"/>
       <w:bookmarkEnd w:id="36"/>
-      <w:bookmarkEnd w:id="37"/>
-    </w:p>
-    <w:p>
-      <w:bookmarkStart w:id="38" w:name="_Ref304118686"/>
+    </w:p>
+    <w:p>
+      <w:bookmarkStart w:id="37" w:name="_Ref304118686"/>
       <w:r>
         <w:t xml:space="preserve">This flow is tailored for the Service Provider that requires a one time and synchronous change to DNS.  </w:t>
       </w:r>
@@ -5303,8 +5295,9 @@
         <w:rPr>
           <w:noProof/>
         </w:rPr>
+        <w:lastRenderedPageBreak/>
         <w:drawing>
-          <wp:inline distT="0" distB="0" distL="0" distR="0" wp14:anchorId="6756E68B" wp14:editId="0BD74CE6">
+          <wp:inline distT="0" distB="0" distL="0" distR="0" wp14:anchorId="60D68A14" wp14:editId="217BFC15">
             <wp:extent cx="4762500" cy="3095625"/>
             <wp:effectExtent l="0" t="0" r="0" b="0"/>
             <wp:docPr id="1" name="Picture 1"/>
@@ -5372,7 +5365,7 @@
           <w:noProof/>
         </w:rPr>
         <w:drawing>
-          <wp:inline distT="0" distB="0" distL="0" distR="0" wp14:anchorId="5DADC455" wp14:editId="6E51D43B">
+          <wp:inline distT="0" distB="0" distL="0" distR="0" wp14:anchorId="2C826ACD" wp14:editId="224804A7">
             <wp:extent cx="4786630" cy="3095625"/>
             <wp:effectExtent l="0" t="0" r="0" b="0"/>
             <wp:docPr id="2" name="Picture 4"/>
@@ -5465,7 +5458,7 @@
           <w:noProof/>
         </w:rPr>
         <w:drawing>
-          <wp:inline distT="0" distB="0" distL="0" distR="0" wp14:anchorId="5447D617" wp14:editId="62ED1788">
+          <wp:inline distT="0" distB="0" distL="0" distR="0" wp14:anchorId="3FE74DC4" wp14:editId="279F1C8A">
             <wp:extent cx="4714875" cy="3034030"/>
             <wp:effectExtent l="0" t="0" r="0" b="0"/>
             <wp:docPr id="3" name="Picture 6"/>
@@ -5520,7 +5513,7 @@
       <w:r>
         <w:t xml:space="preserve">After authenticating at the DNS Provider, the DNS Provider would verify the domain name is owned by the user.  </w:t>
       </w:r>
-      <w:bookmarkEnd w:id="38"/>
+      <w:bookmarkEnd w:id="37"/>
       <w:r>
         <w:t>The DNS Provider would also verify other parameters passed in are valid and would prompt the user to give consent for making the change to DNS.  The DNS Provider could also warn the user of services that would be disabled by applying this change to DNS.</w:t>
       </w:r>
@@ -5532,7 +5525,7 @@
           <w:noProof/>
         </w:rPr>
         <w:drawing>
-          <wp:inline distT="0" distB="0" distL="0" distR="0" wp14:anchorId="3CAC9AD1" wp14:editId="44BC18AB">
+          <wp:inline distT="0" distB="0" distL="0" distR="0" wp14:anchorId="1E16A6C9" wp14:editId="66093FE3">
             <wp:extent cx="4662805" cy="2971800"/>
             <wp:effectExtent l="0" t="0" r="0" b="0"/>
             <wp:docPr id="4" name="Picture 7"/>
@@ -5608,123 +5601,123 @@
       <w:pPr>
         <w:pStyle w:val="Heading2"/>
       </w:pPr>
-      <w:bookmarkStart w:id="39" w:name="_Toc494703380"/>
+      <w:bookmarkStart w:id="38" w:name="_Toc494703380"/>
       <w:r>
         <w:t>The Asynchronous Flow</w:t>
       </w:r>
+      <w:bookmarkEnd w:id="38"/>
+    </w:p>
+    <w:p>
+      <w:r>
+        <w:t>The asynchronous OAuth flow is tailored for the Service Provider that wishes to make changes to DNS asynchronously with respect to the user interaction, or wishes to make multiple or additional changes to DNS over time.</w:t>
+      </w:r>
+    </w:p>
+    <w:p/>
+    <w:p>
+      <w:r>
+        <w:t>The OAuth based authentication and authorization flow begins similarly to the web based synchronous flow. The Service Provider determines the DNS Provider and links to a consent dialog at the DNS Provider</w:t>
+      </w:r>
+      <w:r>
+        <w:t xml:space="preserve">. Once at the DNS Provider the </w:t>
+      </w:r>
+      <w:r>
+        <w:t xml:space="preserve">user signs in, the ownership of the domain is verified, and consent is granted. </w:t>
+      </w:r>
+    </w:p>
+    <w:p/>
+    <w:p>
+      <w:r>
+        <w:t>Instead</w:t>
+      </w:r>
+      <w:r>
+        <w:t xml:space="preserve"> of applying the DNS changes on user consent, OAuth access is granted to the Service Provider. An OAuth access code is generated and handed back to the Service Provider. The Service Provider then requests an access (bearer) token.</w:t>
+      </w:r>
+    </w:p>
+    <w:p/>
+    <w:p>
+      <w:r>
+        <w:t>The permission granted in the OAuth token is a right for the Service Provider to apply a template</w:t>
+      </w:r>
+      <w:r>
+        <w:t xml:space="preserve"> (or templates)</w:t>
+      </w:r>
+      <w:r>
+        <w:t xml:space="preserve"> to the specific domain</w:t>
+      </w:r>
+      <w:r>
+        <w:t xml:space="preserve"> (and its subdomains)</w:t>
+      </w:r>
+      <w:r>
+        <w:t xml:space="preserve"> owned by a specific user. </w:t>
+      </w:r>
+    </w:p>
+    <w:p/>
+    <w:p>
+      <w:r>
+        <w:t xml:space="preserve">The Service Provider would later call </w:t>
+      </w:r>
+      <w:r>
+        <w:t>the OAuth</w:t>
+      </w:r>
+      <w:r>
+        <w:t xml:space="preserve"> API </w:t>
+      </w:r>
+      <w:r>
+        <w:t>using the access token.</w:t>
+      </w:r>
+    </w:p>
+    <w:p>
+      <w:pPr>
+        <w:pStyle w:val="Heading2"/>
+      </w:pPr>
+      <w:bookmarkStart w:id="39" w:name="_Toc306455811"/>
+      <w:bookmarkStart w:id="40" w:name="_Ref304118527"/>
+      <w:bookmarkStart w:id="41" w:name="_Toc494703381"/>
+      <w:r>
+        <w:t>The OAuth API</w:t>
+      </w:r>
       <w:bookmarkEnd w:id="39"/>
-    </w:p>
-    <w:p>
-      <w:r>
-        <w:t>The asynchronous OAuth flow is tailored for the Service Provider that wishes to make changes to DNS asynchronously with respect to the user interaction, or wishes to make multiple or additional changes to DNS over time.</w:t>
-      </w:r>
-    </w:p>
-    <w:p/>
-    <w:p>
-      <w:r>
-        <w:t>The OAuth based authentication and authorization flow begins similarly to the web based synchronous flow. The Service Provider determines the DNS Provider and links to a consent dialog at the DNS Provider</w:t>
-      </w:r>
-      <w:r>
-        <w:t xml:space="preserve">. Once at the DNS Provider the </w:t>
-      </w:r>
-      <w:r>
-        <w:t xml:space="preserve">user signs in, the ownership of the domain is verified, and consent is granted. </w:t>
-      </w:r>
-    </w:p>
-    <w:p/>
-    <w:p>
-      <w:r>
-        <w:t>Instead</w:t>
-      </w:r>
-      <w:r>
-        <w:t xml:space="preserve"> of applying the DNS changes on user consent, OAuth access is granted to the Service Provider. An OAuth access code is generated and handed back to the Service Provider. The Service Provider then requests an access (bearer) token.</w:t>
-      </w:r>
-    </w:p>
-    <w:p/>
-    <w:p>
-      <w:r>
-        <w:t>The permission granted in the OAuth token is a right for the Service Provider to apply a template</w:t>
-      </w:r>
-      <w:r>
-        <w:t xml:space="preserve"> (or templates)</w:t>
-      </w:r>
-      <w:r>
-        <w:t xml:space="preserve"> to the specific domain</w:t>
-      </w:r>
-      <w:r>
-        <w:t xml:space="preserve"> (and its subdomains)</w:t>
-      </w:r>
-      <w:r>
-        <w:t xml:space="preserve"> owned by a specific user. </w:t>
-      </w:r>
-    </w:p>
-    <w:p/>
-    <w:p>
-      <w:r>
-        <w:t xml:space="preserve">The Service Provider would later call </w:t>
-      </w:r>
-      <w:r>
-        <w:t>the OAuth</w:t>
-      </w:r>
-      <w:r>
-        <w:t xml:space="preserve"> API </w:t>
-      </w:r>
-      <w:r>
-        <w:t>using the access token.</w:t>
-      </w:r>
-    </w:p>
-    <w:p>
-      <w:pPr>
-        <w:pStyle w:val="Heading2"/>
-      </w:pPr>
-      <w:bookmarkStart w:id="40" w:name="_Toc306455811"/>
-      <w:bookmarkStart w:id="41" w:name="_Ref304118527"/>
-      <w:bookmarkStart w:id="42" w:name="_Toc494703381"/>
-      <w:r>
-        <w:t>The OAuth API</w:t>
-      </w:r>
       <w:bookmarkEnd w:id="40"/>
       <w:bookmarkEnd w:id="41"/>
+    </w:p>
+    <w:p>
+      <w:r>
+        <w:t xml:space="preserve">The Domain Connect API is a simple REST service. </w:t>
+      </w:r>
+    </w:p>
+    <w:p/>
+    <w:p>
+      <w:r>
+        <w:t>This REST service allows th</w:t>
+      </w:r>
+      <w:r>
+        <w:t xml:space="preserve">e application or removal of a template </w:t>
+      </w:r>
+      <w:r>
+        <w:t xml:space="preserve">on </w:t>
+      </w:r>
+      <w:r>
+        <w:t xml:space="preserve">the </w:t>
+      </w:r>
+      <w:r>
+        <w:t>domain name. The domain name, user, and template must be authorized through the OAuth token and corresponding access token.</w:t>
+      </w:r>
+    </w:p>
+    <w:p/>
+    <w:p>
+      <w:r>
+        <w:t>Additional parameters are expected to be passed as name/value pairs on the query string of each API call.</w:t>
+      </w:r>
+    </w:p>
+    <w:p>
+      <w:pPr>
+        <w:pStyle w:val="Heading2"/>
+      </w:pPr>
+      <w:bookmarkStart w:id="42" w:name="_Toc494703382"/>
+      <w:r>
+        <w:t>Flows Initiated at the DNS Provider</w:t>
+      </w:r>
       <w:bookmarkEnd w:id="42"/>
-    </w:p>
-    <w:p>
-      <w:r>
-        <w:t xml:space="preserve">The Domain Connect API is a simple REST service. </w:t>
-      </w:r>
-    </w:p>
-    <w:p/>
-    <w:p>
-      <w:r>
-        <w:t>This REST service allows th</w:t>
-      </w:r>
-      <w:r>
-        <w:t xml:space="preserve">e application or removal of a template </w:t>
-      </w:r>
-      <w:r>
-        <w:t xml:space="preserve">on </w:t>
-      </w:r>
-      <w:r>
-        <w:t xml:space="preserve">the </w:t>
-      </w:r>
-      <w:r>
-        <w:t>domain name. The domain name, user, and template must be authorized through the OAuth token and corresponding access token.</w:t>
-      </w:r>
-    </w:p>
-    <w:p/>
-    <w:p>
-      <w:r>
-        <w:t>Additional parameters are expected to be passed as name/value pairs on the query string of each API call.</w:t>
-      </w:r>
-    </w:p>
-    <w:p>
-      <w:pPr>
-        <w:pStyle w:val="Heading2"/>
-      </w:pPr>
-      <w:bookmarkStart w:id="43" w:name="_Toc494703382"/>
-      <w:r>
-        <w:t>Flows Initiated at the DNS Provider</w:t>
-      </w:r>
-      <w:bookmarkEnd w:id="43"/>
     </w:p>
     <w:p>
       <w:r>
@@ -5762,21 +5755,25 @@
         </w:rPr>
       </w:pPr>
       <w:r>
-        <w:t>However, often the template has some dynamic elements. For this scenario, the DNS Provider need simply call a URL at the Service Provider.  The Service Provider can then sign the user in, collect any necessary information, and call the normal web-based flows described above.</w:t>
+        <w:t xml:space="preserve">However, often the template has some dynamic elements. For this scenario, the DNS Provider need simply call a URL at the Service Provider.  The Service Provider can </w:t>
+      </w:r>
+      <w:r>
+        <w:lastRenderedPageBreak/>
+        <w:t>then sign the user in, collect any necessary information, and call the normal web-based flows described above.</w:t>
       </w:r>
     </w:p>
     <w:p>
       <w:pPr>
         <w:pStyle w:val="Heading1"/>
       </w:pPr>
-      <w:bookmarkStart w:id="44" w:name="_Toc494703383"/>
-      <w:bookmarkStart w:id="45" w:name="_Toc306455812"/>
-      <w:bookmarkStart w:id="46" w:name="_Ref304119245"/>
-      <w:bookmarkStart w:id="47" w:name="_Ref304119086"/>
+      <w:bookmarkStart w:id="43" w:name="_Toc494703383"/>
+      <w:bookmarkStart w:id="44" w:name="_Toc306455812"/>
+      <w:bookmarkStart w:id="45" w:name="_Ref304119245"/>
+      <w:bookmarkStart w:id="46" w:name="_Ref304119086"/>
       <w:r>
         <w:t>DNS Provider Discovery</w:t>
       </w:r>
-      <w:bookmarkEnd w:id="44"/>
+      <w:bookmarkEnd w:id="43"/>
     </w:p>
     <w:p>
       <w:r>
@@ -6126,6 +6123,7 @@
           </w:tcPr>
           <w:p>
             <w:r>
+              <w:lastRenderedPageBreak/>
               <w:t>UX URL Prefix for Asynchronous Flows</w:t>
             </w:r>
           </w:p>
@@ -6478,7 +6476,7 @@
     </w:p>
     <w:p>
       <w:pPr>
-        <w:ind w:left="720" w:firstLine="720"/>
+        <w:ind w:left="1440"/>
         <w:rPr>
           <w:rFonts w:ascii="Courier" w:hAnsi="Courier"/>
           <w:sz w:val="16"/>
@@ -6633,6 +6631,12 @@
     <w:p/>
     <w:p>
       <w:r>
+        <w:t>Note: Care needs to be taken with usage of the urlAPI for the asynchronous flow.  See the section on the asynchronous flow below.</w:t>
+      </w:r>
+    </w:p>
+    <w:p/>
+    <w:p>
+      <w:r>
         <w:t>Discovery should work on the root domain (zone) only.</w:t>
       </w:r>
     </w:p>
@@ -6640,149 +6644,150 @@
       <w:pPr>
         <w:pStyle w:val="Heading1"/>
       </w:pPr>
-      <w:bookmarkStart w:id="48" w:name="_Toc494703384"/>
+      <w:bookmarkStart w:id="47" w:name="_Toc494703384"/>
       <w:r>
         <w:t xml:space="preserve">Domain Connect </w:t>
       </w:r>
+      <w:bookmarkEnd w:id="44"/>
       <w:bookmarkEnd w:id="45"/>
       <w:bookmarkEnd w:id="46"/>
+      <w:r>
+        <w:t>Details</w:t>
+      </w:r>
       <w:bookmarkEnd w:id="47"/>
-      <w:r>
-        <w:t>Details</w:t>
+    </w:p>
+    <w:p>
+      <w:pPr>
+        <w:pStyle w:val="Heading2"/>
+      </w:pPr>
+      <w:bookmarkStart w:id="48" w:name="_Toc494703385"/>
+      <w:r>
+        <w:t>Endpoints</w:t>
       </w:r>
       <w:bookmarkEnd w:id="48"/>
+      <w:r>
+        <w:t xml:space="preserve"> </w:t>
+      </w:r>
+    </w:p>
+    <w:p>
+      <w:r>
+        <w:t xml:space="preserve">Domain Connect contains endpoints in the form of URLs. </w:t>
+      </w:r>
+    </w:p>
+    <w:p/>
+    <w:p>
+      <w:r>
+        <w:t xml:space="preserve">The first set of endpoints are for the UX that the Service Provider links to.  These are for the synchronous flow where the user </w:t>
+      </w:r>
+      <w:r>
+        <w:t xml:space="preserve">can click </w:t>
+      </w:r>
+      <w:r>
+        <w:t xml:space="preserve">link to configure the domain, and for the asynchronous OAuth flow where the user </w:t>
+      </w:r>
+      <w:r>
+        <w:t xml:space="preserve">can click to grant </w:t>
+      </w:r>
+      <w:r>
+        <w:t>consent</w:t>
+      </w:r>
+      <w:r>
+        <w:t xml:space="preserve"> for OAuth</w:t>
+      </w:r>
+      <w:r>
+        <w:t xml:space="preserve">. </w:t>
+      </w:r>
+    </w:p>
+    <w:p/>
+    <w:p>
+      <w:r>
+        <w:t>The second set of endpoints are for the API</w:t>
+      </w:r>
+      <w:r>
+        <w:t xml:space="preserve"> endpoints via REST.</w:t>
+      </w:r>
+    </w:p>
+    <w:p>
+      <w:r>
+        <w:t xml:space="preserve"> </w:t>
+      </w:r>
+    </w:p>
+    <w:p>
+      <w:r>
+        <w:lastRenderedPageBreak/>
+        <w:t xml:space="preserve">All endpoints begin with a root URL for the DNS Provider such as: </w:t>
+      </w:r>
+    </w:p>
+    <w:p/>
+    <w:p>
+      <w:pPr>
+        <w:ind w:left="720"/>
+        <w:rPr>
+          <w:rFonts w:ascii="Courier" w:hAnsi="Courier"/>
+          <w:sz w:val="16"/>
+          <w:szCs w:val="16"/>
+        </w:rPr>
+      </w:pPr>
+      <w:r>
+        <w:rPr>
+          <w:rFonts w:ascii="Courier" w:hAnsi="Courier"/>
+          <w:sz w:val="16"/>
+          <w:szCs w:val="16"/>
+        </w:rPr>
+        <w:t xml:space="preserve">https://connect.dnsprovider.com/ </w:t>
+      </w:r>
+    </w:p>
+    <w:p/>
+    <w:p>
+      <w:r>
+        <w:t>They may also include any prefix at the discretion of the DNS Provider. For example:</w:t>
+      </w:r>
+    </w:p>
+    <w:p/>
+    <w:p>
+      <w:pPr>
+        <w:ind w:left="720"/>
+        <w:rPr>
+          <w:rFonts w:ascii="Courier New" w:hAnsi="Courier New" w:cs="Courier New"/>
+          <w:sz w:val="16"/>
+          <w:szCs w:val="16"/>
+        </w:rPr>
+      </w:pPr>
+      <w:r>
+        <w:rPr>
+          <w:rFonts w:ascii="Courier New" w:hAnsi="Courier New" w:cs="Courier New"/>
+          <w:sz w:val="16"/>
+          <w:szCs w:val="16"/>
+        </w:rPr>
+        <w:t>https://connect.dnsprovider.com/api/</w:t>
+      </w:r>
+    </w:p>
+    <w:p/>
+    <w:p>
+      <w:r>
+        <w:t>The root URLs for the UX endpoints and the API endpoints are returned in the JSON payload during DNS Provider discovery.</w:t>
+      </w:r>
     </w:p>
     <w:p>
       <w:pPr>
         <w:pStyle w:val="Heading2"/>
       </w:pPr>
-      <w:bookmarkStart w:id="49" w:name="_Toc494703385"/>
-      <w:r>
-        <w:t>Endpoints</w:t>
+      <w:bookmarkStart w:id="49" w:name="_Toc494703386"/>
+      <w:r>
+        <w:t>Synchronous Flow</w:t>
       </w:r>
       <w:bookmarkEnd w:id="49"/>
-      <w:r>
-        <w:t xml:space="preserve"> </w:t>
-      </w:r>
-    </w:p>
-    <w:p>
-      <w:r>
-        <w:t xml:space="preserve">Domain Connect contains endpoints in the form of URLs. </w:t>
-      </w:r>
     </w:p>
     <w:p/>
     <w:p>
-      <w:r>
-        <w:t xml:space="preserve">The first set of endpoints are for the UX that the Service Provider links to.  These are for the synchronous flow where the user </w:t>
-      </w:r>
-      <w:r>
-        <w:t xml:space="preserve">can click </w:t>
-      </w:r>
-      <w:r>
-        <w:t xml:space="preserve">link to configure the domain, and for the asynchronous OAuth flow where the user </w:t>
-      </w:r>
-      <w:r>
-        <w:t xml:space="preserve">can click to grant </w:t>
-      </w:r>
-      <w:r>
-        <w:t>consent</w:t>
-      </w:r>
-      <w:r>
-        <w:t xml:space="preserve"> for OAuth</w:t>
-      </w:r>
-      <w:r>
-        <w:t xml:space="preserve">. </w:t>
-      </w:r>
-    </w:p>
-    <w:p/>
-    <w:p>
-      <w:r>
-        <w:t>The second set of endpoints are for the API</w:t>
-      </w:r>
-      <w:r>
-        <w:t xml:space="preserve"> endpoints via REST.</w:t>
-      </w:r>
-    </w:p>
-    <w:p>
-      <w:r>
-        <w:t xml:space="preserve"> </w:t>
-      </w:r>
-    </w:p>
-    <w:p>
-      <w:r>
-        <w:t xml:space="preserve">All endpoints begin with a root URL for the DNS Provider such as: </w:t>
-      </w:r>
-    </w:p>
-    <w:p/>
-    <w:p>
-      <w:pPr>
-        <w:ind w:left="720"/>
-        <w:rPr>
-          <w:rFonts w:ascii="Courier" w:hAnsi="Courier"/>
-          <w:sz w:val="16"/>
-          <w:szCs w:val="16"/>
-        </w:rPr>
-      </w:pPr>
-      <w:r>
-        <w:rPr>
-          <w:rFonts w:ascii="Courier" w:hAnsi="Courier"/>
-          <w:sz w:val="16"/>
-          <w:szCs w:val="16"/>
-        </w:rPr>
-        <w:t xml:space="preserve">https://connect.dnsprovider.com/ </w:t>
-      </w:r>
-    </w:p>
-    <w:p/>
-    <w:p>
-      <w:r>
-        <w:t>They may also include any prefix at the discretion of the DNS Provider. For example:</w:t>
-      </w:r>
-    </w:p>
-    <w:p/>
-    <w:p>
-      <w:pPr>
-        <w:ind w:left="720"/>
-        <w:rPr>
-          <w:rFonts w:ascii="Courier New" w:hAnsi="Courier New" w:cs="Courier New"/>
-          <w:sz w:val="16"/>
-          <w:szCs w:val="16"/>
-        </w:rPr>
-      </w:pPr>
-      <w:r>
-        <w:rPr>
-          <w:rFonts w:ascii="Courier New" w:hAnsi="Courier New" w:cs="Courier New"/>
-          <w:sz w:val="16"/>
-          <w:szCs w:val="16"/>
-        </w:rPr>
-        <w:t>https://connect.dnsprovider.com/api/</w:t>
-      </w:r>
-    </w:p>
-    <w:p/>
-    <w:p>
-      <w:r>
-        <w:t>The root URLs for the UX endpoints and the API endpoints are returned in the JSON payload during DNS Provider discovery.</w:t>
-      </w:r>
-    </w:p>
-    <w:p>
-      <w:pPr>
-        <w:pStyle w:val="Heading2"/>
-      </w:pPr>
-      <w:bookmarkStart w:id="50" w:name="_Toc494703386"/>
-      <w:r>
-        <w:t>Synchronous Flow</w:t>
+      <w:pPr>
+        <w:pStyle w:val="Heading3"/>
+      </w:pPr>
+      <w:bookmarkStart w:id="50" w:name="_Toc494703387"/>
+      <w:r>
+        <w:t>Query Supported Template</w:t>
       </w:r>
       <w:bookmarkEnd w:id="50"/>
-    </w:p>
-    <w:p/>
-    <w:p>
-      <w:pPr>
-        <w:pStyle w:val="Heading3"/>
-      </w:pPr>
-      <w:bookmarkStart w:id="51" w:name="_Toc494703387"/>
-      <w:r>
-        <w:t>Query Supported Template</w:t>
-      </w:r>
-      <w:bookmarkEnd w:id="51"/>
     </w:p>
     <w:p>
       <w:pPr>
@@ -6845,11 +6850,11 @@
       <w:pPr>
         <w:pStyle w:val="Heading3"/>
       </w:pPr>
-      <w:bookmarkStart w:id="52" w:name="_Toc494703388"/>
+      <w:bookmarkStart w:id="51" w:name="_Toc494703388"/>
       <w:r>
         <w:t>Apply Template</w:t>
       </w:r>
-      <w:bookmarkEnd w:id="52"/>
+      <w:bookmarkEnd w:id="51"/>
     </w:p>
     <w:p>
       <w:pPr>
@@ -6929,7 +6934,11 @@
         <w:t xml:space="preserve">has occurred, an additional parameter will be appended to the redirect_uri of the form error=. </w:t>
       </w:r>
       <w:r>
-        <w:t>The semantics of the error parameter will be as specified in OAuth 2.0 RFC 6749 (4.1.2.1.  Error Response - "error" parameter)</w:t>
+        <w:t xml:space="preserve">The semantics of the error parameter will be as specified in OAuth 2.0 RFC 6749 (4.1.2.1.  Error </w:t>
+      </w:r>
+      <w:r>
+        <w:lastRenderedPageBreak/>
+        <w:t>Response - "error" parameter)</w:t>
       </w:r>
       <w:r>
         <w:t>.</w:t>
@@ -7001,7 +7010,7 @@
         <w:tblLook w:val="04A0" w:firstRow="1" w:lastRow="0" w:firstColumn="1" w:lastColumn="0" w:noHBand="0" w:noVBand="1"/>
       </w:tblPr>
       <w:tblGrid>
-        <w:gridCol w:w="1681"/>
+        <w:gridCol w:w="1445"/>
         <w:gridCol w:w="2045"/>
         <w:gridCol w:w="5125"/>
       </w:tblGrid>
@@ -7736,11 +7745,11 @@
       <w:pPr>
         <w:pStyle w:val="Heading3"/>
       </w:pPr>
-      <w:bookmarkStart w:id="53" w:name="_Toc494703389"/>
+      <w:bookmarkStart w:id="52" w:name="_Toc494703389"/>
       <w:r>
         <w:t>Security Considerations</w:t>
       </w:r>
-      <w:bookmarkEnd w:id="53"/>
+      <w:bookmarkEnd w:id="52"/>
     </w:p>
     <w:p>
       <w:r>
@@ -7857,6 +7866,7 @@
           <w:sz w:val="20"/>
           <w:szCs w:val="20"/>
         </w:rPr>
+        <w:lastRenderedPageBreak/>
         <w:t>key=_dcpubkeyv1</w:t>
       </w:r>
     </w:p>
@@ -8056,89 +8066,89 @@
           <w:numId w:val="6"/>
         </w:numPr>
       </w:pPr>
-      <w:bookmarkStart w:id="54" w:name="_Toc494703390"/>
+      <w:bookmarkStart w:id="53" w:name="_Toc494703390"/>
       <w:r>
         <w:t>Shared Templates</w:t>
       </w:r>
+      <w:bookmarkEnd w:id="53"/>
+    </w:p>
+    <w:p>
+      <w:r>
+        <w:t>Most services are enabled and sold by the same company. However, some Service Providers have enabled a reseller channel.  This allows the service to be provided by the Service Provider, but sold through third party resellers.  It is often this third party reseller that configures the service.</w:t>
+      </w:r>
+    </w:p>
+    <w:p/>
+    <w:p>
+      <w:r>
+        <w:t>While each reseller could enable Domain Connect, this is inefficient for the DNS Providers. Enabling a single template that is shared by multiple resellers would be more ideal.</w:t>
+      </w:r>
+    </w:p>
+    <w:p/>
+    <w:p>
+      <w:r>
+        <w:t xml:space="preserve">To facilitate this, the ability to pass in the name of the reseller in the synchronous flow is provided for some templates. This allows the DNS Provider to display the name of the reseller in the confirmation user experience.  </w:t>
+      </w:r>
+    </w:p>
+    <w:p/>
+    <w:p>
+      <w:r>
+        <w:t>As an example, the message can now read “</w:t>
+      </w:r>
+      <w:r>
+        <w:t>(Reseller)</w:t>
+      </w:r>
+      <w:r>
+        <w:t xml:space="preserve"> XYZ would like to make your domain example.com work with ACME Websites.”</w:t>
+      </w:r>
+    </w:p>
+    <w:p/>
+    <w:p>
+      <w:r>
+        <w:t>In this example, ACME Websites is a service provided by ACME but resold through XYZ.</w:t>
+      </w:r>
+    </w:p>
+    <w:p/>
+    <w:p>
+      <w:r>
+        <w:t xml:space="preserve">This only works for certain templates, only for the synchronous flow, and only without the digital signature verification option. </w:t>
+      </w:r>
+    </w:p>
+    <w:p>
+      <w:pPr>
+        <w:pStyle w:val="Heading3"/>
+      </w:pPr>
+      <w:bookmarkStart w:id="54" w:name="_Toc494703391"/>
+      <w:r>
+        <w:t>Verification</w:t>
+      </w:r>
+      <w:r>
+        <w:t xml:space="preserve"> of Changes</w:t>
+      </w:r>
       <w:bookmarkEnd w:id="54"/>
     </w:p>
     <w:p>
       <w:r>
-        <w:t>Most services are enabled and sold by the same company. However, some Service Providers have enabled a reseller channel.  This allows the service to be provided by the Service Provider, but sold through third party resellers.  It is often this third party reseller that configures the service.</w:t>
+        <w:t xml:space="preserve">There are circumstances where the Service Provider may wish to verify that the template was successfully applied. Without domain connect, this typically involved the Service Provider querying DNS to see if the </w:t>
+      </w:r>
+      <w:r>
+        <w:t>changes to DNS had been made.</w:t>
       </w:r>
     </w:p>
     <w:p/>
     <w:p>
       <w:r>
-        <w:t>While each reseller could enable Domain Connect, this is inefficient for the DNS Providers. Enabling a single template that is shared by multiple resellers would be more ideal.</w:t>
+        <w:t>This same technique works with Domain Connect, and if necessary can be triggered either manually on the Service Provider site or automatically upon page/window activation in th</w:t>
+      </w:r>
+      <w:r>
+        <w:t>e browser when the browser window</w:t>
+      </w:r>
+      <w:r>
+        <w:t xml:space="preserve"> for the DNS Provider is closed.  </w:t>
       </w:r>
     </w:p>
     <w:p/>
     <w:p>
       <w:r>
-        <w:t xml:space="preserve">To facilitate this, the ability to pass in the name of the reseller in the synchronous flow is provided for some templates. This allows the DNS Provider to display the name of the reseller in the confirmation user experience.  </w:t>
-      </w:r>
-    </w:p>
-    <w:p/>
-    <w:p>
-      <w:r>
-        <w:t>As an example, the message can now read “</w:t>
-      </w:r>
-      <w:r>
-        <w:t>(Reseller)</w:t>
-      </w:r>
-      <w:r>
-        <w:t xml:space="preserve"> XYZ would like to make your domain example.com work with ACME Websites.”</w:t>
-      </w:r>
-    </w:p>
-    <w:p/>
-    <w:p>
-      <w:r>
-        <w:t>In this example, ACME Websites is a service provided by ACME but resold through XYZ.</w:t>
-      </w:r>
-    </w:p>
-    <w:p/>
-    <w:p>
-      <w:r>
-        <w:t xml:space="preserve">This only works for certain templates, only for the synchronous flow, and only without the digital signature verification option. </w:t>
-      </w:r>
-    </w:p>
-    <w:p>
-      <w:pPr>
-        <w:pStyle w:val="Heading3"/>
-      </w:pPr>
-      <w:bookmarkStart w:id="55" w:name="_Toc494703391"/>
-      <w:r>
-        <w:t>Verification</w:t>
-      </w:r>
-      <w:r>
-        <w:t xml:space="preserve"> of Changes</w:t>
-      </w:r>
-      <w:bookmarkEnd w:id="55"/>
-    </w:p>
-    <w:p>
-      <w:r>
-        <w:t xml:space="preserve">There are circumstances where the Service Provider may wish to verify that the template was successfully applied. Without domain connect, this typically involved the Service Provider querying DNS to see if the </w:t>
-      </w:r>
-      <w:r>
-        <w:t>changes to DNS had been made.</w:t>
-      </w:r>
-    </w:p>
-    <w:p/>
-    <w:p>
-      <w:r>
-        <w:t>This same technique works with Domain Connect, and if necessary can be triggered either manually on the Service Provider site or automatically upon page/window activation in th</w:t>
-      </w:r>
-      <w:r>
-        <w:t>e browser when the browser window</w:t>
-      </w:r>
-      <w:r>
-        <w:t xml:space="preserve"> for the DNS Provider is closed.  </w:t>
-      </w:r>
-    </w:p>
-    <w:p/>
-    <w:p>
-      <w:r>
         <w:t>When the redirect_uri is used and an error is not present in the URI, the Service Provider can assume the changes were correctly applied</w:t>
       </w:r>
       <w:r>
@@ -8165,6 +8175,7 @@
       <w:r>
         <w:t>TL.</w:t>
       </w:r>
+      <w:bookmarkStart w:id="55" w:name="_Ref304707517"/>
       <w:bookmarkStart w:id="56" w:name="_Toc483561341"/>
       <w:bookmarkStart w:id="57" w:name="_Toc483561554"/>
       <w:bookmarkStart w:id="58" w:name="_Toc483561767"/>
@@ -8196,7 +8207,6 @@
       <w:bookmarkStart w:id="84" w:name="_Toc483562209"/>
       <w:bookmarkStart w:id="85" w:name="_Ref304116614"/>
       <w:bookmarkStart w:id="86" w:name="_Ref304116693"/>
-      <w:bookmarkStart w:id="87" w:name="_Ref304707517"/>
       <w:bookmarkEnd w:id="56"/>
       <w:bookmarkEnd w:id="57"/>
       <w:bookmarkEnd w:id="58"/>
@@ -8231,13 +8241,13 @@
       <w:pPr>
         <w:pStyle w:val="Heading2"/>
       </w:pPr>
-      <w:bookmarkStart w:id="88" w:name="_Toc441844316"/>
-      <w:bookmarkStart w:id="89" w:name="_Toc494703392"/>
+      <w:bookmarkStart w:id="87" w:name="_Toc441844316"/>
+      <w:bookmarkStart w:id="88" w:name="_Toc494703392"/>
       <w:r>
         <w:t>Asynchronous Flow: OAuth</w:t>
       </w:r>
+      <w:bookmarkEnd w:id="87"/>
       <w:bookmarkEnd w:id="88"/>
-      <w:bookmarkEnd w:id="89"/>
     </w:p>
     <w:p>
       <w:r>
@@ -8271,53 +8281,53 @@
           <w:numId w:val="5"/>
         </w:numPr>
       </w:pPr>
-      <w:bookmarkStart w:id="90" w:name="_Toc441844317"/>
-      <w:bookmarkStart w:id="91" w:name="_Toc494703393"/>
+      <w:bookmarkStart w:id="89" w:name="_Toc441844317"/>
+      <w:bookmarkStart w:id="90" w:name="_Toc494703393"/>
       <w:r>
         <w:t>OAuth Flow: Setup</w:t>
       </w:r>
+      <w:bookmarkEnd w:id="89"/>
       <w:bookmarkEnd w:id="90"/>
+    </w:p>
+    <w:p>
+      <w:r>
+        <w:t>Service providers wishing to use the OAuth flow must register as an OAuth client with the DNS provider.  This is</w:t>
+      </w:r>
+      <w:r>
+        <w:t xml:space="preserve"> envisioned as a manual process.</w:t>
+      </w:r>
+    </w:p>
+    <w:p/>
+    <w:p>
+      <w:r>
+        <w:t xml:space="preserve">To register, the Service Provider would provide (in addition to their template) </w:t>
+      </w:r>
+      <w:r>
+        <w:t xml:space="preserve">the OAuth callback URLS </w:t>
+      </w:r>
+      <w:r>
+        <w:t xml:space="preserve"> that specify where the customer will be redirected after the provider authorization.  In return, the DNS provider will give the Service Provider a client id and secret which will be used when requesting tokens.</w:t>
+      </w:r>
+    </w:p>
+    <w:p/>
+    <w:p>
+      <w:pPr>
+        <w:pStyle w:val="Heading3"/>
+      </w:pPr>
+      <w:bookmarkStart w:id="91" w:name="_Toc441844318"/>
+      <w:bookmarkStart w:id="92" w:name="_Toc441844319"/>
+      <w:bookmarkStart w:id="93" w:name="_Toc441844321"/>
+      <w:bookmarkStart w:id="94" w:name="_Toc494703394"/>
       <w:bookmarkEnd w:id="91"/>
-    </w:p>
-    <w:p>
-      <w:r>
-        <w:t>Service providers wishing to use the OAuth flow must register as an OAuth client with the DNS provider.  This is</w:t>
-      </w:r>
-      <w:r>
-        <w:t xml:space="preserve"> envisioned as a manual process.</w:t>
-      </w:r>
-    </w:p>
-    <w:p/>
-    <w:p>
-      <w:r>
-        <w:t xml:space="preserve">To register, the Service Provider would provide (in addition to their template) </w:t>
-      </w:r>
-      <w:r>
-        <w:t xml:space="preserve">the OAuth callback URLS </w:t>
-      </w:r>
-      <w:r>
-        <w:t xml:space="preserve"> that specify where the customer will be redirected after the provider authorization.  In return, the DNS provider will give the Service Provider a client id and secret which will be used when requesting tokens.</w:t>
-      </w:r>
-    </w:p>
-    <w:p/>
-    <w:p>
-      <w:pPr>
-        <w:pStyle w:val="Heading3"/>
-      </w:pPr>
-      <w:bookmarkStart w:id="92" w:name="_Toc441844318"/>
-      <w:bookmarkStart w:id="93" w:name="_Toc441844319"/>
-      <w:bookmarkStart w:id="94" w:name="_Toc441844321"/>
-      <w:bookmarkStart w:id="95" w:name="_Toc494703394"/>
       <w:bookmarkEnd w:id="92"/>
+      <w:r>
+        <w:t>OAuth Flow: Getting an Authorization</w:t>
+      </w:r>
       <w:bookmarkEnd w:id="93"/>
       <w:r>
-        <w:t>OAuth Flow: Getting an Authorization</w:t>
+        <w:t xml:space="preserve"> Code</w:t>
       </w:r>
       <w:bookmarkEnd w:id="94"/>
-      <w:r>
-        <w:t xml:space="preserve"> Code</w:t>
-      </w:r>
-      <w:bookmarkEnd w:id="95"/>
     </w:p>
     <w:p>
       <w:pPr>
@@ -8366,6 +8376,7 @@
     <w:p/>
     <w:p>
       <w:r>
+        <w:lastRenderedPageBreak/>
         <w:t xml:space="preserve">To initiate the OAuth flow the Service Provider would link to the DNS Provider to gain consent. </w:t>
       </w:r>
     </w:p>
@@ -8450,7 +8461,7 @@
       </w:tblPr>
       <w:tblGrid>
         <w:gridCol w:w="5712"/>
-        <w:gridCol w:w="3144"/>
+        <w:gridCol w:w="2918"/>
       </w:tblGrid>
       <w:tr>
         <w:tc>
@@ -8690,9 +8701,9 @@
         <w:tblLook w:val="04A0" w:firstRow="1" w:lastRow="0" w:firstColumn="1" w:lastColumn="0" w:noHBand="0" w:noVBand="1"/>
       </w:tblPr>
       <w:tblGrid>
-        <w:gridCol w:w="1449"/>
-        <w:gridCol w:w="2878"/>
-        <w:gridCol w:w="4524"/>
+        <w:gridCol w:w="1445"/>
+        <w:gridCol w:w="2807"/>
+        <w:gridCol w:w="4373"/>
       </w:tblGrid>
       <w:tr>
         <w:trPr>
@@ -9404,13 +9415,13 @@
       <w:pPr>
         <w:pStyle w:val="Heading3"/>
       </w:pPr>
-      <w:bookmarkStart w:id="96" w:name="_Toc441844322"/>
-      <w:bookmarkStart w:id="97" w:name="_Toc494703395"/>
+      <w:bookmarkStart w:id="95" w:name="_Toc441844322"/>
+      <w:bookmarkStart w:id="96" w:name="_Toc494703395"/>
       <w:r>
         <w:t>OAuth Flow: Requesting an Access Token</w:t>
       </w:r>
+      <w:bookmarkEnd w:id="95"/>
       <w:bookmarkEnd w:id="96"/>
-      <w:bookmarkEnd w:id="97"/>
     </w:p>
     <w:p>
       <w:pPr>
@@ -9457,6 +9468,7 @@
     <w:p/>
     <w:p>
       <w:r>
+        <w:lastRenderedPageBreak/>
         <w:t>Once authorization has been granted the Service Provider must use the Authorization Code provided to request an Access Token. The OAuth specification recommends that the Authorization Token be a short lived token, and a reasonable recommended setting is ten minutes.  As such this exchange needs to be completed before that time has expired or the process will need to be repeated.</w:t>
       </w:r>
     </w:p>
@@ -9466,10 +9478,21 @@
         <w:t xml:space="preserve">This token exchange is done via a server to server API call from the Service Provider to the DNS Provider.  </w:t>
       </w:r>
     </w:p>
+    <w:p>
+      <w:r>
+        <w:t>The Access Token granted will also have a longer lifespan, but also can expire. To get a new access token, the Refresh Token is used.</w:t>
+      </w:r>
+    </w:p>
     <w:p/>
     <w:p>
       <w:r>
-        <w:t>The Access Token granted will also have a longer lifespan, but also can expire. To get a new access token, the Refresh Token is used.</w:t>
+        <w:t>The request for the token is done via a POST to a well known path off of the urlAPI value from the configuration. But because a secret is sent with this POST, care needs to be taken. A malicious user could return JSON data containing a urlAPI that runs at a rogue server, effectively stealing the secret.</w:t>
+      </w:r>
+    </w:p>
+    <w:p/>
+    <w:p>
+      <w:r>
+        <w:t>Instead of using the urlAPI from a runtime query, the Service Provider should maintain a table mapping the DNS Provider to the proper URL. This will involve storage of the urlAPI per DNS Provider, but can sit alongside the secret that is stored per DNS Provider.</w:t>
       </w:r>
     </w:p>
     <w:p/>
@@ -9501,9 +9524,9 @@
         <w:tblLook w:val="04A0" w:firstRow="1" w:lastRow="0" w:firstColumn="1" w:lastColumn="0" w:noHBand="0" w:noVBand="1"/>
       </w:tblPr>
       <w:tblGrid>
-        <w:gridCol w:w="2015"/>
+        <w:gridCol w:w="1985"/>
         <w:gridCol w:w="1285"/>
-        <w:gridCol w:w="5551"/>
+        <w:gridCol w:w="5345"/>
       </w:tblGrid>
       <w:tr>
         <w:trPr>
@@ -9933,7 +9956,7 @@
       </w:tblPr>
       <w:tblGrid>
         <w:gridCol w:w="1496"/>
-        <w:gridCol w:w="7347"/>
+        <w:gridCol w:w="7124"/>
       </w:tblGrid>
       <w:tr>
         <w:trPr>
@@ -10168,12 +10191,13 @@
       <w:pPr>
         <w:pStyle w:val="Heading3"/>
       </w:pPr>
-      <w:bookmarkStart w:id="98" w:name="_Toc494703396"/>
-      <w:bookmarkStart w:id="99" w:name="_Toc306455816"/>
-      <w:r>
+      <w:bookmarkStart w:id="97" w:name="_Toc494703396"/>
+      <w:bookmarkStart w:id="98" w:name="_Toc306455816"/>
+      <w:r>
+        <w:lastRenderedPageBreak/>
         <w:t>OAuth Flow: Making Requests with Access Tokens</w:t>
       </w:r>
-      <w:bookmarkEnd w:id="98"/>
+      <w:bookmarkEnd w:id="97"/>
     </w:p>
     <w:p>
       <w:r>
@@ -10243,6 +10267,8 @@
         <w:ind w:left="720"/>
         <w:rPr>
           <w:rFonts w:ascii="Courier New" w:hAnsi="Courier New" w:cs="Courier New"/>
+          <w:sz w:val="16"/>
+          <w:szCs w:val="16"/>
         </w:rPr>
       </w:pPr>
       <w:r>
@@ -10253,6 +10279,22 @@
         </w:rPr>
         <w:t>Authorization: Bearer mF_9.B5f-4.1JqM</w:t>
       </w:r>
+    </w:p>
+    <w:p/>
+    <w:p>
+      <w:r>
+        <w:t>While the calls to the below functions do not have the security consideration of the secret, it is recommend that the urlAPI be from a stored value vs. the runtime query for these as well.</w:t>
+      </w:r>
+      <w:bookmarkStart w:id="99" w:name="_GoBack"/>
+      <w:bookmarkEnd w:id="99"/>
+    </w:p>
+    <w:p>
+      <w:pPr>
+        <w:ind w:left="720"/>
+        <w:rPr>
+          <w:rFonts w:ascii="Courier New" w:hAnsi="Courier New" w:cs="Courier New"/>
+        </w:rPr>
+      </w:pPr>
     </w:p>
     <w:p>
       <w:pPr>
@@ -10267,7 +10309,7 @@
       <w:r>
         <w:t xml:space="preserve"> to Domain.</w:t>
       </w:r>
-      <w:bookmarkEnd w:id="99"/>
+      <w:bookmarkEnd w:id="98"/>
       <w:bookmarkEnd w:id="100"/>
     </w:p>
     <w:p>
@@ -10289,7 +10331,7 @@
       </w:r>
     </w:p>
     <w:p/>
-    <w:bookmarkEnd w:id="87"/>
+    <w:bookmarkEnd w:id="55"/>
     <w:p>
       <w:r>
         <w:t>The primary function of the API is to apply a template to a customer domain</w:t>
@@ -10378,9 +10420,9 @@
         <w:tblLook w:val="04A0" w:firstRow="1" w:lastRow="0" w:firstColumn="1" w:lastColumn="0" w:noHBand="0" w:noVBand="1"/>
       </w:tblPr>
       <w:tblGrid>
-        <w:gridCol w:w="1887"/>
-        <w:gridCol w:w="1900"/>
-        <w:gridCol w:w="5035"/>
+        <w:gridCol w:w="1863"/>
+        <w:gridCol w:w="1873"/>
+        <w:gridCol w:w="4879"/>
       </w:tblGrid>
       <w:tr>
         <w:trPr>
@@ -10452,6 +10494,7 @@
                 <w:sz w:val="20"/>
                 <w:szCs w:val="20"/>
               </w:rPr>
+              <w:lastRenderedPageBreak/>
               <w:t>Domain</w:t>
             </w:r>
           </w:p>
@@ -10904,8 +10947,8 @@
       </w:tblPr>
       <w:tblGrid>
         <w:gridCol w:w="1482"/>
-        <w:gridCol w:w="1306"/>
-        <w:gridCol w:w="6063"/>
+        <w:gridCol w:w="1304"/>
+        <w:gridCol w:w="5839"/>
       </w:tblGrid>
       <w:tr>
         <w:trPr>
@@ -11238,7 +11281,15 @@
                 <w:sz w:val="20"/>
                 <w:szCs w:val="20"/>
               </w:rPr>
-              <w:t>This indicates that the call was good, and the caller authorized, but the change could not be applied due to a conflicting template. Errors due to conflicts will only be returned when force is not equal to 1.</w:t>
+              <w:t xml:space="preserve">This indicates that the call was good, and the caller authorized, but the change could not be applied due to a conflicting template. </w:t>
+            </w:r>
+            <w:r>
+              <w:rPr>
+                <w:sz w:val="20"/>
+                <w:szCs w:val="20"/>
+              </w:rPr>
+              <w:lastRenderedPageBreak/>
+              <w:t>Errors due to conflicts will only be returned when force is not equal to 1.</w:t>
             </w:r>
           </w:p>
         </w:tc>
@@ -11824,6 +11875,7 @@
       <w:bookmarkStart w:id="103" w:name="_Toc441844330"/>
       <w:bookmarkStart w:id="104" w:name="_Toc494703399"/>
       <w:r>
+        <w:lastRenderedPageBreak/>
         <w:t>OAuth Flow: Revoking access</w:t>
       </w:r>
       <w:bookmarkEnd w:id="103"/>
@@ -12583,6 +12635,7 @@
                 <w:sz w:val="20"/>
                 <w:szCs w:val="20"/>
               </w:rPr>
+              <w:lastRenderedPageBreak/>
               <w:t>Description</w:t>
             </w:r>
           </w:p>
@@ -13300,10 +13353,10 @@
         <w:tblLook w:val="04A0" w:firstRow="1" w:lastRow="0" w:firstColumn="1" w:lastColumn="0" w:noHBand="0" w:noVBand="1"/>
       </w:tblPr>
       <w:tblGrid>
-        <w:gridCol w:w="1074"/>
-        <w:gridCol w:w="900"/>
-        <w:gridCol w:w="815"/>
-        <w:gridCol w:w="5844"/>
+        <w:gridCol w:w="1130"/>
+        <w:gridCol w:w="893"/>
+        <w:gridCol w:w="992"/>
+        <w:gridCol w:w="5618"/>
       </w:tblGrid>
       <w:tr>
         <w:trPr>
@@ -17194,6 +17247,7 @@
         </w:numPr>
       </w:pPr>
       <w:r>
+        <w:lastRenderedPageBreak/>
         <w:t>Replace records of the same type for A, AAAA, MX, CNAME, APEXCNAME, SRV. If the template specifies an A or AAAA, the respective AAAA or A record should be removed to avoid IPv4 and IPv6 pointing to different services</w:t>
       </w:r>
     </w:p>
@@ -17353,6 +17407,7 @@
     <w:p/>
     <w:p>
       <w:r>
+        <w:lastRenderedPageBreak/>
         <w:t xml:space="preserve">As an example, application of this template on “example.com” with the var=sub would </w:t>
       </w:r>
       <w:r>
@@ -17554,6 +17609,7 @@
     <w:p/>
     <w:p>
       <w:r>
+        <w:lastRenderedPageBreak/>
         <w:t>When implementing this, two records will be provided.  NS1 and NS2, each containing a pointsTo argument.</w:t>
       </w:r>
     </w:p>
@@ -20423,6 +20479,7 @@
           <w:sz w:val="16"/>
           <w:szCs w:val="16"/>
         </w:rPr>
+        <w:lastRenderedPageBreak/>
         <w:t xml:space="preserve">    "type":"A",</w:t>
       </w:r>
     </w:p>
@@ -21793,13 +21850,57 @@
     <w:lsdException w:name="HTML Sample" w:semiHidden="1" w:unhideWhenUsed="1"/>
     <w:lsdException w:name="HTML Typewriter" w:semiHidden="1" w:unhideWhenUsed="1"/>
     <w:lsdException w:name="HTML Variable" w:semiHidden="1" w:unhideWhenUsed="1"/>
+    <w:lsdException w:name="Normal Table" w:semiHidden="1" w:unhideWhenUsed="1"/>
     <w:lsdException w:name="annotation subject" w:semiHidden="1" w:unhideWhenUsed="1"/>
     <w:lsdException w:name="No List" w:semiHidden="1" w:unhideWhenUsed="1"/>
     <w:lsdException w:name="Outline List 1" w:semiHidden="1" w:unhideWhenUsed="1"/>
     <w:lsdException w:name="Outline List 2" w:semiHidden="1" w:unhideWhenUsed="1"/>
     <w:lsdException w:name="Outline List 3" w:semiHidden="1" w:unhideWhenUsed="1"/>
+    <w:lsdException w:name="Table Simple 1" w:semiHidden="1" w:unhideWhenUsed="1"/>
+    <w:lsdException w:name="Table Simple 2" w:semiHidden="1" w:unhideWhenUsed="1"/>
+    <w:lsdException w:name="Table Simple 3" w:semiHidden="1" w:unhideWhenUsed="1"/>
+    <w:lsdException w:name="Table Classic 1" w:semiHidden="1" w:unhideWhenUsed="1"/>
+    <w:lsdException w:name="Table Classic 2" w:semiHidden="1" w:unhideWhenUsed="1"/>
+    <w:lsdException w:name="Table Classic 3" w:semiHidden="1" w:unhideWhenUsed="1"/>
+    <w:lsdException w:name="Table Classic 4" w:semiHidden="1" w:unhideWhenUsed="1"/>
+    <w:lsdException w:name="Table Colorful 1" w:semiHidden="1" w:unhideWhenUsed="1"/>
+    <w:lsdException w:name="Table Colorful 2" w:semiHidden="1" w:unhideWhenUsed="1"/>
+    <w:lsdException w:name="Table Colorful 3" w:semiHidden="1" w:unhideWhenUsed="1"/>
+    <w:lsdException w:name="Table Columns 1" w:semiHidden="1" w:unhideWhenUsed="1"/>
+    <w:lsdException w:name="Table Columns 2" w:semiHidden="1" w:unhideWhenUsed="1"/>
+    <w:lsdException w:name="Table Columns 3" w:semiHidden="1" w:unhideWhenUsed="1"/>
+    <w:lsdException w:name="Table Columns 4" w:semiHidden="1" w:unhideWhenUsed="1"/>
+    <w:lsdException w:name="Table Columns 5" w:semiHidden="1" w:unhideWhenUsed="1"/>
+    <w:lsdException w:name="Table Grid 1" w:semiHidden="1" w:unhideWhenUsed="1"/>
+    <w:lsdException w:name="Table Grid 2" w:semiHidden="1" w:unhideWhenUsed="1"/>
+    <w:lsdException w:name="Table Grid 3" w:semiHidden="1" w:unhideWhenUsed="1"/>
+    <w:lsdException w:name="Table Grid 4" w:semiHidden="1" w:unhideWhenUsed="1"/>
+    <w:lsdException w:name="Table Grid 5" w:semiHidden="1" w:unhideWhenUsed="1"/>
+    <w:lsdException w:name="Table Grid 6" w:semiHidden="1" w:unhideWhenUsed="1"/>
+    <w:lsdException w:name="Table Grid 7" w:semiHidden="1" w:unhideWhenUsed="1"/>
+    <w:lsdException w:name="Table Grid 8" w:semiHidden="1" w:unhideWhenUsed="1"/>
+    <w:lsdException w:name="Table List 1" w:semiHidden="1" w:unhideWhenUsed="1"/>
+    <w:lsdException w:name="Table List 2" w:semiHidden="1" w:unhideWhenUsed="1"/>
+    <w:lsdException w:name="Table List 3" w:semiHidden="1" w:unhideWhenUsed="1"/>
+    <w:lsdException w:name="Table List 4" w:semiHidden="1" w:unhideWhenUsed="1"/>
+    <w:lsdException w:name="Table List 5" w:semiHidden="1" w:unhideWhenUsed="1"/>
+    <w:lsdException w:name="Table List 6" w:semiHidden="1" w:unhideWhenUsed="1"/>
+    <w:lsdException w:name="Table List 7" w:semiHidden="1" w:unhideWhenUsed="1"/>
+    <w:lsdException w:name="Table List 8" w:semiHidden="1" w:unhideWhenUsed="1"/>
+    <w:lsdException w:name="Table 3D effects 1" w:semiHidden="1" w:unhideWhenUsed="1"/>
+    <w:lsdException w:name="Table 3D effects 2" w:semiHidden="1" w:unhideWhenUsed="1"/>
+    <w:lsdException w:name="Table 3D effects 3" w:semiHidden="1" w:unhideWhenUsed="1"/>
+    <w:lsdException w:name="Table Contemporary" w:semiHidden="1" w:unhideWhenUsed="1"/>
+    <w:lsdException w:name="Table Elegant" w:semiHidden="1" w:unhideWhenUsed="1"/>
+    <w:lsdException w:name="Table Professional" w:semiHidden="1" w:unhideWhenUsed="1"/>
+    <w:lsdException w:name="Table Subtle 1" w:semiHidden="1" w:unhideWhenUsed="1"/>
+    <w:lsdException w:name="Table Subtle 2" w:semiHidden="1" w:unhideWhenUsed="1"/>
+    <w:lsdException w:name="Table Web 1" w:semiHidden="1" w:unhideWhenUsed="1"/>
+    <w:lsdException w:name="Table Web 2" w:semiHidden="1" w:unhideWhenUsed="1"/>
+    <w:lsdException w:name="Table Web 3" w:semiHidden="1" w:unhideWhenUsed="1"/>
     <w:lsdException w:name="Balloon Text" w:semiHidden="1" w:unhideWhenUsed="1"/>
     <w:lsdException w:name="Table Grid" w:uiPriority="59"/>
+    <w:lsdException w:name="Table Theme" w:semiHidden="1" w:unhideWhenUsed="1"/>
     <w:lsdException w:name="Placeholder Text" w:semiHidden="1"/>
     <w:lsdException w:name="No Spacing" w:uiPriority="1" w:qFormat="1"/>
     <w:lsdException w:name="Light Shading" w:uiPriority="60"/>
@@ -23634,7 +23735,7 @@
 </file>
 
 <file path=customXml/itemProps1.xml><?xml version="1.0" encoding="utf-8"?>
-<ds:datastoreItem xmlns:ds="http://schemas.openxmlformats.org/officeDocument/2006/customXml" ds:itemID="{6B777F59-CB9E-4500-A484-A18D511D3525}">
+<ds:datastoreItem xmlns:ds="http://schemas.openxmlformats.org/officeDocument/2006/customXml" ds:itemID="{C9897167-520A-40BF-B83A-AAF71C14376D}">
   <ds:schemaRefs>
     <ds:schemaRef ds:uri="http://schemas.openxmlformats.org/officeDocument/2006/bibliography"/>
   </ds:schemaRefs>

</xml_diff>

<commit_message>
Few points of clarification on redirect and signature
</commit_message>
<xml_diff>
--- a/Domain Connect Spec Draft.docx
+++ b/Domain Connect Spec Draft.docx
@@ -63,7 +63,10 @@
               <w:t xml:space="preserve">Revision </w:t>
             </w:r>
             <w:r>
-              <w:t>30</w:t>
+              <w:t>3</w:t>
+            </w:r>
+            <w:r>
+              <w:t>1</w:t>
             </w:r>
           </w:p>
         </w:tc>
@@ -83,7 +86,15 @@
               <w:cnfStyle w:val="100000000000" w:firstRow="1" w:lastRow="0" w:firstColumn="0" w:lastColumn="0" w:oddVBand="0" w:evenVBand="0" w:oddHBand="0" w:evenHBand="0" w:firstRowFirstColumn="0" w:firstRowLastColumn="0" w:lastRowFirstColumn="0" w:lastRowLastColumn="0"/>
             </w:pPr>
             <w:r>
-              <w:t>Oct-24-2017</w:t>
+              <w:t>Oct-2</w:t>
+            </w:r>
+            <w:bookmarkStart w:id="0" w:name="_GoBack"/>
+            <w:r>
+              <w:t>6</w:t>
+            </w:r>
+            <w:bookmarkEnd w:id="0"/>
+            <w:r>
+              <w:t>-2017</w:t>
             </w:r>
           </w:p>
         </w:tc>
@@ -373,7 +384,7 @@
           <w:szCs w:val="32"/>
         </w:rPr>
       </w:pPr>
-      <w:bookmarkStart w:id="0" w:name="_Ref304116709"/>
+      <w:bookmarkStart w:id="1" w:name="_Ref304116709"/>
     </w:p>
     <w:p>
       <w:pPr>
@@ -4720,15 +4731,14 @@
       <w:pPr>
         <w:pStyle w:val="Heading1"/>
       </w:pPr>
-      <w:bookmarkStart w:id="1" w:name="_Toc306455797"/>
-      <w:bookmarkStart w:id="2" w:name="_Toc494703372"/>
-      <w:r>
-        <w:lastRenderedPageBreak/>
+      <w:bookmarkStart w:id="2" w:name="_Toc306455797"/>
+      <w:bookmarkStart w:id="3" w:name="_Toc494703372"/>
+      <w:r>
         <w:t>Introduction and Background</w:t>
       </w:r>
-      <w:bookmarkEnd w:id="0"/>
       <w:bookmarkEnd w:id="1"/>
       <w:bookmarkEnd w:id="2"/>
+      <w:bookmarkEnd w:id="3"/>
     </w:p>
     <w:p>
       <w:r>
@@ -4745,13 +4755,13 @@
       <w:pPr>
         <w:pStyle w:val="Heading2"/>
       </w:pPr>
-      <w:bookmarkStart w:id="3" w:name="_Toc306455798"/>
-      <w:bookmarkStart w:id="4" w:name="_Toc494703373"/>
+      <w:bookmarkStart w:id="4" w:name="_Toc306455798"/>
+      <w:bookmarkStart w:id="5" w:name="_Toc494703373"/>
       <w:r>
         <w:t>Terminology</w:t>
       </w:r>
-      <w:bookmarkEnd w:id="3"/>
       <w:bookmarkEnd w:id="4"/>
+      <w:bookmarkEnd w:id="5"/>
     </w:p>
     <w:p>
       <w:r>
@@ -4849,12 +4859,12 @@
       <w:pPr>
         <w:pStyle w:val="Heading2"/>
       </w:pPr>
-      <w:bookmarkStart w:id="5" w:name="_Toc494703374"/>
-      <w:bookmarkStart w:id="6" w:name="_Toc306455799"/>
+      <w:bookmarkStart w:id="6" w:name="_Toc494703374"/>
+      <w:bookmarkStart w:id="7" w:name="_Toc306455799"/>
       <w:r>
         <w:t>Problem Statement</w:t>
       </w:r>
-      <w:bookmarkEnd w:id="5"/>
+      <w:bookmarkEnd w:id="6"/>
     </w:p>
     <w:p>
       <w:r>
@@ -4936,7 +4946,6 @@
     <w:p/>
     <w:p>
       <w:r>
-        <w:lastRenderedPageBreak/>
         <w:t xml:space="preserve">This </w:t>
       </w:r>
       <w:r>
@@ -4965,29 +4974,28 @@
       <w:pPr>
         <w:pStyle w:val="Heading2"/>
       </w:pPr>
-      <w:bookmarkStart w:id="7" w:name="_Toc479857004"/>
-      <w:bookmarkStart w:id="8" w:name="_Toc479857050"/>
-      <w:bookmarkStart w:id="9" w:name="_Toc479857119"/>
-      <w:bookmarkStart w:id="10" w:name="_Toc479857153"/>
-      <w:bookmarkStart w:id="11" w:name="_Toc479857236"/>
-      <w:bookmarkStart w:id="12" w:name="_Toc479857271"/>
-      <w:bookmarkStart w:id="13" w:name="_Toc479857433"/>
-      <w:bookmarkStart w:id="14" w:name="_Toc479857475"/>
-      <w:bookmarkStart w:id="15" w:name="_Toc483206965"/>
-      <w:bookmarkStart w:id="16" w:name="_Toc483207680"/>
-      <w:bookmarkStart w:id="17" w:name="_Toc483209117"/>
-      <w:bookmarkStart w:id="18" w:name="_Toc483209365"/>
-      <w:bookmarkStart w:id="19" w:name="_Toc483209613"/>
-      <w:bookmarkStart w:id="20" w:name="_Toc483209861"/>
-      <w:bookmarkStart w:id="21" w:name="_Toc483561327"/>
-      <w:bookmarkStart w:id="22" w:name="_Toc483561540"/>
-      <w:bookmarkStart w:id="23" w:name="_Toc483561753"/>
-      <w:bookmarkStart w:id="24" w:name="_Toc483561973"/>
-      <w:bookmarkStart w:id="25" w:name="_Toc483562187"/>
-      <w:bookmarkStart w:id="26" w:name="_Toc483562403"/>
-      <w:bookmarkStart w:id="27" w:name="_Toc485115482"/>
-      <w:bookmarkStart w:id="28" w:name="_Toc494703375"/>
-      <w:bookmarkEnd w:id="6"/>
+      <w:bookmarkStart w:id="8" w:name="_Toc479857004"/>
+      <w:bookmarkStart w:id="9" w:name="_Toc479857050"/>
+      <w:bookmarkStart w:id="10" w:name="_Toc479857119"/>
+      <w:bookmarkStart w:id="11" w:name="_Toc479857153"/>
+      <w:bookmarkStart w:id="12" w:name="_Toc479857236"/>
+      <w:bookmarkStart w:id="13" w:name="_Toc479857271"/>
+      <w:bookmarkStart w:id="14" w:name="_Toc479857433"/>
+      <w:bookmarkStart w:id="15" w:name="_Toc479857475"/>
+      <w:bookmarkStart w:id="16" w:name="_Toc483206965"/>
+      <w:bookmarkStart w:id="17" w:name="_Toc483207680"/>
+      <w:bookmarkStart w:id="18" w:name="_Toc483209117"/>
+      <w:bookmarkStart w:id="19" w:name="_Toc483209365"/>
+      <w:bookmarkStart w:id="20" w:name="_Toc483209613"/>
+      <w:bookmarkStart w:id="21" w:name="_Toc483209861"/>
+      <w:bookmarkStart w:id="22" w:name="_Toc483561327"/>
+      <w:bookmarkStart w:id="23" w:name="_Toc483561540"/>
+      <w:bookmarkStart w:id="24" w:name="_Toc483561753"/>
+      <w:bookmarkStart w:id="25" w:name="_Toc483561973"/>
+      <w:bookmarkStart w:id="26" w:name="_Toc483562187"/>
+      <w:bookmarkStart w:id="27" w:name="_Toc483562403"/>
+      <w:bookmarkStart w:id="28" w:name="_Toc485115482"/>
+      <w:bookmarkStart w:id="29" w:name="_Toc494703375"/>
       <w:bookmarkEnd w:id="7"/>
       <w:bookmarkEnd w:id="8"/>
       <w:bookmarkEnd w:id="9"/>
@@ -5009,10 +5017,11 @@
       <w:bookmarkEnd w:id="25"/>
       <w:bookmarkEnd w:id="26"/>
       <w:bookmarkEnd w:id="27"/>
+      <w:bookmarkEnd w:id="28"/>
       <w:r>
         <w:t>Goals</w:t>
       </w:r>
-      <w:bookmarkEnd w:id="28"/>
+      <w:bookmarkEnd w:id="29"/>
     </w:p>
     <w:p>
       <w:r>
@@ -5036,11 +5045,11 @@
       <w:pPr>
         <w:pStyle w:val="Heading2"/>
       </w:pPr>
-      <w:bookmarkStart w:id="29" w:name="_Toc494703376"/>
+      <w:bookmarkStart w:id="30" w:name="_Toc494703376"/>
       <w:r>
         <w:t>Templates</w:t>
       </w:r>
-      <w:bookmarkEnd w:id="29"/>
+      <w:bookmarkEnd w:id="30"/>
     </w:p>
     <w:p>
       <w:r>
@@ -5125,12 +5134,11 @@
       <w:pPr>
         <w:pStyle w:val="Heading2"/>
       </w:pPr>
-      <w:bookmarkStart w:id="30" w:name="_Toc494703377"/>
-      <w:r>
-        <w:lastRenderedPageBreak/>
+      <w:bookmarkStart w:id="31" w:name="_Toc494703377"/>
+      <w:r>
         <w:t>Summary</w:t>
       </w:r>
-      <w:bookmarkEnd w:id="30"/>
+      <w:bookmarkEnd w:id="31"/>
     </w:p>
     <w:p>
       <w:pPr>
@@ -5184,16 +5192,16 @@
       <w:pPr>
         <w:pStyle w:val="Heading1"/>
       </w:pPr>
-      <w:bookmarkStart w:id="31" w:name="_Toc306455804"/>
-      <w:bookmarkStart w:id="32" w:name="_Toc494703378"/>
+      <w:bookmarkStart w:id="32" w:name="_Toc306455804"/>
+      <w:bookmarkStart w:id="33" w:name="_Toc494703378"/>
       <w:r>
         <w:t>Protocol Overview</w:t>
       </w:r>
-      <w:bookmarkEnd w:id="31"/>
+      <w:bookmarkEnd w:id="32"/>
       <w:r>
         <w:t xml:space="preserve"> and End User Flows</w:t>
       </w:r>
-      <w:bookmarkEnd w:id="32"/>
+      <w:bookmarkEnd w:id="33"/>
     </w:p>
     <w:p>
       <w:r>
@@ -5262,20 +5270,20 @@
       <w:pPr>
         <w:pStyle w:val="Heading2"/>
       </w:pPr>
-      <w:bookmarkStart w:id="33" w:name="_Toc306455809"/>
-      <w:bookmarkStart w:id="34" w:name="_Ref304118778"/>
-      <w:bookmarkStart w:id="35" w:name="_Ref304118488"/>
-      <w:bookmarkStart w:id="36" w:name="_Toc494703379"/>
+      <w:bookmarkStart w:id="34" w:name="_Toc306455809"/>
+      <w:bookmarkStart w:id="35" w:name="_Ref304118778"/>
+      <w:bookmarkStart w:id="36" w:name="_Ref304118488"/>
+      <w:bookmarkStart w:id="37" w:name="_Toc494703379"/>
       <w:r>
         <w:t>The Synchronous Flow</w:t>
       </w:r>
-      <w:bookmarkEnd w:id="33"/>
       <w:bookmarkEnd w:id="34"/>
       <w:bookmarkEnd w:id="35"/>
       <w:bookmarkEnd w:id="36"/>
-    </w:p>
-    <w:p>
-      <w:bookmarkStart w:id="37" w:name="_Ref304118686"/>
+      <w:bookmarkEnd w:id="37"/>
+    </w:p>
+    <w:p>
+      <w:bookmarkStart w:id="38" w:name="_Ref304118686"/>
       <w:r>
         <w:t xml:space="preserve">This flow is tailored for the Service Provider that requires a one time and synchronous change to DNS.  </w:t>
       </w:r>
@@ -5295,7 +5303,6 @@
         <w:rPr>
           <w:noProof/>
         </w:rPr>
-        <w:lastRenderedPageBreak/>
         <w:drawing>
           <wp:inline distT="0" distB="0" distL="0" distR="0" wp14:anchorId="60D68A14" wp14:editId="217BFC15">
             <wp:extent cx="4762500" cy="3095625"/>
@@ -5513,7 +5520,7 @@
       <w:r>
         <w:t xml:space="preserve">After authenticating at the DNS Provider, the DNS Provider would verify the domain name is owned by the user.  </w:t>
       </w:r>
-      <w:bookmarkEnd w:id="37"/>
+      <w:bookmarkEnd w:id="38"/>
       <w:r>
         <w:t>The DNS Provider would also verify other parameters passed in are valid and would prompt the user to give consent for making the change to DNS.  The DNS Provider could also warn the user of services that would be disabled by applying this change to DNS.</w:t>
       </w:r>
@@ -5601,11 +5608,11 @@
       <w:pPr>
         <w:pStyle w:val="Heading2"/>
       </w:pPr>
-      <w:bookmarkStart w:id="38" w:name="_Toc494703380"/>
+      <w:bookmarkStart w:id="39" w:name="_Toc494703380"/>
       <w:r>
         <w:t>The Asynchronous Flow</w:t>
       </w:r>
-      <w:bookmarkEnd w:id="38"/>
+      <w:bookmarkEnd w:id="39"/>
     </w:p>
     <w:p>
       <w:r>
@@ -5670,15 +5677,15 @@
       <w:pPr>
         <w:pStyle w:val="Heading2"/>
       </w:pPr>
-      <w:bookmarkStart w:id="39" w:name="_Toc306455811"/>
-      <w:bookmarkStart w:id="40" w:name="_Ref304118527"/>
-      <w:bookmarkStart w:id="41" w:name="_Toc494703381"/>
+      <w:bookmarkStart w:id="40" w:name="_Toc306455811"/>
+      <w:bookmarkStart w:id="41" w:name="_Ref304118527"/>
+      <w:bookmarkStart w:id="42" w:name="_Toc494703381"/>
       <w:r>
         <w:t>The OAuth API</w:t>
       </w:r>
-      <w:bookmarkEnd w:id="39"/>
       <w:bookmarkEnd w:id="40"/>
       <w:bookmarkEnd w:id="41"/>
+      <w:bookmarkEnd w:id="42"/>
     </w:p>
     <w:p>
       <w:r>
@@ -5713,11 +5720,11 @@
       <w:pPr>
         <w:pStyle w:val="Heading2"/>
       </w:pPr>
-      <w:bookmarkStart w:id="42" w:name="_Toc494703382"/>
+      <w:bookmarkStart w:id="43" w:name="_Toc494703382"/>
       <w:r>
         <w:t>Flows Initiated at the DNS Provider</w:t>
       </w:r>
-      <w:bookmarkEnd w:id="42"/>
+      <w:bookmarkEnd w:id="43"/>
     </w:p>
     <w:p>
       <w:r>
@@ -5755,25 +5762,21 @@
         </w:rPr>
       </w:pPr>
       <w:r>
-        <w:t xml:space="preserve">However, often the template has some dynamic elements. For this scenario, the DNS Provider need simply call a URL at the Service Provider.  The Service Provider can </w:t>
-      </w:r>
-      <w:r>
-        <w:lastRenderedPageBreak/>
-        <w:t>then sign the user in, collect any necessary information, and call the normal web-based flows described above.</w:t>
+        <w:t>However, often the template has some dynamic elements. For this scenario, the DNS Provider need simply call a URL at the Service Provider.  The Service Provider can then sign the user in, collect any necessary information, and call the normal web-based flows described above.</w:t>
       </w:r>
     </w:p>
     <w:p>
       <w:pPr>
         <w:pStyle w:val="Heading1"/>
       </w:pPr>
-      <w:bookmarkStart w:id="43" w:name="_Toc494703383"/>
-      <w:bookmarkStart w:id="44" w:name="_Toc306455812"/>
-      <w:bookmarkStart w:id="45" w:name="_Ref304119245"/>
-      <w:bookmarkStart w:id="46" w:name="_Ref304119086"/>
+      <w:bookmarkStart w:id="44" w:name="_Toc494703383"/>
+      <w:bookmarkStart w:id="45" w:name="_Toc306455812"/>
+      <w:bookmarkStart w:id="46" w:name="_Ref304119245"/>
+      <w:bookmarkStart w:id="47" w:name="_Ref304119086"/>
       <w:r>
         <w:t>DNS Provider Discovery</w:t>
       </w:r>
-      <w:bookmarkEnd w:id="43"/>
+      <w:bookmarkEnd w:id="44"/>
     </w:p>
     <w:p>
       <w:r>
@@ -6123,7 +6126,6 @@
           </w:tcPr>
           <w:p>
             <w:r>
-              <w:lastRenderedPageBreak/>
               <w:t>UX URL Prefix for Asynchronous Flows</w:t>
             </w:r>
           </w:p>
@@ -6644,27 +6646,27 @@
       <w:pPr>
         <w:pStyle w:val="Heading1"/>
       </w:pPr>
-      <w:bookmarkStart w:id="47" w:name="_Toc494703384"/>
+      <w:bookmarkStart w:id="48" w:name="_Toc494703384"/>
       <w:r>
         <w:t xml:space="preserve">Domain Connect </w:t>
       </w:r>
-      <w:bookmarkEnd w:id="44"/>
       <w:bookmarkEnd w:id="45"/>
       <w:bookmarkEnd w:id="46"/>
+      <w:bookmarkEnd w:id="47"/>
       <w:r>
         <w:t>Details</w:t>
       </w:r>
-      <w:bookmarkEnd w:id="47"/>
+      <w:bookmarkEnd w:id="48"/>
     </w:p>
     <w:p>
       <w:pPr>
         <w:pStyle w:val="Heading2"/>
       </w:pPr>
-      <w:bookmarkStart w:id="48" w:name="_Toc494703385"/>
+      <w:bookmarkStart w:id="49" w:name="_Toc494703385"/>
       <w:r>
         <w:t>Endpoints</w:t>
       </w:r>
-      <w:bookmarkEnd w:id="48"/>
+      <w:bookmarkEnd w:id="49"/>
       <w:r>
         <w:t xml:space="preserve"> </w:t>
       </w:r>
@@ -6714,7 +6716,6 @@
     </w:p>
     <w:p>
       <w:r>
-        <w:lastRenderedPageBreak/>
         <w:t xml:space="preserve">All endpoints begin with a root URL for the DNS Provider such as: </w:t>
       </w:r>
     </w:p>
@@ -6772,22 +6773,22 @@
       <w:pPr>
         <w:pStyle w:val="Heading2"/>
       </w:pPr>
-      <w:bookmarkStart w:id="49" w:name="_Toc494703386"/>
+      <w:bookmarkStart w:id="50" w:name="_Toc494703386"/>
       <w:r>
         <w:t>Synchronous Flow</w:t>
       </w:r>
-      <w:bookmarkEnd w:id="49"/>
+      <w:bookmarkEnd w:id="50"/>
     </w:p>
     <w:p/>
     <w:p>
       <w:pPr>
         <w:pStyle w:val="Heading3"/>
       </w:pPr>
-      <w:bookmarkStart w:id="50" w:name="_Toc494703387"/>
+      <w:bookmarkStart w:id="51" w:name="_Toc494703387"/>
       <w:r>
         <w:t>Query Supported Template</w:t>
       </w:r>
-      <w:bookmarkEnd w:id="50"/>
+      <w:bookmarkEnd w:id="51"/>
     </w:p>
     <w:p>
       <w:pPr>
@@ -6850,11 +6851,11 @@
       <w:pPr>
         <w:pStyle w:val="Heading3"/>
       </w:pPr>
-      <w:bookmarkStart w:id="51" w:name="_Toc494703388"/>
+      <w:bookmarkStart w:id="52" w:name="_Toc494703388"/>
       <w:r>
         <w:t>Apply Template</w:t>
       </w:r>
-      <w:bookmarkEnd w:id="51"/>
+      <w:bookmarkEnd w:id="52"/>
     </w:p>
     <w:p>
       <w:pPr>
@@ -6907,20 +6908,47 @@
         <w:t xml:space="preserve">The first is through </w:t>
       </w:r>
       <w:r>
-        <w:t>a new browser tab or in a popup browser window. The DNS Provider would sign the user in, verify domain ownership, and ask for confirmation of application of the template.</w:t>
-      </w:r>
-      <w:r>
-        <w:t xml:space="preserve"> After application of the template, the DNS Provider would close the browser tab or window.</w:t>
+        <w:t>a new browser tab or in a popup browser window. The DNS Provider would sign the user in</w:t>
+      </w:r>
+      <w:r>
+        <w:t xml:space="preserve"> if necessary</w:t>
+      </w:r>
+      <w:r>
+        <w:t>, verify domain ownership, and ask for confirmation of application of the template.</w:t>
+      </w:r>
+      <w:r>
+        <w:t xml:space="preserve"> After application of the template, the DNS Provider would </w:t>
+      </w:r>
+      <w:r>
+        <w:t xml:space="preserve">automatically </w:t>
+      </w:r>
+      <w:r>
+        <w:t>close the browser tab or window.</w:t>
       </w:r>
     </w:p>
     <w:p/>
     <w:p>
       <w:r>
-        <w:t>The second is in the current browser tab/window. Again the DNS Provider would sign the user in, verify domain ownership, and ask for confirmation of application of the template.  However after application of the template (or cancellation by the user), the DNS Provider would redir</w:t>
+        <w:t>The second is in the current browser tab/window. Again the DNS Provider would sign the user in</w:t>
+      </w:r>
+      <w:r>
+        <w:t xml:space="preserve"> if necessary</w:t>
+      </w:r>
+      <w:r>
+        <w:t>, verify domain ownership, and ask for confirmation of application of the template.  However after application of the template (or cancellation by the user), the DNS Provider would redir</w:t>
       </w:r>
       <w:r>
         <w:t>ect the browser to a return URL (redirect_uri)</w:t>
       </w:r>
+      <w:r>
+        <w:t xml:space="preserve">. The return_uri must be in a domain specified as </w:t>
+      </w:r>
+      <w:r>
+        <w:t>syncRedirectDomain</w:t>
+      </w:r>
+      <w:r>
+        <w:t xml:space="preserve"> in the template.</w:t>
+      </w:r>
     </w:p>
     <w:p/>
     <w:p>
@@ -6934,23 +6962,18 @@
         <w:t xml:space="preserve">has occurred, an additional parameter will be appended to the redirect_uri of the form error=. </w:t>
       </w:r>
       <w:r>
-        <w:t xml:space="preserve">The semantics of the error parameter will be as specified in OAuth 2.0 RFC 6749 (4.1.2.1.  Error </w:t>
-      </w:r>
-      <w:r>
-        <w:lastRenderedPageBreak/>
-        <w:t>Response - "error" parameter)</w:t>
+        <w:t>The semantics of the error parameter will be as specified in OAuth 2.0 RFC 6749 (4.1.2.1.  Error Response - "error" parameter)</w:t>
       </w:r>
       <w:r>
         <w:t>.</w:t>
       </w:r>
       <w:r>
-        <w:t xml:space="preserve"> This is for consistency with the asynchronous OAuth implementation of Domain Connect. Values include: invalid_request, unauthorized_client, access_denied, unsupported_response_type, invalid_scope, server_error, and temorarilly_unavailable.Note: To secure the redirect_uri and to prevent phising attacks, when the redirect_uri is used it will be verified to exist in the domain specified in the “syncRedirectUri” value in the template.</w:t>
-      </w:r>
-      <w:r>
-        <w:t xml:space="preserve"> Redirects to domains matching the providerId will also be allowed.</w:t>
-      </w:r>
-    </w:p>
-    <w:p/>
+        <w:t xml:space="preserve"> This is for consistency with the asynchronous OAuth implementation of Domain Connect. Values include: invalid_request, unauthorized_client, access_denied, unsupported_response_type, invalid_scope, server_error, and temorarilly_unavailable.</w:t>
+      </w:r>
+      <w:r>
+        <w:t xml:space="preserve"> </w:t>
+      </w:r>
+    </w:p>
     <w:p>
       <w:r>
         <w:t xml:space="preserve">It is also </w:t>
@@ -7353,17 +7376,8 @@
                 <w:sz w:val="20"/>
                 <w:szCs w:val="20"/>
               </w:rPr>
-              <w:t xml:space="preserve"> When used the sig parameter is required.</w:t>
-            </w:r>
-          </w:p>
-          <w:p>
-            <w:pPr>
-              <w:cnfStyle w:val="000000100000" w:firstRow="0" w:lastRow="0" w:firstColumn="0" w:lastColumn="0" w:oddVBand="0" w:evenVBand="0" w:oddHBand="1" w:evenHBand="0" w:firstRowFirstColumn="0" w:firstRowLastColumn="0" w:lastRowFirstColumn="0" w:lastRowLastColumn="0"/>
-              <w:rPr>
-                <w:sz w:val="20"/>
-                <w:szCs w:val="20"/>
-              </w:rPr>
-            </w:pPr>
+              <w:t xml:space="preserve"> </w:t>
+            </w:r>
             <w:r>
               <w:rPr>
                 <w:sz w:val="20"/>
@@ -7708,6 +7722,71 @@
           </w:p>
         </w:tc>
       </w:tr>
+      <w:tr>
+        <w:tc>
+          <w:tcPr>
+            <w:cnfStyle w:val="001000000000" w:firstRow="0" w:lastRow="0" w:firstColumn="1" w:lastColumn="0" w:oddVBand="0" w:evenVBand="0" w:oddHBand="0" w:evenHBand="0" w:firstRowFirstColumn="0" w:firstRowLastColumn="0" w:lastRowFirstColumn="0" w:lastRowLastColumn="0"/>
+            <w:tcW w:w="0" w:type="auto"/>
+          </w:tcPr>
+          <w:p>
+            <w:pPr>
+              <w:rPr>
+                <w:sz w:val="20"/>
+                <w:szCs w:val="20"/>
+              </w:rPr>
+            </w:pPr>
+            <w:r>
+              <w:rPr>
+                <w:sz w:val="20"/>
+                <w:szCs w:val="20"/>
+              </w:rPr>
+              <w:t>Key</w:t>
+            </w:r>
+          </w:p>
+        </w:tc>
+        <w:tc>
+          <w:tcPr>
+            <w:tcW w:w="2045" w:type="dxa"/>
+          </w:tcPr>
+          <w:p>
+            <w:pPr>
+              <w:cnfStyle w:val="000000000000" w:firstRow="0" w:lastRow="0" w:firstColumn="0" w:lastColumn="0" w:oddVBand="0" w:evenVBand="0" w:oddHBand="0" w:evenHBand="0" w:firstRowFirstColumn="0" w:firstRowLastColumn="0" w:lastRowFirstColumn="0" w:lastRowLastColumn="0"/>
+              <w:rPr>
+                <w:sz w:val="20"/>
+                <w:szCs w:val="20"/>
+              </w:rPr>
+            </w:pPr>
+            <w:r>
+              <w:rPr>
+                <w:sz w:val="20"/>
+                <w:szCs w:val="20"/>
+              </w:rPr>
+              <w:t>key</w:t>
+            </w:r>
+          </w:p>
+        </w:tc>
+        <w:tc>
+          <w:tcPr>
+            <w:tcW w:w="5125" w:type="dxa"/>
+          </w:tcPr>
+          <w:p>
+            <w:pPr>
+              <w:cnfStyle w:val="000000000000" w:firstRow="0" w:lastRow="0" w:firstColumn="0" w:lastColumn="0" w:oddVBand="0" w:evenVBand="0" w:oddHBand="0" w:evenHBand="0" w:firstRowFirstColumn="0" w:firstRowLastColumn="0" w:lastRowFirstColumn="0" w:lastRowLastColumn="0"/>
+              <w:rPr>
+                <w:sz w:val="20"/>
+                <w:szCs w:val="20"/>
+              </w:rPr>
+            </w:pPr>
+            <w:r>
+              <w:rPr>
+                <w:sz w:val="20"/>
+                <w:szCs w:val="20"/>
+              </w:rPr>
+              <w:t>An OPTIONAL value containing the host in DNS where the public key for the signature can be obtained. The domain for this host is in the template in syncPubKeyDomain.</w:t>
+            </w:r>
+          </w:p>
+        </w:tc>
+      </w:tr>
     </w:tbl>
     <w:p/>
     <w:p/>
@@ -7745,11 +7824,11 @@
       <w:pPr>
         <w:pStyle w:val="Heading3"/>
       </w:pPr>
-      <w:bookmarkStart w:id="52" w:name="_Toc494703389"/>
+      <w:bookmarkStart w:id="53" w:name="_Toc494703389"/>
       <w:r>
         <w:t>Security Considerations</w:t>
       </w:r>
-      <w:bookmarkEnd w:id="52"/>
+      <w:bookmarkEnd w:id="53"/>
     </w:p>
     <w:p>
       <w:r>
@@ -7795,7 +7874,13 @@
     <w:p/>
     <w:p>
       <w:r>
-        <w:t xml:space="preserve">One option would be to not enable the synchronous flow and use asynchronous OAuth. But as will be seen below, OAuth has both a higher implementation burden and requires onboarding between each Service and DNS Provider.  </w:t>
+        <w:t xml:space="preserve">One option would be to not enable the synchronous flow and use asynchronous OAuth. </w:t>
+      </w:r>
+      <w:r>
+        <w:t xml:space="preserve">While this can be controlled with the syncBlock value from the template, </w:t>
+      </w:r>
+      <w:r>
+        <w:t xml:space="preserve"> as will be seen below OAuth has both a higher implementation burden and requires onboarding between each Service and DNS Provider.  </w:t>
       </w:r>
     </w:p>
     <w:p/>
@@ -7866,7 +7951,6 @@
           <w:sz w:val="20"/>
           <w:szCs w:val="20"/>
         </w:rPr>
-        <w:lastRenderedPageBreak/>
         <w:t>key=_dcpubkeyv1</w:t>
       </w:r>
     </w:p>
@@ -7890,7 +7974,10 @@
     </w:p>
     <w:p>
       <w:r>
-        <w:t>This example indicates that the public key can be found by doing a DNS query for a TXT record called _dcpubkeyv1.</w:t>
+        <w:t>This example indicates that the public key can be found by doing a DNS query for a TXT record called _dcpubkeyv1</w:t>
+      </w:r>
+      <w:r>
+        <w:t xml:space="preserve"> in the domain specified in the syncPubKeyDomain from the template</w:t>
       </w:r>
     </w:p>
     <w:p/>
@@ -8054,7 +8141,10 @@
     <w:p/>
     <w:p>
       <w:r>
-        <w:t>Support for signing the query string and verification is optional. Not all services require this level of security, and not all DNS Providers will support signing for the synchronous flow.</w:t>
+        <w:t>Support for signing the query string and verification is optional. Not all services require this level of security</w:t>
+      </w:r>
+      <w:r>
+        <w:t>. Presence of the syncPubKeyDomain in the template indicates that the template requires signature verification.</w:t>
       </w:r>
     </w:p>
     <w:p/>
@@ -8066,11 +8156,11 @@
           <w:numId w:val="6"/>
         </w:numPr>
       </w:pPr>
-      <w:bookmarkStart w:id="53" w:name="_Toc494703390"/>
+      <w:bookmarkStart w:id="54" w:name="_Toc494703390"/>
       <w:r>
         <w:t>Shared Templates</w:t>
       </w:r>
-      <w:bookmarkEnd w:id="53"/>
+      <w:bookmarkEnd w:id="54"/>
     </w:p>
     <w:p>
       <w:r>
@@ -8110,21 +8200,39 @@
     <w:p/>
     <w:p>
       <w:r>
-        <w:t xml:space="preserve">This only works for certain templates, only for the synchronous flow, and only without the digital signature verification option. </w:t>
+        <w:t>This only works for certain templates</w:t>
+      </w:r>
+      <w:r>
+        <w:t xml:space="preserve"> (those with the shared attribute set to true)</w:t>
+      </w:r>
+      <w:r>
+        <w:t xml:space="preserve">, </w:t>
+      </w:r>
+      <w:r>
+        <w:t xml:space="preserve">and </w:t>
+      </w:r>
+      <w:r>
+        <w:t>only for the synchronous flow</w:t>
+      </w:r>
+      <w:r>
+        <w:t>.</w:t>
+      </w:r>
+      <w:r>
+        <w:t xml:space="preserve">. </w:t>
       </w:r>
     </w:p>
     <w:p>
       <w:pPr>
         <w:pStyle w:val="Heading3"/>
       </w:pPr>
-      <w:bookmarkStart w:id="54" w:name="_Toc494703391"/>
+      <w:bookmarkStart w:id="55" w:name="_Toc494703391"/>
       <w:r>
         <w:t>Verification</w:t>
       </w:r>
       <w:r>
         <w:t xml:space="preserve"> of Changes</w:t>
       </w:r>
-      <w:bookmarkEnd w:id="54"/>
+      <w:bookmarkEnd w:id="55"/>
     </w:p>
     <w:p>
       <w:r>
@@ -8175,7 +8283,6 @@
       <w:r>
         <w:t>TL.</w:t>
       </w:r>
-      <w:bookmarkStart w:id="55" w:name="_Ref304707517"/>
       <w:bookmarkStart w:id="56" w:name="_Toc483561341"/>
       <w:bookmarkStart w:id="57" w:name="_Toc483561554"/>
       <w:bookmarkStart w:id="58" w:name="_Toc483561767"/>
@@ -8207,6 +8314,7 @@
       <w:bookmarkStart w:id="84" w:name="_Toc483562209"/>
       <w:bookmarkStart w:id="85" w:name="_Ref304116614"/>
       <w:bookmarkStart w:id="86" w:name="_Ref304116693"/>
+      <w:bookmarkStart w:id="87" w:name="_Ref304707517"/>
       <w:bookmarkEnd w:id="56"/>
       <w:bookmarkEnd w:id="57"/>
       <w:bookmarkEnd w:id="58"/>
@@ -8241,13 +8349,13 @@
       <w:pPr>
         <w:pStyle w:val="Heading2"/>
       </w:pPr>
-      <w:bookmarkStart w:id="87" w:name="_Toc441844316"/>
-      <w:bookmarkStart w:id="88" w:name="_Toc494703392"/>
+      <w:bookmarkStart w:id="88" w:name="_Toc441844316"/>
+      <w:bookmarkStart w:id="89" w:name="_Toc494703392"/>
       <w:r>
         <w:t>Asynchronous Flow: OAuth</w:t>
       </w:r>
-      <w:bookmarkEnd w:id="87"/>
       <w:bookmarkEnd w:id="88"/>
+      <w:bookmarkEnd w:id="89"/>
     </w:p>
     <w:p>
       <w:r>
@@ -8281,13 +8389,13 @@
           <w:numId w:val="5"/>
         </w:numPr>
       </w:pPr>
-      <w:bookmarkStart w:id="89" w:name="_Toc441844317"/>
-      <w:bookmarkStart w:id="90" w:name="_Toc494703393"/>
+      <w:bookmarkStart w:id="90" w:name="_Toc441844317"/>
+      <w:bookmarkStart w:id="91" w:name="_Toc494703393"/>
       <w:r>
         <w:t>OAuth Flow: Setup</w:t>
       </w:r>
-      <w:bookmarkEnd w:id="89"/>
       <w:bookmarkEnd w:id="90"/>
+      <w:bookmarkEnd w:id="91"/>
     </w:p>
     <w:p>
       <w:r>
@@ -8314,20 +8422,20 @@
       <w:pPr>
         <w:pStyle w:val="Heading3"/>
       </w:pPr>
-      <w:bookmarkStart w:id="91" w:name="_Toc441844318"/>
-      <w:bookmarkStart w:id="92" w:name="_Toc441844319"/>
-      <w:bookmarkStart w:id="93" w:name="_Toc441844321"/>
-      <w:bookmarkStart w:id="94" w:name="_Toc494703394"/>
-      <w:bookmarkEnd w:id="91"/>
+      <w:bookmarkStart w:id="92" w:name="_Toc441844318"/>
+      <w:bookmarkStart w:id="93" w:name="_Toc441844319"/>
+      <w:bookmarkStart w:id="94" w:name="_Toc441844321"/>
+      <w:bookmarkStart w:id="95" w:name="_Toc494703394"/>
       <w:bookmarkEnd w:id="92"/>
+      <w:bookmarkEnd w:id="93"/>
       <w:r>
         <w:t>OAuth Flow: Getting an Authorization</w:t>
       </w:r>
-      <w:bookmarkEnd w:id="93"/>
+      <w:bookmarkEnd w:id="94"/>
       <w:r>
         <w:t xml:space="preserve"> Code</w:t>
       </w:r>
-      <w:bookmarkEnd w:id="94"/>
+      <w:bookmarkEnd w:id="95"/>
     </w:p>
     <w:p>
       <w:pPr>
@@ -8376,7 +8484,6 @@
     <w:p/>
     <w:p>
       <w:r>
-        <w:lastRenderedPageBreak/>
         <w:t xml:space="preserve">To initiate the OAuth flow the Service Provider would link to the DNS Provider to gain consent. </w:t>
       </w:r>
     </w:p>
@@ -9415,13 +9522,13 @@
       <w:pPr>
         <w:pStyle w:val="Heading3"/>
       </w:pPr>
-      <w:bookmarkStart w:id="95" w:name="_Toc441844322"/>
-      <w:bookmarkStart w:id="96" w:name="_Toc494703395"/>
+      <w:bookmarkStart w:id="96" w:name="_Toc441844322"/>
+      <w:bookmarkStart w:id="97" w:name="_Toc494703395"/>
       <w:r>
         <w:t>OAuth Flow: Requesting an Access Token</w:t>
       </w:r>
-      <w:bookmarkEnd w:id="95"/>
       <w:bookmarkEnd w:id="96"/>
+      <w:bookmarkEnd w:id="97"/>
     </w:p>
     <w:p>
       <w:pPr>
@@ -9468,7 +9575,6 @@
     <w:p/>
     <w:p>
       <w:r>
-        <w:lastRenderedPageBreak/>
         <w:t>Once authorization has been granted the Service Provider must use the Authorization Code provided to request an Access Token. The OAuth specification recommends that the Authorization Token be a short lived token, and a reasonable recommended setting is ten minutes.  As such this exchange needs to be completed before that time has expired or the process will need to be repeated.</w:t>
       </w:r>
     </w:p>
@@ -10191,13 +10297,12 @@
       <w:pPr>
         <w:pStyle w:val="Heading3"/>
       </w:pPr>
-      <w:bookmarkStart w:id="97" w:name="_Toc494703396"/>
-      <w:bookmarkStart w:id="98" w:name="_Toc306455816"/>
-      <w:r>
-        <w:lastRenderedPageBreak/>
+      <w:bookmarkStart w:id="98" w:name="_Toc494703396"/>
+      <w:bookmarkStart w:id="99" w:name="_Toc306455816"/>
+      <w:r>
         <w:t>OAuth Flow: Making Requests with Access Tokens</w:t>
       </w:r>
-      <w:bookmarkEnd w:id="97"/>
+      <w:bookmarkEnd w:id="98"/>
     </w:p>
     <w:p>
       <w:r>
@@ -10285,8 +10390,6 @@
       <w:r>
         <w:t>While the calls to the below functions do not have the security consideration of the secret, it is recommend that the urlAPI be from a stored value vs. the runtime query for these as well.</w:t>
       </w:r>
-      <w:bookmarkStart w:id="99" w:name="_GoBack"/>
-      <w:bookmarkEnd w:id="99"/>
     </w:p>
     <w:p>
       <w:pPr>
@@ -10309,7 +10412,7 @@
       <w:r>
         <w:t xml:space="preserve"> to Domain.</w:t>
       </w:r>
-      <w:bookmarkEnd w:id="98"/>
+      <w:bookmarkEnd w:id="99"/>
       <w:bookmarkEnd w:id="100"/>
     </w:p>
     <w:p>
@@ -10331,7 +10434,7 @@
       </w:r>
     </w:p>
     <w:p/>
-    <w:bookmarkEnd w:id="55"/>
+    <w:bookmarkEnd w:id="87"/>
     <w:p>
       <w:r>
         <w:t>The primary function of the API is to apply a template to a customer domain</w:t>
@@ -10494,7 +10597,6 @@
                 <w:sz w:val="20"/>
                 <w:szCs w:val="20"/>
               </w:rPr>
-              <w:lastRenderedPageBreak/>
               <w:t>Domain</w:t>
             </w:r>
           </w:p>
@@ -11281,15 +11383,7 @@
                 <w:sz w:val="20"/>
                 <w:szCs w:val="20"/>
               </w:rPr>
-              <w:t xml:space="preserve">This indicates that the call was good, and the caller authorized, but the change could not be applied due to a conflicting template. </w:t>
-            </w:r>
-            <w:r>
-              <w:rPr>
-                <w:sz w:val="20"/>
-                <w:szCs w:val="20"/>
-              </w:rPr>
-              <w:lastRenderedPageBreak/>
-              <w:t>Errors due to conflicts will only be returned when force is not equal to 1.</w:t>
+              <w:t>This indicates that the call was good, and the caller authorized, but the change could not be applied due to a conflicting template. Errors due to conflicts will only be returned when force is not equal to 1.</w:t>
             </w:r>
           </w:p>
         </w:tc>
@@ -11875,7 +11969,6 @@
       <w:bookmarkStart w:id="103" w:name="_Toc441844330"/>
       <w:bookmarkStart w:id="104" w:name="_Toc494703399"/>
       <w:r>
-        <w:lastRenderedPageBreak/>
         <w:t>OAuth Flow: Revoking access</w:t>
       </w:r>
       <w:bookmarkEnd w:id="103"/>
@@ -12635,7 +12728,6 @@
                 <w:sz w:val="20"/>
                 <w:szCs w:val="20"/>
               </w:rPr>
-              <w:lastRenderedPageBreak/>
               <w:t>Description</w:t>
             </w:r>
           </w:p>
@@ -17247,7 +17339,6 @@
         </w:numPr>
       </w:pPr>
       <w:r>
-        <w:lastRenderedPageBreak/>
         <w:t>Replace records of the same type for A, AAAA, MX, CNAME, APEXCNAME, SRV. If the template specifies an A or AAAA, the respective AAAA or A record should be removed to avoid IPv4 and IPv6 pointing to different services</w:t>
       </w:r>
     </w:p>
@@ -17407,7 +17498,6 @@
     <w:p/>
     <w:p>
       <w:r>
-        <w:lastRenderedPageBreak/>
         <w:t xml:space="preserve">As an example, application of this template on “example.com” with the var=sub would </w:t>
       </w:r>
       <w:r>
@@ -17609,7 +17699,6 @@
     <w:p/>
     <w:p>
       <w:r>
-        <w:lastRenderedPageBreak/>
         <w:t>When implementing this, two records will be provided.  NS1 and NS2, each containing a pointsTo argument.</w:t>
       </w:r>
     </w:p>
@@ -20479,7 +20568,6 @@
           <w:sz w:val="16"/>
           <w:szCs w:val="16"/>
         </w:rPr>
-        <w:lastRenderedPageBreak/>
         <w:t xml:space="preserve">    "type":"A",</w:t>
       </w:r>
     </w:p>
@@ -23735,7 +23823,7 @@
 </file>
 
 <file path=customXml/itemProps1.xml><?xml version="1.0" encoding="utf-8"?>
-<ds:datastoreItem xmlns:ds="http://schemas.openxmlformats.org/officeDocument/2006/customXml" ds:itemID="{C9897167-520A-40BF-B83A-AAF71C14376D}">
+<ds:datastoreItem xmlns:ds="http://schemas.openxmlformats.org/officeDocument/2006/customXml" ds:itemID="{03C59CE9-1306-4AE5-B971-EA00A54EA7BE}">
   <ds:schemaRefs>
     <ds:schemaRef ds:uri="http://schemas.openxmlformats.org/officeDocument/2006/bibliography"/>
   </ds:schemaRefs>

</xml_diff>

<commit_message>
Clarity on query string encoding for signatures
</commit_message>
<xml_diff>
--- a/Domain Connect Spec Draft.docx
+++ b/Domain Connect Spec Draft.docx
@@ -66,7 +66,7 @@
               <w:t>3</w:t>
             </w:r>
             <w:r>
-              <w:t>1</w:t>
+              <w:t>2</w:t>
             </w:r>
           </w:p>
         </w:tc>
@@ -86,12 +86,15 @@
               <w:cnfStyle w:val="100000000000" w:firstRow="1" w:lastRow="0" w:firstColumn="0" w:lastColumn="0" w:oddVBand="0" w:evenVBand="0" w:oddHBand="0" w:evenHBand="0" w:firstRowFirstColumn="0" w:firstRowLastColumn="0" w:lastRowFirstColumn="0" w:lastRowLastColumn="0"/>
             </w:pPr>
             <w:r>
-              <w:t>Oct-2</w:t>
+              <w:t>Nov</w:t>
+            </w:r>
+            <w:r>
+              <w:t>-</w:t>
+            </w:r>
+            <w:r>
+              <w:t>01</w:t>
             </w:r>
             <w:bookmarkStart w:id="0" w:name="_GoBack"/>
-            <w:r>
-              <w:t>6</w:t>
-            </w:r>
             <w:bookmarkEnd w:id="0"/>
             <w:r>
               <w:t>-2017</w:t>
@@ -4734,6 +4737,7 @@
       <w:bookmarkStart w:id="2" w:name="_Toc306455797"/>
       <w:bookmarkStart w:id="3" w:name="_Toc494703372"/>
       <w:r>
+        <w:lastRenderedPageBreak/>
         <w:t>Introduction and Background</w:t>
       </w:r>
       <w:bookmarkEnd w:id="1"/>
@@ -4946,6 +4950,7 @@
     <w:p/>
     <w:p>
       <w:r>
+        <w:lastRenderedPageBreak/>
         <w:t xml:space="preserve">This </w:t>
       </w:r>
       <w:r>
@@ -5136,6 +5141,7 @@
       </w:pPr>
       <w:bookmarkStart w:id="31" w:name="_Toc494703377"/>
       <w:r>
+        <w:lastRenderedPageBreak/>
         <w:t>Summary</w:t>
       </w:r>
       <w:bookmarkEnd w:id="31"/>
@@ -5303,6 +5309,7 @@
         <w:rPr>
           <w:noProof/>
         </w:rPr>
+        <w:lastRenderedPageBreak/>
         <w:drawing>
           <wp:inline distT="0" distB="0" distL="0" distR="0" wp14:anchorId="60D68A14" wp14:editId="217BFC15">
             <wp:extent cx="4762500" cy="3095625"/>
@@ -5762,7 +5769,11 @@
         </w:rPr>
       </w:pPr>
       <w:r>
-        <w:t>However, often the template has some dynamic elements. For this scenario, the DNS Provider need simply call a URL at the Service Provider.  The Service Provider can then sign the user in, collect any necessary information, and call the normal web-based flows described above.</w:t>
+        <w:t xml:space="preserve">However, often the template has some dynamic elements. For this scenario, the DNS Provider need simply call a URL at the Service Provider.  The Service Provider can </w:t>
+      </w:r>
+      <w:r>
+        <w:lastRenderedPageBreak/>
+        <w:t>then sign the user in, collect any necessary information, and call the normal web-based flows described above.</w:t>
       </w:r>
     </w:p>
     <w:p>
@@ -6126,6 +6137,7 @@
           </w:tcPr>
           <w:p>
             <w:r>
+              <w:lastRenderedPageBreak/>
               <w:t>UX URL Prefix for Asynchronous Flows</w:t>
             </w:r>
           </w:p>
@@ -6716,6 +6728,7 @@
     </w:p>
     <w:p>
       <w:r>
+        <w:lastRenderedPageBreak/>
         <w:t xml:space="preserve">All endpoints begin with a root URL for the DNS Provider such as: </w:t>
       </w:r>
     </w:p>
@@ -6953,6 +6966,7 @@
     <w:p/>
     <w:p>
       <w:r>
+        <w:lastRenderedPageBreak/>
         <w:t xml:space="preserve">If </w:t>
       </w:r>
       <w:r>
@@ -7033,7 +7047,7 @@
         <w:tblLook w:val="04A0" w:firstRow="1" w:lastRow="0" w:firstColumn="1" w:lastColumn="0" w:noHBand="0" w:noVBand="1"/>
       </w:tblPr>
       <w:tblGrid>
-        <w:gridCol w:w="1445"/>
+        <w:gridCol w:w="1455"/>
         <w:gridCol w:w="2045"/>
         <w:gridCol w:w="5125"/>
       </w:tblGrid>
@@ -7782,7 +7796,15 @@
                 <w:sz w:val="20"/>
                 <w:szCs w:val="20"/>
               </w:rPr>
-              <w:t>An OPTIONAL value containing the host in DNS where the public key for the signature can be obtained. The domain for this host is in the template in syncPubKeyDomain.</w:t>
+              <w:t xml:space="preserve">An OPTIONAL value containing the host in DNS where the public key for the signature can be obtained. The </w:t>
+            </w:r>
+            <w:r>
+              <w:rPr>
+                <w:sz w:val="20"/>
+                <w:szCs w:val="20"/>
+              </w:rPr>
+              <w:lastRenderedPageBreak/>
+              <w:t>domain for this host is in the template in syncPubKeyDomain.</w:t>
             </w:r>
           </w:p>
         </w:tc>
@@ -7877,7 +7899,7 @@
         <w:t xml:space="preserve">One option would be to not enable the synchronous flow and use asynchronous OAuth. </w:t>
       </w:r>
       <w:r>
-        <w:t xml:space="preserve">While this can be controlled with the syncBlock value from the template, </w:t>
+        <w:t>While this can be controlled with the syncBlock value from the template,</w:t>
       </w:r>
       <w:r>
         <w:t xml:space="preserve"> as will be seen below OAuth has both a higher implementation burden and requires onboarding between each Service and DNS Provider.  </w:t>
@@ -7932,7 +7954,11 @@
         <w:t>placed in a TXT DNS Record in domain spec</w:t>
       </w:r>
       <w:r>
-        <w:t>ified by the service provider as part of their template. To allow for key rotation, the host name of the TXT record will be appended as another variable on the query string of the form:</w:t>
+        <w:t xml:space="preserve">ified by the service provider as part of their template. To allow for key rotation, the host name </w:t>
+      </w:r>
+      <w:r>
+        <w:lastRenderedPageBreak/>
+        <w:t>of the TXT record will be appended as another variable on the query string of the form:</w:t>
       </w:r>
     </w:p>
     <w:p/>
@@ -8149,6 +8175,11 @@
     </w:p>
     <w:p/>
     <w:p>
+      <w:r>
+        <w:t>The digital signature will be generated on the full query string excluding the sig and key parameters. The values of each query string value will be properly URL Encoded before the signature is generated.</w:t>
+      </w:r>
+    </w:p>
+    <w:p>
       <w:pPr>
         <w:pStyle w:val="Heading3"/>
         <w:numPr>
@@ -8170,6 +8201,7 @@
     <w:p/>
     <w:p>
       <w:r>
+        <w:lastRenderedPageBreak/>
         <w:t>While each reseller could enable Domain Connect, this is inefficient for the DNS Providers. Enabling a single template that is shared by multiple resellers would be more ideal.</w:t>
       </w:r>
     </w:p>
@@ -8414,7 +8446,11 @@
         <w:t xml:space="preserve">the OAuth callback URLS </w:t>
       </w:r>
       <w:r>
-        <w:t xml:space="preserve"> that specify where the customer will be redirected after the provider authorization.  In return, the DNS provider will give the Service Provider a client id and secret which will be used when requesting tokens.</w:t>
+        <w:t xml:space="preserve"> that specify where the customer will be redirected after the </w:t>
+      </w:r>
+      <w:r>
+        <w:lastRenderedPageBreak/>
+        <w:t>provider authorization.  In return, the DNS provider will give the Service Provider a client id and secret which will be used when requesting tokens.</w:t>
       </w:r>
     </w:p>
     <w:p/>
@@ -9489,7 +9525,15 @@
                 <w:sz w:val="20"/>
                 <w:szCs w:val="20"/>
               </w:rPr>
-              <w:t>Any key that will be used as a replacement for the “% surrounded” value(s) in a template required for conflict detection.</w:t>
+              <w:t xml:space="preserve">Any key that will be used as a replacement for the “% surrounded” value(s) in a </w:t>
+            </w:r>
+            <w:r>
+              <w:rPr>
+                <w:sz w:val="20"/>
+                <w:szCs w:val="20"/>
+              </w:rPr>
+              <w:lastRenderedPageBreak/>
+              <w:t>template required for conflict detection.</w:t>
             </w:r>
           </w:p>
         </w:tc>
@@ -9511,6 +9555,7 @@
                 <w:sz w:val="20"/>
                 <w:szCs w:val="20"/>
               </w:rPr>
+              <w:lastRenderedPageBreak/>
               <w:t>Required for fields that impact the conflict detection. This includes variables used in hosts and data in TXT records.</w:t>
             </w:r>
           </w:p>
@@ -10076,6 +10121,7 @@
           </w:tcPr>
           <w:p>
             <w:r>
+              <w:lastRenderedPageBreak/>
               <w:t>Property</w:t>
             </w:r>
           </w:p>
@@ -10497,7 +10543,11 @@
     <w:p/>
     <w:p>
       <w:r>
-        <w:t>Because the user isn’t present at the time of this error, it is up the Service Provider to determine how to handle this error. Some providers may decide to notify the user. Others may decide to apply their template anyway using the “force” parameter. This parameter will bypass error checks for conflicts, and after the call the service will be in its desired state.</w:t>
+        <w:t xml:space="preserve">Because the user isn’t present at the time of this error, it is up the Service Provider to determine how to handle this error. Some providers may decide to notify the </w:t>
+      </w:r>
+      <w:r>
+        <w:lastRenderedPageBreak/>
+        <w:t>user. Others may decide to apply their template anyway using the “force” parameter. This parameter will bypass error checks for conflicts, and after the call the service will be in its desired state.</w:t>
       </w:r>
     </w:p>
     <w:p/>
@@ -11190,6 +11240,7 @@
                 <w:sz w:val="20"/>
                 <w:szCs w:val="20"/>
               </w:rPr>
+              <w:lastRenderedPageBreak/>
               <w:t>Unauthorized</w:t>
             </w:r>
           </w:p>
@@ -12490,7 +12541,15 @@
                 <w:sz w:val="20"/>
                 <w:szCs w:val="20"/>
               </w:rPr>
-              <w:t xml:space="preserve"> It is also used in the scope parameter for OAuth. It should not contain space characters.</w:t>
+              <w:t xml:space="preserve"> It is also used in the scope </w:t>
+            </w:r>
+            <w:r>
+              <w:rPr>
+                <w:sz w:val="20"/>
+                <w:szCs w:val="20"/>
+              </w:rPr>
+              <w:lastRenderedPageBreak/>
+              <w:t>parameter for OAuth. It should not contain space characters.</w:t>
             </w:r>
           </w:p>
         </w:tc>
@@ -12514,6 +12573,7 @@
                 <w:sz w:val="20"/>
                 <w:szCs w:val="20"/>
               </w:rPr>
+              <w:lastRenderedPageBreak/>
               <w:t>Service Name</w:t>
             </w:r>
           </w:p>
@@ -13414,6 +13474,7 @@
     <w:p/>
     <w:p>
       <w:r>
+        <w:lastRenderedPageBreak/>
         <w:t>For example, say a Service Provider requires a CNAME of one of three values for their users: s01.example.com, s02.example.com, and s03.example.com.</w:t>
       </w:r>
     </w:p>
@@ -17296,6 +17357,7 @@
     <w:p/>
     <w:p>
       <w:r>
+        <w:lastRenderedPageBreak/>
         <w:t>Note: When applying the same template, DNS Providers should not detect the conflict. Instead the first template would be removed and the new instance applied.  For most templates this is a benign operation.  Unless the template contains variables in host names.</w:t>
       </w:r>
       <w:r>
@@ -17471,6 +17533,7 @@
     </w:p>
     <w:p>
       <w:r>
+        <w:lastRenderedPageBreak/>
         <w:t>}</w:t>
       </w:r>
     </w:p>
@@ -17681,6 +17744,7 @@
       </w:pPr>
       <w:bookmarkStart w:id="1284" w:name="_Toc494703413"/>
       <w:r>
+        <w:lastRenderedPageBreak/>
         <w:t>Nameservers</w:t>
       </w:r>
       <w:bookmarkEnd w:id="1284"/>
@@ -19356,6 +19420,7 @@
           <w:sz w:val="16"/>
           <w:szCs w:val="16"/>
         </w:rPr>
+        <w:lastRenderedPageBreak/>
         <w:t>{</w:t>
       </w:r>
     </w:p>
@@ -20301,6 +20366,7 @@
           <w:szCs w:val="16"/>
           <w:lang w:val="de-DE"/>
         </w:rPr>
+        <w:lastRenderedPageBreak/>
         <w:t>@</w:t>
       </w:r>
       <w:r>
@@ -21433,7 +21499,7 @@
         <w:bCs/>
         <w:noProof/>
       </w:rPr>
-      <w:t>1</w:t>
+      <w:t>2</w:t>
     </w:r>
     <w:r>
       <w:fldChar w:fldCharType="end"/>
@@ -23823,7 +23889,7 @@
 </file>
 
 <file path=customXml/itemProps1.xml><?xml version="1.0" encoding="utf-8"?>
-<ds:datastoreItem xmlns:ds="http://schemas.openxmlformats.org/officeDocument/2006/customXml" ds:itemID="{03C59CE9-1306-4AE5-B971-EA00A54EA7BE}">
+<ds:datastoreItem xmlns:ds="http://schemas.openxmlformats.org/officeDocument/2006/customXml" ds:itemID="{A5AD4C46-B3BB-42ED-8926-2FF045293FC2}">
   <ds:schemaRefs>
     <ds:schemaRef ds:uri="http://schemas.openxmlformats.org/officeDocument/2006/bibliography"/>
   </ds:schemaRefs>

</xml_diff>

<commit_message>
Clarity on redirect uri validation
</commit_message>
<xml_diff>
--- a/Domain Connect Spec Draft.docx
+++ b/Domain Connect Spec Draft.docx
@@ -6,6 +6,8 @@
       <w:pPr>
         <w:pStyle w:val="Title"/>
       </w:pPr>
+      <w:bookmarkStart w:id="0" w:name="_GoBack"/>
+      <w:bookmarkEnd w:id="0"/>
       <w:r>
         <w:softHyphen/>
       </w:r>
@@ -128,7 +130,13 @@
               <w:rPr>
                 <w:rFonts w:asciiTheme="minorHAnsi" w:hAnsiTheme="minorHAnsi"/>
               </w:rPr>
-              <w:t>20</w:t>
+              <w:t>2</w:t>
+            </w:r>
+            <w:r>
+              <w:rPr>
+                <w:rFonts w:asciiTheme="minorHAnsi" w:hAnsiTheme="minorHAnsi"/>
+              </w:rPr>
+              <w:t>8</w:t>
             </w:r>
             <w:r>
               <w:rPr>
@@ -432,7 +440,7 @@
           <w:szCs w:val="32"/>
         </w:rPr>
       </w:pPr>
-      <w:bookmarkStart w:id="0" w:name="_Ref304116709"/>
+      <w:bookmarkStart w:id="1" w:name="_Ref304116709"/>
     </w:p>
     <w:p>
       <w:pPr>
@@ -442,8 +450,6 @@
         <w:t>Contents</w:t>
       </w:r>
     </w:p>
-    <w:bookmarkStart w:id="1" w:name="_GoBack"/>
-    <w:bookmarkEnd w:id="1"/>
     <w:p>
       <w:pPr>
         <w:pStyle w:val="TOC1"/>
@@ -4224,9 +4230,10 @@
       <w:bookmarkStart w:id="2" w:name="_Toc306455797"/>
       <w:bookmarkStart w:id="3" w:name="_Toc498951512"/>
       <w:r>
+        <w:lastRenderedPageBreak/>
         <w:t>Introduction and Background</w:t>
       </w:r>
-      <w:bookmarkEnd w:id="0"/>
+      <w:bookmarkEnd w:id="1"/>
       <w:bookmarkEnd w:id="2"/>
       <w:bookmarkEnd w:id="3"/>
     </w:p>
@@ -4352,12 +4359,12 @@
       <w:pPr>
         <w:pStyle w:val="Heading2"/>
       </w:pPr>
-      <w:bookmarkStart w:id="6" w:name="_Toc306455799"/>
-      <w:bookmarkStart w:id="7" w:name="_Toc498951514"/>
+      <w:bookmarkStart w:id="6" w:name="_Toc498951514"/>
+      <w:bookmarkStart w:id="7" w:name="_Toc306455799"/>
       <w:r>
         <w:t>Problem Statement</w:t>
       </w:r>
-      <w:bookmarkEnd w:id="7"/>
+      <w:bookmarkEnd w:id="6"/>
     </w:p>
     <w:p>
       <w:r>
@@ -4435,7 +4442,7 @@
       <w:bookmarkStart w:id="27" w:name="_Toc483562403"/>
       <w:bookmarkStart w:id="28" w:name="_Toc485115482"/>
       <w:bookmarkStart w:id="29" w:name="_Toc498951515"/>
-      <w:bookmarkEnd w:id="6"/>
+      <w:bookmarkEnd w:id="7"/>
       <w:bookmarkEnd w:id="8"/>
       <w:bookmarkEnd w:id="9"/>
       <w:bookmarkEnd w:id="10"/>
@@ -4672,8 +4679,9 @@
         <w:rPr>
           <w:noProof/>
         </w:rPr>
+        <w:lastRenderedPageBreak/>
         <w:drawing>
-          <wp:inline distT="0" distB="0" distL="0" distR="0" wp14:anchorId="398BE781" wp14:editId="473D1DD3">
+          <wp:inline distT="0" distB="0" distL="0" distR="0" wp14:anchorId="4F3B1F23" wp14:editId="2A265377">
             <wp:extent cx="4762500" cy="3095625"/>
             <wp:effectExtent l="0" t="0" r="0" b="9525"/>
             <wp:docPr id="1" name="Picture 1"/>
@@ -4735,7 +4743,7 @@
           <w:noProof/>
         </w:rPr>
         <w:drawing>
-          <wp:inline distT="0" distB="0" distL="0" distR="0" wp14:anchorId="0EADF8F4" wp14:editId="43345F30">
+          <wp:inline distT="0" distB="0" distL="0" distR="0" wp14:anchorId="1B5CB63A" wp14:editId="4EC7992C">
             <wp:extent cx="4786630" cy="3095625"/>
             <wp:effectExtent l="0" t="0" r="0" b="9525"/>
             <wp:docPr id="2" name="Picture 4"/>
@@ -4804,7 +4812,7 @@
           <w:noProof/>
         </w:rPr>
         <w:drawing>
-          <wp:inline distT="0" distB="0" distL="0" distR="0" wp14:anchorId="4B349744" wp14:editId="3B9BFBF2">
+          <wp:inline distT="0" distB="0" distL="0" distR="0" wp14:anchorId="5A4C1F79" wp14:editId="356053C7">
             <wp:extent cx="4714875" cy="3034030"/>
             <wp:effectExtent l="0" t="0" r="9525" b="0"/>
             <wp:docPr id="3" name="Picture 6"/>
@@ -4871,7 +4879,7 @@
           <w:noProof/>
         </w:rPr>
         <w:drawing>
-          <wp:inline distT="0" distB="0" distL="0" distR="0" wp14:anchorId="6A1D507F" wp14:editId="01A61353">
+          <wp:inline distT="0" distB="0" distL="0" distR="0" wp14:anchorId="4B7AC592" wp14:editId="3FFA486F">
             <wp:extent cx="4662805" cy="2971800"/>
             <wp:effectExtent l="0" t="0" r="4445" b="0"/>
             <wp:docPr id="4" name="Picture 7"/>
@@ -5047,6 +5055,7 @@
         </w:rPr>
       </w:pPr>
       <w:r>
+        <w:lastRenderedPageBreak/>
         <w:t>However, often the template has some dynamic elements. For this scenario, the DNS Provider need simply call a URL at the Service Provider.  The Service Provider can then sign the user in, collect any necessary information, and call the normal web-based flows described above.</w:t>
       </w:r>
     </w:p>
@@ -5054,14 +5063,14 @@
       <w:pPr>
         <w:pStyle w:val="Heading1"/>
       </w:pPr>
-      <w:bookmarkStart w:id="44" w:name="_Ref304119086"/>
-      <w:bookmarkStart w:id="45" w:name="_Ref304119245"/>
-      <w:bookmarkStart w:id="46" w:name="_Toc306455812"/>
-      <w:bookmarkStart w:id="47" w:name="_Toc498951523"/>
+      <w:bookmarkStart w:id="44" w:name="_Toc498951523"/>
+      <w:bookmarkStart w:id="45" w:name="_Ref304119086"/>
+      <w:bookmarkStart w:id="46" w:name="_Ref304119245"/>
+      <w:bookmarkStart w:id="47" w:name="_Toc306455812"/>
       <w:r>
         <w:t>DNS Provider Discovery</w:t>
       </w:r>
-      <w:bookmarkEnd w:id="47"/>
+      <w:bookmarkEnd w:id="44"/>
     </w:p>
     <w:p>
       <w:r>
@@ -5402,6 +5411,7 @@
           </w:tcPr>
           <w:p>
             <w:r>
+              <w:lastRenderedPageBreak/>
               <w:t>UX URL Prefix for Synchronous Flows</w:t>
             </w:r>
           </w:p>
@@ -5978,6 +5988,7 @@
         <w:t>Discovery should work on the root domain (zone) only.</w:t>
       </w:r>
     </w:p>
+    <w:p/>
     <w:p>
       <w:r>
         <w:t>It should be noted that it is possible a zone returns a value for the _domainconnect TXT record query, but that a subsequent call for the JSON fails. For example, a zone may errantly have a value for this record. Or a DNS Provider may decide to place the record in all zones, even for some where Domain Connect isn’t enabled.</w:t>
@@ -5989,11 +6000,12 @@
       </w:pPr>
       <w:bookmarkStart w:id="48" w:name="_Toc498951524"/>
       <w:r>
+        <w:lastRenderedPageBreak/>
         <w:t xml:space="preserve">Domain Connect </w:t>
       </w:r>
-      <w:bookmarkEnd w:id="44"/>
       <w:bookmarkEnd w:id="45"/>
       <w:bookmarkEnd w:id="46"/>
+      <w:bookmarkEnd w:id="47"/>
       <w:r>
         <w:t>Details</w:t>
       </w:r>
@@ -6228,6 +6240,7 @@
     <w:p/>
     <w:p>
       <w:r>
+        <w:lastRenderedPageBreak/>
         <w:t xml:space="preserve">The first is through a new browser tab or in a popup browser window. The DNS Provider would sign the user in if necessary, verify domain ownership, and ask for confirmation </w:t>
       </w:r>
       <w:r>
@@ -6253,6 +6266,9 @@
       </w:r>
       <w:r>
         <w:t xml:space="preserve"> syncRedirectDomain in the template.</w:t>
+      </w:r>
+      <w:r>
+        <w:t xml:space="preserve"> Appended to the end of this return uri is a parameter of the form state=, where the value is the state passed into the initial call to the synchronous flow.</w:t>
       </w:r>
     </w:p>
     <w:p/>
@@ -6460,7 +6476,15 @@
                 <w:sz w:val="20"/>
                 <w:szCs w:val="20"/>
               </w:rPr>
-              <w:t>domain</w:t>
+              <w:t>D</w:t>
+            </w:r>
+            <w:r>
+              <w:rPr>
+                <w:rFonts w:asciiTheme="minorHAnsi" w:hAnsiTheme="minorHAnsi"/>
+                <w:sz w:val="20"/>
+                <w:szCs w:val="20"/>
+              </w:rPr>
+              <w:t>omain</w:t>
             </w:r>
           </w:p>
         </w:tc>
@@ -6547,7 +6571,14 @@
                 <w:sz w:val="20"/>
                 <w:szCs w:val="20"/>
               </w:rPr>
-              <w:t>host</w:t>
+              <w:t>H</w:t>
+            </w:r>
+            <w:r>
+              <w:rPr>
+                <w:sz w:val="20"/>
+                <w:szCs w:val="20"/>
+              </w:rPr>
+              <w:t>ost</w:t>
             </w:r>
           </w:p>
         </w:tc>
@@ -6687,6 +6718,11 @@
               </w:rPr>
             </w:pPr>
             <w:r>
+              <w:rPr>
+                <w:sz w:val="20"/>
+                <w:szCs w:val="20"/>
+              </w:rPr>
+              <w:lastRenderedPageBreak/>
               <w:t>State</w:t>
             </w:r>
           </w:p>
@@ -6710,7 +6746,18 @@
               </w:rPr>
             </w:pPr>
             <w:r>
-              <w:t>state</w:t>
+              <w:rPr>
+                <w:sz w:val="20"/>
+                <w:szCs w:val="20"/>
+              </w:rPr>
+              <w:t>s</w:t>
+            </w:r>
+            <w:r>
+              <w:rPr>
+                <w:sz w:val="20"/>
+                <w:szCs w:val="20"/>
+              </w:rPr>
+              <w:t>tate</w:t>
             </w:r>
           </w:p>
         </w:tc>
@@ -6733,6 +6780,10 @@
               </w:rPr>
             </w:pPr>
             <w:r>
+              <w:rPr>
+                <w:sz w:val="20"/>
+                <w:szCs w:val="20"/>
+              </w:rPr>
               <w:t>OPTIONAL but recommended.  This is a random, unique string passed along to prevent CSRF.  It will be returned as a parameter when redirecting to the redirect_url described above.</w:t>
             </w:r>
           </w:p>
@@ -7050,7 +7101,14 @@
                 <w:sz w:val="20"/>
                 <w:szCs w:val="20"/>
               </w:rPr>
-              <w:t>sig</w:t>
+              <w:t>S</w:t>
+            </w:r>
+            <w:r>
+              <w:rPr>
+                <w:sz w:val="20"/>
+                <w:szCs w:val="20"/>
+              </w:rPr>
+              <w:t>ig</w:t>
             </w:r>
           </w:p>
         </w:tc>
@@ -7530,7 +7588,11 @@
         <w:t>Here the public key is broken into four records in DNS, and the data also indicates that the signing algorithm is an RSA Signature with SHA-256</w:t>
       </w:r>
       <w:r>
-        <w:t xml:space="preserve"> using an x509 certificate</w:t>
+        <w:t xml:space="preserve"> using an x509 </w:t>
+      </w:r>
+      <w:r>
+        <w:lastRenderedPageBreak/>
+        <w:t>certificate</w:t>
       </w:r>
       <w:r>
         <w:t xml:space="preserve">. </w:t>
@@ -7680,6 +7742,7 @@
     <w:p/>
     <w:p>
       <w:r>
+        <w:lastRenderedPageBreak/>
         <w:t>When the redirect_uri is used and an error is not present in the URI, the Service Provider can assume the changes were correctly applied and will be published into DNS. It should be noted that that due to the nature of DNS the changes may not be immediately visible due to the latency of DNS based on the TTL.</w:t>
       </w:r>
       <w:bookmarkStart w:id="56" w:name="_Toc483561341"/>
@@ -7798,13 +7861,39 @@
         <w:t xml:space="preserve">any parameters necessary for the DNS Providers OAuth implementation. This includes valid URLs and Domains for redirects upon success or errors. </w:t>
       </w:r>
       <w:r>
-        <w:t xml:space="preserve"> In return, the DNS provider will give the Service Provider a client id and secret which will be used when requesting tokens.</w:t>
-      </w:r>
-      <w:r>
-        <w:t xml:space="preserve"> It is recommended that the client id is the same as the providerId.</w:t>
+        <w:t xml:space="preserve"> </w:t>
       </w:r>
     </w:p>
     <w:p/>
+    <w:p>
+      <w:r>
+        <w:t xml:space="preserve">The OAuth specification gives several options for the registration of return uris, including the registration of fully qualified uris, </w:t>
+      </w:r>
+      <w:r>
+        <w:t>partial uris, or no uris</w:t>
+      </w:r>
+      <w:r>
+        <w:t>. For Domain Connect to work consistently across providers, it is recommended that the client register one more more host names to be validated with against a fully quali</w:t>
+      </w:r>
+      <w:r>
+        <w:t>fied uri passed into the call for getting an authorization code.</w:t>
+      </w:r>
+    </w:p>
+    <w:p/>
+    <w:p>
+      <w:r>
+        <w:t>In return, the DNS provider will give the Service Provider a client id and secret which will be used when requesting tokens.</w:t>
+      </w:r>
+      <w:r>
+        <w:t xml:space="preserve"> It is </w:t>
+      </w:r>
+      <w:r>
+        <w:t xml:space="preserve">also </w:t>
+      </w:r>
+      <w:r>
+        <w:t>recommended that the client id is the same as the providerId.</w:t>
+      </w:r>
+    </w:p>
     <w:p>
       <w:pPr>
         <w:pStyle w:val="Heading3"/>
@@ -7881,6 +7970,7 @@
     <w:p/>
     <w:p>
       <w:r>
+        <w:lastRenderedPageBreak/>
         <w:t xml:space="preserve">While the variables for the applied template would be provided later, the values of some variables are necessary to determine conflicts. As such, any variables impacting conflicting records needs to be provided in the consent flow. Today this includes variables in hosts, and variables in the data portion for certain TXT records.  As conflict resolution evolves, this list may grow. </w:t>
       </w:r>
     </w:p>
@@ -8081,45 +8171,52 @@
       </w:tr>
     </w:tbl>
     <w:p/>
+    <w:p>
+      <w:r>
+        <w:t>Upon successful authorization/verification/consent from the user, the DNS Provider will direct the end user’s browser to the redirect URI.</w:t>
+      </w:r>
+      <w:r>
+        <w:t xml:space="preserve"> </w:t>
+      </w:r>
+      <w:r>
+        <w:t xml:space="preserve">The authorization code will be appended to this URI as a query parameter of “code”.  </w:t>
+      </w:r>
+    </w:p>
     <w:p/>
+    <w:p>
+      <w:r>
+        <w:t xml:space="preserve">Upon error, the DNS provider will </w:t>
+      </w:r>
+      <w:r>
+        <w:t xml:space="preserve">similarly redirect, </w:t>
+      </w:r>
+      <w:r>
+        <w:t xml:space="preserve">appending the error code as a query parameter “error”.  </w:t>
+      </w:r>
+    </w:p>
     <w:p/>
+    <w:p>
+      <w:r>
+        <w:t>In all cases, the state will be appended as a query parameter of “state”.</w:t>
+      </w:r>
+    </w:p>
     <w:p/>
     <w:p>
       <w:r>
-        <w:t>Upon successful authorization/verification/consent from the user, the DNS Provider will direct the end user’s browser to the redirect URI.</w:t>
+        <w:t>The semantics of the error parameter will be as specified in OAuth 2.0 RFC 6749 (4.1.2.1.  Error Response - "error" parameter).</w:t>
+      </w:r>
+      <w:r>
+        <w:t xml:space="preserve"> Valid values include: invalid_request, unauthorized_client, access_denied, unsupported_response_type, invalid_scope, server_error, and temorarilly_unavailable. An optional error_description containing a description of the error suitable for developers may be returned.</w:t>
       </w:r>
       <w:r>
         <w:t xml:space="preserve"> </w:t>
       </w:r>
       <w:r>
-        <w:t xml:space="preserve">The authorization code will be appended to this URI as a query parameter of “code”.  </w:t>
-      </w:r>
-    </w:p>
-    <w:p/>
-    <w:p>
-      <w:r>
-        <w:t xml:space="preserve">Upon error, the DNS provider will </w:t>
-      </w:r>
-      <w:r>
-        <w:t xml:space="preserve">similarly redirect, </w:t>
-      </w:r>
-      <w:r>
-        <w:t xml:space="preserve">appending the error code as a query parameter “error”.  </w:t>
-      </w:r>
-    </w:p>
-    <w:p/>
-    <w:p>
-      <w:r>
-        <w:t>The semantics of the error parameter will be as specified in OAuth 2.0 RFC 6749 (4.1.2.1.  Error Response - "error" parameter).</w:t>
-      </w:r>
-      <w:r>
-        <w:t xml:space="preserve"> Valid values include: invalid_request, unauthorized_client, access_denied, unsupported_response_type, invalid_scope, server_error, and temorarilly_unavailable. An optional error_description containing a description of the error suitable for developers may be returned.</w:t>
-      </w:r>
-      <w:r>
-        <w:t xml:space="preserve"> </w:t>
-      </w:r>
-      <w:r>
-        <w:t>Note: As per RFC 6749, it is required that the DNS provider provides a means of limiting the allowed domain of redirection to prevent phishing approaches using redirect_url.</w:t>
+        <w:t xml:space="preserve">Note: As per RFC </w:t>
+      </w:r>
+      <w:r>
+        <w:lastRenderedPageBreak/>
+        <w:t>6749, it is required that the DNS provider provides a means of limiting the allowed domain of redirection to prevent phishing approaches using redirect_url.</w:t>
       </w:r>
     </w:p>
     <w:p/>
@@ -8145,9 +8242,9 @@
         <w:tblLook w:val="04A0" w:firstRow="1" w:lastRow="0" w:firstColumn="1" w:lastColumn="0" w:noHBand="0" w:noVBand="1"/>
       </w:tblPr>
       <w:tblGrid>
-        <w:gridCol w:w="1461"/>
-        <w:gridCol w:w="3080"/>
-        <w:gridCol w:w="4084"/>
+        <w:gridCol w:w="1450"/>
+        <w:gridCol w:w="2905"/>
+        <w:gridCol w:w="4270"/>
       </w:tblGrid>
       <w:tr>
         <w:trPr>
@@ -8638,21 +8735,21 @@
                 <w:sz w:val="20"/>
                 <w:szCs w:val="20"/>
               </w:rPr>
-              <w:t>upon successful authorization, or upon error. As per the OAuth specification, valid redirect</w:t>
-            </w:r>
-            <w:r>
-              <w:rPr>
-                <w:sz w:val="20"/>
-                <w:szCs w:val="20"/>
-              </w:rPr>
-              <w:t>_</w:t>
-            </w:r>
-            <w:r>
-              <w:rPr>
-                <w:sz w:val="20"/>
-                <w:szCs w:val="20"/>
-              </w:rPr>
-              <w:t xml:space="preserve">uris are provided when onboarding. </w:t>
+              <w:t xml:space="preserve">upon successful authorization, or upon error. </w:t>
+            </w:r>
+            <w:r>
+              <w:rPr>
+                <w:sz w:val="20"/>
+                <w:szCs w:val="20"/>
+              </w:rPr>
+              <w:t>Validation of the redirect_uri will be done by verifying the host (domain) name matches registered hosts as part of onboarding.</w:t>
+            </w:r>
+            <w:r>
+              <w:rPr>
+                <w:sz w:val="20"/>
+                <w:szCs w:val="20"/>
+              </w:rPr>
+              <w:t xml:space="preserve"> </w:t>
             </w:r>
           </w:p>
         </w:tc>
@@ -9077,6 +9174,7 @@
     <w:p/>
     <w:p>
       <w:r>
+        <w:lastRenderedPageBreak/>
         <w:t xml:space="preserve">This token exchange is done via a server to server API call from the Service Provider to the DNS Provider.  </w:t>
       </w:r>
     </w:p>
@@ -10058,16 +10156,20 @@
       <w:pPr>
         <w:pStyle w:val="Heading3"/>
       </w:pPr>
-      <w:bookmarkStart w:id="98" w:name="_Toc306455816"/>
-      <w:bookmarkStart w:id="99" w:name="_Toc498951536"/>
+      <w:bookmarkStart w:id="98" w:name="_Toc498951536"/>
+      <w:bookmarkStart w:id="99" w:name="_Toc306455816"/>
       <w:r>
         <w:t>OAuth Flow: Making Requests with Access Tokens</w:t>
       </w:r>
-      <w:bookmarkEnd w:id="99"/>
-    </w:p>
-    <w:p>
-      <w:r>
-        <w:t xml:space="preserve">Once the Service Provider has the access token, they can call the DNS Provider’s API to make change to DNS on the domain by applying and removing authorized templates. These templates can be applied to the root domain or to any sub-domain of the root domain authorized. </w:t>
+      <w:bookmarkEnd w:id="98"/>
+    </w:p>
+    <w:p>
+      <w:r>
+        <w:t xml:space="preserve">Once the Service Provider has the access token, they can call the DNS Provider’s API to make change to DNS on the domain by applying and removing authorized </w:t>
+      </w:r>
+      <w:r>
+        <w:lastRenderedPageBreak/>
+        <w:t xml:space="preserve">templates. These templates can be applied to the root domain or to any sub-domain of the root domain authorized. </w:t>
       </w:r>
     </w:p>
     <w:p/>
@@ -10176,7 +10278,7 @@
       <w:r>
         <w:t xml:space="preserve"> to Domain.</w:t>
       </w:r>
-      <w:bookmarkEnd w:id="98"/>
+      <w:bookmarkEnd w:id="99"/>
       <w:bookmarkEnd w:id="100"/>
     </w:p>
     <w:p>
@@ -10455,6 +10557,7 @@
                 <w:sz w:val="20"/>
                 <w:szCs w:val="20"/>
               </w:rPr>
+              <w:lastRenderedPageBreak/>
               <w:t>Host</w:t>
             </w:r>
           </w:p>
@@ -11745,18 +11848,18 @@
       <w:pPr>
         <w:pStyle w:val="Heading3"/>
       </w:pPr>
-      <w:bookmarkStart w:id="101" w:name="_Toc306455819"/>
-      <w:bookmarkStart w:id="102" w:name="_Toc498951538"/>
+      <w:bookmarkStart w:id="101" w:name="_Toc498951538"/>
+      <w:bookmarkStart w:id="102" w:name="_Toc306455819"/>
       <w:r>
         <w:t>OAuth Flow: Revert Template</w:t>
       </w:r>
+      <w:bookmarkEnd w:id="101"/>
+    </w:p>
+    <w:p>
+      <w:r>
+        <w:t>This call reverts the application of a specific template from a domain.</w:t>
+      </w:r>
       <w:bookmarkEnd w:id="102"/>
-    </w:p>
-    <w:p>
-      <w:r>
-        <w:t>This call reverts the application of a specific template from a domain.</w:t>
-      </w:r>
-      <w:bookmarkEnd w:id="101"/>
     </w:p>
     <w:p/>
     <w:p>
@@ -11938,6 +12041,7 @@
       <w:bookmarkEnd w:id="133"/>
       <w:bookmarkEnd w:id="134"/>
       <w:r>
+        <w:lastRenderedPageBreak/>
         <w:t>Domain Connect Objects and Templates</w:t>
       </w:r>
       <w:bookmarkEnd w:id="135"/>
@@ -12995,6 +13099,7 @@
                 <w:sz w:val="20"/>
                 <w:szCs w:val="20"/>
               </w:rPr>
+              <w:lastRenderedPageBreak/>
               <w:t>Shared</w:t>
             </w:r>
           </w:p>
@@ -13756,6 +13861,7 @@
                 <w:sz w:val="20"/>
                 <w:szCs w:val="20"/>
               </w:rPr>
+              <w:lastRenderedPageBreak/>
               <w:t>Type</w:t>
             </w:r>
           </w:p>
@@ -17625,6 +17731,7 @@
         </w:numPr>
       </w:pPr>
       <w:r>
+        <w:lastRenderedPageBreak/>
         <w:t>An exception exists for records of unique nature like SPF or DKIM which should be replaced</w:t>
       </w:r>
     </w:p>
@@ -17751,7 +17858,11 @@
         <w:t>So</w:t>
       </w:r>
       <w:r>
-        <w:t xml:space="preserve"> application of this template on “example.com” with the var=sub would result in the A record for sub.example.com to the value 2.2.2.2.  But later applying the template on “example.com” with the var=sub2 would first remove the old template, and set the new one.  Sub.example.com would be removed, and sub2.example.com would be set to the value 2.2.2.2.</w:t>
+        <w:t xml:space="preserve"> application of this template on “example.com” with the var=sub would result in the A record for sub.example.com to the value 2.2.2.2.  But later applying the template on “example.com” with the var=sub2 would first remove the old template, </w:t>
+      </w:r>
+      <w:r>
+        <w:lastRenderedPageBreak/>
+        <w:t>and set the new one.  Sub.example.com would be removed, and sub2.example.com would be set to the value 2.2.2.2.</w:t>
       </w:r>
     </w:p>
     <w:p/>
@@ -17862,6 +17973,7 @@
       </w:pPr>
       <w:bookmarkStart w:id="1282" w:name="_Toc498951551"/>
       <w:r>
+        <w:lastRenderedPageBreak/>
         <w:t>APEXCNAME</w:t>
       </w:r>
       <w:bookmarkEnd w:id="1282"/>
@@ -17983,6 +18095,7 @@
       </w:pPr>
       <w:bookmarkStart w:id="1285" w:name="_Toc498951554"/>
       <w:r>
+        <w:lastRenderedPageBreak/>
         <w:t>DS (DNSSEC)</w:t>
       </w:r>
       <w:bookmarkEnd w:id="1285"/>
@@ -19832,6 +19945,7 @@
     <w:p/>
     <w:p>
       <w:r>
+        <w:lastRenderedPageBreak/>
         <w:t>Consider a template for setting a single host record. The records section of the template would have a single record of type “A” and could have a value of:</w:t>
       </w:r>
     </w:p>
@@ -20929,6 +21043,7 @@
           <w:sz w:val="16"/>
           <w:szCs w:val="16"/>
         </w:rPr>
+        <w:lastRenderedPageBreak/>
         <w:t xml:space="preserve">{  </w:t>
       </w:r>
     </w:p>
@@ -21704,7 +21819,7 @@
         <w:bCs/>
         <w:noProof/>
       </w:rPr>
-      <w:t>34</w:t>
+      <w:t>1</w:t>
     </w:r>
     <w:r>
       <w:fldChar w:fldCharType="end"/>
@@ -24098,7 +24213,7 @@
 </file>
 
 <file path=customXml/itemProps1.xml><?xml version="1.0" encoding="utf-8"?>
-<ds:datastoreItem xmlns:ds="http://schemas.openxmlformats.org/officeDocument/2006/customXml" ds:itemID="{322B4965-4570-4417-9A48-AFA2F934014D}">
+<ds:datastoreItem xmlns:ds="http://schemas.openxmlformats.org/officeDocument/2006/customXml" ds:itemID="{E0A03E89-FBF2-4622-98BA-2662D5E6DD74}">
   <ds:schemaRefs>
     <ds:schemaRef ds:uri="http://schemas.openxmlformats.org/officeDocument/2006/bibliography"/>
   </ds:schemaRefs>

</xml_diff>

<commit_message>
More clarity on error_description contents.
</commit_message>
<xml_diff>
--- a/Domain Connect Spec Draft.docx
+++ b/Domain Connect Spec Draft.docx
@@ -95,7 +95,7 @@
               <w:rPr>
                 <w:rFonts w:asciiTheme="minorHAnsi" w:hAnsiTheme="minorHAnsi"/>
               </w:rPr>
-              <w:t>6</w:t>
+              <w:t>7</w:t>
             </w:r>
           </w:p>
         </w:tc>
@@ -122,25 +122,15 @@
               <w:rPr>
                 <w:rFonts w:asciiTheme="minorHAnsi" w:hAnsiTheme="minorHAnsi"/>
               </w:rPr>
-              <w:t>Nov-</w:t>
-            </w:r>
-            <w:r>
-              <w:rPr>
-                <w:rFonts w:asciiTheme="minorHAnsi" w:hAnsiTheme="minorHAnsi"/>
-              </w:rPr>
-              <w:t>2</w:t>
-            </w:r>
-            <w:r>
-              <w:rPr>
-                <w:rFonts w:asciiTheme="minorHAnsi" w:hAnsiTheme="minorHAnsi"/>
-              </w:rPr>
-              <w:t>9</w:t>
-            </w:r>
-            <w:r>
-              <w:rPr>
-                <w:rFonts w:asciiTheme="minorHAnsi" w:hAnsiTheme="minorHAnsi"/>
-              </w:rPr>
-              <w:t>-2017</w:t>
+              <w:t>Dec-8-</w:t>
+            </w:r>
+            <w:bookmarkStart w:id="0" w:name="_GoBack"/>
+            <w:bookmarkEnd w:id="0"/>
+            <w:r>
+              <w:rPr>
+                <w:rFonts w:asciiTheme="minorHAnsi" w:hAnsiTheme="minorHAnsi"/>
+              </w:rPr>
+              <w:t>2017</w:t>
             </w:r>
           </w:p>
         </w:tc>
@@ -438,7 +428,7 @@
           <w:szCs w:val="32"/>
         </w:rPr>
       </w:pPr>
-      <w:bookmarkStart w:id="0" w:name="_Ref304116709"/>
+      <w:bookmarkStart w:id="1" w:name="_Ref304116709"/>
     </w:p>
     <w:p>
       <w:pPr>
@@ -4033,8 +4023,6 @@
         </w:r>
       </w:hyperlink>
     </w:p>
-    <w:bookmarkStart w:id="1" w:name="_GoBack"/>
-    <w:bookmarkEnd w:id="1"/>
     <w:p>
       <w:r>
         <w:fldChar w:fldCharType="end"/>
@@ -4065,7 +4053,7 @@
         <w:lastRenderedPageBreak/>
         <w:t>Introduction and Background</w:t>
       </w:r>
-      <w:bookmarkEnd w:id="0"/>
+      <w:bookmarkEnd w:id="1"/>
       <w:bookmarkEnd w:id="2"/>
       <w:bookmarkEnd w:id="3"/>
     </w:p>
@@ -4191,12 +4179,12 @@
       <w:pPr>
         <w:pStyle w:val="Heading2"/>
       </w:pPr>
-      <w:bookmarkStart w:id="6" w:name="_Toc306455799"/>
-      <w:bookmarkStart w:id="7" w:name="_Toc499728860"/>
+      <w:bookmarkStart w:id="6" w:name="_Toc499728860"/>
+      <w:bookmarkStart w:id="7" w:name="_Toc306455799"/>
       <w:r>
         <w:t>Problem Statement</w:t>
       </w:r>
-      <w:bookmarkEnd w:id="7"/>
+      <w:bookmarkEnd w:id="6"/>
     </w:p>
     <w:p>
       <w:r>
@@ -4274,7 +4262,7 @@
       <w:bookmarkStart w:id="27" w:name="_Toc483562403"/>
       <w:bookmarkStart w:id="28" w:name="_Toc485115482"/>
       <w:bookmarkStart w:id="29" w:name="_Toc499728861"/>
-      <w:bookmarkEnd w:id="6"/>
+      <w:bookmarkEnd w:id="7"/>
       <w:bookmarkEnd w:id="8"/>
       <w:bookmarkEnd w:id="9"/>
       <w:bookmarkEnd w:id="10"/>
@@ -4834,14 +4822,14 @@
       <w:pPr>
         <w:pStyle w:val="Heading1"/>
       </w:pPr>
-      <w:bookmarkStart w:id="40" w:name="_Ref304119086"/>
-      <w:bookmarkStart w:id="41" w:name="_Ref304119245"/>
-      <w:bookmarkStart w:id="42" w:name="_Toc306455812"/>
-      <w:bookmarkStart w:id="43" w:name="_Toc499728869"/>
+      <w:bookmarkStart w:id="40" w:name="_Toc499728869"/>
+      <w:bookmarkStart w:id="41" w:name="_Ref304119086"/>
+      <w:bookmarkStart w:id="42" w:name="_Ref304119245"/>
+      <w:bookmarkStart w:id="43" w:name="_Toc306455812"/>
       <w:r>
         <w:t>DNS Provider Discovery</w:t>
       </w:r>
-      <w:bookmarkEnd w:id="43"/>
+      <w:bookmarkEnd w:id="40"/>
     </w:p>
     <w:p>
       <w:r>
@@ -5182,7 +5170,6 @@
           </w:tcPr>
           <w:p>
             <w:r>
-              <w:lastRenderedPageBreak/>
               <w:t>UX URL Prefix for Synchronous Flows</w:t>
             </w:r>
           </w:p>
@@ -5307,11 +5294,7 @@
           </w:tcPr>
           <w:p>
             <w:r>
-              <w:t>The URL Prefix for linking to the UX elements of Do</w:t>
-            </w:r>
-            <w:r>
-              <w:lastRenderedPageBreak/>
-              <w:t>main Connect for the asynchronous flow at the DNS Provider.</w:t>
+              <w:t>The URL Prefix for linking to the UX elements of Domain Connect for the asynchronous flow at the DNS Provider.</w:t>
             </w:r>
             <w:r>
               <w:t xml:space="preserve"> If not returned, the DNS Provider is not supporting the asynchronous flow on this domain.</w:t>
@@ -5524,7 +5507,11 @@
           </w:tcPr>
           <w:p>
             <w:r>
-              <w:t>This is the desired height of the window for granting consent when navigated in a popup. Default value is 750px.</w:t>
+              <w:t xml:space="preserve">This is the desired height of the window for granting consent </w:t>
+            </w:r>
+            <w:r>
+              <w:lastRenderedPageBreak/>
+              <w:t>when navigated in a popup. Default value is 750px.</w:t>
             </w:r>
           </w:p>
         </w:tc>
@@ -5775,12 +5762,11 @@
       </w:pPr>
       <w:bookmarkStart w:id="44" w:name="_Toc499728870"/>
       <w:r>
-        <w:lastRenderedPageBreak/>
         <w:t xml:space="preserve">Domain Connect </w:t>
       </w:r>
-      <w:bookmarkEnd w:id="40"/>
       <w:bookmarkEnd w:id="41"/>
       <w:bookmarkEnd w:id="42"/>
+      <w:bookmarkEnd w:id="43"/>
       <w:r>
         <w:t>Details</w:t>
       </w:r>
@@ -5911,6 +5897,7 @@
       </w:pPr>
       <w:bookmarkStart w:id="47" w:name="_Toc499728873"/>
       <w:r>
+        <w:lastRenderedPageBreak/>
         <w:t>Query Supported Template</w:t>
       </w:r>
       <w:bookmarkEnd w:id="47"/>
@@ -6009,56 +5996,260 @@
     <w:p/>
     <w:p>
       <w:r>
-        <w:t>This URL can be called in two ways.</w:t>
+        <w:t xml:space="preserve">This URL can be called in two ways.The first is through a new browser tab or in a popup browser window. The DNS Provider would sign the user in if necessary, verify domain ownership, and ask for confirmation </w:t>
+      </w:r>
+      <w:r>
+        <w:t xml:space="preserve">before </w:t>
+      </w:r>
+      <w:r>
+        <w:t>application of the template. After application of the template, the DNS Provider would automatically close the browser tab or window.</w:t>
       </w:r>
     </w:p>
     <w:p/>
     <w:p>
       <w:r>
+        <w:t xml:space="preserve">The second is in the current browser tab/window. </w:t>
+      </w:r>
+      <w:r>
+        <w:t xml:space="preserve">As above </w:t>
+      </w:r>
+      <w:r>
+        <w:t xml:space="preserve">the DNS Provider would sign the user in if necessary, verify domain ownership, and ask for confirmation </w:t>
+      </w:r>
+      <w:r>
+        <w:t>before</w:t>
+      </w:r>
+      <w:r>
+        <w:t xml:space="preserve"> application of the template.  </w:t>
+      </w:r>
+      <w:r>
+        <w:t>A</w:t>
+      </w:r>
+      <w:r>
+        <w:t xml:space="preserve">fter application of the template (or cancellation by the user), the DNS Provider would redirect the browser to a return URL (redirect_uri). </w:t>
+      </w:r>
+    </w:p>
+    <w:p/>
+    <w:p>
+      <w:r>
+        <w:t xml:space="preserve">The return_uri must be in a domain </w:t>
+      </w:r>
+      <w:r>
+        <w:t>specified in</w:t>
+      </w:r>
+      <w:r>
+        <w:t xml:space="preserve"> </w:t>
+      </w:r>
+      <w:r>
+        <w:t xml:space="preserve"> syncRedirectDomain in the template.</w:t>
+      </w:r>
+      <w:r>
+        <w:t xml:space="preserve"> </w:t>
+      </w:r>
+    </w:p>
+    <w:p/>
+    <w:p>
+      <w:r>
+        <w:t xml:space="preserve">Several parameters may be appended to the end of this return_uri. </w:t>
+      </w:r>
+    </w:p>
+    <w:p/>
+    <w:p>
+      <w:pPr>
+        <w:pStyle w:val="ListParagraph"/>
+        <w:numPr>
+          <w:ilvl w:val="0"/>
+          <w:numId w:val="4"/>
+        </w:numPr>
+      </w:pPr>
+      <w:r>
+        <w:t>State</w:t>
+      </w:r>
+    </w:p>
+    <w:p>
+      <w:pPr>
+        <w:pStyle w:val="ListParagraph"/>
+      </w:pPr>
+    </w:p>
+    <w:p>
+      <w:pPr>
+        <w:pStyle w:val="ListParagraph"/>
+      </w:pPr>
+      <w:r>
+        <w:t xml:space="preserve">If a </w:t>
+      </w:r>
+      <w:r>
+        <w:t xml:space="preserve">state parameter is passed in on the query string, this will be passed back </w:t>
+      </w:r>
+    </w:p>
+    <w:p>
+      <w:pPr>
+        <w:pStyle w:val="ListParagraph"/>
+      </w:pPr>
+      <w:r>
+        <w:t>as state= on the return_uri</w:t>
+      </w:r>
+    </w:p>
+    <w:p>
+      <w:pPr>
+        <w:pStyle w:val="ListParagraph"/>
+      </w:pPr>
+    </w:p>
+    <w:p>
+      <w:pPr>
+        <w:pStyle w:val="ListParagraph"/>
+        <w:numPr>
+          <w:ilvl w:val="0"/>
+          <w:numId w:val="4"/>
+        </w:numPr>
+      </w:pPr>
+      <w:r>
+        <w:t>Error</w:t>
+      </w:r>
+    </w:p>
+    <w:p>
+      <w:pPr>
+        <w:pStyle w:val="ListParagraph"/>
+      </w:pPr>
+    </w:p>
+    <w:p>
+      <w:pPr>
+        <w:pStyle w:val="ListParagraph"/>
+      </w:pPr>
+      <w:r>
+        <w:t>If authorization</w:t>
+      </w:r>
+      <w:r>
+        <w:t xml:space="preserve"> could not be obtained or an error has occurred, </w:t>
+      </w:r>
+      <w:r>
+        <w:t>the parametner error= will be appended.</w:t>
+      </w:r>
+      <w:r>
+        <w:t xml:space="preserve"> For consistency with the ascynronous OAuth flows t</w:t>
+      </w:r>
+      <w:r>
+        <w:t xml:space="preserve">he </w:t>
+      </w:r>
+      <w:r>
+        <w:t xml:space="preserve">valid values for </w:t>
+      </w:r>
+      <w:r>
+        <w:t>the error parameter will be as specified in OAuth 2.0 RFC 6749 (4.1.2.1.  Error Response - "error" parameter).</w:t>
+      </w:r>
+      <w:r>
+        <w:t xml:space="preserve"> Valid </w:t>
+      </w:r>
+      <w:r>
         <w:lastRenderedPageBreak/>
-        <w:t xml:space="preserve">The first is through a new browser tab or in a popup browser window. The DNS Provider would sign the user in if necessary, verify domain ownership, and ask for confirmation </w:t>
-      </w:r>
-      <w:r>
-        <w:t xml:space="preserve">before </w:t>
-      </w:r>
-      <w:r>
-        <w:t>application of the template. After application of the template, the DNS Provider would automatically close the browser tab or window.</w:t>
+        <w:t>values are</w:t>
+      </w:r>
+      <w:r>
+        <w:t>: invalid_request, unauthorized_client, access_denied, unsupported_response_type, invalid_scope, server_error, and tem</w:t>
+      </w:r>
+      <w:r>
+        <w:t>p</w:t>
+      </w:r>
+      <w:r>
+        <w:t xml:space="preserve">orarilly_unavailable. </w:t>
       </w:r>
     </w:p>
     <w:p/>
     <w:p>
-      <w:r>
-        <w:t xml:space="preserve">The second is in the current browser tab/window. Again the DNS Provider would sign the user in if necessary, verify domain ownership, and ask for confirmation </w:t>
-      </w:r>
-      <w:r>
-        <w:t>before</w:t>
-      </w:r>
-      <w:r>
-        <w:t xml:space="preserve"> application of the template.  However after application of the template (or cancellation by the user), the DNS Provider would redirect the browser to a return URL (redirect_uri). The return_uri must be in a domain specified </w:t>
-      </w:r>
-      <w:r>
-        <w:t xml:space="preserve"> in </w:t>
-      </w:r>
-      <w:r>
-        <w:t xml:space="preserve"> syncRedirectDomain in the template.</w:t>
-      </w:r>
-      <w:r>
-        <w:t xml:space="preserve"> Appended to the end of this return uri is a parameter of the form state=, where the value is the state passed into the initial call to the synchronous flow.</w:t>
-      </w:r>
-    </w:p>
-    <w:p/>
-    <w:p>
-      <w:r>
-        <w:t>If authorization could not be obtained or an error has occurred, an additional parameter will be appended to the redirect_uri of the form error=. The semantics of the error parameter will be as specified in OAuth 2.0 RFC 6749 (4.1.2.1.  Error Response - "error" parameter). This is for consistency with the asynchronous OAuth implementation of Domain Connect.</w:t>
-      </w:r>
-      <w:r>
-        <w:t xml:space="preserve"> Valid v</w:t>
-      </w:r>
-      <w:r>
-        <w:t xml:space="preserve">alues include: invalid_request, unauthorized_client, access_denied, unsupported_response_type, invalid_scope, server_error, and temorarilly_unavailable. </w:t>
-      </w:r>
-      <w:r>
-        <w:t>An optional error_description containing a description of the error suitable for developers may be returned.</w:t>
+      <w:pPr>
+        <w:pStyle w:val="ListParagraph"/>
+        <w:numPr>
+          <w:ilvl w:val="0"/>
+          <w:numId w:val="4"/>
+        </w:numPr>
+      </w:pPr>
+      <w:r>
+        <w:t>Error Description</w:t>
+      </w:r>
+    </w:p>
+    <w:p>
+      <w:pPr>
+        <w:pStyle w:val="ListParagraph"/>
+      </w:pPr>
+    </w:p>
+    <w:p>
+      <w:pPr>
+        <w:pStyle w:val="ListParagraph"/>
+      </w:pPr>
+      <w:r>
+        <w:t>When an error occurs, a</w:t>
+      </w:r>
+      <w:r>
+        <w:t xml:space="preserve">n optional </w:t>
+      </w:r>
+      <w:r>
+        <w:t>error description</w:t>
+      </w:r>
+      <w:r>
+        <w:t xml:space="preserve"> containing a developer focused error description may be returned at the discretion of the DNS Provider.</w:t>
+      </w:r>
+    </w:p>
+    <w:p>
+      <w:pPr>
+        <w:pStyle w:val="ListParagraph"/>
+      </w:pPr>
+    </w:p>
+    <w:p>
+      <w:pPr>
+        <w:pStyle w:val="ListParagraph"/>
+      </w:pPr>
+      <w:r>
+        <w:t xml:space="preserve">Most errors are due to configuration or usage problems. But under normal operation the access_denied error can be returned for a number of reasons. </w:t>
+      </w:r>
+      <w:r>
+        <w:t xml:space="preserve"> For example, the user may not have access to the account that owns the domain. Even if they do and successfully sign-in, the account or the domain may be suspended. </w:t>
+      </w:r>
+    </w:p>
+    <w:p>
+      <w:pPr>
+        <w:pStyle w:val="ListParagraph"/>
+      </w:pPr>
+    </w:p>
+    <w:p>
+      <w:pPr>
+        <w:pStyle w:val="ListParagraph"/>
+      </w:pPr>
+      <w:r>
+        <w:t>It is unlikely that the DNS Provider would want to leak this information to the Service Provider</w:t>
+      </w:r>
+      <w:r>
+        <w:t>, and as such the description may be vague</w:t>
+      </w:r>
+      <w:r>
+        <w:t>.</w:t>
+      </w:r>
+    </w:p>
+    <w:p>
+      <w:pPr>
+        <w:pStyle w:val="ListParagraph"/>
+      </w:pPr>
+    </w:p>
+    <w:p>
+      <w:pPr>
+        <w:pStyle w:val="ListParagraph"/>
+      </w:pPr>
+      <w:r>
+        <w:t>T</w:t>
+      </w:r>
+      <w:r>
+        <w:t xml:space="preserve">here is one piece of information that may be interesting to communicate to the Service Provider. This is when the end user decides to cancel the operation. Should the DNS Provider wish to communicate this to the Service Provider, </w:t>
+      </w:r>
+      <w:r>
+        <w:t>when the error=</w:t>
+      </w:r>
+      <w:r>
+        <w:t xml:space="preserve">access_denied </w:t>
+      </w:r>
+      <w:r>
+        <w:t xml:space="preserve">the error_description can </w:t>
+      </w:r>
+      <w:r>
+        <w:t xml:space="preserve">contain the prefix “user_cancel”. Again, this is left to the discretion of the DNS Provider. </w:t>
       </w:r>
     </w:p>
     <w:p/>
@@ -6468,7 +6659,24 @@
                 <w:sz w:val="20"/>
                 <w:szCs w:val="20"/>
               </w:rPr>
-              <w:t>The location to direct the client browser to upon successful authorization, or upon error. The parameter is optional, and if omitted the DNS Provider will close the browser window upon completion.</w:t>
+              <w:t xml:space="preserve">The location to direct the client browser to upon successful authorization, or upon error. The parameter is </w:t>
+            </w:r>
+            <w:r>
+              <w:rPr>
+                <w:rFonts w:asciiTheme="minorHAnsi" w:hAnsiTheme="minorHAnsi"/>
+                <w:sz w:val="20"/>
+                <w:szCs w:val="20"/>
+              </w:rPr>
+              <w:lastRenderedPageBreak/>
+              <w:t>optional, and if omitted the DNS Provider will close the browser window upon completion.</w:t>
+            </w:r>
+            <w:r>
+              <w:rPr>
+                <w:rFonts w:asciiTheme="minorHAnsi" w:hAnsiTheme="minorHAnsi"/>
+                <w:sz w:val="20"/>
+                <w:szCs w:val="20"/>
+              </w:rPr>
+              <w:t xml:space="preserve"> It must be scoped to the syncRedirectDomain from the template.</w:t>
             </w:r>
           </w:p>
         </w:tc>
@@ -6559,7 +6767,21 @@
                 <w:sz w:val="20"/>
                 <w:szCs w:val="20"/>
               </w:rPr>
-              <w:t>OPTIONAL but recommended.  This is a random, unique string passed along to prevent CSRF.  It will be returned as a parameter when redirecting to the redirect_url described above.</w:t>
+              <w:t>OPTIONAL but recommended.  This is a random, unique string passed along to prevent CSRF.  It will be returned as a parameter when redirecting to the redirect_ur</w:t>
+            </w:r>
+            <w:r>
+              <w:rPr>
+                <w:sz w:val="20"/>
+                <w:szCs w:val="20"/>
+              </w:rPr>
+              <w:t xml:space="preserve">i </w:t>
+            </w:r>
+            <w:r>
+              <w:rPr>
+                <w:sz w:val="20"/>
+                <w:szCs w:val="20"/>
+              </w:rPr>
+              <w:t>described above.</w:t>
             </w:r>
           </w:p>
         </w:tc>
@@ -7055,7 +7277,11 @@
     <w:p/>
     <w:p>
       <w:r>
-        <w:t>Consider an email template where the IP address of the MX record is passed in through a variable. A bad actor could generate a URL with a malicious IP and phish the user. If an end user is convinced to click on this link, they would land on the DNS Provider site to confirm the change. To the user, this would appear to be a valid request to configure the domain. Yet the IP would be hijacking the service.</w:t>
+        <w:t xml:space="preserve">Consider an email template where the IP address of the MX record is passed in through a variable. A bad actor could generate a URL with a malicious IP and phish the user. If an end user is convinced to click on this link, they would land on the DNS </w:t>
+      </w:r>
+      <w:r>
+        <w:lastRenderedPageBreak/>
+        <w:t>Provider site to confirm the change. To the user, this would appear to be a valid request to configure the domain. Yet the IP would be hijacking the service.</w:t>
       </w:r>
     </w:p>
     <w:p/>
@@ -7329,6 +7555,7 @@
           <w:sz w:val="16"/>
           <w:szCs w:val="16"/>
         </w:rPr>
+        <w:lastRenderedPageBreak/>
         <w:t>p=4,a=RS256,</w:t>
       </w:r>
       <w:r>
@@ -7363,11 +7590,7 @@
         <w:t>Here the public key is broken into four records in DNS, and the data also indicates that the signing algorithm is an RSA Signature with SHA-256</w:t>
       </w:r>
       <w:r>
-        <w:t xml:space="preserve"> using an x509 </w:t>
-      </w:r>
-      <w:r>
-        <w:lastRenderedPageBreak/>
-        <w:t>certificate</w:t>
+        <w:t xml:space="preserve"> using an x509 certificate</w:t>
       </w:r>
       <w:r>
         <w:t xml:space="preserve">. </w:t>
@@ -7511,13 +7734,13 @@
     <w:p/>
     <w:p>
       <w:r>
+        <w:lastRenderedPageBreak/>
         <w:t xml:space="preserve">This same technique works with Domain Connect, and if necessary can be triggered either manually on the Service Provider site or automatically upon page/window activation in the browser when the browser window for the DNS Provider is closed.  </w:t>
       </w:r>
     </w:p>
     <w:p/>
     <w:p>
       <w:r>
-        <w:lastRenderedPageBreak/>
         <w:t>When the redirect_uri is used and an error is not present in the URI, the Service Provider can assume the changes were correctly applied and will be published into DNS. It should be noted that that due to the nature of DNS the changes may not be immediately visible due to the latency of DNS based on the TTL.</w:t>
       </w:r>
       <w:bookmarkStart w:id="52" w:name="_Toc483561341"/>
@@ -7739,13 +7962,16 @@
         <w:t xml:space="preserve"> on their behalf</w:t>
       </w:r>
       <w:r>
-        <w:t xml:space="preserve">. Similarly the DNS Provider will often want to warn the user that (eventual) application of a template might change existing records and/or disrupt existing services attached to the domain. </w:t>
+        <w:t xml:space="preserve">. Similarly the DNS Provider will often want to warn the user </w:t>
+      </w:r>
+      <w:r>
+        <w:lastRenderedPageBreak/>
+        <w:t xml:space="preserve">that (eventual) application of a template might change existing records and/or disrupt existing services attached to the domain. </w:t>
       </w:r>
     </w:p>
     <w:p/>
     <w:p>
       <w:r>
-        <w:lastRenderedPageBreak/>
         <w:t xml:space="preserve">While the variables for the applied template would be provided later, the values of some variables are necessary to determine conflicts. As such, any variables impacting conflicting records needs to be provided in the consent flow. Today this includes variables in hosts, and variables in the data portion for certain TXT records.  As conflict resolution evolves, this list may grow. </w:t>
       </w:r>
     </w:p>
@@ -7960,38 +8186,29 @@
     <w:p/>
     <w:p>
       <w:r>
-        <w:t xml:space="preserve">Upon error, the DNS provider will </w:t>
-      </w:r>
-      <w:r>
-        <w:t xml:space="preserve">similarly redirect, </w:t>
-      </w:r>
-      <w:r>
-        <w:t xml:space="preserve">appending the error code as a query parameter “error”.  </w:t>
+        <w:t>Similar to the synchronous flow, upon error the DNS provider will append an error code as query parameter “error”.</w:t>
+      </w:r>
+      <w:r>
+        <w:t xml:space="preserve"> </w:t>
+      </w:r>
+      <w:r>
+        <w:t xml:space="preserve"> These errors are also from the </w:t>
+      </w:r>
+      <w:r>
+        <w:t>OAuth 2.0 RFC 6749 (4.1.2.1.  Error Response - "error" parameter).</w:t>
+      </w:r>
+      <w:r>
+        <w:t xml:space="preserve"> Valid values include: invalid_request, unauthorized_client, access_denied, unsupported_response_type, invalid_scope, server_error, and temorarilly_unavailable. An optional error_description </w:t>
+      </w:r>
+      <w:r>
+        <w:t>suitable for developers can also be returned at the discretion of the DNS Provider. The same considerations as in the synchronous flow apply here.</w:t>
       </w:r>
     </w:p>
     <w:p/>
     <w:p>
       <w:r>
-        <w:t>In all cases, the state will be appended as a query parameter of “state”.</w:t>
-      </w:r>
-    </w:p>
-    <w:p/>
-    <w:p>
-      <w:r>
-        <w:t>The semantics of the error parameter will be as specified in OAuth 2.0 RFC 6749 (4.1.2.1.  Error Response - "error" parameter).</w:t>
-      </w:r>
-      <w:r>
-        <w:t xml:space="preserve"> Valid values include: invalid_request, unauthorized_client, access_denied, unsupported_response_type, invalid_scope, server_error, and temorarilly_unavailable. An optional error_description containing a description of the error suitable for developers may be returned.</w:t>
-      </w:r>
-      <w:r>
-        <w:t xml:space="preserve"> </w:t>
-      </w:r>
-      <w:r>
-        <w:t xml:space="preserve">Note: As per RFC </w:t>
-      </w:r>
-      <w:r>
         <w:lastRenderedPageBreak/>
-        <w:t>6749, it is required that the DNS provider provides a means of limiting the allowed domain of redirection to prevent phishing approaches using redirect_url.</w:t>
+        <w:t>The state value passed into the consent will be passed back on the query string as “state=”.</w:t>
       </w:r>
     </w:p>
     <w:p/>
@@ -9931,12 +10148,12 @@
       <w:pPr>
         <w:pStyle w:val="Heading3"/>
       </w:pPr>
-      <w:bookmarkStart w:id="94" w:name="_Toc306455816"/>
-      <w:bookmarkStart w:id="95" w:name="_Toc499728882"/>
+      <w:bookmarkStart w:id="94" w:name="_Toc499728882"/>
+      <w:bookmarkStart w:id="95" w:name="_Toc306455816"/>
       <w:r>
         <w:t>OAuth Flow: Making Requests with Access Tokens</w:t>
       </w:r>
-      <w:bookmarkEnd w:id="95"/>
+      <w:bookmarkEnd w:id="94"/>
     </w:p>
     <w:p>
       <w:r>
@@ -10053,7 +10270,7 @@
       <w:r>
         <w:t xml:space="preserve"> to Domain.</w:t>
       </w:r>
-      <w:bookmarkEnd w:id="94"/>
+      <w:bookmarkEnd w:id="95"/>
       <w:bookmarkEnd w:id="96"/>
     </w:p>
     <w:p>
@@ -11623,18 +11840,18 @@
       <w:pPr>
         <w:pStyle w:val="Heading3"/>
       </w:pPr>
-      <w:bookmarkStart w:id="97" w:name="_Toc306455819"/>
-      <w:bookmarkStart w:id="98" w:name="_Toc499728884"/>
+      <w:bookmarkStart w:id="97" w:name="_Toc499728884"/>
+      <w:bookmarkStart w:id="98" w:name="_Toc306455819"/>
       <w:r>
         <w:t>OAuth Flow: Revert Template</w:t>
       </w:r>
+      <w:bookmarkEnd w:id="97"/>
+    </w:p>
+    <w:p>
+      <w:r>
+        <w:t>This call reverts the application of a specific template from a domain.</w:t>
+      </w:r>
       <w:bookmarkEnd w:id="98"/>
-    </w:p>
-    <w:p>
-      <w:r>
-        <w:t>This call reverts the application of a specific template from a domain.</w:t>
-      </w:r>
-      <w:bookmarkEnd w:id="97"/>
     </w:p>
     <w:p/>
     <w:p>
@@ -13524,7 +13741,6 @@
                 <w:sz w:val="20"/>
                 <w:szCs w:val="20"/>
               </w:rPr>
-              <w:lastRenderedPageBreak/>
               <w:t>Type</w:t>
             </w:r>
           </w:p>
@@ -13663,6 +13879,7 @@
                 <w:sz w:val="20"/>
                 <w:szCs w:val="20"/>
               </w:rPr>
+              <w:lastRenderedPageBreak/>
               <w:t>For each type, additional fields would be required.</w:t>
             </w:r>
           </w:p>
@@ -13823,6 +14040,7 @@
                 <w:sz w:val="20"/>
                 <w:szCs w:val="20"/>
               </w:rPr>
+              <w:lastRenderedPageBreak/>
               <w:t>Group Id</w:t>
             </w:r>
           </w:p>
@@ -17289,7 +17507,11 @@
     <w:p/>
     <w:p>
       <w:r>
-        <w:t>The template can also conflict with existing records and other templates already applied on the domain. Some DNS Providers may simply overwrite changed records without warning. Others may warn the users of the records that will change.  And others may implement logic to further remove any the existing templates that overlap with the new template *. Again this may be progressively displayed.</w:t>
+        <w:t xml:space="preserve">The template can also conflict with existing records and other templates already applied on the domain. Some DNS Providers may simply overwrite changed records without warning. Others may warn the users of the records that will change.  And </w:t>
+      </w:r>
+      <w:r>
+        <w:lastRenderedPageBreak/>
+        <w:t>others may implement logic to further remove any the existing templates that overlap with the new template *. Again this may be progressively displayed.</w:t>
       </w:r>
     </w:p>
     <w:p>
@@ -17394,7 +17616,6 @@
         </w:numPr>
       </w:pPr>
       <w:r>
-        <w:lastRenderedPageBreak/>
         <w:t>An exception exists for records of unique nature like SPF or DKIM which should be replaced</w:t>
       </w:r>
     </w:p>
@@ -17419,6 +17640,7 @@
         </w:numPr>
       </w:pPr>
       <w:r>
+        <w:lastRenderedPageBreak/>
         <w:t>Remove any CNAME record existing at the same or parent level to any records added by the template</w:t>
       </w:r>
     </w:p>
@@ -17521,16 +17743,13 @@
         <w:t>So</w:t>
       </w:r>
       <w:r>
-        <w:t xml:space="preserve"> application of this template on “example.com” with the var=sub would result in the A record for sub.example.com to the value 2.2.2.2.  But later applying the template on “example.com” with the var=sub2 would first remove the old template, </w:t>
-      </w:r>
+        <w:t xml:space="preserve"> application of this template on “example.com” with the var=sub would result in the A record for sub.example.com to the value 2.2.2.2.  But later applying the template on “example.com” with the var=sub2 would first remove the old template, and set the new one.  Sub.example.com would be removed, and sub2.example.com would be set to the value 2.2.2.2.</w:t>
+      </w:r>
+    </w:p>
+    <w:p/>
+    <w:p>
       <w:r>
         <w:lastRenderedPageBreak/>
-        <w:t>and set the new one.  Sub.example.com would be removed, and sub2.example.com would be set to the value 2.2.2.2.</w:t>
-      </w:r>
-    </w:p>
-    <w:p/>
-    <w:p>
-      <w:r>
         <w:t>While removing variables in host entries entirely from the specification would prevent this type of problem from occurring, there are some templates that utilize CNAME values containing user identification for validation of domain ownership.  For practical purposes these values do not conflict with other services or sub-domains being configured and are seen as reasonable.</w:t>
       </w:r>
     </w:p>
@@ -21482,7 +21701,7 @@
         <w:bCs/>
         <w:noProof/>
       </w:rPr>
-      <w:t>3</w:t>
+      <w:t>1</w:t>
     </w:r>
     <w:r>
       <w:fldChar w:fldCharType="end"/>
@@ -21647,7 +21866,7 @@
   <w:abstractNum w:abstractNumId="1">
     <w:nsid w:val="70FD5CF2"/>
     <w:multiLevelType w:val="multilevel"/>
-    <w:tmpl w:val="500A2738"/>
+    <w:tmpl w:val="37B21972"/>
     <w:lvl w:ilvl="0">
       <w:start w:val="1"/>
       <w:numFmt w:val="decimal"/>
@@ -23876,7 +24095,7 @@
 </file>
 
 <file path=customXml/itemProps1.xml><?xml version="1.0" encoding="utf-8"?>
-<ds:datastoreItem xmlns:ds="http://schemas.openxmlformats.org/officeDocument/2006/customXml" ds:itemID="{4C631646-617D-4B9B-984E-0414606AC784}">
+<ds:datastoreItem xmlns:ds="http://schemas.openxmlformats.org/officeDocument/2006/customXml" ds:itemID="{A3DEA1E9-7185-4B2F-82C3-9CFA3C42B853}">
   <ds:schemaRefs>
     <ds:schemaRef ds:uri="http://schemas.openxmlformats.org/officeDocument/2006/bibliography"/>
   </ds:schemaRefs>

</xml_diff>

<commit_message>
Fixed small typo. synchPub... should have been syncPub....
Problem was only in the table. Rest was correct.
</commit_message>
<xml_diff>
--- a/Domain Connect Spec Draft.docx
+++ b/Domain Connect Spec Draft.docx
@@ -6,8 +6,6 @@
       <w:pPr>
         <w:pStyle w:val="Title"/>
       </w:pPr>
-      <w:bookmarkStart w:id="0" w:name="_GoBack"/>
-      <w:bookmarkEnd w:id="0"/>
       <w:r>
         <w:softHyphen/>
       </w:r>
@@ -83,13 +81,19 @@
               <w:rPr>
                 <w:rFonts w:asciiTheme="minorHAnsi" w:hAnsiTheme="minorHAnsi"/>
               </w:rPr>
-              <w:t>Revision 3</w:t>
-            </w:r>
-            <w:r>
-              <w:rPr>
-                <w:rFonts w:asciiTheme="minorHAnsi" w:hAnsiTheme="minorHAnsi"/>
-              </w:rPr>
-              <w:t>8</w:t>
+              <w:t xml:space="preserve">Revision </w:t>
+            </w:r>
+            <w:r>
+              <w:rPr>
+                <w:rFonts w:asciiTheme="minorHAnsi" w:hAnsiTheme="minorHAnsi"/>
+              </w:rPr>
+              <w:t>3</w:t>
+            </w:r>
+            <w:r>
+              <w:rPr>
+                <w:rFonts w:asciiTheme="minorHAnsi" w:hAnsiTheme="minorHAnsi"/>
+              </w:rPr>
+              <w:t>9</w:t>
             </w:r>
           </w:p>
         </w:tc>
@@ -116,7 +120,7 @@
               <w:rPr>
                 <w:rFonts w:asciiTheme="minorHAnsi" w:hAnsiTheme="minorHAnsi"/>
               </w:rPr>
-              <w:t>Jan</w:t>
+              <w:t>Feb</w:t>
             </w:r>
             <w:r>
               <w:rPr>
@@ -128,8 +132,10 @@
               <w:rPr>
                 <w:rFonts w:asciiTheme="minorHAnsi" w:hAnsiTheme="minorHAnsi"/>
               </w:rPr>
-              <w:t>26</w:t>
-            </w:r>
+              <w:t>2</w:t>
+            </w:r>
+            <w:bookmarkStart w:id="0" w:name="_GoBack"/>
+            <w:bookmarkEnd w:id="0"/>
             <w:r>
               <w:rPr>
                 <w:rFonts w:asciiTheme="minorHAnsi" w:hAnsiTheme="minorHAnsi"/>
@@ -13360,7 +13366,7 @@
                 <w:sz w:val="20"/>
                 <w:szCs w:val="20"/>
               </w:rPr>
-              <w:t>synchPubKeyDomain</w:t>
+              <w:t>syncPubKeyDomain</w:t>
             </w:r>
           </w:p>
         </w:tc>
@@ -24110,7 +24116,7 @@
 </file>
 
 <file path=customXml/itemProps1.xml><?xml version="1.0" encoding="utf-8"?>
-<ds:datastoreItem xmlns:ds="http://schemas.openxmlformats.org/officeDocument/2006/customXml" ds:itemID="{06C36FFB-6725-421C-A1E4-591F8CBA7747}">
+<ds:datastoreItem xmlns:ds="http://schemas.openxmlformats.org/officeDocument/2006/customXml" ds:itemID="{52A6ED5E-B350-4F46-B712-8ADCB7847B8B}">
   <ds:schemaRefs>
     <ds:schemaRef ds:uri="http://schemas.openxmlformats.org/officeDocument/2006/bibliography"/>
   </ds:schemaRefs>

</xml_diff>